<commit_message>
Pequena correção no arquivo final
</commit_message>
<xml_diff>
--- a/mono/Glauber Gadelha-TCC DashGen - FINAL.docx
+++ b/mono/Glauber Gadelha-TCC DashGen - FINAL.docx
@@ -7990,7 +7990,6 @@
       <w:sdtPr>
         <w:rPr>
           <w:rFonts w:eastAsiaTheme="minorHAnsi" w:cstheme="minorBidi"/>
-          <w:b w:val="0"/>
           <w:szCs w:val="22"/>
           <w:lang w:eastAsia="en-US"/>
         </w:rPr>
@@ -8002,6 +8001,7 @@
       </w:sdtPr>
       <w:sdtEndPr>
         <w:rPr>
+          <w:b w:val="0"/>
           <w:bCs/>
         </w:rPr>
       </w:sdtEndPr>
@@ -22800,11 +22800,9 @@
         </w:rPr>
         <w:t>(APACHE.ORG, 2019f)</w:t>
       </w:r>
-      <w:proofErr w:type="gramStart"/>
       <w:r>
         <w:fldChar w:fldCharType="end"/>
       </w:r>
-      <w:proofErr w:type="gramEnd"/>
     </w:p>
     <w:p>
       <w:pPr>
@@ -42890,15 +42888,15 @@
         </w:rPr>
         <w:t xml:space="preserve">o pelo </w:t>
       </w:r>
-      <w:proofErr w:type="spellStart"/>
+      <w:proofErr w:type="gramStart"/>
       <w:r>
         <w:rPr>
           <w:b/>
           <w:sz w:val="20"/>
         </w:rPr>
-        <w:t>Dashgen</w:t>
-      </w:r>
-      <w:proofErr w:type="spellEnd"/>
+        <w:t>DashGen</w:t>
+      </w:r>
+      <w:proofErr w:type="gramEnd"/>
     </w:p>
     <w:p>
       <w:pPr>
@@ -43235,6 +43233,10 @@
       <w:bookmarkEnd w:id="48"/>
     </w:p>
     <w:p>
+      <w:bookmarkStart w:id="49" w:name="_GoBack"/>
+      <w:bookmarkEnd w:id="49"/>
+    </w:p>
+    <w:p>
       <w:r>
         <w:tab/>
         <w:t>A aplicação projetada e desenvolvida como objeto do presente trabalho comprova que a programação generativa baseada em gabaritos é uma alternativa viável na redução do esforço para geração de</w:t>
@@ -43667,12 +43669,12 @@
       <w:pPr>
         <w:pStyle w:val="Ttulo1"/>
       </w:pPr>
-      <w:bookmarkStart w:id="49" w:name="_Toc33871139"/>
+      <w:bookmarkStart w:id="50" w:name="_Toc33871139"/>
       <w:r>
         <w:lastRenderedPageBreak/>
         <w:t>REFERÊNCIAS</w:t>
       </w:r>
-      <w:bookmarkEnd w:id="49"/>
+      <w:bookmarkEnd w:id="50"/>
     </w:p>
     <w:p>
       <w:pPr>
@@ -43777,17 +43779,7 @@
           <w:noProof/>
           <w:szCs w:val="24"/>
         </w:rPr>
-        <w:t xml:space="preserve">. Disponível em: </w:t>
-      </w:r>
-      <w:bookmarkStart w:id="50" w:name="_GoBack"/>
-      <w:bookmarkEnd w:id="50"/>
-      <w:r>
-        <w:rPr>
-          <w:rFonts w:cs="Arial"/>
-          <w:noProof/>
-          <w:szCs w:val="24"/>
-        </w:rPr>
-        <w:t xml:space="preserve">&lt;https://velocity.apache.org/&gt;. Acesso em: 7 jan. 2019a. </w:t>
+        <w:t xml:space="preserve">. Disponível em: &lt;https://velocity.apache.org/&gt;. Acesso em: 7 jan. 2019a. </w:t>
       </w:r>
     </w:p>
     <w:p>
@@ -45754,6 +45746,7 @@
         <w:docPartUnique/>
       </w:docPartObj>
     </w:sdtPr>
+    <w:sdtEndPr/>
     <w:sdtContent>
       <w:p>
         <w:pPr>
@@ -45773,7 +45766,7 @@
           <w:rPr>
             <w:noProof/>
           </w:rPr>
-          <w:t>72</w:t>
+          <w:t>67</w:t>
         </w:r>
         <w:r>
           <w:fldChar w:fldCharType="end"/>
@@ -51360,12 +51353,12 @@
     <w:autoRedefine/>
     <w:uiPriority w:val="9"/>
     <w:qFormat/>
-    <w:rsid w:val="007B536F"/>
+    <w:rsid w:val="004A51C9"/>
     <w:pPr>
       <w:keepNext/>
       <w:keepLines/>
       <w:contextualSpacing/>
-      <w:jc w:val="center"/>
+      <w:jc w:val="left"/>
       <w:outlineLvl w:val="0"/>
     </w:pPr>
     <w:rPr>
@@ -51491,7 +51484,7 @@
     <w:basedOn w:val="Fontepargpadro"/>
     <w:link w:val="Ttulo1"/>
     <w:uiPriority w:val="9"/>
-    <w:rsid w:val="007B536F"/>
+    <w:rsid w:val="004A51C9"/>
     <w:rPr>
       <w:rFonts w:ascii="Arial" w:eastAsiaTheme="majorEastAsia" w:hAnsi="Arial" w:cstheme="majorBidi"/>
       <w:b/>
@@ -52254,12 +52247,12 @@
     <w:autoRedefine/>
     <w:uiPriority w:val="9"/>
     <w:qFormat/>
-    <w:rsid w:val="007B536F"/>
+    <w:rsid w:val="004A51C9"/>
     <w:pPr>
       <w:keepNext/>
       <w:keepLines/>
       <w:contextualSpacing/>
-      <w:jc w:val="center"/>
+      <w:jc w:val="left"/>
       <w:outlineLvl w:val="0"/>
     </w:pPr>
     <w:rPr>
@@ -52385,7 +52378,7 @@
     <w:basedOn w:val="Fontepargpadro"/>
     <w:link w:val="Ttulo1"/>
     <w:uiPriority w:val="9"/>
-    <w:rsid w:val="007B536F"/>
+    <w:rsid w:val="004A51C9"/>
     <w:rPr>
       <w:rFonts w:ascii="Arial" w:eastAsiaTheme="majorEastAsia" w:hAnsi="Arial" w:cstheme="majorBidi"/>
       <w:b/>
@@ -53226,7 +53219,7 @@
   <a:extraClrSchemeLst/>
   <a:extLst>
     <a:ext uri="{05A4C25C-085E-4340-85A3-A5531E510DB2}">
-      <thm15:themeFamily xmlns="" xmlns:thm15="http://schemas.microsoft.com/office/thememl/2012/main" name="Office Theme" id="{62F939B6-93AF-4DB8-9C6B-D6C7DFDC589F}" vid="{4A3C46E8-61CC-4603-A589-7422A47A8E4A}"/>
+      <thm15:themeFamily xmlns:thm15="http://schemas.microsoft.com/office/thememl/2012/main" xmlns="" name="Office Theme" id="{62F939B6-93AF-4DB8-9C6B-D6C7DFDC589F}" vid="{4A3C46E8-61CC-4603-A589-7422A47A8E4A}"/>
     </a:ext>
   </a:extLst>
 </a:theme>
@@ -53237,7 +53230,7 @@
 </file>
 
 <file path=customXml/itemProps1.xml><?xml version="1.0" encoding="utf-8"?>
-<ds:datastoreItem xmlns:ds="http://schemas.openxmlformats.org/officeDocument/2006/customXml" ds:itemID="{12F413E9-9EED-4EFF-8205-93379FE93850}">
+<ds:datastoreItem xmlns:ds="http://schemas.openxmlformats.org/officeDocument/2006/customXml" ds:itemID="{073495EB-1ED1-4D55-976E-81AB96C68781}">
   <ds:schemaRefs>
     <ds:schemaRef ds:uri="http://schemas.openxmlformats.org/officeDocument/2006/bibliography"/>
   </ds:schemaRefs>

</xml_diff>

<commit_message>
Parcialmente pronto o PPT da apresentação
</commit_message>
<xml_diff>
--- a/mono/Glauber Gadelha-TCC DashGen - FINAL.docx
+++ b/mono/Glauber Gadelha-TCC DashGen - FINAL.docx
@@ -7990,6 +7990,7 @@
       <w:sdtPr>
         <w:rPr>
           <w:rFonts w:eastAsiaTheme="minorHAnsi" w:cstheme="minorBidi"/>
+          <w:b w:val="0"/>
           <w:szCs w:val="22"/>
           <w:lang w:eastAsia="en-US"/>
         </w:rPr>
@@ -8001,7 +8002,6 @@
       </w:sdtPr>
       <w:sdtEndPr>
         <w:rPr>
-          <w:b w:val="0"/>
           <w:bCs/>
         </w:rPr>
       </w:sdtEndPr>
@@ -43232,10 +43232,7 @@
       </w:r>
       <w:bookmarkEnd w:id="48"/>
     </w:p>
-    <w:p>
-      <w:bookmarkStart w:id="49" w:name="_GoBack"/>
-      <w:bookmarkEnd w:id="49"/>
-    </w:p>
+    <w:p/>
     <w:p>
       <w:r>
         <w:tab/>
@@ -43548,7 +43545,9 @@
           <w:ilvl w:val="0"/>
           <w:numId w:val="38"/>
         </w:numPr>
-      </w:pPr>
+        <w:ind w:left="993"/>
+      </w:pPr>
+      <w:bookmarkStart w:id="49" w:name="_GoBack"/>
       <w:r>
         <w:t xml:space="preserve">Refatoração do código fonte, </w:t>
       </w:r>
@@ -43574,6 +43573,7 @@
           <w:ilvl w:val="0"/>
           <w:numId w:val="38"/>
         </w:numPr>
+        <w:ind w:left="993"/>
       </w:pPr>
       <w:r>
         <w:t xml:space="preserve">Transformação do mecanismo de composição em uma biblioteca reutilizável em outros contextos além da geração de </w:t>
@@ -43601,6 +43601,7 @@
           <w:ilvl w:val="0"/>
           <w:numId w:val="38"/>
         </w:numPr>
+        <w:ind w:left="993"/>
       </w:pPr>
       <w:r>
         <w:t xml:space="preserve">Usando o </w:t>
@@ -43621,6 +43622,7 @@
           <w:ilvl w:val="0"/>
           <w:numId w:val="38"/>
         </w:numPr>
+        <w:ind w:left="993"/>
       </w:pPr>
       <w:r>
         <w:t>Aprimoramento do projeto, embarcando inteligência artificial capaz de analisar os dados constantes no arquivo CSV a fim de propor quais seriam as melhores representações gráficas para cada tipo de dado identificado;</w:t>
@@ -43633,6 +43635,7 @@
           <w:ilvl w:val="0"/>
           <w:numId w:val="38"/>
         </w:numPr>
+        <w:ind w:left="993"/>
       </w:pPr>
       <w:r>
         <w:t>Permitir maior personalização do Dashboard, como seleção de cores e modelos de tela pré-definidos;</w:t>
@@ -43645,6 +43648,7 @@
           <w:ilvl w:val="0"/>
           <w:numId w:val="38"/>
         </w:numPr>
+        <w:ind w:left="993"/>
       </w:pPr>
       <w:proofErr w:type="gramStart"/>
       <w:r>
@@ -43655,6 +43659,7 @@
         <w:t xml:space="preserve"> da interface gráfica do usuário, trazendo maior interatividade e tornando-a mais intuitiva.</w:t>
       </w:r>
     </w:p>
+    <w:bookmarkEnd w:id="49"/>
     <w:p>
       <w:r>
         <w:tab/>
@@ -45766,7 +45771,7 @@
           <w:rPr>
             <w:noProof/>
           </w:rPr>
-          <w:t>67</w:t>
+          <w:t>68</w:t>
         </w:r>
         <w:r>
           <w:fldChar w:fldCharType="end"/>
@@ -53219,7 +53224,7 @@
   <a:extraClrSchemeLst/>
   <a:extLst>
     <a:ext uri="{05A4C25C-085E-4340-85A3-A5531E510DB2}">
-      <thm15:themeFamily xmlns:thm15="http://schemas.microsoft.com/office/thememl/2012/main" xmlns="" name="Office Theme" id="{62F939B6-93AF-4DB8-9C6B-D6C7DFDC589F}" vid="{4A3C46E8-61CC-4603-A589-7422A47A8E4A}"/>
+      <thm15:themeFamily xmlns="" xmlns:thm15="http://schemas.microsoft.com/office/thememl/2012/main" name="Office Theme" id="{62F939B6-93AF-4DB8-9C6B-D6C7DFDC589F}" vid="{4A3C46E8-61CC-4603-A589-7422A47A8E4A}"/>
     </a:ext>
   </a:extLst>
 </a:theme>
@@ -53230,7 +53235,7 @@
 </file>
 
 <file path=customXml/itemProps1.xml><?xml version="1.0" encoding="utf-8"?>
-<ds:datastoreItem xmlns:ds="http://schemas.openxmlformats.org/officeDocument/2006/customXml" ds:itemID="{073495EB-1ED1-4D55-976E-81AB96C68781}">
+<ds:datastoreItem xmlns:ds="http://schemas.openxmlformats.org/officeDocument/2006/customXml" ds:itemID="{55119BDD-B407-48B8-ADA7-E765484B81F4}">
   <ds:schemaRefs>
     <ds:schemaRef ds:uri="http://schemas.openxmlformats.org/officeDocument/2006/bibliography"/>
   </ds:schemaRefs>

</xml_diff>

<commit_message>
Correção de pequenos erros de formatação na monografia
</commit_message>
<xml_diff>
--- a/mono/Glauber Gadelha-TCC DashGen - FINAL.docx
+++ b/mono/Glauber Gadelha-TCC DashGen - FINAL.docx
@@ -2285,7 +2285,6 @@
           <w:p>
             <w:pPr>
               <w:spacing w:line="240" w:lineRule="auto"/>
-              <w:jc w:val="left"/>
               <w:rPr>
                 <w:rFonts w:cs="Times New Roman"/>
                 <w:szCs w:val="24"/>
@@ -2303,30 +2302,65 @@
                 <w:rFonts w:cs="Times New Roman"/>
                 <w:szCs w:val="24"/>
               </w:rPr>
-              <w:t xml:space="preserve">Descrição de Abordagens de Reúso de </w:t>
-            </w:r>
-            <w:proofErr w:type="gramStart"/>
+              <w:t xml:space="preserve"> </w:t>
+            </w:r>
             <w:r>
               <w:rPr>
                 <w:rFonts w:cs="Times New Roman"/>
                 <w:szCs w:val="24"/>
               </w:rPr>
-              <w:t>Software</w:t>
-            </w:r>
+              <w:t>Descrição de Abordagens de Reúso de Software</w:t>
+            </w:r>
+            <w:proofErr w:type="gramStart"/>
             <w:r>
               <w:rPr>
                 <w:rFonts w:cs="Times New Roman"/>
                 <w:szCs w:val="24"/>
               </w:rPr>
-              <w:t xml:space="preserve"> ...</w:t>
-            </w:r>
-            <w:proofErr w:type="gramEnd"/>
+              <w:t xml:space="preserve"> </w:t>
+            </w:r>
             <w:r>
               <w:rPr>
                 <w:rFonts w:cs="Times New Roman"/>
                 <w:szCs w:val="24"/>
               </w:rPr>
-              <w:t>.....................</w:t>
+              <w:t xml:space="preserve"> </w:t>
+            </w:r>
+            <w:r>
+              <w:rPr>
+                <w:rFonts w:cs="Times New Roman"/>
+                <w:szCs w:val="24"/>
+              </w:rPr>
+              <w:t>...</w:t>
+            </w:r>
+            <w:proofErr w:type="gramEnd"/>
+            <w:r>
+              <w:rPr>
+                <w:rFonts w:cs="Times New Roman"/>
+                <w:szCs w:val="24"/>
+              </w:rPr>
+              <w:t>.........</w:t>
+            </w:r>
+            <w:r>
+              <w:rPr>
+                <w:rFonts w:cs="Times New Roman"/>
+                <w:szCs w:val="24"/>
+              </w:rPr>
+              <w:t>........</w:t>
+            </w:r>
+            <w:r>
+              <w:rPr>
+                <w:rFonts w:cs="Times New Roman"/>
+                <w:szCs w:val="24"/>
+              </w:rPr>
+              <w:t>.........</w:t>
+            </w:r>
+            <w:r>
+              <w:rPr>
+                <w:rFonts w:cs="Times New Roman"/>
+                <w:szCs w:val="24"/>
+              </w:rPr>
+              <w:t>...</w:t>
             </w:r>
           </w:p>
         </w:tc>
@@ -2380,7 +2414,6 @@
           <w:p>
             <w:pPr>
               <w:spacing w:line="240" w:lineRule="auto"/>
-              <w:jc w:val="left"/>
               <w:rPr>
                 <w:rFonts w:cs="Times New Roman"/>
                 <w:szCs w:val="24"/>
@@ -2448,18 +2481,30 @@
               <w:t>-</w:t>
             </w:r>
             <w:r>
-              <w:t xml:space="preserve">Comparativo Apache Velocity X Apache </w:t>
+              <w:t xml:space="preserve"> </w:t>
+            </w:r>
+            <w:r>
+              <w:t>Comparativo Apache Velocity X Apache Freemarker</w:t>
             </w:r>
             <w:proofErr w:type="gramStart"/>
             <w:r>
-              <w:t>Freemarker</w:t>
-            </w:r>
-            <w:r>
-              <w:t xml:space="preserve"> ...</w:t>
+              <w:t xml:space="preserve"> </w:t>
+            </w:r>
+            <w:r>
+              <w:t xml:space="preserve"> </w:t>
+            </w:r>
+            <w:r>
+              <w:t>...</w:t>
             </w:r>
             <w:proofErr w:type="gramEnd"/>
             <w:r>
-              <w:t>................</w:t>
+              <w:t>............</w:t>
+            </w:r>
+            <w:r>
+              <w:t>......</w:t>
+            </w:r>
+            <w:r>
+              <w:t>....</w:t>
             </w:r>
           </w:p>
         </w:tc>
@@ -2576,18 +2621,45 @@
               <w:t>-</w:t>
             </w:r>
             <w:r>
-              <w:t xml:space="preserve">Estrutura de diretórios padrão do </w:t>
+              <w:t xml:space="preserve"> </w:t>
+            </w:r>
+            <w:r>
+              <w:t>Estrutura de diretórios padrão do Maven</w:t>
             </w:r>
             <w:proofErr w:type="gramStart"/>
             <w:r>
-              <w:t>Maven</w:t>
-            </w:r>
-            <w:r>
-              <w:t xml:space="preserve"> ...</w:t>
+              <w:t xml:space="preserve"> </w:t>
+            </w:r>
+            <w:r>
+              <w:t xml:space="preserve"> </w:t>
+            </w:r>
+            <w:r>
+              <w:t>...</w:t>
             </w:r>
             <w:proofErr w:type="gramEnd"/>
             <w:r>
-              <w:t>..................................</w:t>
+              <w:t>..</w:t>
+            </w:r>
+            <w:r>
+              <w:t>......................</w:t>
+            </w:r>
+            <w:r>
+              <w:t>....</w:t>
+            </w:r>
+            <w:r>
+              <w:t>....</w:t>
+            </w:r>
+            <w:r>
+              <w:t>.....</w:t>
+            </w:r>
+            <w:r>
+              <w:t>...</w:t>
+            </w:r>
+            <w:r>
+              <w:t>.</w:t>
+            </w:r>
+            <w:r>
+              <w:t>..</w:t>
             </w:r>
           </w:p>
         </w:tc>
@@ -2704,18 +2776,45 @@
               <w:t>-</w:t>
             </w:r>
             <w:r>
-              <w:t xml:space="preserve">Requisitos Funcionais da </w:t>
+              <w:t xml:space="preserve"> </w:t>
+            </w:r>
+            <w:r>
+              <w:t>Requisitos Funcionais da aplicação</w:t>
             </w:r>
             <w:proofErr w:type="gramStart"/>
             <w:r>
-              <w:t>aplicação</w:t>
-            </w:r>
-            <w:r>
-              <w:t xml:space="preserve"> ...</w:t>
+              <w:t xml:space="preserve"> </w:t>
+            </w:r>
+            <w:r>
+              <w:t xml:space="preserve"> </w:t>
+            </w:r>
+            <w:r>
+              <w:t>...</w:t>
             </w:r>
             <w:proofErr w:type="gramEnd"/>
             <w:r>
-              <w:t>..........................................</w:t>
+              <w:t>...</w:t>
+            </w:r>
+            <w:r>
+              <w:t>................</w:t>
+            </w:r>
+            <w:r>
+              <w:t>.</w:t>
+            </w:r>
+            <w:r>
+              <w:t>........</w:t>
+            </w:r>
+            <w:r>
+              <w:t>...</w:t>
+            </w:r>
+            <w:r>
+              <w:t>.......</w:t>
+            </w:r>
+            <w:r>
+              <w:t>......</w:t>
+            </w:r>
+            <w:r>
+              <w:t>.......</w:t>
             </w:r>
           </w:p>
         </w:tc>
@@ -2839,18 +2938,48 @@
               <w:t>-</w:t>
             </w:r>
             <w:r>
-              <w:t xml:space="preserve">Requisitos não funcionais da </w:t>
+              <w:t xml:space="preserve"> </w:t>
+            </w:r>
+            <w:r>
+              <w:t>Requisitos não funcionais da aplicação</w:t>
             </w:r>
             <w:proofErr w:type="gramStart"/>
             <w:r>
-              <w:t>aplicação</w:t>
-            </w:r>
-            <w:r>
-              <w:t xml:space="preserve"> ...</w:t>
+              <w:t xml:space="preserve"> </w:t>
+            </w:r>
+            <w:r>
+              <w:t xml:space="preserve"> </w:t>
+            </w:r>
+            <w:r>
+              <w:t>.</w:t>
+            </w:r>
+            <w:r>
+              <w:t>..</w:t>
             </w:r>
             <w:proofErr w:type="gramEnd"/>
             <w:r>
-              <w:t>.....................................</w:t>
+              <w:t>..</w:t>
+            </w:r>
+            <w:r>
+              <w:t>......</w:t>
+            </w:r>
+            <w:r>
+              <w:t>...</w:t>
+            </w:r>
+            <w:r>
+              <w:t>.</w:t>
+            </w:r>
+            <w:r>
+              <w:t>.....</w:t>
+            </w:r>
+            <w:r>
+              <w:t>..................</w:t>
+            </w:r>
+            <w:r>
+              <w:t>.</w:t>
+            </w:r>
+            <w:r>
+              <w:t>.........</w:t>
             </w:r>
           </w:p>
         </w:tc>
@@ -2967,18 +3096,33 @@
               <w:t>-</w:t>
             </w:r>
             <w:r>
-              <w:t xml:space="preserve">Descrição do caso de uso </w:t>
+              <w:t xml:space="preserve"> </w:t>
+            </w:r>
+            <w:r>
+              <w:t>Descrição do caso de uso UC01</w:t>
             </w:r>
             <w:proofErr w:type="gramStart"/>
             <w:r>
-              <w:t>UC01</w:t>
-            </w:r>
-            <w:r>
-              <w:t xml:space="preserve"> ...</w:t>
+              <w:t xml:space="preserve"> </w:t>
+            </w:r>
+            <w:r>
+              <w:t xml:space="preserve"> </w:t>
+            </w:r>
+            <w:r>
+              <w:t>...</w:t>
             </w:r>
             <w:proofErr w:type="gramEnd"/>
             <w:r>
-              <w:t>...............................................</w:t>
+              <w:t>.......</w:t>
+            </w:r>
+            <w:r>
+              <w:t>.......</w:t>
+            </w:r>
+            <w:r>
+              <w:t>.........</w:t>
+            </w:r>
+            <w:r>
+              <w:t>................................</w:t>
             </w:r>
           </w:p>
         </w:tc>
@@ -3109,7 +3253,19 @@
               <w:t>csv</w:t>
             </w:r>
             <w:r>
-              <w:t xml:space="preserve"> ...............................</w:t>
+              <w:t xml:space="preserve"> </w:t>
+            </w:r>
+            <w:r>
+              <w:t xml:space="preserve"> </w:t>
+            </w:r>
+            <w:r>
+              <w:t>.................</w:t>
+            </w:r>
+            <w:r>
+              <w:t>.........</w:t>
+            </w:r>
+            <w:r>
+              <w:t>..............</w:t>
             </w:r>
           </w:p>
         </w:tc>
@@ -3229,7 +3385,7 @@
     <w:tbl>
       <w:tblPr>
         <w:tblStyle w:val="Tabelacomgrade"/>
-        <w:tblW w:w="9039" w:type="dxa"/>
+        <w:tblW w:w="9180" w:type="dxa"/>
         <w:tblBorders>
           <w:top w:val="none" w:sz="0" w:space="0" w:color="auto"/>
           <w:left w:val="none" w:sz="0" w:space="0" w:color="auto"/>
@@ -3242,8 +3398,8 @@
       </w:tblPr>
       <w:tblGrid>
         <w:gridCol w:w="1242"/>
-        <w:gridCol w:w="7314"/>
-        <w:gridCol w:w="483"/>
+        <w:gridCol w:w="7371"/>
+        <w:gridCol w:w="567"/>
       </w:tblGrid>
       <w:tr>
         <w:tc>
@@ -3272,14 +3428,13 @@
         </w:tc>
         <w:tc>
           <w:tcPr>
-            <w:tcW w:w="7314" w:type="dxa"/>
+            <w:tcW w:w="7371" w:type="dxa"/>
             <w:vAlign w:val="center"/>
             <w:hideMark/>
           </w:tcPr>
           <w:p>
             <w:pPr>
               <w:spacing w:line="240" w:lineRule="auto"/>
-              <w:jc w:val="left"/>
               <w:rPr>
                 <w:rFonts w:cs="Times New Roman"/>
                 <w:szCs w:val="24"/>
@@ -3290,36 +3445,78 @@
                 <w:rFonts w:cs="Times New Roman"/>
                 <w:szCs w:val="24"/>
               </w:rPr>
-              <w:t xml:space="preserve">Técnicas para implementação de Reuso de </w:t>
-            </w:r>
-            <w:proofErr w:type="gramStart"/>
+              <w:t xml:space="preserve">- </w:t>
+            </w:r>
             <w:r>
               <w:rPr>
                 <w:rFonts w:cs="Times New Roman"/>
                 <w:szCs w:val="24"/>
               </w:rPr>
-              <w:t>Software</w:t>
-            </w:r>
+              <w:t>Técnicas para implementação de Reuso de Software</w:t>
+            </w:r>
+            <w:proofErr w:type="gramStart"/>
             <w:r>
               <w:rPr>
                 <w:rFonts w:cs="Times New Roman"/>
                 <w:szCs w:val="24"/>
               </w:rPr>
-              <w:t xml:space="preserve"> ...</w:t>
-            </w:r>
-            <w:proofErr w:type="gramEnd"/>
+              <w:t xml:space="preserve"> </w:t>
+            </w:r>
             <w:r>
               <w:rPr>
                 <w:rFonts w:cs="Times New Roman"/>
                 <w:szCs w:val="24"/>
               </w:rPr>
-              <w:t>.................</w:t>
+              <w:t xml:space="preserve"> </w:t>
+            </w:r>
+            <w:r>
+              <w:rPr>
+                <w:rFonts w:cs="Times New Roman"/>
+                <w:szCs w:val="24"/>
+              </w:rPr>
+              <w:t>...</w:t>
+            </w:r>
+            <w:proofErr w:type="gramEnd"/>
+            <w:r>
+              <w:rPr>
+                <w:rFonts w:cs="Times New Roman"/>
+                <w:szCs w:val="24"/>
+              </w:rPr>
+              <w:t>......</w:t>
+            </w:r>
+            <w:r>
+              <w:rPr>
+                <w:rFonts w:cs="Times New Roman"/>
+                <w:szCs w:val="24"/>
+              </w:rPr>
+              <w:t>..</w:t>
+            </w:r>
+            <w:r>
+              <w:rPr>
+                <w:rFonts w:cs="Times New Roman"/>
+                <w:szCs w:val="24"/>
+              </w:rPr>
+              <w:t>.......</w:t>
+            </w:r>
+            <w:r>
+              <w:rPr>
+                <w:rFonts w:cs="Times New Roman"/>
+                <w:szCs w:val="24"/>
+              </w:rPr>
+              <w:t>..</w:t>
+            </w:r>
+            <w:r>
+              <w:rPr>
+                <w:rFonts w:cs="Times New Roman"/>
+                <w:szCs w:val="24"/>
+              </w:rPr>
+              <w:t>........</w:t>
             </w:r>
           </w:p>
         </w:tc>
         <w:tc>
           <w:tcPr>
-            <w:tcW w:w="483" w:type="dxa"/>
+            <w:tcW w:w="567" w:type="dxa"/>
             <w:vAlign w:val="center"/>
             <w:hideMark/>
           </w:tcPr>
@@ -3361,13 +3558,12 @@
         </w:tc>
         <w:tc>
           <w:tcPr>
-            <w:tcW w:w="7314" w:type="dxa"/>
+            <w:tcW w:w="7371" w:type="dxa"/>
             <w:vAlign w:val="center"/>
           </w:tcPr>
           <w:p>
             <w:pPr>
               <w:spacing w:line="240" w:lineRule="auto"/>
-              <w:jc w:val="left"/>
               <w:rPr>
                 <w:rFonts w:cs="Times New Roman"/>
                 <w:szCs w:val="24"/>
@@ -3377,7 +3573,7 @@
         </w:tc>
         <w:tc>
           <w:tcPr>
-            <w:tcW w:w="483" w:type="dxa"/>
+            <w:tcW w:w="567" w:type="dxa"/>
             <w:vAlign w:val="center"/>
           </w:tcPr>
           <w:p>
@@ -3419,14 +3615,13 @@
         </w:tc>
         <w:tc>
           <w:tcPr>
-            <w:tcW w:w="7314" w:type="dxa"/>
+            <w:tcW w:w="7371" w:type="dxa"/>
             <w:vAlign w:val="center"/>
             <w:hideMark/>
           </w:tcPr>
           <w:p>
             <w:pPr>
               <w:spacing w:line="240" w:lineRule="auto"/>
-              <w:jc w:val="left"/>
               <w:rPr>
                 <w:rFonts w:cs="Times New Roman"/>
                 <w:szCs w:val="24"/>
@@ -3437,36 +3632,71 @@
                 <w:rFonts w:cs="Times New Roman"/>
                 <w:szCs w:val="24"/>
               </w:rPr>
-              <w:t xml:space="preserve">Representação de um motor ou processador de </w:t>
-            </w:r>
-            <w:proofErr w:type="gramStart"/>
+              <w:t xml:space="preserve">- </w:t>
+            </w:r>
             <w:r>
               <w:rPr>
                 <w:rFonts w:cs="Times New Roman"/>
                 <w:szCs w:val="24"/>
               </w:rPr>
-              <w:t>gabaritos</w:t>
-            </w:r>
+              <w:t>Representação de um motor ou processador de gabaritos</w:t>
+            </w:r>
+            <w:proofErr w:type="gramStart"/>
             <w:r>
               <w:rPr>
                 <w:rFonts w:cs="Times New Roman"/>
                 <w:szCs w:val="24"/>
               </w:rPr>
-              <w:t xml:space="preserve"> ...</w:t>
-            </w:r>
-            <w:proofErr w:type="gramEnd"/>
+              <w:t xml:space="preserve"> </w:t>
+            </w:r>
             <w:r>
               <w:rPr>
                 <w:rFonts w:cs="Times New Roman"/>
                 <w:szCs w:val="24"/>
               </w:rPr>
-              <w:t>..........</w:t>
+              <w:t xml:space="preserve"> </w:t>
+            </w:r>
+            <w:r>
+              <w:rPr>
+                <w:rFonts w:cs="Times New Roman"/>
+                <w:szCs w:val="24"/>
+              </w:rPr>
+              <w:t>...</w:t>
+            </w:r>
+            <w:proofErr w:type="gramEnd"/>
+            <w:r>
+              <w:rPr>
+                <w:rFonts w:cs="Times New Roman"/>
+                <w:szCs w:val="24"/>
+              </w:rPr>
+              <w:t>.</w:t>
+            </w:r>
+            <w:r>
+              <w:rPr>
+                <w:rFonts w:cs="Times New Roman"/>
+                <w:szCs w:val="24"/>
+              </w:rPr>
+              <w:t>..</w:t>
+            </w:r>
+            <w:r>
+              <w:rPr>
+                <w:rFonts w:cs="Times New Roman"/>
+                <w:szCs w:val="24"/>
+              </w:rPr>
+              <w:t>.......</w:t>
+            </w:r>
+            <w:r>
+              <w:rPr>
+                <w:rFonts w:cs="Times New Roman"/>
+                <w:szCs w:val="24"/>
+              </w:rPr>
+              <w:t>.......</w:t>
             </w:r>
           </w:p>
         </w:tc>
         <w:tc>
           <w:tcPr>
-            <w:tcW w:w="483" w:type="dxa"/>
+            <w:tcW w:w="567" w:type="dxa"/>
             <w:vAlign w:val="center"/>
             <w:hideMark/>
           </w:tcPr>
@@ -3508,13 +3738,12 @@
         </w:tc>
         <w:tc>
           <w:tcPr>
-            <w:tcW w:w="7314" w:type="dxa"/>
+            <w:tcW w:w="7371" w:type="dxa"/>
             <w:vAlign w:val="center"/>
           </w:tcPr>
           <w:p>
             <w:pPr>
               <w:spacing w:line="240" w:lineRule="auto"/>
-              <w:jc w:val="left"/>
               <w:rPr>
                 <w:rFonts w:cs="Times New Roman"/>
                 <w:szCs w:val="24"/>
@@ -3524,7 +3753,7 @@
         </w:tc>
         <w:tc>
           <w:tcPr>
-            <w:tcW w:w="483" w:type="dxa"/>
+            <w:tcW w:w="567" w:type="dxa"/>
             <w:vAlign w:val="center"/>
           </w:tcPr>
           <w:p>
@@ -3569,14 +3798,13 @@
         </w:tc>
         <w:tc>
           <w:tcPr>
-            <w:tcW w:w="7314" w:type="dxa"/>
+            <w:tcW w:w="7371" w:type="dxa"/>
             <w:vAlign w:val="center"/>
             <w:hideMark/>
           </w:tcPr>
           <w:p>
             <w:pPr>
               <w:spacing w:line="240" w:lineRule="auto"/>
-              <w:jc w:val="left"/>
               <w:rPr>
                 <w:rFonts w:cs="Times New Roman"/>
                 <w:szCs w:val="24"/>
@@ -3587,36 +3815,64 @@
                 <w:rFonts w:cs="Times New Roman"/>
                 <w:szCs w:val="24"/>
               </w:rPr>
-              <w:t xml:space="preserve">Resumo de diretivas Apache Velocity </w:t>
-            </w:r>
-            <w:proofErr w:type="gramStart"/>
+              <w:t xml:space="preserve">- </w:t>
+            </w:r>
             <w:r>
               <w:rPr>
                 <w:rFonts w:cs="Times New Roman"/>
                 <w:szCs w:val="24"/>
               </w:rPr>
-              <w:t>VTL</w:t>
-            </w:r>
+              <w:t>Resumo de diretivas Apache Velocity VTL</w:t>
+            </w:r>
+            <w:proofErr w:type="gramStart"/>
             <w:r>
               <w:rPr>
                 <w:rFonts w:cs="Times New Roman"/>
                 <w:szCs w:val="24"/>
               </w:rPr>
-              <w:t xml:space="preserve"> ...</w:t>
-            </w:r>
-            <w:proofErr w:type="gramEnd"/>
+              <w:t xml:space="preserve"> </w:t>
+            </w:r>
             <w:r>
               <w:rPr>
                 <w:rFonts w:cs="Times New Roman"/>
                 <w:szCs w:val="24"/>
               </w:rPr>
-              <w:t>...................................</w:t>
+              <w:t xml:space="preserve"> ...</w:t>
+            </w:r>
+            <w:proofErr w:type="gramEnd"/>
+            <w:r>
+              <w:rPr>
+                <w:rFonts w:cs="Times New Roman"/>
+                <w:szCs w:val="24"/>
+              </w:rPr>
+              <w:t>....</w:t>
+            </w:r>
+            <w:r>
+              <w:rPr>
+                <w:rFonts w:cs="Times New Roman"/>
+                <w:szCs w:val="24"/>
+              </w:rPr>
+              <w:t>........................</w:t>
+            </w:r>
+            <w:r>
+              <w:rPr>
+                <w:rFonts w:cs="Times New Roman"/>
+                <w:szCs w:val="24"/>
+              </w:rPr>
+              <w:t>..</w:t>
+            </w:r>
+            <w:r>
+              <w:rPr>
+                <w:rFonts w:cs="Times New Roman"/>
+                <w:szCs w:val="24"/>
+              </w:rPr>
+              <w:t>............</w:t>
             </w:r>
           </w:p>
         </w:tc>
         <w:tc>
           <w:tcPr>
-            <w:tcW w:w="483" w:type="dxa"/>
+            <w:tcW w:w="567" w:type="dxa"/>
             <w:vAlign w:val="center"/>
             <w:hideMark/>
           </w:tcPr>
@@ -3661,13 +3917,12 @@
         </w:tc>
         <w:tc>
           <w:tcPr>
-            <w:tcW w:w="7314" w:type="dxa"/>
+            <w:tcW w:w="7371" w:type="dxa"/>
             <w:vAlign w:val="center"/>
           </w:tcPr>
           <w:p>
             <w:pPr>
               <w:spacing w:line="240" w:lineRule="auto"/>
-              <w:jc w:val="left"/>
               <w:rPr>
                 <w:rFonts w:cs="Times New Roman"/>
                 <w:szCs w:val="24"/>
@@ -3677,7 +3932,7 @@
         </w:tc>
         <w:tc>
           <w:tcPr>
-            <w:tcW w:w="483" w:type="dxa"/>
+            <w:tcW w:w="567" w:type="dxa"/>
             <w:vAlign w:val="center"/>
           </w:tcPr>
           <w:p>
@@ -3719,20 +3974,22 @@
         </w:tc>
         <w:tc>
           <w:tcPr>
-            <w:tcW w:w="7314" w:type="dxa"/>
+            <w:tcW w:w="7371" w:type="dxa"/>
             <w:vAlign w:val="center"/>
             <w:hideMark/>
           </w:tcPr>
           <w:p>
             <w:pPr>
               <w:spacing w:line="240" w:lineRule="auto"/>
-              <w:jc w:val="left"/>
               <w:rPr>
                 <w:rFonts w:cs="Times New Roman"/>
                 <w:szCs w:val="24"/>
               </w:rPr>
             </w:pPr>
             <w:r>
+              <w:t xml:space="preserve">- </w:t>
+            </w:r>
+            <w:r>
               <w:t xml:space="preserve">Exemplo de configuração do arquivo </w:t>
             </w:r>
             <w:proofErr w:type="gramStart"/>
@@ -3744,13 +4001,34 @@
               <w:t>xml</w:t>
             </w:r>
             <w:r>
-              <w:t xml:space="preserve"> ................................</w:t>
+              <w:t xml:space="preserve"> </w:t>
+            </w:r>
+            <w:r>
+              <w:t xml:space="preserve"> </w:t>
+            </w:r>
+            <w:r>
+              <w:t>.....</w:t>
+            </w:r>
+            <w:r>
+              <w:t>......</w:t>
+            </w:r>
+            <w:r>
+              <w:t>.......</w:t>
+            </w:r>
+            <w:r>
+              <w:t>................</w:t>
+            </w:r>
+            <w:r>
+              <w:t>...</w:t>
+            </w:r>
+            <w:r>
+              <w:t>..</w:t>
             </w:r>
           </w:p>
         </w:tc>
         <w:tc>
           <w:tcPr>
-            <w:tcW w:w="483" w:type="dxa"/>
+            <w:tcW w:w="567" w:type="dxa"/>
             <w:vAlign w:val="center"/>
             <w:hideMark/>
           </w:tcPr>
@@ -3792,19 +4070,18 @@
         </w:tc>
         <w:tc>
           <w:tcPr>
-            <w:tcW w:w="7314" w:type="dxa"/>
+            <w:tcW w:w="7371" w:type="dxa"/>
             <w:vAlign w:val="center"/>
           </w:tcPr>
           <w:p>
             <w:pPr>
               <w:spacing w:line="240" w:lineRule="auto"/>
-              <w:jc w:val="left"/>
             </w:pPr>
           </w:p>
         </w:tc>
         <w:tc>
           <w:tcPr>
-            <w:tcW w:w="483" w:type="dxa"/>
+            <w:tcW w:w="567" w:type="dxa"/>
             <w:vAlign w:val="center"/>
           </w:tcPr>
           <w:p>
@@ -3846,16 +4123,18 @@
         </w:tc>
         <w:tc>
           <w:tcPr>
-            <w:tcW w:w="7314" w:type="dxa"/>
+            <w:tcW w:w="7371" w:type="dxa"/>
             <w:vAlign w:val="center"/>
             <w:hideMark/>
           </w:tcPr>
           <w:p>
             <w:pPr>
               <w:spacing w:line="240" w:lineRule="auto"/>
-              <w:jc w:val="left"/>
             </w:pPr>
             <w:r>
+              <w:t xml:space="preserve">- </w:t>
+            </w:r>
+            <w:r>
               <w:t xml:space="preserve">Exemplo de uma declaração de dependência no </w:t>
             </w:r>
             <w:proofErr w:type="gramStart"/>
@@ -3867,13 +4146,22 @@
               <w:t>xml</w:t>
             </w:r>
             <w:r>
-              <w:t xml:space="preserve"> .............</w:t>
+              <w:t xml:space="preserve"> </w:t>
+            </w:r>
+            <w:r>
+              <w:t xml:space="preserve"> .....</w:t>
+            </w:r>
+            <w:r>
+              <w:t>.............</w:t>
+            </w:r>
+            <w:r>
+              <w:t>...</w:t>
             </w:r>
           </w:p>
         </w:tc>
         <w:tc>
           <w:tcPr>
-            <w:tcW w:w="483" w:type="dxa"/>
+            <w:tcW w:w="567" w:type="dxa"/>
             <w:vAlign w:val="center"/>
             <w:hideMark/>
           </w:tcPr>
@@ -3922,19 +4210,18 @@
         </w:tc>
         <w:tc>
           <w:tcPr>
-            <w:tcW w:w="7314" w:type="dxa"/>
+            <w:tcW w:w="7371" w:type="dxa"/>
             <w:vAlign w:val="center"/>
           </w:tcPr>
           <w:p>
             <w:pPr>
               <w:spacing w:line="240" w:lineRule="auto"/>
-              <w:jc w:val="left"/>
             </w:pPr>
           </w:p>
         </w:tc>
         <w:tc>
           <w:tcPr>
-            <w:tcW w:w="483" w:type="dxa"/>
+            <w:tcW w:w="567" w:type="dxa"/>
             <w:vAlign w:val="center"/>
           </w:tcPr>
           <w:p>
@@ -3976,20 +4263,22 @@
         </w:tc>
         <w:tc>
           <w:tcPr>
-            <w:tcW w:w="7314" w:type="dxa"/>
+            <w:tcW w:w="7371" w:type="dxa"/>
             <w:vAlign w:val="center"/>
             <w:hideMark/>
           </w:tcPr>
           <w:p>
             <w:pPr>
               <w:spacing w:line="240" w:lineRule="auto"/>
-              <w:jc w:val="left"/>
               <w:rPr>
                 <w:rFonts w:cs="Times New Roman"/>
                 <w:szCs w:val="24"/>
               </w:rPr>
             </w:pPr>
             <w:r>
+              <w:t xml:space="preserve">- </w:t>
+            </w:r>
+            <w:r>
               <w:t xml:space="preserve">Reprodução de tela do </w:t>
             </w:r>
             <w:proofErr w:type="gramStart"/>
@@ -4001,13 +4290,31 @@
               <w:t xml:space="preserve"> Idea com o Scene  Builder</w:t>
             </w:r>
             <w:r>
-              <w:t xml:space="preserve"> ..............</w:t>
+              <w:t xml:space="preserve"> </w:t>
+            </w:r>
+            <w:r>
+              <w:t xml:space="preserve"> </w:t>
+            </w:r>
+            <w:r>
+              <w:t>..</w:t>
+            </w:r>
+            <w:r>
+              <w:t>.....</w:t>
+            </w:r>
+            <w:r>
+              <w:t>.......</w:t>
+            </w:r>
+            <w:r>
+              <w:t>.....</w:t>
+            </w:r>
+            <w:r>
+              <w:t>...</w:t>
             </w:r>
           </w:p>
         </w:tc>
         <w:tc>
           <w:tcPr>
-            <w:tcW w:w="483" w:type="dxa"/>
+            <w:tcW w:w="567" w:type="dxa"/>
             <w:vAlign w:val="center"/>
             <w:hideMark/>
           </w:tcPr>
@@ -4049,19 +4356,18 @@
         </w:tc>
         <w:tc>
           <w:tcPr>
-            <w:tcW w:w="7314" w:type="dxa"/>
+            <w:tcW w:w="7371" w:type="dxa"/>
             <w:vAlign w:val="center"/>
           </w:tcPr>
           <w:p>
             <w:pPr>
               <w:spacing w:line="240" w:lineRule="auto"/>
-              <w:jc w:val="left"/>
             </w:pPr>
           </w:p>
         </w:tc>
         <w:tc>
           <w:tcPr>
-            <w:tcW w:w="483" w:type="dxa"/>
+            <w:tcW w:w="567" w:type="dxa"/>
             <w:vAlign w:val="center"/>
           </w:tcPr>
           <w:p>
@@ -4103,38 +4409,74 @@
         </w:tc>
         <w:tc>
           <w:tcPr>
-            <w:tcW w:w="7314" w:type="dxa"/>
+            <w:tcW w:w="7371" w:type="dxa"/>
             <w:vAlign w:val="center"/>
             <w:hideMark/>
           </w:tcPr>
           <w:p>
             <w:pPr>
               <w:spacing w:line="240" w:lineRule="auto"/>
-              <w:jc w:val="left"/>
               <w:rPr>
                 <w:rFonts w:cs="Times New Roman"/>
                 <w:szCs w:val="24"/>
               </w:rPr>
             </w:pPr>
             <w:r>
-              <w:t xml:space="preserve">Telas do Qlik </w:t>
-            </w:r>
+              <w:t xml:space="preserve">- </w:t>
+            </w:r>
+            <w:r>
+              <w:t xml:space="preserve">Telas do </w:t>
+            </w:r>
+            <w:proofErr w:type="spellStart"/>
+            <w:r>
+              <w:t>Qlik</w:t>
+            </w:r>
+            <w:proofErr w:type="spellEnd"/>
+            <w:r>
+              <w:t xml:space="preserve"> </w:t>
+            </w:r>
+            <w:proofErr w:type="spellStart"/>
+            <w:r>
+              <w:t>Sense</w:t>
+            </w:r>
+            <w:proofErr w:type="spellEnd"/>
             <w:proofErr w:type="gramStart"/>
             <w:r>
-              <w:t>Sense</w:t>
-            </w:r>
-            <w:r>
-              <w:t xml:space="preserve"> ...</w:t>
+              <w:t xml:space="preserve"> </w:t>
+            </w:r>
+            <w:r>
+              <w:t xml:space="preserve"> </w:t>
+            </w:r>
+            <w:r>
+              <w:t xml:space="preserve"> </w:t>
+            </w:r>
+            <w:r>
+              <w:t>...</w:t>
             </w:r>
             <w:proofErr w:type="gramEnd"/>
             <w:r>
-              <w:t>.....................................................................</w:t>
+              <w:t>.................</w:t>
+            </w:r>
+            <w:r>
+              <w:t>............</w:t>
+            </w:r>
+            <w:r>
+              <w:t>........</w:t>
+            </w:r>
+            <w:r>
+              <w:t>...</w:t>
+            </w:r>
+            <w:r>
+              <w:t>..................................</w:t>
+            </w:r>
+            <w:r>
+              <w:t>..</w:t>
             </w:r>
           </w:p>
         </w:tc>
         <w:tc>
           <w:tcPr>
-            <w:tcW w:w="483" w:type="dxa"/>
+            <w:tcW w:w="567" w:type="dxa"/>
             <w:vAlign w:val="center"/>
             <w:hideMark/>
           </w:tcPr>
@@ -4176,19 +4518,18 @@
         </w:tc>
         <w:tc>
           <w:tcPr>
-            <w:tcW w:w="7314" w:type="dxa"/>
+            <w:tcW w:w="7371" w:type="dxa"/>
             <w:vAlign w:val="center"/>
           </w:tcPr>
           <w:p>
             <w:pPr>
               <w:spacing w:line="240" w:lineRule="auto"/>
-              <w:jc w:val="left"/>
             </w:pPr>
           </w:p>
         </w:tc>
         <w:tc>
           <w:tcPr>
-            <w:tcW w:w="483" w:type="dxa"/>
+            <w:tcW w:w="567" w:type="dxa"/>
             <w:vAlign w:val="center"/>
           </w:tcPr>
           <w:p>
@@ -4230,7 +4571,7 @@
         </w:tc>
         <w:tc>
           <w:tcPr>
-            <w:tcW w:w="7314" w:type="dxa"/>
+            <w:tcW w:w="7371" w:type="dxa"/>
             <w:vAlign w:val="center"/>
             <w:hideMark/>
           </w:tcPr>
@@ -4242,22 +4583,49 @@
                 <w:szCs w:val="24"/>
               </w:rPr>
             </w:pPr>
+            <w:r>
+              <w:t>- R</w:t>
+            </w:r>
+            <w:r>
+              <w:t>eprodução de tela do Tableau Desktop</w:t>
+            </w:r>
             <w:proofErr w:type="gramStart"/>
             <w:r>
-              <w:t>reprodução</w:t>
+              <w:t xml:space="preserve"> </w:t>
+            </w:r>
+            <w:r>
+              <w:t xml:space="preserve"> </w:t>
+            </w:r>
+            <w:r>
+              <w:t>...</w:t>
             </w:r>
             <w:proofErr w:type="gramEnd"/>
             <w:r>
-              <w:t xml:space="preserve"> de tela do Tableau Desktop</w:t>
-            </w:r>
-            <w:r>
-              <w:t xml:space="preserve"> .........................................</w:t>
+              <w:t>......</w:t>
+            </w:r>
+            <w:r>
+              <w:t>.....</w:t>
+            </w:r>
+            <w:r>
+              <w:t>........</w:t>
+            </w:r>
+            <w:r>
+              <w:t>.....................</w:t>
+            </w:r>
+            <w:r>
+              <w:t>.</w:t>
+            </w:r>
+            <w:r>
+              <w:t>...</w:t>
+            </w:r>
+            <w:r>
+              <w:t>.</w:t>
             </w:r>
           </w:p>
         </w:tc>
         <w:tc>
           <w:tcPr>
-            <w:tcW w:w="483" w:type="dxa"/>
+            <w:tcW w:w="567" w:type="dxa"/>
             <w:vAlign w:val="center"/>
             <w:hideMark/>
           </w:tcPr>
@@ -4299,7 +4667,7 @@
         </w:tc>
         <w:tc>
           <w:tcPr>
-            <w:tcW w:w="7314" w:type="dxa"/>
+            <w:tcW w:w="7371" w:type="dxa"/>
             <w:vAlign w:val="center"/>
           </w:tcPr>
           <w:p>
@@ -4310,7 +4678,7 @@
         </w:tc>
         <w:tc>
           <w:tcPr>
-            <w:tcW w:w="483" w:type="dxa"/>
+            <w:tcW w:w="567" w:type="dxa"/>
             <w:vAlign w:val="center"/>
           </w:tcPr>
           <w:p>
@@ -4352,7 +4720,7 @@
         </w:tc>
         <w:tc>
           <w:tcPr>
-            <w:tcW w:w="7314" w:type="dxa"/>
+            <w:tcW w:w="7371" w:type="dxa"/>
             <w:vAlign w:val="center"/>
             <w:hideMark/>
           </w:tcPr>
@@ -4365,24 +4733,36 @@
               </w:rPr>
             </w:pPr>
             <w:r>
-              <w:t xml:space="preserve">Reprodução de tela do Microsoft Power BI </w:t>
+              <w:t xml:space="preserve">- </w:t>
+            </w:r>
+            <w:r>
+              <w:t>Reprodução de tela do Microsoft Power BI Desktop</w:t>
             </w:r>
             <w:proofErr w:type="gramStart"/>
             <w:r>
-              <w:t>Desktop</w:t>
-            </w:r>
-            <w:r>
-              <w:t xml:space="preserve"> ...</w:t>
+              <w:t xml:space="preserve"> </w:t>
+            </w:r>
+            <w:r>
+              <w:t xml:space="preserve"> </w:t>
+            </w:r>
+            <w:r>
+              <w:t>...</w:t>
             </w:r>
             <w:proofErr w:type="gramEnd"/>
             <w:r>
-              <w:t>...................</w:t>
+              <w:t>...</w:t>
+            </w:r>
+            <w:r>
+              <w:t>........</w:t>
+            </w:r>
+            <w:r>
+              <w:t>.................</w:t>
             </w:r>
           </w:p>
         </w:tc>
         <w:tc>
           <w:tcPr>
-            <w:tcW w:w="483" w:type="dxa"/>
+            <w:tcW w:w="567" w:type="dxa"/>
             <w:vAlign w:val="center"/>
             <w:hideMark/>
           </w:tcPr>
@@ -4424,7 +4804,7 @@
         </w:tc>
         <w:tc>
           <w:tcPr>
-            <w:tcW w:w="7314" w:type="dxa"/>
+            <w:tcW w:w="7371" w:type="dxa"/>
             <w:vAlign w:val="center"/>
           </w:tcPr>
           <w:p>
@@ -4435,7 +4815,7 @@
         </w:tc>
         <w:tc>
           <w:tcPr>
-            <w:tcW w:w="483" w:type="dxa"/>
+            <w:tcW w:w="567" w:type="dxa"/>
             <w:vAlign w:val="center"/>
           </w:tcPr>
           <w:p>
@@ -4477,7 +4857,7 @@
         </w:tc>
         <w:tc>
           <w:tcPr>
-            <w:tcW w:w="7314" w:type="dxa"/>
+            <w:tcW w:w="7371" w:type="dxa"/>
             <w:vAlign w:val="center"/>
             <w:hideMark/>
           </w:tcPr>
@@ -4490,6 +4870,9 @@
               </w:rPr>
             </w:pPr>
             <w:r>
+              <w:t xml:space="preserve">- </w:t>
+            </w:r>
+            <w:r>
               <w:t xml:space="preserve">Passos do </w:t>
             </w:r>
             <w:proofErr w:type="spellStart"/>
@@ -4506,13 +4889,34 @@
             <w:proofErr w:type="spellEnd"/>
             <w:proofErr w:type="gramEnd"/>
             <w:r>
-              <w:t xml:space="preserve"> .........................................................................</w:t>
+              <w:t xml:space="preserve"> </w:t>
+            </w:r>
+            <w:r>
+              <w:t xml:space="preserve"> </w:t>
+            </w:r>
+            <w:r>
+              <w:t>...........</w:t>
+            </w:r>
+            <w:r>
+              <w:t>......</w:t>
+            </w:r>
+            <w:r>
+              <w:t>........</w:t>
+            </w:r>
+            <w:r>
+              <w:t>..........................................</w:t>
+            </w:r>
+            <w:r>
+              <w:t>...</w:t>
+            </w:r>
+            <w:r>
+              <w:t>.........</w:t>
             </w:r>
           </w:p>
         </w:tc>
         <w:tc>
           <w:tcPr>
-            <w:tcW w:w="483" w:type="dxa"/>
+            <w:tcW w:w="567" w:type="dxa"/>
             <w:vAlign w:val="center"/>
             <w:hideMark/>
           </w:tcPr>
@@ -4554,7 +4958,7 @@
         </w:tc>
         <w:tc>
           <w:tcPr>
-            <w:tcW w:w="7314" w:type="dxa"/>
+            <w:tcW w:w="7371" w:type="dxa"/>
             <w:vAlign w:val="center"/>
           </w:tcPr>
           <w:p>
@@ -4565,7 +4969,7 @@
         </w:tc>
         <w:tc>
           <w:tcPr>
-            <w:tcW w:w="483" w:type="dxa"/>
+            <w:tcW w:w="567" w:type="dxa"/>
             <w:vAlign w:val="center"/>
           </w:tcPr>
           <w:p>
@@ -4607,7 +5011,7 @@
         </w:tc>
         <w:tc>
           <w:tcPr>
-            <w:tcW w:w="7314" w:type="dxa"/>
+            <w:tcW w:w="7371" w:type="dxa"/>
             <w:vAlign w:val="center"/>
             <w:hideMark/>
           </w:tcPr>
@@ -4620,24 +5024,36 @@
               </w:rPr>
             </w:pPr>
             <w:r>
-              <w:t xml:space="preserve">Diagrama de caso de uso </w:t>
+              <w:t xml:space="preserve">- </w:t>
+            </w:r>
+            <w:r>
+              <w:t>Diagrama de caso de uso UC01</w:t>
             </w:r>
             <w:proofErr w:type="gramStart"/>
             <w:r>
-              <w:t>UC01</w:t>
+              <w:t xml:space="preserve"> </w:t>
             </w:r>
             <w:r>
               <w:t xml:space="preserve"> ...</w:t>
             </w:r>
             <w:proofErr w:type="gramEnd"/>
             <w:r>
-              <w:t>...................................................</w:t>
+              <w:t>.......</w:t>
+            </w:r>
+            <w:r>
+              <w:t>.........................................</w:t>
+            </w:r>
+            <w:r>
+              <w:t>..</w:t>
+            </w:r>
+            <w:r>
+              <w:t>........</w:t>
             </w:r>
           </w:p>
         </w:tc>
         <w:tc>
           <w:tcPr>
-            <w:tcW w:w="483" w:type="dxa"/>
+            <w:tcW w:w="567" w:type="dxa"/>
             <w:vAlign w:val="center"/>
             <w:hideMark/>
           </w:tcPr>
@@ -4686,7 +5102,7 @@
         </w:tc>
         <w:tc>
           <w:tcPr>
-            <w:tcW w:w="7314" w:type="dxa"/>
+            <w:tcW w:w="7371" w:type="dxa"/>
             <w:vAlign w:val="center"/>
           </w:tcPr>
           <w:p>
@@ -4697,7 +5113,7 @@
         </w:tc>
         <w:tc>
           <w:tcPr>
-            <w:tcW w:w="483" w:type="dxa"/>
+            <w:tcW w:w="567" w:type="dxa"/>
             <w:vAlign w:val="center"/>
           </w:tcPr>
           <w:p>
@@ -4739,7 +5155,7 @@
         </w:tc>
         <w:tc>
           <w:tcPr>
-            <w:tcW w:w="7314" w:type="dxa"/>
+            <w:tcW w:w="7371" w:type="dxa"/>
             <w:vAlign w:val="center"/>
             <w:hideMark/>
           </w:tcPr>
@@ -4752,6 +5168,9 @@
               </w:rPr>
             </w:pPr>
             <w:r>
+              <w:t xml:space="preserve">- </w:t>
+            </w:r>
+            <w:r>
               <w:t xml:space="preserve">Diagrama de classes de análise do </w:t>
             </w:r>
             <w:proofErr w:type="gramStart"/>
@@ -4760,13 +5179,25 @@
             </w:r>
             <w:proofErr w:type="gramEnd"/>
             <w:r>
-              <w:t xml:space="preserve"> .................................</w:t>
+              <w:t xml:space="preserve"> </w:t>
+            </w:r>
+            <w:r>
+              <w:t xml:space="preserve"> .......</w:t>
+            </w:r>
+            <w:r>
+              <w:t>....................</w:t>
+            </w:r>
+            <w:r>
+              <w:t>..</w:t>
+            </w:r>
+            <w:r>
+              <w:t>...........</w:t>
             </w:r>
           </w:p>
         </w:tc>
         <w:tc>
           <w:tcPr>
-            <w:tcW w:w="483" w:type="dxa"/>
+            <w:tcW w:w="567" w:type="dxa"/>
             <w:vAlign w:val="center"/>
             <w:hideMark/>
           </w:tcPr>
@@ -4815,7 +5246,7 @@
         </w:tc>
         <w:tc>
           <w:tcPr>
-            <w:tcW w:w="7314" w:type="dxa"/>
+            <w:tcW w:w="7371" w:type="dxa"/>
             <w:vAlign w:val="center"/>
           </w:tcPr>
           <w:p>
@@ -4826,7 +5257,7 @@
         </w:tc>
         <w:tc>
           <w:tcPr>
-            <w:tcW w:w="483" w:type="dxa"/>
+            <w:tcW w:w="567" w:type="dxa"/>
             <w:vAlign w:val="center"/>
           </w:tcPr>
           <w:p>
@@ -4867,7 +5298,7 @@
         </w:tc>
         <w:tc>
           <w:tcPr>
-            <w:tcW w:w="7314" w:type="dxa"/>
+            <w:tcW w:w="7371" w:type="dxa"/>
             <w:vAlign w:val="center"/>
           </w:tcPr>
           <w:p>
@@ -4875,6 +5306,9 @@
               <w:spacing w:line="240" w:lineRule="auto"/>
             </w:pPr>
             <w:r>
+              <w:t xml:space="preserve">- </w:t>
+            </w:r>
+            <w:r>
               <w:t xml:space="preserve">Diagrama de Classes de Implementação </w:t>
             </w:r>
             <w:proofErr w:type="gramStart"/>
@@ -4883,13 +5317,28 @@
             </w:r>
             <w:proofErr w:type="gramEnd"/>
             <w:r>
-              <w:t xml:space="preserve"> ........................</w:t>
+              <w:t xml:space="preserve"> </w:t>
+            </w:r>
+            <w:r>
+              <w:t xml:space="preserve"> </w:t>
+            </w:r>
+            <w:r>
+              <w:t>..</w:t>
+            </w:r>
+            <w:r>
+              <w:t>.......</w:t>
+            </w:r>
+            <w:r>
+              <w:t>..</w:t>
+            </w:r>
+            <w:r>
+              <w:t>....................</w:t>
             </w:r>
           </w:p>
         </w:tc>
         <w:tc>
           <w:tcPr>
-            <w:tcW w:w="483" w:type="dxa"/>
+            <w:tcW w:w="567" w:type="dxa"/>
             <w:vAlign w:val="center"/>
           </w:tcPr>
           <w:p>
@@ -4937,7 +5386,7 @@
         </w:tc>
         <w:tc>
           <w:tcPr>
-            <w:tcW w:w="7314" w:type="dxa"/>
+            <w:tcW w:w="7371" w:type="dxa"/>
             <w:vAlign w:val="center"/>
           </w:tcPr>
           <w:p>
@@ -4948,7 +5397,7 @@
         </w:tc>
         <w:tc>
           <w:tcPr>
-            <w:tcW w:w="483" w:type="dxa"/>
+            <w:tcW w:w="567" w:type="dxa"/>
             <w:vAlign w:val="center"/>
           </w:tcPr>
           <w:p>
@@ -4989,14 +5438,13 @@
         </w:tc>
         <w:tc>
           <w:tcPr>
-            <w:tcW w:w="7314" w:type="dxa"/>
+            <w:tcW w:w="7371" w:type="dxa"/>
             <w:vAlign w:val="center"/>
             <w:hideMark/>
           </w:tcPr>
           <w:p>
             <w:pPr>
               <w:spacing w:line="240" w:lineRule="auto"/>
-              <w:jc w:val="left"/>
               <w:rPr>
                 <w:rFonts w:cs="Times New Roman"/>
                 <w:szCs w:val="24"/>
@@ -5007,29 +5455,78 @@
                 <w:rFonts w:cs="Times New Roman"/>
                 <w:szCs w:val="24"/>
               </w:rPr>
-              <w:t xml:space="preserve">Diagrama de Sequência Global do </w:t>
-            </w:r>
-            <w:proofErr w:type="gramStart"/>
+              <w:t xml:space="preserve">- </w:t>
+            </w:r>
             <w:r>
               <w:rPr>
                 <w:rFonts w:cs="Times New Roman"/>
                 <w:szCs w:val="24"/>
               </w:rPr>
-              <w:t>DashGen</w:t>
-            </w:r>
-            <w:proofErr w:type="gramEnd"/>
+              <w:t xml:space="preserve">Diagrama de Sequência Global do </w:t>
+            </w:r>
+            <w:proofErr w:type="gramStart"/>
             <w:r>
               <w:rPr>
                 <w:rFonts w:cs="Times New Roman"/>
                 <w:szCs w:val="24"/>
               </w:rPr>
-              <w:t xml:space="preserve"> ..................................</w:t>
+              <w:t>DashGen</w:t>
+            </w:r>
+            <w:proofErr w:type="gramEnd"/>
+            <w:r>
+              <w:rPr>
+                <w:rFonts w:cs="Times New Roman"/>
+                <w:szCs w:val="24"/>
+              </w:rPr>
+              <w:t xml:space="preserve"> </w:t>
+            </w:r>
+            <w:r>
+              <w:rPr>
+                <w:rFonts w:cs="Times New Roman"/>
+                <w:szCs w:val="24"/>
+              </w:rPr>
+              <w:t xml:space="preserve"> </w:t>
+            </w:r>
+            <w:r>
+              <w:rPr>
+                <w:rFonts w:cs="Times New Roman"/>
+                <w:szCs w:val="24"/>
+              </w:rPr>
+              <w:t>......</w:t>
+            </w:r>
+            <w:r>
+              <w:rPr>
+                <w:rFonts w:cs="Times New Roman"/>
+                <w:szCs w:val="24"/>
+              </w:rPr>
+              <w:t>.....</w:t>
+            </w:r>
+            <w:r>
+              <w:rPr>
+                <w:rFonts w:cs="Times New Roman"/>
+                <w:szCs w:val="24"/>
+              </w:rPr>
+              <w:t>.....................</w:t>
+            </w:r>
+            <w:r>
+              <w:rPr>
+                <w:rFonts w:cs="Times New Roman"/>
+                <w:szCs w:val="24"/>
+              </w:rPr>
+              <w:t>..</w:t>
+            </w:r>
+            <w:r>
+              <w:rPr>
+                <w:rFonts w:cs="Times New Roman"/>
+                <w:szCs w:val="24"/>
+              </w:rPr>
+              <w:t>.......</w:t>
             </w:r>
           </w:p>
         </w:tc>
         <w:tc>
           <w:tcPr>
-            <w:tcW w:w="483" w:type="dxa"/>
+            <w:tcW w:w="567" w:type="dxa"/>
             <w:vAlign w:val="center"/>
             <w:hideMark/>
           </w:tcPr>
@@ -5071,13 +5568,12 @@
         </w:tc>
         <w:tc>
           <w:tcPr>
-            <w:tcW w:w="7314" w:type="dxa"/>
+            <w:tcW w:w="7371" w:type="dxa"/>
             <w:vAlign w:val="center"/>
           </w:tcPr>
           <w:p>
             <w:pPr>
               <w:spacing w:line="240" w:lineRule="auto"/>
-              <w:jc w:val="left"/>
               <w:rPr>
                 <w:rFonts w:cs="Times New Roman"/>
                 <w:szCs w:val="24"/>
@@ -5087,7 +5583,7 @@
         </w:tc>
         <w:tc>
           <w:tcPr>
-            <w:tcW w:w="483" w:type="dxa"/>
+            <w:tcW w:w="567" w:type="dxa"/>
             <w:vAlign w:val="center"/>
           </w:tcPr>
           <w:p>
@@ -5128,14 +5624,13 @@
         </w:tc>
         <w:tc>
           <w:tcPr>
-            <w:tcW w:w="7314" w:type="dxa"/>
+            <w:tcW w:w="7371" w:type="dxa"/>
             <w:vAlign w:val="center"/>
             <w:hideMark/>
           </w:tcPr>
           <w:p>
             <w:pPr>
               <w:spacing w:line="240" w:lineRule="auto"/>
-              <w:jc w:val="left"/>
               <w:rPr>
                 <w:rFonts w:cs="Times New Roman"/>
                 <w:szCs w:val="24"/>
@@ -5146,36 +5641,71 @@
                 <w:rFonts w:cs="Times New Roman"/>
                 <w:szCs w:val="24"/>
               </w:rPr>
-              <w:t xml:space="preserve">Diagrama de sequencia da geração do </w:t>
-            </w:r>
-            <w:proofErr w:type="gramStart"/>
+              <w:t xml:space="preserve">- </w:t>
+            </w:r>
             <w:r>
               <w:rPr>
                 <w:rFonts w:cs="Times New Roman"/>
                 <w:szCs w:val="24"/>
               </w:rPr>
-              <w:t>Dashboard</w:t>
-            </w:r>
+              <w:t>Diagrama de sequencia da geração do Dashboard</w:t>
+            </w:r>
+            <w:proofErr w:type="gramStart"/>
             <w:r>
               <w:rPr>
                 <w:rFonts w:cs="Times New Roman"/>
                 <w:szCs w:val="24"/>
               </w:rPr>
-              <w:t xml:space="preserve"> ...</w:t>
-            </w:r>
-            <w:proofErr w:type="gramEnd"/>
+              <w:t xml:space="preserve"> </w:t>
+            </w:r>
             <w:r>
               <w:rPr>
                 <w:rFonts w:cs="Times New Roman"/>
                 <w:szCs w:val="24"/>
               </w:rPr>
-              <w:t>.....................</w:t>
+              <w:t xml:space="preserve"> </w:t>
+            </w:r>
+            <w:r>
+              <w:rPr>
+                <w:rFonts w:cs="Times New Roman"/>
+                <w:szCs w:val="24"/>
+              </w:rPr>
+              <w:t>...</w:t>
+            </w:r>
+            <w:proofErr w:type="gramEnd"/>
+            <w:r>
+              <w:rPr>
+                <w:rFonts w:cs="Times New Roman"/>
+                <w:szCs w:val="24"/>
+              </w:rPr>
+              <w:t>......</w:t>
+            </w:r>
+            <w:r>
+              <w:rPr>
+                <w:rFonts w:cs="Times New Roman"/>
+                <w:szCs w:val="24"/>
+              </w:rPr>
+              <w:t>...........</w:t>
+            </w:r>
+            <w:r>
+              <w:rPr>
+                <w:rFonts w:cs="Times New Roman"/>
+                <w:szCs w:val="24"/>
+              </w:rPr>
+              <w:t>..</w:t>
+            </w:r>
+            <w:r>
+              <w:rPr>
+                <w:rFonts w:cs="Times New Roman"/>
+                <w:szCs w:val="24"/>
+              </w:rPr>
+              <w:t>..........</w:t>
             </w:r>
           </w:p>
         </w:tc>
         <w:tc>
           <w:tcPr>
-            <w:tcW w:w="483" w:type="dxa"/>
+            <w:tcW w:w="567" w:type="dxa"/>
             <w:vAlign w:val="center"/>
             <w:hideMark/>
           </w:tcPr>
@@ -5217,13 +5747,12 @@
         </w:tc>
         <w:tc>
           <w:tcPr>
-            <w:tcW w:w="7314" w:type="dxa"/>
+            <w:tcW w:w="7371" w:type="dxa"/>
             <w:vAlign w:val="center"/>
           </w:tcPr>
           <w:p>
             <w:pPr>
               <w:spacing w:line="240" w:lineRule="auto"/>
-              <w:jc w:val="left"/>
               <w:rPr>
                 <w:rFonts w:cs="Times New Roman"/>
                 <w:szCs w:val="24"/>
@@ -5233,7 +5762,7 @@
         </w:tc>
         <w:tc>
           <w:tcPr>
-            <w:tcW w:w="483" w:type="dxa"/>
+            <w:tcW w:w="567" w:type="dxa"/>
             <w:vAlign w:val="center"/>
           </w:tcPr>
           <w:p>
@@ -5277,14 +5806,13 @@
         </w:tc>
         <w:tc>
           <w:tcPr>
-            <w:tcW w:w="7314" w:type="dxa"/>
+            <w:tcW w:w="7371" w:type="dxa"/>
             <w:vAlign w:val="center"/>
             <w:hideMark/>
           </w:tcPr>
           <w:p>
             <w:pPr>
               <w:spacing w:line="240" w:lineRule="auto"/>
-              <w:jc w:val="left"/>
               <w:rPr>
                 <w:rFonts w:cs="Times New Roman"/>
                 <w:szCs w:val="24"/>
@@ -5318,13 +5846,55 @@
                 <w:rFonts w:cs="Times New Roman"/>
                 <w:szCs w:val="24"/>
               </w:rPr>
-              <w:t xml:space="preserve"> .....................................</w:t>
+              <w:t xml:space="preserve"> </w:t>
+            </w:r>
+            <w:r>
+              <w:rPr>
+                <w:rFonts w:cs="Times New Roman"/>
+                <w:szCs w:val="24"/>
+              </w:rPr>
+              <w:t xml:space="preserve"> </w:t>
+            </w:r>
+            <w:r>
+              <w:rPr>
+                <w:rFonts w:cs="Times New Roman"/>
+                <w:szCs w:val="24"/>
+              </w:rPr>
+              <w:t>..........</w:t>
+            </w:r>
+            <w:r>
+              <w:rPr>
+                <w:rFonts w:cs="Times New Roman"/>
+                <w:szCs w:val="24"/>
+              </w:rPr>
+              <w:t>.......</w:t>
+            </w:r>
+            <w:r>
+              <w:rPr>
+                <w:rFonts w:cs="Times New Roman"/>
+                <w:szCs w:val="24"/>
+              </w:rPr>
+              <w:t>..............</w:t>
+            </w:r>
+            <w:r>
+              <w:rPr>
+                <w:rFonts w:cs="Times New Roman"/>
+                <w:szCs w:val="24"/>
+              </w:rPr>
+              <w:t>...</w:t>
+            </w:r>
+            <w:r>
+              <w:rPr>
+                <w:rFonts w:cs="Times New Roman"/>
+                <w:szCs w:val="24"/>
+              </w:rPr>
+              <w:t>.............</w:t>
             </w:r>
           </w:p>
         </w:tc>
         <w:tc>
           <w:tcPr>
-            <w:tcW w:w="483" w:type="dxa"/>
+            <w:tcW w:w="567" w:type="dxa"/>
             <w:vAlign w:val="center"/>
             <w:hideMark/>
           </w:tcPr>
@@ -5369,13 +5939,12 @@
         </w:tc>
         <w:tc>
           <w:tcPr>
-            <w:tcW w:w="7314" w:type="dxa"/>
+            <w:tcW w:w="7371" w:type="dxa"/>
             <w:vAlign w:val="center"/>
           </w:tcPr>
           <w:p>
             <w:pPr>
               <w:spacing w:line="240" w:lineRule="auto"/>
-              <w:jc w:val="left"/>
               <w:rPr>
                 <w:rFonts w:cs="Times New Roman"/>
                 <w:szCs w:val="24"/>
@@ -5385,7 +5954,7 @@
         </w:tc>
         <w:tc>
           <w:tcPr>
-            <w:tcW w:w="483" w:type="dxa"/>
+            <w:tcW w:w="567" w:type="dxa"/>
             <w:vAlign w:val="center"/>
           </w:tcPr>
           <w:p>
@@ -5426,7 +5995,7 @@
         </w:tc>
         <w:tc>
           <w:tcPr>
-            <w:tcW w:w="7314" w:type="dxa"/>
+            <w:tcW w:w="7371" w:type="dxa"/>
             <w:vAlign w:val="center"/>
             <w:hideMark/>
           </w:tcPr>
@@ -5439,6 +6008,9 @@
               </w:rPr>
             </w:pPr>
             <w:r>
+              <w:t xml:space="preserve">- </w:t>
+            </w:r>
+            <w:r>
               <w:t xml:space="preserve">Código fonte dos métodos </w:t>
             </w:r>
             <w:proofErr w:type="gramStart"/>
@@ -5450,13 +6022,31 @@
               <w:t>() e SelectDestFolder()</w:t>
             </w:r>
             <w:r>
-              <w:t xml:space="preserve"> ........</w:t>
+              <w:t xml:space="preserve"> </w:t>
+            </w:r>
+            <w:r>
+              <w:t xml:space="preserve"> </w:t>
+            </w:r>
+            <w:r>
+              <w:t>....</w:t>
+            </w:r>
+            <w:r>
+              <w:t>.</w:t>
+            </w:r>
+            <w:r>
+              <w:t>...</w:t>
+            </w:r>
+            <w:r>
+              <w:t>......</w:t>
+            </w:r>
+            <w:r>
+              <w:t>..</w:t>
             </w:r>
           </w:p>
         </w:tc>
         <w:tc>
           <w:tcPr>
-            <w:tcW w:w="483" w:type="dxa"/>
+            <w:tcW w:w="567" w:type="dxa"/>
             <w:vAlign w:val="center"/>
             <w:hideMark/>
           </w:tcPr>
@@ -5505,7 +6095,7 @@
         </w:tc>
         <w:tc>
           <w:tcPr>
-            <w:tcW w:w="7314" w:type="dxa"/>
+            <w:tcW w:w="7371" w:type="dxa"/>
             <w:vAlign w:val="center"/>
           </w:tcPr>
           <w:p>
@@ -5516,7 +6106,7 @@
         </w:tc>
         <w:tc>
           <w:tcPr>
-            <w:tcW w:w="483" w:type="dxa"/>
+            <w:tcW w:w="567" w:type="dxa"/>
             <w:vAlign w:val="center"/>
           </w:tcPr>
           <w:p>
@@ -5557,7 +6147,7 @@
         </w:tc>
         <w:tc>
           <w:tcPr>
-            <w:tcW w:w="7314" w:type="dxa"/>
+            <w:tcW w:w="7371" w:type="dxa"/>
             <w:vAlign w:val="center"/>
           </w:tcPr>
           <w:p>
@@ -5569,24 +6159,45 @@
               </w:rPr>
             </w:pPr>
             <w:r>
-              <w:t xml:space="preserve">Reprodução da tela de seleção do arquivo </w:t>
+              <w:t xml:space="preserve">- </w:t>
+            </w:r>
+            <w:r>
+              <w:t>Reprodução da tela de seleção do arquivo CSV</w:t>
             </w:r>
             <w:proofErr w:type="gramStart"/>
             <w:r>
-              <w:t>CSV</w:t>
-            </w:r>
-            <w:r>
-              <w:t xml:space="preserve"> ...</w:t>
+              <w:t xml:space="preserve"> </w:t>
+            </w:r>
+            <w:r>
+              <w:t xml:space="preserve"> </w:t>
+            </w:r>
+            <w:r>
+              <w:t>...</w:t>
             </w:r>
             <w:proofErr w:type="gramEnd"/>
             <w:r>
-              <w:t>..........................</w:t>
+              <w:t>.</w:t>
+            </w:r>
+            <w:r>
+              <w:t>..</w:t>
+            </w:r>
+            <w:r>
+              <w:t>.......</w:t>
+            </w:r>
+            <w:r>
+              <w:t>........</w:t>
+            </w:r>
+            <w:r>
+              <w:t>...</w:t>
+            </w:r>
+            <w:r>
+              <w:t>............</w:t>
             </w:r>
           </w:p>
         </w:tc>
         <w:tc>
           <w:tcPr>
-            <w:tcW w:w="483" w:type="dxa"/>
+            <w:tcW w:w="567" w:type="dxa"/>
             <w:vAlign w:val="center"/>
           </w:tcPr>
           <w:p>
@@ -5634,7 +6245,7 @@
         </w:tc>
         <w:tc>
           <w:tcPr>
-            <w:tcW w:w="7314" w:type="dxa"/>
+            <w:tcW w:w="7371" w:type="dxa"/>
             <w:vAlign w:val="center"/>
           </w:tcPr>
           <w:p>
@@ -5645,7 +6256,7 @@
         </w:tc>
         <w:tc>
           <w:tcPr>
-            <w:tcW w:w="483" w:type="dxa"/>
+            <w:tcW w:w="567" w:type="dxa"/>
             <w:vAlign w:val="center"/>
           </w:tcPr>
           <w:p>
@@ -5686,14 +6297,13 @@
         </w:tc>
         <w:tc>
           <w:tcPr>
-            <w:tcW w:w="7314" w:type="dxa"/>
+            <w:tcW w:w="7371" w:type="dxa"/>
             <w:vAlign w:val="center"/>
             <w:hideMark/>
           </w:tcPr>
           <w:p>
             <w:pPr>
               <w:spacing w:line="240" w:lineRule="auto"/>
-              <w:jc w:val="left"/>
               <w:rPr>
                 <w:rFonts w:cs="Times New Roman"/>
                 <w:szCs w:val="24"/>
@@ -5704,36 +6314,78 @@
                 <w:rFonts w:cs="Times New Roman"/>
                 <w:szCs w:val="24"/>
               </w:rPr>
-              <w:t xml:space="preserve">Reprodução da janela de seleção de diretório de </w:t>
-            </w:r>
-            <w:proofErr w:type="gramStart"/>
+              <w:t xml:space="preserve">- </w:t>
+            </w:r>
             <w:r>
               <w:rPr>
                 <w:rFonts w:cs="Times New Roman"/>
                 <w:szCs w:val="24"/>
               </w:rPr>
-              <w:t>destino</w:t>
-            </w:r>
+              <w:t>Reprodução da janela de seleção de diretório de destino</w:t>
+            </w:r>
+            <w:proofErr w:type="gramStart"/>
             <w:r>
               <w:rPr>
                 <w:rFonts w:cs="Times New Roman"/>
                 <w:szCs w:val="24"/>
               </w:rPr>
-              <w:t xml:space="preserve"> ...</w:t>
-            </w:r>
-            <w:proofErr w:type="gramEnd"/>
+              <w:t xml:space="preserve"> </w:t>
+            </w:r>
             <w:r>
               <w:rPr>
                 <w:rFonts w:cs="Times New Roman"/>
                 <w:szCs w:val="24"/>
               </w:rPr>
-              <w:t>............</w:t>
+              <w:t xml:space="preserve"> </w:t>
+            </w:r>
+            <w:r>
+              <w:rPr>
+                <w:rFonts w:cs="Times New Roman"/>
+                <w:szCs w:val="24"/>
+              </w:rPr>
+              <w:t>..</w:t>
+            </w:r>
+            <w:r>
+              <w:rPr>
+                <w:rFonts w:cs="Times New Roman"/>
+                <w:szCs w:val="24"/>
+              </w:rPr>
+              <w:t>.</w:t>
+            </w:r>
+            <w:proofErr w:type="gramEnd"/>
+            <w:r>
+              <w:rPr>
+                <w:rFonts w:cs="Times New Roman"/>
+                <w:szCs w:val="24"/>
+              </w:rPr>
+              <w:t>.......</w:t>
+            </w:r>
+            <w:r>
+              <w:rPr>
+                <w:rFonts w:cs="Times New Roman"/>
+                <w:szCs w:val="24"/>
+              </w:rPr>
+              <w:t>.</w:t>
+            </w:r>
+            <w:r>
+              <w:rPr>
+                <w:rFonts w:cs="Times New Roman"/>
+                <w:szCs w:val="24"/>
+              </w:rPr>
+              <w:t>..</w:t>
+            </w:r>
+            <w:r>
+              <w:rPr>
+                <w:rFonts w:cs="Times New Roman"/>
+                <w:szCs w:val="24"/>
+              </w:rPr>
+              <w:t>.........</w:t>
             </w:r>
           </w:p>
         </w:tc>
         <w:tc>
           <w:tcPr>
-            <w:tcW w:w="483" w:type="dxa"/>
+            <w:tcW w:w="567" w:type="dxa"/>
             <w:vAlign w:val="center"/>
             <w:hideMark/>
           </w:tcPr>
@@ -5782,13 +6434,12 @@
         </w:tc>
         <w:tc>
           <w:tcPr>
-            <w:tcW w:w="7314" w:type="dxa"/>
+            <w:tcW w:w="7371" w:type="dxa"/>
             <w:vAlign w:val="center"/>
           </w:tcPr>
           <w:p>
             <w:pPr>
               <w:spacing w:line="240" w:lineRule="auto"/>
-              <w:jc w:val="left"/>
               <w:rPr>
                 <w:rFonts w:cs="Times New Roman"/>
                 <w:szCs w:val="24"/>
@@ -5798,7 +6449,7 @@
         </w:tc>
         <w:tc>
           <w:tcPr>
-            <w:tcW w:w="483" w:type="dxa"/>
+            <w:tcW w:w="567" w:type="dxa"/>
             <w:vAlign w:val="center"/>
           </w:tcPr>
           <w:p>
@@ -5839,14 +6490,13 @@
         </w:tc>
         <w:tc>
           <w:tcPr>
-            <w:tcW w:w="7314" w:type="dxa"/>
+            <w:tcW w:w="7371" w:type="dxa"/>
             <w:vAlign w:val="center"/>
             <w:hideMark/>
           </w:tcPr>
           <w:p>
             <w:pPr>
               <w:spacing w:line="240" w:lineRule="auto"/>
-              <w:jc w:val="left"/>
               <w:rPr>
                 <w:rFonts w:cs="Times New Roman"/>
                 <w:szCs w:val="24"/>
@@ -5857,6 +6507,13 @@
                 <w:rFonts w:cs="Times New Roman"/>
                 <w:szCs w:val="24"/>
               </w:rPr>
+              <w:t xml:space="preserve">- </w:t>
+            </w:r>
+            <w:r>
+              <w:rPr>
+                <w:rFonts w:cs="Times New Roman"/>
+                <w:szCs w:val="24"/>
+              </w:rPr>
               <w:t xml:space="preserve">Código fonte do método </w:t>
             </w:r>
             <w:proofErr w:type="spellStart"/>
@@ -5882,13 +6539,41 @@
                 <w:rFonts w:cs="Times New Roman"/>
                 <w:szCs w:val="24"/>
               </w:rPr>
-              <w:t xml:space="preserve"> ..............................................</w:t>
+              <w:t xml:space="preserve">  .......</w:t>
+            </w:r>
+            <w:r>
+              <w:rPr>
+                <w:rFonts w:cs="Times New Roman"/>
+                <w:szCs w:val="24"/>
+              </w:rPr>
+              <w:t>..</w:t>
+            </w:r>
+            <w:r>
+              <w:rPr>
+                <w:rFonts w:cs="Times New Roman"/>
+                <w:szCs w:val="24"/>
+              </w:rPr>
+              <w:t>..........</w:t>
+            </w:r>
+            <w:r>
+              <w:rPr>
+                <w:rFonts w:cs="Times New Roman"/>
+                <w:szCs w:val="24"/>
+              </w:rPr>
+              <w:t>...</w:t>
+            </w:r>
+            <w:r>
+              <w:rPr>
+                <w:rFonts w:cs="Times New Roman"/>
+                <w:szCs w:val="24"/>
+              </w:rPr>
+              <w:t>...............................</w:t>
             </w:r>
           </w:p>
         </w:tc>
         <w:tc>
           <w:tcPr>
-            <w:tcW w:w="483" w:type="dxa"/>
+            <w:tcW w:w="567" w:type="dxa"/>
             <w:vAlign w:val="center"/>
           </w:tcPr>
           <w:p>
@@ -5936,13 +6621,12 @@
         </w:tc>
         <w:tc>
           <w:tcPr>
-            <w:tcW w:w="7314" w:type="dxa"/>
+            <w:tcW w:w="7371" w:type="dxa"/>
             <w:vAlign w:val="center"/>
           </w:tcPr>
           <w:p>
             <w:pPr>
               <w:spacing w:line="240" w:lineRule="auto"/>
-              <w:jc w:val="left"/>
               <w:rPr>
                 <w:rFonts w:cs="Times New Roman"/>
                 <w:szCs w:val="24"/>
@@ -5952,7 +6636,7 @@
         </w:tc>
         <w:tc>
           <w:tcPr>
-            <w:tcW w:w="483" w:type="dxa"/>
+            <w:tcW w:w="567" w:type="dxa"/>
             <w:vAlign w:val="center"/>
           </w:tcPr>
           <w:p>
@@ -5993,63 +6677,125 @@
         </w:tc>
         <w:tc>
           <w:tcPr>
-            <w:tcW w:w="7314" w:type="dxa"/>
+            <w:tcW w:w="7371" w:type="dxa"/>
             <w:vAlign w:val="center"/>
             <w:hideMark/>
           </w:tcPr>
           <w:p>
             <w:pPr>
               <w:spacing w:line="240" w:lineRule="auto"/>
-              <w:jc w:val="left"/>
               <w:rPr>
                 <w:rFonts w:cs="Times New Roman"/>
                 <w:szCs w:val="24"/>
               </w:rPr>
             </w:pPr>
-            <w:proofErr w:type="gramStart"/>
             <w:r>
               <w:rPr>
                 <w:rFonts w:cs="Times New Roman"/>
                 <w:szCs w:val="24"/>
               </w:rPr>
-              <w:t>código</w:t>
-            </w:r>
-            <w:proofErr w:type="gramEnd"/>
+              <w:t xml:space="preserve">- </w:t>
+            </w:r>
             <w:r>
               <w:rPr>
                 <w:rFonts w:cs="Times New Roman"/>
                 <w:szCs w:val="24"/>
               </w:rPr>
-              <w:t xml:space="preserve">  fonte do método </w:t>
-            </w:r>
-            <w:proofErr w:type="spellStart"/>
+              <w:t>código</w:t>
+            </w:r>
+            <w:proofErr w:type="gramStart"/>
             <w:r>
               <w:rPr>
                 <w:rFonts w:cs="Times New Roman"/>
                 <w:szCs w:val="24"/>
               </w:rPr>
-              <w:t>addGrafico</w:t>
-            </w:r>
-            <w:proofErr w:type="spellEnd"/>
+              <w:t xml:space="preserve">  </w:t>
+            </w:r>
+            <w:proofErr w:type="gramEnd"/>
             <w:r>
               <w:rPr>
                 <w:rFonts w:cs="Times New Roman"/>
                 <w:szCs w:val="24"/>
               </w:rPr>
-              <w:t>()</w:t>
-            </w:r>
+              <w:t xml:space="preserve">fonte do método </w:t>
+            </w:r>
+            <w:proofErr w:type="spellStart"/>
             <w:r>
               <w:rPr>
                 <w:rFonts w:cs="Times New Roman"/>
                 <w:szCs w:val="24"/>
               </w:rPr>
-              <w:t xml:space="preserve"> .............................................</w:t>
+              <w:t>addGrafico</w:t>
+            </w:r>
+            <w:proofErr w:type="spellEnd"/>
+            <w:r>
+              <w:rPr>
+                <w:rFonts w:cs="Times New Roman"/>
+                <w:szCs w:val="24"/>
+              </w:rPr>
+              <w:t>()</w:t>
+            </w:r>
+            <w:r>
+              <w:rPr>
+                <w:rFonts w:cs="Times New Roman"/>
+                <w:szCs w:val="24"/>
+              </w:rPr>
+              <w:t xml:space="preserve"> </w:t>
+            </w:r>
+            <w:r>
+              <w:rPr>
+                <w:rFonts w:cs="Times New Roman"/>
+                <w:szCs w:val="24"/>
+              </w:rPr>
+              <w:t xml:space="preserve"> </w:t>
+            </w:r>
+            <w:r>
+              <w:rPr>
+                <w:rFonts w:cs="Times New Roman"/>
+                <w:szCs w:val="24"/>
+              </w:rPr>
+              <w:t>......</w:t>
+            </w:r>
+            <w:r>
+              <w:rPr>
+                <w:rFonts w:cs="Times New Roman"/>
+                <w:szCs w:val="24"/>
+              </w:rPr>
+              <w:t>...</w:t>
+            </w:r>
+            <w:r>
+              <w:rPr>
+                <w:rFonts w:cs="Times New Roman"/>
+                <w:szCs w:val="24"/>
+              </w:rPr>
+              <w:t>...</w:t>
+            </w:r>
+            <w:r>
+              <w:rPr>
+                <w:rFonts w:cs="Times New Roman"/>
+                <w:szCs w:val="24"/>
+              </w:rPr>
+              <w:t>....</w:t>
+            </w:r>
+            <w:r>
+              <w:rPr>
+                <w:rFonts w:cs="Times New Roman"/>
+                <w:szCs w:val="24"/>
+              </w:rPr>
+              <w:t>..</w:t>
+            </w:r>
+            <w:r>
+              <w:rPr>
+                <w:rFonts w:cs="Times New Roman"/>
+                <w:szCs w:val="24"/>
+              </w:rPr>
+              <w:t>...................................</w:t>
             </w:r>
           </w:p>
         </w:tc>
         <w:tc>
           <w:tcPr>
-            <w:tcW w:w="483" w:type="dxa"/>
+            <w:tcW w:w="567" w:type="dxa"/>
             <w:vAlign w:val="center"/>
           </w:tcPr>
           <w:p>
@@ -6097,13 +6843,12 @@
         </w:tc>
         <w:tc>
           <w:tcPr>
-            <w:tcW w:w="7314" w:type="dxa"/>
+            <w:tcW w:w="7371" w:type="dxa"/>
             <w:vAlign w:val="center"/>
           </w:tcPr>
           <w:p>
             <w:pPr>
               <w:spacing w:line="240" w:lineRule="auto"/>
-              <w:jc w:val="left"/>
               <w:rPr>
                 <w:rFonts w:cs="Times New Roman"/>
                 <w:szCs w:val="24"/>
@@ -6113,7 +6858,7 @@
         </w:tc>
         <w:tc>
           <w:tcPr>
-            <w:tcW w:w="483" w:type="dxa"/>
+            <w:tcW w:w="567" w:type="dxa"/>
             <w:vAlign w:val="center"/>
           </w:tcPr>
           <w:p>
@@ -6157,7 +6902,7 @@
         </w:tc>
         <w:tc>
           <w:tcPr>
-            <w:tcW w:w="7314" w:type="dxa"/>
+            <w:tcW w:w="7371" w:type="dxa"/>
             <w:vAlign w:val="center"/>
             <w:hideMark/>
           </w:tcPr>
@@ -6165,7 +6910,6 @@
             <w:pPr>
               <w:spacing w:line="240" w:lineRule="auto"/>
               <w:ind w:right="-24"/>
-              <w:jc w:val="left"/>
               <w:rPr>
                 <w:rFonts w:cs="Times New Roman"/>
                 <w:szCs w:val="24"/>
@@ -6176,6 +6920,13 @@
                 <w:rFonts w:cs="Times New Roman"/>
                 <w:szCs w:val="24"/>
               </w:rPr>
+              <w:t xml:space="preserve">- </w:t>
+            </w:r>
+            <w:r>
+              <w:rPr>
+                <w:rFonts w:cs="Times New Roman"/>
+                <w:szCs w:val="24"/>
+              </w:rPr>
               <w:t xml:space="preserve">Código fonte do método </w:t>
             </w:r>
             <w:proofErr w:type="spellStart"/>
@@ -6216,6 +6967,27 @@
                 <w:szCs w:val="24"/>
               </w:rPr>
               <w:t xml:space="preserve"> </w:t>
+            </w:r>
+            <w:r>
+              <w:rPr>
+                <w:rFonts w:cs="Times New Roman"/>
+                <w:szCs w:val="24"/>
+              </w:rPr>
+              <w:t xml:space="preserve"> .</w:t>
+            </w:r>
+            <w:r>
+              <w:rPr>
+                <w:rFonts w:cs="Times New Roman"/>
+                <w:szCs w:val="24"/>
+              </w:rPr>
+              <w:t>...</w:t>
+            </w:r>
+            <w:r>
+              <w:rPr>
+                <w:rFonts w:cs="Times New Roman"/>
+                <w:szCs w:val="24"/>
+              </w:rPr>
+              <w:t>...</w:t>
             </w:r>
             <w:r>
               <w:rPr>
@@ -6242,7 +7014,7 @@
         </w:tc>
         <w:tc>
           <w:tcPr>
-            <w:tcW w:w="483" w:type="dxa"/>
+            <w:tcW w:w="567" w:type="dxa"/>
             <w:vAlign w:val="center"/>
           </w:tcPr>
           <w:p>
@@ -6293,13 +7065,12 @@
         </w:tc>
         <w:tc>
           <w:tcPr>
-            <w:tcW w:w="7314" w:type="dxa"/>
+            <w:tcW w:w="7371" w:type="dxa"/>
             <w:vAlign w:val="center"/>
           </w:tcPr>
           <w:p>
             <w:pPr>
               <w:spacing w:line="240" w:lineRule="auto"/>
-              <w:jc w:val="left"/>
               <w:rPr>
                 <w:rFonts w:cs="Times New Roman"/>
                 <w:szCs w:val="24"/>
@@ -6309,7 +7080,7 @@
         </w:tc>
         <w:tc>
           <w:tcPr>
-            <w:tcW w:w="483" w:type="dxa"/>
+            <w:tcW w:w="567" w:type="dxa"/>
             <w:vAlign w:val="center"/>
           </w:tcPr>
           <w:p>
@@ -6353,14 +7124,13 @@
         </w:tc>
         <w:tc>
           <w:tcPr>
-            <w:tcW w:w="7314" w:type="dxa"/>
+            <w:tcW w:w="7371" w:type="dxa"/>
             <w:vAlign w:val="center"/>
             <w:hideMark/>
           </w:tcPr>
           <w:p>
             <w:pPr>
               <w:spacing w:line="240" w:lineRule="auto"/>
-              <w:jc w:val="left"/>
               <w:rPr>
                 <w:rFonts w:cs="Times New Roman"/>
                 <w:szCs w:val="24"/>
@@ -6371,36 +7141,78 @@
                 <w:rFonts w:cs="Times New Roman"/>
                 <w:szCs w:val="24"/>
               </w:rPr>
-              <w:t xml:space="preserve">Código fonte dos métodos </w:t>
-            </w:r>
-            <w:proofErr w:type="gramStart"/>
+              <w:t xml:space="preserve">- </w:t>
+            </w:r>
             <w:r>
               <w:rPr>
                 <w:rFonts w:cs="Times New Roman"/>
                 <w:szCs w:val="24"/>
               </w:rPr>
-              <w:t>isNumeric</w:t>
-            </w:r>
-            <w:proofErr w:type="gramEnd"/>
+              <w:t xml:space="preserve">Código fonte dos métodos </w:t>
+            </w:r>
+            <w:proofErr w:type="gramStart"/>
             <w:r>
               <w:rPr>
                 <w:rFonts w:cs="Times New Roman"/>
                 <w:szCs w:val="24"/>
               </w:rPr>
-              <w:t>() e columnDiscoverType()</w:t>
-            </w:r>
+              <w:t>isNumeric</w:t>
+            </w:r>
+            <w:proofErr w:type="gramEnd"/>
             <w:r>
               <w:rPr>
                 <w:rFonts w:cs="Times New Roman"/>
                 <w:szCs w:val="24"/>
               </w:rPr>
-              <w:t xml:space="preserve"> ....</w:t>
+              <w:t>() e columnDiscoverType()</w:t>
+            </w:r>
+            <w:r>
+              <w:rPr>
+                <w:rFonts w:cs="Times New Roman"/>
+                <w:szCs w:val="24"/>
+              </w:rPr>
+              <w:t xml:space="preserve"> </w:t>
+            </w:r>
+            <w:r>
+              <w:rPr>
+                <w:rFonts w:cs="Times New Roman"/>
+                <w:szCs w:val="24"/>
+              </w:rPr>
+              <w:t xml:space="preserve"> ..</w:t>
+            </w:r>
+            <w:r>
+              <w:rPr>
+                <w:rFonts w:cs="Times New Roman"/>
+                <w:szCs w:val="24"/>
+              </w:rPr>
+              <w:t>..</w:t>
+            </w:r>
+            <w:r>
+              <w:rPr>
+                <w:rFonts w:cs="Times New Roman"/>
+                <w:szCs w:val="24"/>
+              </w:rPr>
+              <w:t>..</w:t>
+            </w:r>
+            <w:r>
+              <w:rPr>
+                <w:rFonts w:cs="Times New Roman"/>
+                <w:szCs w:val="24"/>
+              </w:rPr>
+              <w:t>.</w:t>
+            </w:r>
+            <w:r>
+              <w:rPr>
+                <w:rFonts w:cs="Times New Roman"/>
+                <w:szCs w:val="24"/>
+              </w:rPr>
+              <w:t>....</w:t>
             </w:r>
           </w:p>
         </w:tc>
         <w:tc>
           <w:tcPr>
-            <w:tcW w:w="483" w:type="dxa"/>
+            <w:tcW w:w="567" w:type="dxa"/>
             <w:vAlign w:val="center"/>
           </w:tcPr>
           <w:p>
@@ -6451,13 +7263,12 @@
         </w:tc>
         <w:tc>
           <w:tcPr>
-            <w:tcW w:w="7314" w:type="dxa"/>
+            <w:tcW w:w="7371" w:type="dxa"/>
             <w:vAlign w:val="center"/>
           </w:tcPr>
           <w:p>
             <w:pPr>
               <w:spacing w:line="240" w:lineRule="auto"/>
-              <w:jc w:val="left"/>
               <w:rPr>
                 <w:rFonts w:cs="Times New Roman"/>
                 <w:szCs w:val="24"/>
@@ -6467,7 +7278,7 @@
         </w:tc>
         <w:tc>
           <w:tcPr>
-            <w:tcW w:w="483" w:type="dxa"/>
+            <w:tcW w:w="567" w:type="dxa"/>
             <w:vAlign w:val="center"/>
           </w:tcPr>
           <w:p>
@@ -6511,7 +7322,7 @@
         </w:tc>
         <w:tc>
           <w:tcPr>
-            <w:tcW w:w="7314" w:type="dxa"/>
+            <w:tcW w:w="7371" w:type="dxa"/>
             <w:vAlign w:val="center"/>
             <w:hideMark/>
           </w:tcPr>
@@ -6524,24 +7335,36 @@
               </w:rPr>
             </w:pPr>
             <w:r>
-              <w:t xml:space="preserve">Código fonte dos métodos da classe </w:t>
+              <w:t xml:space="preserve">- </w:t>
+            </w:r>
+            <w:r>
+              <w:t>Código fonte dos métodos da classe Gerador</w:t>
             </w:r>
             <w:proofErr w:type="gramStart"/>
             <w:r>
-              <w:t>Gerador</w:t>
+              <w:t xml:space="preserve"> </w:t>
             </w:r>
             <w:r>
               <w:t xml:space="preserve"> ...</w:t>
             </w:r>
             <w:proofErr w:type="gramEnd"/>
             <w:r>
-              <w:t>..............................</w:t>
+              <w:t>....</w:t>
+            </w:r>
+            <w:r>
+              <w:t>.............</w:t>
+            </w:r>
+            <w:r>
+              <w:t>..</w:t>
+            </w:r>
+            <w:r>
+              <w:t>..................</w:t>
             </w:r>
           </w:p>
         </w:tc>
         <w:tc>
           <w:tcPr>
-            <w:tcW w:w="483" w:type="dxa"/>
+            <w:tcW w:w="567" w:type="dxa"/>
             <w:vAlign w:val="center"/>
           </w:tcPr>
           <w:p>
@@ -6592,7 +7415,7 @@
         </w:tc>
         <w:tc>
           <w:tcPr>
-            <w:tcW w:w="7314" w:type="dxa"/>
+            <w:tcW w:w="7371" w:type="dxa"/>
             <w:vAlign w:val="center"/>
           </w:tcPr>
           <w:p>
@@ -6603,7 +7426,7 @@
         </w:tc>
         <w:tc>
           <w:tcPr>
-            <w:tcW w:w="483" w:type="dxa"/>
+            <w:tcW w:w="567" w:type="dxa"/>
             <w:vAlign w:val="center"/>
           </w:tcPr>
           <w:p>
@@ -6647,14 +7470,13 @@
         </w:tc>
         <w:tc>
           <w:tcPr>
-            <w:tcW w:w="7314" w:type="dxa"/>
+            <w:tcW w:w="7371" w:type="dxa"/>
             <w:vAlign w:val="center"/>
             <w:hideMark/>
           </w:tcPr>
           <w:p>
             <w:pPr>
               <w:spacing w:line="240" w:lineRule="auto"/>
-              <w:jc w:val="left"/>
               <w:rPr>
                 <w:rFonts w:cs="Times New Roman"/>
                 <w:szCs w:val="24"/>
@@ -6665,6 +7487,13 @@
                 <w:rFonts w:cs="Times New Roman"/>
                 <w:szCs w:val="24"/>
               </w:rPr>
+              <w:t xml:space="preserve">- </w:t>
+            </w:r>
+            <w:r>
+              <w:rPr>
+                <w:rFonts w:cs="Times New Roman"/>
+                <w:szCs w:val="24"/>
+              </w:rPr>
               <w:t xml:space="preserve">Conteúdo fonte do arquivo </w:t>
             </w:r>
             <w:proofErr w:type="spellStart"/>
@@ -6699,13 +7528,48 @@
                 <w:rFonts w:cs="Times New Roman"/>
                 <w:szCs w:val="24"/>
               </w:rPr>
-              <w:t xml:space="preserve"> .........................................</w:t>
+              <w:t xml:space="preserve"> </w:t>
+            </w:r>
+            <w:r>
+              <w:rPr>
+                <w:rFonts w:cs="Times New Roman"/>
+                <w:szCs w:val="24"/>
+              </w:rPr>
+              <w:t xml:space="preserve"> .......</w:t>
+            </w:r>
+            <w:r>
+              <w:rPr>
+                <w:rFonts w:cs="Times New Roman"/>
+                <w:szCs w:val="24"/>
+              </w:rPr>
+              <w:t>........</w:t>
+            </w:r>
+            <w:r>
+              <w:rPr>
+                <w:rFonts w:cs="Times New Roman"/>
+                <w:szCs w:val="24"/>
+              </w:rPr>
+              <w:t>....................</w:t>
+            </w:r>
+            <w:r>
+              <w:rPr>
+                <w:rFonts w:cs="Times New Roman"/>
+                <w:szCs w:val="24"/>
+              </w:rPr>
+              <w:t>..</w:t>
+            </w:r>
+            <w:r>
+              <w:rPr>
+                <w:rFonts w:cs="Times New Roman"/>
+                <w:szCs w:val="24"/>
+              </w:rPr>
+              <w:t>...........</w:t>
             </w:r>
           </w:p>
         </w:tc>
         <w:tc>
           <w:tcPr>
-            <w:tcW w:w="483" w:type="dxa"/>
+            <w:tcW w:w="567" w:type="dxa"/>
             <w:vAlign w:val="center"/>
           </w:tcPr>
           <w:p>
@@ -6756,13 +7620,12 @@
         </w:tc>
         <w:tc>
           <w:tcPr>
-            <w:tcW w:w="7314" w:type="dxa"/>
+            <w:tcW w:w="7371" w:type="dxa"/>
             <w:vAlign w:val="center"/>
           </w:tcPr>
           <w:p>
             <w:pPr>
               <w:spacing w:line="240" w:lineRule="auto"/>
-              <w:jc w:val="left"/>
               <w:rPr>
                 <w:rFonts w:cs="Times New Roman"/>
                 <w:szCs w:val="24"/>
@@ -6772,7 +7635,7 @@
         </w:tc>
         <w:tc>
           <w:tcPr>
-            <w:tcW w:w="483" w:type="dxa"/>
+            <w:tcW w:w="567" w:type="dxa"/>
             <w:vAlign w:val="center"/>
           </w:tcPr>
           <w:p>
@@ -6816,14 +7679,13 @@
         </w:tc>
         <w:tc>
           <w:tcPr>
-            <w:tcW w:w="7314" w:type="dxa"/>
+            <w:tcW w:w="7371" w:type="dxa"/>
             <w:vAlign w:val="center"/>
             <w:hideMark/>
           </w:tcPr>
           <w:p>
             <w:pPr>
               <w:spacing w:line="240" w:lineRule="auto"/>
-              <w:jc w:val="left"/>
               <w:rPr>
                 <w:rFonts w:cs="Times New Roman"/>
                 <w:szCs w:val="24"/>
@@ -6834,36 +7696,71 @@
                 <w:rFonts w:cs="Times New Roman"/>
                 <w:szCs w:val="24"/>
               </w:rPr>
-              <w:t xml:space="preserve">O conteúdo do diretório </w:t>
-            </w:r>
-            <w:proofErr w:type="gramStart"/>
+              <w:t xml:space="preserve">- </w:t>
+            </w:r>
             <w:r>
               <w:rPr>
                 <w:rFonts w:cs="Times New Roman"/>
                 <w:szCs w:val="24"/>
               </w:rPr>
-              <w:t>boilerplate</w:t>
-            </w:r>
+              <w:t>O conteúdo do diretório boilerplate</w:t>
+            </w:r>
+            <w:proofErr w:type="gramStart"/>
             <w:r>
               <w:rPr>
                 <w:rFonts w:cs="Times New Roman"/>
                 <w:szCs w:val="24"/>
               </w:rPr>
-              <w:t xml:space="preserve"> ...</w:t>
-            </w:r>
-            <w:proofErr w:type="gramEnd"/>
+              <w:t xml:space="preserve"> </w:t>
+            </w:r>
             <w:r>
               <w:rPr>
                 <w:rFonts w:cs="Times New Roman"/>
                 <w:szCs w:val="24"/>
               </w:rPr>
-              <w:t>...............................................</w:t>
+              <w:t xml:space="preserve"> ...</w:t>
+            </w:r>
+            <w:proofErr w:type="gramEnd"/>
+            <w:r>
+              <w:rPr>
+                <w:rFonts w:cs="Times New Roman"/>
+                <w:szCs w:val="24"/>
+              </w:rPr>
+              <w:t>....</w:t>
+            </w:r>
+            <w:r>
+              <w:rPr>
+                <w:rFonts w:cs="Times New Roman"/>
+                <w:szCs w:val="24"/>
+              </w:rPr>
+              <w:t>....</w:t>
+            </w:r>
+            <w:r>
+              <w:rPr>
+                <w:rFonts w:cs="Times New Roman"/>
+                <w:szCs w:val="24"/>
+              </w:rPr>
+              <w:t>.................................</w:t>
+            </w:r>
+            <w:r>
+              <w:rPr>
+                <w:rFonts w:cs="Times New Roman"/>
+                <w:szCs w:val="24"/>
+              </w:rPr>
+              <w:t>..</w:t>
+            </w:r>
+            <w:r>
+              <w:rPr>
+                <w:rFonts w:cs="Times New Roman"/>
+                <w:szCs w:val="24"/>
+              </w:rPr>
+              <w:t>...........</w:t>
             </w:r>
           </w:p>
         </w:tc>
         <w:tc>
           <w:tcPr>
-            <w:tcW w:w="483" w:type="dxa"/>
+            <w:tcW w:w="567" w:type="dxa"/>
             <w:vAlign w:val="center"/>
           </w:tcPr>
           <w:p>
@@ -6914,13 +7811,12 @@
         </w:tc>
         <w:tc>
           <w:tcPr>
-            <w:tcW w:w="7314" w:type="dxa"/>
+            <w:tcW w:w="7371" w:type="dxa"/>
             <w:vAlign w:val="center"/>
           </w:tcPr>
           <w:p>
             <w:pPr>
               <w:spacing w:line="240" w:lineRule="auto"/>
-              <w:jc w:val="left"/>
               <w:rPr>
                 <w:rFonts w:cs="Times New Roman"/>
                 <w:szCs w:val="24"/>
@@ -6930,7 +7826,7 @@
         </w:tc>
         <w:tc>
           <w:tcPr>
-            <w:tcW w:w="483" w:type="dxa"/>
+            <w:tcW w:w="567" w:type="dxa"/>
             <w:vAlign w:val="center"/>
           </w:tcPr>
           <w:p>
@@ -6974,7 +7870,7 @@
         </w:tc>
         <w:tc>
           <w:tcPr>
-            <w:tcW w:w="7314" w:type="dxa"/>
+            <w:tcW w:w="7371" w:type="dxa"/>
             <w:vAlign w:val="center"/>
             <w:hideMark/>
           </w:tcPr>
@@ -6986,38 +7882,50 @@
                 <w:szCs w:val="24"/>
               </w:rPr>
             </w:pPr>
+            <w:r>
+              <w:t>- C</w:t>
+            </w:r>
+            <w:r>
+              <w:t xml:space="preserve">ódigo fonte dos métodos </w:t>
+            </w:r>
+            <w:proofErr w:type="spellStart"/>
             <w:proofErr w:type="gramStart"/>
             <w:r>
-              <w:t>código</w:t>
-            </w:r>
+              <w:t>processarCopia</w:t>
+            </w:r>
+            <w:proofErr w:type="spellEnd"/>
             <w:proofErr w:type="gramEnd"/>
             <w:r>
-              <w:t xml:space="preserve"> fonte dos métodos </w:t>
+              <w:t xml:space="preserve">() e </w:t>
             </w:r>
             <w:proofErr w:type="spellStart"/>
             <w:r>
-              <w:t>processarCopia</w:t>
+              <w:t>ProcessarZip</w:t>
             </w:r>
             <w:proofErr w:type="spellEnd"/>
             <w:r>
-              <w:t xml:space="preserve">() e </w:t>
-            </w:r>
-            <w:proofErr w:type="spellStart"/>
-            <w:r>
-              <w:t>ProcessarZip</w:t>
-            </w:r>
-            <w:proofErr w:type="spellEnd"/>
-            <w:r>
               <w:t>()</w:t>
             </w:r>
             <w:r>
-              <w:t xml:space="preserve"> ........</w:t>
+              <w:t xml:space="preserve"> </w:t>
+            </w:r>
+            <w:r>
+              <w:t xml:space="preserve"> .</w:t>
+            </w:r>
+            <w:r>
+              <w:t>...</w:t>
+            </w:r>
+            <w:r>
+              <w:t>..</w:t>
+            </w:r>
+            <w:r>
+              <w:t>........</w:t>
             </w:r>
           </w:p>
         </w:tc>
         <w:tc>
           <w:tcPr>
-            <w:tcW w:w="483" w:type="dxa"/>
+            <w:tcW w:w="567" w:type="dxa"/>
             <w:vAlign w:val="center"/>
           </w:tcPr>
           <w:p>
@@ -7068,7 +7976,7 @@
         </w:tc>
         <w:tc>
           <w:tcPr>
-            <w:tcW w:w="7314" w:type="dxa"/>
+            <w:tcW w:w="7371" w:type="dxa"/>
             <w:vAlign w:val="center"/>
           </w:tcPr>
           <w:p>
@@ -7079,7 +7987,7 @@
         </w:tc>
         <w:tc>
           <w:tcPr>
-            <w:tcW w:w="483" w:type="dxa"/>
+            <w:tcW w:w="567" w:type="dxa"/>
             <w:vAlign w:val="center"/>
           </w:tcPr>
           <w:p>
@@ -7123,7 +8031,7 @@
         </w:tc>
         <w:tc>
           <w:tcPr>
-            <w:tcW w:w="7314" w:type="dxa"/>
+            <w:tcW w:w="7371" w:type="dxa"/>
             <w:vAlign w:val="center"/>
             <w:hideMark/>
           </w:tcPr>
@@ -7136,24 +8044,41 @@
               </w:rPr>
             </w:pPr>
             <w:r>
+              <w:t xml:space="preserve">- </w:t>
+            </w:r>
+            <w:r>
               <w:t xml:space="preserve">Instância do </w:t>
             </w:r>
+            <w:proofErr w:type="spellStart"/>
             <w:proofErr w:type="gramStart"/>
             <w:r>
               <w:t>DashGen</w:t>
             </w:r>
+            <w:proofErr w:type="spellEnd"/>
             <w:proofErr w:type="gramEnd"/>
             <w:r>
               <w:t xml:space="preserve"> com dados inseridos</w:t>
             </w:r>
             <w:r>
-              <w:t xml:space="preserve"> ...................................</w:t>
+              <w:t xml:space="preserve"> </w:t>
+            </w:r>
+            <w:r>
+              <w:t xml:space="preserve"> .......</w:t>
+            </w:r>
+            <w:r>
+              <w:t>........................</w:t>
+            </w:r>
+            <w:r>
+              <w:t>..</w:t>
+            </w:r>
+            <w:r>
+              <w:t>..........</w:t>
             </w:r>
           </w:p>
         </w:tc>
         <w:tc>
           <w:tcPr>
-            <w:tcW w:w="483" w:type="dxa"/>
+            <w:tcW w:w="567" w:type="dxa"/>
             <w:vAlign w:val="center"/>
           </w:tcPr>
           <w:p>
@@ -7204,7 +8129,7 @@
         </w:tc>
         <w:tc>
           <w:tcPr>
-            <w:tcW w:w="7314" w:type="dxa"/>
+            <w:tcW w:w="7371" w:type="dxa"/>
             <w:vAlign w:val="center"/>
           </w:tcPr>
           <w:p>
@@ -7215,7 +8140,7 @@
         </w:tc>
         <w:tc>
           <w:tcPr>
-            <w:tcW w:w="483" w:type="dxa"/>
+            <w:tcW w:w="567" w:type="dxa"/>
             <w:vAlign w:val="center"/>
           </w:tcPr>
           <w:p>
@@ -7259,7 +8184,7 @@
         </w:tc>
         <w:tc>
           <w:tcPr>
-            <w:tcW w:w="7314" w:type="dxa"/>
+            <w:tcW w:w="7371" w:type="dxa"/>
             <w:vAlign w:val="center"/>
             <w:hideMark/>
           </w:tcPr>
@@ -7272,24 +8197,45 @@
               </w:rPr>
             </w:pPr>
             <w:r>
-              <w:t xml:space="preserve">Confirmação do sucesso na geração do </w:t>
+              <w:t xml:space="preserve">- </w:t>
+            </w:r>
+            <w:r>
+              <w:t>Confirmação do sucesso na geração do dashboard</w:t>
             </w:r>
             <w:proofErr w:type="gramStart"/>
             <w:r>
-              <w:t>dashboard</w:t>
-            </w:r>
-            <w:r>
-              <w:t xml:space="preserve"> ...</w:t>
+              <w:t xml:space="preserve"> </w:t>
+            </w:r>
+            <w:r>
+              <w:t xml:space="preserve"> </w:t>
+            </w:r>
+            <w:r>
+              <w:t>...</w:t>
             </w:r>
             <w:proofErr w:type="gramEnd"/>
             <w:r>
-              <w:t>....................</w:t>
+              <w:t>.</w:t>
+            </w:r>
+            <w:r>
+              <w:t>..</w:t>
+            </w:r>
+            <w:r>
+              <w:t>..</w:t>
+            </w:r>
+            <w:r>
+              <w:t>..</w:t>
+            </w:r>
+            <w:r>
+              <w:t>......</w:t>
+            </w:r>
+            <w:r>
+              <w:t>...............</w:t>
             </w:r>
           </w:p>
         </w:tc>
         <w:tc>
           <w:tcPr>
-            <w:tcW w:w="483" w:type="dxa"/>
+            <w:tcW w:w="567" w:type="dxa"/>
             <w:vAlign w:val="center"/>
           </w:tcPr>
           <w:p>
@@ -7340,7 +8286,7 @@
         </w:tc>
         <w:tc>
           <w:tcPr>
-            <w:tcW w:w="7314" w:type="dxa"/>
+            <w:tcW w:w="7371" w:type="dxa"/>
             <w:vAlign w:val="center"/>
           </w:tcPr>
           <w:p>
@@ -7351,7 +8297,7 @@
         </w:tc>
         <w:tc>
           <w:tcPr>
-            <w:tcW w:w="483" w:type="dxa"/>
+            <w:tcW w:w="567" w:type="dxa"/>
             <w:vAlign w:val="center"/>
           </w:tcPr>
           <w:p>
@@ -7395,13 +8341,12 @@
         </w:tc>
         <w:tc>
           <w:tcPr>
-            <w:tcW w:w="7314" w:type="dxa"/>
+            <w:tcW w:w="7371" w:type="dxa"/>
             <w:vAlign w:val="center"/>
           </w:tcPr>
           <w:p>
             <w:pPr>
               <w:spacing w:line="240" w:lineRule="auto"/>
-              <w:jc w:val="left"/>
               <w:rPr>
                 <w:rFonts w:cs="Times New Roman"/>
                 <w:szCs w:val="24"/>
@@ -7412,38 +8357,80 @@
                 <w:rFonts w:cs="Times New Roman"/>
                 <w:szCs w:val="24"/>
               </w:rPr>
-              <w:t xml:space="preserve">Reprodução de tela do Dashboard gerado pelo </w:t>
-            </w:r>
-            <w:proofErr w:type="spellStart"/>
-            <w:proofErr w:type="gramStart"/>
+              <w:t xml:space="preserve">- </w:t>
+            </w:r>
             <w:r>
               <w:rPr>
                 <w:rFonts w:cs="Times New Roman"/>
                 <w:szCs w:val="24"/>
               </w:rPr>
-              <w:t>Dashgen</w:t>
-            </w:r>
-            <w:proofErr w:type="spellEnd"/>
+              <w:t xml:space="preserve">Reprodução de tela do Dashboard gerado pelo </w:t>
+            </w:r>
+            <w:proofErr w:type="spellStart"/>
             <w:r>
               <w:rPr>
                 <w:rFonts w:cs="Times New Roman"/>
                 <w:szCs w:val="24"/>
               </w:rPr>
-              <w:t xml:space="preserve"> ...</w:t>
-            </w:r>
-            <w:proofErr w:type="gramEnd"/>
+              <w:t>Dashgen</w:t>
+            </w:r>
+            <w:proofErr w:type="spellEnd"/>
+            <w:proofErr w:type="gramStart"/>
             <w:r>
               <w:rPr>
                 <w:rFonts w:cs="Times New Roman"/>
                 <w:szCs w:val="24"/>
               </w:rPr>
-              <w:t>............</w:t>
+              <w:t xml:space="preserve"> </w:t>
+            </w:r>
+            <w:r>
+              <w:rPr>
+                <w:rFonts w:cs="Times New Roman"/>
+                <w:szCs w:val="24"/>
+              </w:rPr>
+              <w:t xml:space="preserve"> </w:t>
+            </w:r>
+            <w:r>
+              <w:rPr>
+                <w:rFonts w:cs="Times New Roman"/>
+                <w:szCs w:val="24"/>
+              </w:rPr>
+              <w:t>..</w:t>
+            </w:r>
+            <w:r>
+              <w:rPr>
+                <w:rFonts w:cs="Times New Roman"/>
+                <w:szCs w:val="24"/>
+              </w:rPr>
+              <w:t>.</w:t>
+            </w:r>
+            <w:proofErr w:type="gramEnd"/>
+            <w:r>
+              <w:rPr>
+                <w:rFonts w:cs="Times New Roman"/>
+                <w:szCs w:val="24"/>
+              </w:rPr>
+              <w:t>.</w:t>
+            </w:r>
+            <w:r>
+              <w:rPr>
+                <w:rFonts w:cs="Times New Roman"/>
+                <w:szCs w:val="24"/>
+              </w:rPr>
+              <w:t>.....</w:t>
+            </w:r>
+            <w:r>
+              <w:rPr>
+                <w:rFonts w:cs="Times New Roman"/>
+                <w:szCs w:val="24"/>
+              </w:rPr>
+              <w:t>.............</w:t>
             </w:r>
           </w:p>
         </w:tc>
         <w:tc>
           <w:tcPr>
-            <w:tcW w:w="483" w:type="dxa"/>
+            <w:tcW w:w="567" w:type="dxa"/>
             <w:vAlign w:val="center"/>
           </w:tcPr>
           <w:p>
@@ -8219,6 +9206,7 @@
       <w:sdtPr>
         <w:rPr>
           <w:rFonts w:eastAsiaTheme="minorHAnsi" w:cstheme="minorBidi"/>
+          <w:b w:val="0"/>
           <w:szCs w:val="22"/>
           <w:lang w:eastAsia="en-US"/>
         </w:rPr>
@@ -8230,7 +9218,6 @@
       </w:sdtPr>
       <w:sdtEndPr>
         <w:rPr>
-          <w:b w:val="0"/>
           <w:bCs/>
         </w:rPr>
       </w:sdtEndPr>
@@ -8238,6 +9225,7 @@
         <w:p>
           <w:pPr>
             <w:pStyle w:val="CabealhodoSumrio"/>
+            <w:jc w:val="center"/>
           </w:pPr>
           <w:r>
             <w:t>SUMÁRIO</w:t>
@@ -12720,14 +13708,9 @@
       <w:r>
         <w:t xml:space="preserve"> se </w:t>
       </w:r>
-      <w:proofErr w:type="gramStart"/>
       <w:r>
         <w:lastRenderedPageBreak/>
-        <w:t>encarregam</w:t>
-      </w:r>
-      <w:proofErr w:type="gramEnd"/>
-      <w:r>
-        <w:t xml:space="preserve"> de aplicar os filtros dinâmicos e gerar os </w:t>
+        <w:t xml:space="preserve">encarregam de aplicar os filtros dinâmicos e gerar os </w:t>
       </w:r>
       <w:r>
         <w:t xml:space="preserve">painéis </w:t>
@@ -14200,7 +15183,7 @@
                     <a:blip r:embed="rId9" cstate="print">
                       <a:extLst>
                         <a:ext uri="{28A0092B-C50C-407E-A947-70E740481C1C}">
-                          <a14:useLocalDpi xmlns:a14="http://schemas.microsoft.com/office/drawing/2010/main" xmlns:wps="http://schemas.microsoft.com/office/word/2010/wordprocessingShape" xmlns:wpi="http://schemas.microsoft.com/office/word/2010/wordprocessingInk" xmlns:wpg="http://schemas.microsoft.com/office/word/2010/wordprocessingGroup" xmlns:w14="http://schemas.microsoft.com/office/word/2010/wordml" xmlns:w="http://schemas.openxmlformats.org/wordprocessingml/2006/main" xmlns:w10="urn:schemas-microsoft-com:office:word" xmlns:wp14="http://schemas.microsoft.com/office/word/2010/wordprocessingDrawing" xmlns:v="urn:schemas-microsoft-com:vml" xmlns:o="urn:schemas-microsoft-com:office:office" xmlns:mc="http://schemas.openxmlformats.org/markup-compatibility/2006" xmlns:wpc="http://schemas.microsoft.com/office/word/2010/wordprocessingCanvas" xmlns="" val="0"/>
+                          <a14:useLocalDpi xmlns="" xmlns:wpc="http://schemas.microsoft.com/office/word/2010/wordprocessingCanvas" xmlns:mc="http://schemas.openxmlformats.org/markup-compatibility/2006" xmlns:o="urn:schemas-microsoft-com:office:office" xmlns:v="urn:schemas-microsoft-com:vml" xmlns:wp14="http://schemas.microsoft.com/office/word/2010/wordprocessingDrawing" xmlns:w10="urn:schemas-microsoft-com:office:word" xmlns:w="http://schemas.openxmlformats.org/wordprocessingml/2006/main" xmlns:w14="http://schemas.microsoft.com/office/word/2010/wordml" xmlns:wpg="http://schemas.microsoft.com/office/word/2010/wordprocessingGroup" xmlns:wpi="http://schemas.microsoft.com/office/word/2010/wordprocessingInk" xmlns:wps="http://schemas.microsoft.com/office/word/2010/wordprocessingShape" xmlns:a14="http://schemas.microsoft.com/office/drawing/2010/main" val="0"/>
                         </a:ext>
                       </a:extLst>
                     </a:blip>
@@ -16424,7 +17407,7 @@
                     <a:blip r:embed="rId10" cstate="print">
                       <a:extLst>
                         <a:ext uri="{28A0092B-C50C-407E-A947-70E740481C1C}">
-                          <a14:useLocalDpi xmlns:a14="http://schemas.microsoft.com/office/drawing/2010/main" xmlns:wps="http://schemas.microsoft.com/office/word/2010/wordprocessingShape" xmlns:wpi="http://schemas.microsoft.com/office/word/2010/wordprocessingInk" xmlns:wpg="http://schemas.microsoft.com/office/word/2010/wordprocessingGroup" xmlns:w14="http://schemas.microsoft.com/office/word/2010/wordml" xmlns:w="http://schemas.openxmlformats.org/wordprocessingml/2006/main" xmlns:w10="urn:schemas-microsoft-com:office:word" xmlns:wp14="http://schemas.microsoft.com/office/word/2010/wordprocessingDrawing" xmlns:v="urn:schemas-microsoft-com:vml" xmlns:o="urn:schemas-microsoft-com:office:office" xmlns:mc="http://schemas.openxmlformats.org/markup-compatibility/2006" xmlns:wpc="http://schemas.microsoft.com/office/word/2010/wordprocessingCanvas" xmlns="" val="0"/>
+                          <a14:useLocalDpi xmlns="" xmlns:wpc="http://schemas.microsoft.com/office/word/2010/wordprocessingCanvas" xmlns:mc="http://schemas.openxmlformats.org/markup-compatibility/2006" xmlns:o="urn:schemas-microsoft-com:office:office" xmlns:v="urn:schemas-microsoft-com:vml" xmlns:wp14="http://schemas.microsoft.com/office/word/2010/wordprocessingDrawing" xmlns:w10="urn:schemas-microsoft-com:office:word" xmlns:w="http://schemas.openxmlformats.org/wordprocessingml/2006/main" xmlns:w14="http://schemas.microsoft.com/office/word/2010/wordml" xmlns:wpg="http://schemas.microsoft.com/office/word/2010/wordprocessingGroup" xmlns:wpi="http://schemas.microsoft.com/office/word/2010/wordprocessingInk" xmlns:wps="http://schemas.microsoft.com/office/word/2010/wordprocessingShape" xmlns:a14="http://schemas.microsoft.com/office/drawing/2010/main" val="0"/>
                         </a:ext>
                       </a:extLst>
                     </a:blip>
@@ -17339,7 +18322,7 @@
                     <a:blip r:embed="rId11" cstate="print">
                       <a:extLst>
                         <a:ext uri="{28A0092B-C50C-407E-A947-70E740481C1C}">
-                          <a14:useLocalDpi xmlns:a14="http://schemas.microsoft.com/office/drawing/2010/main" xmlns:wps="http://schemas.microsoft.com/office/word/2010/wordprocessingShape" xmlns:wpi="http://schemas.microsoft.com/office/word/2010/wordprocessingInk" xmlns:wpg="http://schemas.microsoft.com/office/word/2010/wordprocessingGroup" xmlns:w14="http://schemas.microsoft.com/office/word/2010/wordml" xmlns:w="http://schemas.openxmlformats.org/wordprocessingml/2006/main" xmlns:w10="urn:schemas-microsoft-com:office:word" xmlns:wp14="http://schemas.microsoft.com/office/word/2010/wordprocessingDrawing" xmlns:v="urn:schemas-microsoft-com:vml" xmlns:o="urn:schemas-microsoft-com:office:office" xmlns:mc="http://schemas.openxmlformats.org/markup-compatibility/2006" xmlns:wpc="http://schemas.microsoft.com/office/word/2010/wordprocessingCanvas" xmlns="" val="0"/>
+                          <a14:useLocalDpi xmlns="" xmlns:wpc="http://schemas.microsoft.com/office/word/2010/wordprocessingCanvas" xmlns:mc="http://schemas.openxmlformats.org/markup-compatibility/2006" xmlns:o="urn:schemas-microsoft-com:office:office" xmlns:v="urn:schemas-microsoft-com:vml" xmlns:wp14="http://schemas.microsoft.com/office/word/2010/wordprocessingDrawing" xmlns:w10="urn:schemas-microsoft-com:office:word" xmlns:w="http://schemas.openxmlformats.org/wordprocessingml/2006/main" xmlns:w14="http://schemas.microsoft.com/office/word/2010/wordml" xmlns:wpg="http://schemas.microsoft.com/office/word/2010/wordprocessingGroup" xmlns:wpi="http://schemas.microsoft.com/office/word/2010/wordprocessingInk" xmlns:wps="http://schemas.microsoft.com/office/word/2010/wordprocessingShape" xmlns:a14="http://schemas.microsoft.com/office/drawing/2010/main" val="0"/>
                         </a:ext>
                       </a:extLst>
                     </a:blip>
@@ -21119,7 +22102,7 @@
                     <a:blip r:embed="rId12" cstate="print">
                       <a:extLst>
                         <a:ext uri="{28A0092B-C50C-407E-A947-70E740481C1C}">
-                          <a14:useLocalDpi xmlns:a14="http://schemas.microsoft.com/office/drawing/2010/main" xmlns:wps="http://schemas.microsoft.com/office/word/2010/wordprocessingShape" xmlns:wpi="http://schemas.microsoft.com/office/word/2010/wordprocessingInk" xmlns:wpg="http://schemas.microsoft.com/office/word/2010/wordprocessingGroup" xmlns:w14="http://schemas.microsoft.com/office/word/2010/wordml" xmlns:w="http://schemas.openxmlformats.org/wordprocessingml/2006/main" xmlns:w10="urn:schemas-microsoft-com:office:word" xmlns:wp14="http://schemas.microsoft.com/office/word/2010/wordprocessingDrawing" xmlns:v="urn:schemas-microsoft-com:vml" xmlns:o="urn:schemas-microsoft-com:office:office" xmlns:mc="http://schemas.openxmlformats.org/markup-compatibility/2006" xmlns:wpc="http://schemas.microsoft.com/office/word/2010/wordprocessingCanvas" xmlns="" val="0"/>
+                          <a14:useLocalDpi xmlns="" xmlns:wpc="http://schemas.microsoft.com/office/word/2010/wordprocessingCanvas" xmlns:mc="http://schemas.openxmlformats.org/markup-compatibility/2006" xmlns:o="urn:schemas-microsoft-com:office:office" xmlns:v="urn:schemas-microsoft-com:vml" xmlns:wp14="http://schemas.microsoft.com/office/word/2010/wordprocessingDrawing" xmlns:w10="urn:schemas-microsoft-com:office:word" xmlns:w="http://schemas.openxmlformats.org/wordprocessingml/2006/main" xmlns:w14="http://schemas.microsoft.com/office/word/2010/wordml" xmlns:wpg="http://schemas.microsoft.com/office/word/2010/wordprocessingGroup" xmlns:wpi="http://schemas.microsoft.com/office/word/2010/wordprocessingInk" xmlns:wps="http://schemas.microsoft.com/office/word/2010/wordprocessingShape" xmlns:a14="http://schemas.microsoft.com/office/drawing/2010/main" val="0"/>
                         </a:ext>
                       </a:extLst>
                     </a:blip>
@@ -21907,7 +22890,7 @@
                     <a:blip r:embed="rId13" cstate="print">
                       <a:extLst>
                         <a:ext uri="{28A0092B-C50C-407E-A947-70E740481C1C}">
-                          <a14:useLocalDpi xmlns:a14="http://schemas.microsoft.com/office/drawing/2010/main" xmlns:wps="http://schemas.microsoft.com/office/word/2010/wordprocessingShape" xmlns:wpi="http://schemas.microsoft.com/office/word/2010/wordprocessingInk" xmlns:wpg="http://schemas.microsoft.com/office/word/2010/wordprocessingGroup" xmlns:w14="http://schemas.microsoft.com/office/word/2010/wordml" xmlns:w="http://schemas.openxmlformats.org/wordprocessingml/2006/main" xmlns:w10="urn:schemas-microsoft-com:office:word" xmlns:wp14="http://schemas.microsoft.com/office/word/2010/wordprocessingDrawing" xmlns:v="urn:schemas-microsoft-com:vml" xmlns:o="urn:schemas-microsoft-com:office:office" xmlns:mc="http://schemas.openxmlformats.org/markup-compatibility/2006" xmlns:wpc="http://schemas.microsoft.com/office/word/2010/wordprocessingCanvas" xmlns="" val="0"/>
+                          <a14:useLocalDpi xmlns="" xmlns:wpc="http://schemas.microsoft.com/office/word/2010/wordprocessingCanvas" xmlns:mc="http://schemas.openxmlformats.org/markup-compatibility/2006" xmlns:o="urn:schemas-microsoft-com:office:office" xmlns:v="urn:schemas-microsoft-com:vml" xmlns:wp14="http://schemas.microsoft.com/office/word/2010/wordprocessingDrawing" xmlns:w10="urn:schemas-microsoft-com:office:word" xmlns:w="http://schemas.openxmlformats.org/wordprocessingml/2006/main" xmlns:w14="http://schemas.microsoft.com/office/word/2010/wordml" xmlns:wpg="http://schemas.microsoft.com/office/word/2010/wordprocessingGroup" xmlns:wpi="http://schemas.microsoft.com/office/word/2010/wordprocessingInk" xmlns:wps="http://schemas.microsoft.com/office/word/2010/wordprocessingShape" xmlns:a14="http://schemas.microsoft.com/office/drawing/2010/main" val="0"/>
                         </a:ext>
                       </a:extLst>
                     </a:blip>
@@ -23346,7 +24329,7 @@
                     <a:blip r:embed="rId14" cstate="print">
                       <a:extLst>
                         <a:ext uri="{28A0092B-C50C-407E-A947-70E740481C1C}">
-                          <a14:useLocalDpi xmlns:a14="http://schemas.microsoft.com/office/drawing/2010/main" xmlns:wps="http://schemas.microsoft.com/office/word/2010/wordprocessingShape" xmlns:wpi="http://schemas.microsoft.com/office/word/2010/wordprocessingInk" xmlns:wpg="http://schemas.microsoft.com/office/word/2010/wordprocessingGroup" xmlns:w14="http://schemas.microsoft.com/office/word/2010/wordml" xmlns:w="http://schemas.openxmlformats.org/wordprocessingml/2006/main" xmlns:w10="urn:schemas-microsoft-com:office:word" xmlns:wp14="http://schemas.microsoft.com/office/word/2010/wordprocessingDrawing" xmlns:v="urn:schemas-microsoft-com:vml" xmlns:o="urn:schemas-microsoft-com:office:office" xmlns:mc="http://schemas.openxmlformats.org/markup-compatibility/2006" xmlns:wpc="http://schemas.microsoft.com/office/word/2010/wordprocessingCanvas" xmlns="" val="0"/>
+                          <a14:useLocalDpi xmlns="" xmlns:wpc="http://schemas.microsoft.com/office/word/2010/wordprocessingCanvas" xmlns:mc="http://schemas.openxmlformats.org/markup-compatibility/2006" xmlns:o="urn:schemas-microsoft-com:office:office" xmlns:v="urn:schemas-microsoft-com:vml" xmlns:wp14="http://schemas.microsoft.com/office/word/2010/wordprocessingDrawing" xmlns:w10="urn:schemas-microsoft-com:office:word" xmlns:w="http://schemas.openxmlformats.org/wordprocessingml/2006/main" xmlns:w14="http://schemas.microsoft.com/office/word/2010/wordml" xmlns:wpg="http://schemas.microsoft.com/office/word/2010/wordprocessingGroup" xmlns:wpi="http://schemas.microsoft.com/office/word/2010/wordprocessingInk" xmlns:wps="http://schemas.microsoft.com/office/word/2010/wordprocessingShape" xmlns:a14="http://schemas.microsoft.com/office/drawing/2010/main" val="0"/>
                         </a:ext>
                       </a:extLst>
                     </a:blip>
@@ -23780,7 +24763,7 @@
                     <a:blip r:embed="rId15" cstate="print">
                       <a:extLst>
                         <a:ext uri="{28A0092B-C50C-407E-A947-70E740481C1C}">
-                          <a14:useLocalDpi xmlns:a14="http://schemas.microsoft.com/office/drawing/2010/main" xmlns:wps="http://schemas.microsoft.com/office/word/2010/wordprocessingShape" xmlns:wpi="http://schemas.microsoft.com/office/word/2010/wordprocessingInk" xmlns:wpg="http://schemas.microsoft.com/office/word/2010/wordprocessingGroup" xmlns:w14="http://schemas.microsoft.com/office/word/2010/wordml" xmlns:w="http://schemas.openxmlformats.org/wordprocessingml/2006/main" xmlns:w10="urn:schemas-microsoft-com:office:word" xmlns:wp14="http://schemas.microsoft.com/office/word/2010/wordprocessingDrawing" xmlns:v="urn:schemas-microsoft-com:vml" xmlns:o="urn:schemas-microsoft-com:office:office" xmlns:mc="http://schemas.openxmlformats.org/markup-compatibility/2006" xmlns:wpc="http://schemas.microsoft.com/office/word/2010/wordprocessingCanvas" xmlns="" val="0"/>
+                          <a14:useLocalDpi xmlns="" xmlns:wpc="http://schemas.microsoft.com/office/word/2010/wordprocessingCanvas" xmlns:mc="http://schemas.openxmlformats.org/markup-compatibility/2006" xmlns:o="urn:schemas-microsoft-com:office:office" xmlns:v="urn:schemas-microsoft-com:vml" xmlns:wp14="http://schemas.microsoft.com/office/word/2010/wordprocessingDrawing" xmlns:w10="urn:schemas-microsoft-com:office:word" xmlns:w="http://schemas.openxmlformats.org/wordprocessingml/2006/main" xmlns:w14="http://schemas.microsoft.com/office/word/2010/wordml" xmlns:wpg="http://schemas.microsoft.com/office/word/2010/wordprocessingGroup" xmlns:wpi="http://schemas.microsoft.com/office/word/2010/wordprocessingInk" xmlns:wps="http://schemas.microsoft.com/office/word/2010/wordprocessingShape" xmlns:a14="http://schemas.microsoft.com/office/drawing/2010/main" val="0"/>
                         </a:ext>
                       </a:extLst>
                     </a:blip>
@@ -23801,7 +24784,7 @@
                     </a:ln>
                     <a:extLst>
                       <a:ext uri="{53640926-AAD7-44D8-BBD7-CCE9431645EC}">
-                        <a14:shadowObscured xmlns:a14="http://schemas.microsoft.com/office/drawing/2010/main" xmlns:wps="http://schemas.microsoft.com/office/word/2010/wordprocessingShape" xmlns:wpi="http://schemas.microsoft.com/office/word/2010/wordprocessingInk" xmlns:wpg="http://schemas.microsoft.com/office/word/2010/wordprocessingGroup" xmlns:w14="http://schemas.microsoft.com/office/word/2010/wordml" xmlns:w="http://schemas.openxmlformats.org/wordprocessingml/2006/main" xmlns:w10="urn:schemas-microsoft-com:office:word" xmlns:wp14="http://schemas.microsoft.com/office/word/2010/wordprocessingDrawing" xmlns:v="urn:schemas-microsoft-com:vml" xmlns:o="urn:schemas-microsoft-com:office:office" xmlns:mc="http://schemas.openxmlformats.org/markup-compatibility/2006" xmlns:wpc="http://schemas.microsoft.com/office/word/2010/wordprocessingCanvas" xmlns=""/>
+                        <a14:shadowObscured xmlns="" xmlns:wpc="http://schemas.microsoft.com/office/word/2010/wordprocessingCanvas" xmlns:mc="http://schemas.openxmlformats.org/markup-compatibility/2006" xmlns:o="urn:schemas-microsoft-com:office:office" xmlns:v="urn:schemas-microsoft-com:vml" xmlns:wp14="http://schemas.microsoft.com/office/word/2010/wordprocessingDrawing" xmlns:w10="urn:schemas-microsoft-com:office:word" xmlns:w="http://schemas.openxmlformats.org/wordprocessingml/2006/main" xmlns:w14="http://schemas.microsoft.com/office/word/2010/wordml" xmlns:wpg="http://schemas.microsoft.com/office/word/2010/wordprocessingGroup" xmlns:wpi="http://schemas.microsoft.com/office/word/2010/wordprocessingInk" xmlns:wps="http://schemas.microsoft.com/office/word/2010/wordprocessingShape" xmlns:a14="http://schemas.microsoft.com/office/drawing/2010/main"/>
                       </a:ext>
                     </a:extLst>
                   </pic:spPr>
@@ -24196,7 +25179,7 @@
                     <a:blip r:embed="rId16" cstate="print">
                       <a:extLst>
                         <a:ext uri="{28A0092B-C50C-407E-A947-70E740481C1C}">
-                          <a14:useLocalDpi xmlns:a14="http://schemas.microsoft.com/office/drawing/2010/main" xmlns:wps="http://schemas.microsoft.com/office/word/2010/wordprocessingShape" xmlns:wpi="http://schemas.microsoft.com/office/word/2010/wordprocessingInk" xmlns:wpg="http://schemas.microsoft.com/office/word/2010/wordprocessingGroup" xmlns:w14="http://schemas.microsoft.com/office/word/2010/wordml" xmlns:w="http://schemas.openxmlformats.org/wordprocessingml/2006/main" xmlns:w10="urn:schemas-microsoft-com:office:word" xmlns:wp14="http://schemas.microsoft.com/office/word/2010/wordprocessingDrawing" xmlns:v="urn:schemas-microsoft-com:vml" xmlns:o="urn:schemas-microsoft-com:office:office" xmlns:mc="http://schemas.openxmlformats.org/markup-compatibility/2006" xmlns:wpc="http://schemas.microsoft.com/office/word/2010/wordprocessingCanvas" xmlns="" val="0"/>
+                          <a14:useLocalDpi xmlns="" xmlns:wpc="http://schemas.microsoft.com/office/word/2010/wordprocessingCanvas" xmlns:mc="http://schemas.openxmlformats.org/markup-compatibility/2006" xmlns:o="urn:schemas-microsoft-com:office:office" xmlns:v="urn:schemas-microsoft-com:vml" xmlns:wp14="http://schemas.microsoft.com/office/word/2010/wordprocessingDrawing" xmlns:w10="urn:schemas-microsoft-com:office:word" xmlns:w="http://schemas.openxmlformats.org/wordprocessingml/2006/main" xmlns:w14="http://schemas.microsoft.com/office/word/2010/wordml" xmlns:wpg="http://schemas.microsoft.com/office/word/2010/wordprocessingGroup" xmlns:wpi="http://schemas.microsoft.com/office/word/2010/wordprocessingInk" xmlns:wps="http://schemas.microsoft.com/office/word/2010/wordprocessingShape" xmlns:a14="http://schemas.microsoft.com/office/drawing/2010/main" val="0"/>
                         </a:ext>
                       </a:extLst>
                     </a:blip>
@@ -24546,7 +25529,7 @@
                     <a:blip r:embed="rId17" cstate="print">
                       <a:extLst>
                         <a:ext uri="{28A0092B-C50C-407E-A947-70E740481C1C}">
-                          <a14:useLocalDpi xmlns:a14="http://schemas.microsoft.com/office/drawing/2010/main" xmlns:wps="http://schemas.microsoft.com/office/word/2010/wordprocessingShape" xmlns:wpi="http://schemas.microsoft.com/office/word/2010/wordprocessingInk" xmlns:wpg="http://schemas.microsoft.com/office/word/2010/wordprocessingGroup" xmlns:w14="http://schemas.microsoft.com/office/word/2010/wordml" xmlns:w="http://schemas.openxmlformats.org/wordprocessingml/2006/main" xmlns:w10="urn:schemas-microsoft-com:office:word" xmlns:wp14="http://schemas.microsoft.com/office/word/2010/wordprocessingDrawing" xmlns:v="urn:schemas-microsoft-com:vml" xmlns:o="urn:schemas-microsoft-com:office:office" xmlns:mc="http://schemas.openxmlformats.org/markup-compatibility/2006" xmlns:wpc="http://schemas.microsoft.com/office/word/2010/wordprocessingCanvas" xmlns="" val="0"/>
+                          <a14:useLocalDpi xmlns="" xmlns:wpc="http://schemas.microsoft.com/office/word/2010/wordprocessingCanvas" xmlns:mc="http://schemas.openxmlformats.org/markup-compatibility/2006" xmlns:o="urn:schemas-microsoft-com:office:office" xmlns:v="urn:schemas-microsoft-com:vml" xmlns:wp14="http://schemas.microsoft.com/office/word/2010/wordprocessingDrawing" xmlns:w10="urn:schemas-microsoft-com:office:word" xmlns:w="http://schemas.openxmlformats.org/wordprocessingml/2006/main" xmlns:w14="http://schemas.microsoft.com/office/word/2010/wordml" xmlns:wpg="http://schemas.microsoft.com/office/word/2010/wordprocessingGroup" xmlns:wpi="http://schemas.microsoft.com/office/word/2010/wordprocessingInk" xmlns:wps="http://schemas.microsoft.com/office/word/2010/wordprocessingShape" xmlns:a14="http://schemas.microsoft.com/office/drawing/2010/main" val="0"/>
                         </a:ext>
                       </a:extLst>
                     </a:blip>
@@ -27003,7 +27986,7 @@
                     <a:blip r:embed="rId19" cstate="print">
                       <a:extLst>
                         <a:ext uri="{28A0092B-C50C-407E-A947-70E740481C1C}">
-                          <a14:useLocalDpi xmlns:a14="http://schemas.microsoft.com/office/drawing/2010/main" xmlns:wps="http://schemas.microsoft.com/office/word/2010/wordprocessingShape" xmlns:wpi="http://schemas.microsoft.com/office/word/2010/wordprocessingInk" xmlns:wpg="http://schemas.microsoft.com/office/word/2010/wordprocessingGroup" xmlns:w14="http://schemas.microsoft.com/office/word/2010/wordml" xmlns:w="http://schemas.openxmlformats.org/wordprocessingml/2006/main" xmlns:w10="urn:schemas-microsoft-com:office:word" xmlns:wp14="http://schemas.microsoft.com/office/word/2010/wordprocessingDrawing" xmlns:v="urn:schemas-microsoft-com:vml" xmlns:o="urn:schemas-microsoft-com:office:office" xmlns:mc="http://schemas.openxmlformats.org/markup-compatibility/2006" xmlns:wpc="http://schemas.microsoft.com/office/word/2010/wordprocessingCanvas" xmlns="" val="0"/>
+                          <a14:useLocalDpi xmlns="" xmlns:wpc="http://schemas.microsoft.com/office/word/2010/wordprocessingCanvas" xmlns:mc="http://schemas.openxmlformats.org/markup-compatibility/2006" xmlns:o="urn:schemas-microsoft-com:office:office" xmlns:v="urn:schemas-microsoft-com:vml" xmlns:wp14="http://schemas.microsoft.com/office/word/2010/wordprocessingDrawing" xmlns:w10="urn:schemas-microsoft-com:office:word" xmlns:w="http://schemas.openxmlformats.org/wordprocessingml/2006/main" xmlns:w14="http://schemas.microsoft.com/office/word/2010/wordml" xmlns:wpg="http://schemas.microsoft.com/office/word/2010/wordprocessingGroup" xmlns:wpi="http://schemas.microsoft.com/office/word/2010/wordprocessingInk" xmlns:wps="http://schemas.microsoft.com/office/word/2010/wordprocessingShape" xmlns:a14="http://schemas.microsoft.com/office/drawing/2010/main" val="0"/>
                         </a:ext>
                       </a:extLst>
                     </a:blip>
@@ -27044,6 +28027,15 @@
       </w:r>
     </w:p>
     <w:p>
+      <w:pPr>
+        <w:jc w:val="center"/>
+        <w:rPr>
+          <w:b/>
+          <w:sz w:val="20"/>
+        </w:rPr>
+      </w:pPr>
+    </w:p>
+    <w:p>
       <w:r>
         <w:tab/>
       </w:r>
@@ -27487,6 +28479,7 @@
                 <w:sz w:val="18"/>
                 <w:szCs w:val="18"/>
               </w:rPr>
+              <w:lastRenderedPageBreak/>
               <w:t xml:space="preserve">O usuário clica sobre o botão Adicionar Gráfico. O gráfico adicionado é </w:t>
             </w:r>
             <w:proofErr w:type="gramStart"/>
@@ -27540,7 +28533,6 @@
                 <w:sz w:val="18"/>
                 <w:szCs w:val="18"/>
               </w:rPr>
-              <w:lastRenderedPageBreak/>
               <w:t>O usuário repete os passos de 4 a 8 para adicionar quantos gráficos forem desejados;</w:t>
             </w:r>
           </w:p>
@@ -27907,7 +28899,7 @@
                     <a:blip r:embed="rId20" cstate="print">
                       <a:extLst>
                         <a:ext uri="{28A0092B-C50C-407E-A947-70E740481C1C}">
-                          <a14:useLocalDpi xmlns:a14="http://schemas.microsoft.com/office/drawing/2010/main" xmlns:wps="http://schemas.microsoft.com/office/word/2010/wordprocessingShape" xmlns:wpi="http://schemas.microsoft.com/office/word/2010/wordprocessingInk" xmlns:wpg="http://schemas.microsoft.com/office/word/2010/wordprocessingGroup" xmlns:w14="http://schemas.microsoft.com/office/word/2010/wordml" xmlns:w="http://schemas.openxmlformats.org/wordprocessingml/2006/main" xmlns:w10="urn:schemas-microsoft-com:office:word" xmlns:wp14="http://schemas.microsoft.com/office/word/2010/wordprocessingDrawing" xmlns:v="urn:schemas-microsoft-com:vml" xmlns:o="urn:schemas-microsoft-com:office:office" xmlns:mc="http://schemas.openxmlformats.org/markup-compatibility/2006" xmlns:wpc="http://schemas.microsoft.com/office/word/2010/wordprocessingCanvas" xmlns="" val="0"/>
+                          <a14:useLocalDpi xmlns="" xmlns:wpc="http://schemas.microsoft.com/office/word/2010/wordprocessingCanvas" xmlns:mc="http://schemas.openxmlformats.org/markup-compatibility/2006" xmlns:o="urn:schemas-microsoft-com:office:office" xmlns:v="urn:schemas-microsoft-com:vml" xmlns:wp14="http://schemas.microsoft.com/office/word/2010/wordprocessingDrawing" xmlns:w10="urn:schemas-microsoft-com:office:word" xmlns:w="http://schemas.openxmlformats.org/wordprocessingml/2006/main" xmlns:w14="http://schemas.microsoft.com/office/word/2010/wordml" xmlns:wpg="http://schemas.microsoft.com/office/word/2010/wordprocessingGroup" xmlns:wpi="http://schemas.microsoft.com/office/word/2010/wordprocessingInk" xmlns:wps="http://schemas.microsoft.com/office/word/2010/wordprocessingShape" xmlns:a14="http://schemas.microsoft.com/office/drawing/2010/main" val="0"/>
                         </a:ext>
                       </a:extLst>
                     </a:blip>
@@ -28231,7 +29223,7 @@
                     <a:blip r:embed="rId21" cstate="print">
                       <a:extLst>
                         <a:ext uri="{28A0092B-C50C-407E-A947-70E740481C1C}">
-                          <a14:useLocalDpi xmlns:a14="http://schemas.microsoft.com/office/drawing/2010/main" xmlns:wps="http://schemas.microsoft.com/office/word/2010/wordprocessingShape" xmlns:wpi="http://schemas.microsoft.com/office/word/2010/wordprocessingInk" xmlns:wpg="http://schemas.microsoft.com/office/word/2010/wordprocessingGroup" xmlns:w14="http://schemas.microsoft.com/office/word/2010/wordml" xmlns:w="http://schemas.openxmlformats.org/wordprocessingml/2006/main" xmlns:w10="urn:schemas-microsoft-com:office:word" xmlns:wp14="http://schemas.microsoft.com/office/word/2010/wordprocessingDrawing" xmlns:v="urn:schemas-microsoft-com:vml" xmlns:o="urn:schemas-microsoft-com:office:office" xmlns:mc="http://schemas.openxmlformats.org/markup-compatibility/2006" xmlns:wpc="http://schemas.microsoft.com/office/word/2010/wordprocessingCanvas" xmlns="" val="0"/>
+                          <a14:useLocalDpi xmlns="" xmlns:wpc="http://schemas.microsoft.com/office/word/2010/wordprocessingCanvas" xmlns:mc="http://schemas.openxmlformats.org/markup-compatibility/2006" xmlns:o="urn:schemas-microsoft-com:office:office" xmlns:v="urn:schemas-microsoft-com:vml" xmlns:wp14="http://schemas.microsoft.com/office/word/2010/wordprocessingDrawing" xmlns:w10="urn:schemas-microsoft-com:office:word" xmlns:w="http://schemas.openxmlformats.org/wordprocessingml/2006/main" xmlns:w14="http://schemas.microsoft.com/office/word/2010/wordml" xmlns:wpg="http://schemas.microsoft.com/office/word/2010/wordprocessingGroup" xmlns:wpi="http://schemas.microsoft.com/office/word/2010/wordprocessingInk" xmlns:wps="http://schemas.microsoft.com/office/word/2010/wordprocessingShape" xmlns:a14="http://schemas.microsoft.com/office/drawing/2010/main" val="0"/>
                         </a:ext>
                       </a:extLst>
                     </a:blip>
@@ -28459,7 +29451,7 @@
                     <a:blip r:embed="rId22" cstate="print">
                       <a:extLst>
                         <a:ext uri="{28A0092B-C50C-407E-A947-70E740481C1C}">
-                          <a14:useLocalDpi xmlns:a14="http://schemas.microsoft.com/office/drawing/2010/main" xmlns:wps="http://schemas.microsoft.com/office/word/2010/wordprocessingShape" xmlns:wpi="http://schemas.microsoft.com/office/word/2010/wordprocessingInk" xmlns:wpg="http://schemas.microsoft.com/office/word/2010/wordprocessingGroup" xmlns:w14="http://schemas.microsoft.com/office/word/2010/wordml" xmlns:w="http://schemas.openxmlformats.org/wordprocessingml/2006/main" xmlns:w10="urn:schemas-microsoft-com:office:word" xmlns:wp14="http://schemas.microsoft.com/office/word/2010/wordprocessingDrawing" xmlns:v="urn:schemas-microsoft-com:vml" xmlns:o="urn:schemas-microsoft-com:office:office" xmlns:mc="http://schemas.openxmlformats.org/markup-compatibility/2006" xmlns:wpc="http://schemas.microsoft.com/office/word/2010/wordprocessingCanvas" xmlns="" val="0"/>
+                          <a14:useLocalDpi xmlns="" xmlns:wpc="http://schemas.microsoft.com/office/word/2010/wordprocessingCanvas" xmlns:mc="http://schemas.openxmlformats.org/markup-compatibility/2006" xmlns:o="urn:schemas-microsoft-com:office:office" xmlns:v="urn:schemas-microsoft-com:vml" xmlns:wp14="http://schemas.microsoft.com/office/word/2010/wordprocessingDrawing" xmlns:w10="urn:schemas-microsoft-com:office:word" xmlns:w="http://schemas.openxmlformats.org/wordprocessingml/2006/main" xmlns:w14="http://schemas.microsoft.com/office/word/2010/wordml" xmlns:wpg="http://schemas.microsoft.com/office/word/2010/wordprocessingGroup" xmlns:wpi="http://schemas.microsoft.com/office/word/2010/wordprocessingInk" xmlns:wps="http://schemas.microsoft.com/office/word/2010/wordprocessingShape" xmlns:a14="http://schemas.microsoft.com/office/drawing/2010/main" val="0"/>
                         </a:ext>
                       </a:extLst>
                     </a:blip>
@@ -28610,7 +29602,7 @@
                     <a:blip r:embed="rId23" cstate="print">
                       <a:extLst>
                         <a:ext uri="{28A0092B-C50C-407E-A947-70E740481C1C}">
-                          <a14:useLocalDpi xmlns:a14="http://schemas.microsoft.com/office/drawing/2010/main" xmlns:wps="http://schemas.microsoft.com/office/word/2010/wordprocessingShape" xmlns:wpi="http://schemas.microsoft.com/office/word/2010/wordprocessingInk" xmlns:wpg="http://schemas.microsoft.com/office/word/2010/wordprocessingGroup" xmlns:w14="http://schemas.microsoft.com/office/word/2010/wordml" xmlns:w="http://schemas.openxmlformats.org/wordprocessingml/2006/main" xmlns:w10="urn:schemas-microsoft-com:office:word" xmlns:wp14="http://schemas.microsoft.com/office/word/2010/wordprocessingDrawing" xmlns:v="urn:schemas-microsoft-com:vml" xmlns:o="urn:schemas-microsoft-com:office:office" xmlns:mc="http://schemas.openxmlformats.org/markup-compatibility/2006" xmlns:wpc="http://schemas.microsoft.com/office/word/2010/wordprocessingCanvas" xmlns="" val="0"/>
+                          <a14:useLocalDpi xmlns="" xmlns:wpc="http://schemas.microsoft.com/office/word/2010/wordprocessingCanvas" xmlns:mc="http://schemas.openxmlformats.org/markup-compatibility/2006" xmlns:o="urn:schemas-microsoft-com:office:office" xmlns:v="urn:schemas-microsoft-com:vml" xmlns:wp14="http://schemas.microsoft.com/office/word/2010/wordprocessingDrawing" xmlns:w10="urn:schemas-microsoft-com:office:word" xmlns:w="http://schemas.openxmlformats.org/wordprocessingml/2006/main" xmlns:w14="http://schemas.microsoft.com/office/word/2010/wordml" xmlns:wpg="http://schemas.microsoft.com/office/word/2010/wordprocessingGroup" xmlns:wpi="http://schemas.microsoft.com/office/word/2010/wordprocessingInk" xmlns:wps="http://schemas.microsoft.com/office/word/2010/wordprocessingShape" xmlns:a14="http://schemas.microsoft.com/office/drawing/2010/main" val="0"/>
                         </a:ext>
                       </a:extLst>
                     </a:blip>
@@ -29096,7 +30088,7 @@
                     <a:blip r:embed="rId25" cstate="print">
                       <a:extLst>
                         <a:ext uri="{28A0092B-C50C-407E-A947-70E740481C1C}">
-                          <a14:useLocalDpi xmlns:a14="http://schemas.microsoft.com/office/drawing/2010/main" xmlns:wps="http://schemas.microsoft.com/office/word/2010/wordprocessingShape" xmlns:wpi="http://schemas.microsoft.com/office/word/2010/wordprocessingInk" xmlns:wpg="http://schemas.microsoft.com/office/word/2010/wordprocessingGroup" xmlns:w14="http://schemas.microsoft.com/office/word/2010/wordml" xmlns:w="http://schemas.openxmlformats.org/wordprocessingml/2006/main" xmlns:w10="urn:schemas-microsoft-com:office:word" xmlns:wp14="http://schemas.microsoft.com/office/word/2010/wordprocessingDrawing" xmlns:v="urn:schemas-microsoft-com:vml" xmlns:o="urn:schemas-microsoft-com:office:office" xmlns:mc="http://schemas.openxmlformats.org/markup-compatibility/2006" xmlns:wpc="http://schemas.microsoft.com/office/word/2010/wordprocessingCanvas" xmlns="" val="0"/>
+                          <a14:useLocalDpi xmlns="" xmlns:wpc="http://schemas.microsoft.com/office/word/2010/wordprocessingCanvas" xmlns:mc="http://schemas.openxmlformats.org/markup-compatibility/2006" xmlns:o="urn:schemas-microsoft-com:office:office" xmlns:v="urn:schemas-microsoft-com:vml" xmlns:wp14="http://schemas.microsoft.com/office/word/2010/wordprocessingDrawing" xmlns:w10="urn:schemas-microsoft-com:office:word" xmlns:w="http://schemas.openxmlformats.org/wordprocessingml/2006/main" xmlns:w14="http://schemas.microsoft.com/office/word/2010/wordml" xmlns:wpg="http://schemas.microsoft.com/office/word/2010/wordprocessingGroup" xmlns:wpi="http://schemas.microsoft.com/office/word/2010/wordprocessingInk" xmlns:wps="http://schemas.microsoft.com/office/word/2010/wordprocessingShape" xmlns:a14="http://schemas.microsoft.com/office/drawing/2010/main" val="0"/>
                         </a:ext>
                       </a:extLst>
                     </a:blip>
@@ -29243,7 +30235,7 @@
                     <a:blip r:embed="rId26" cstate="print">
                       <a:extLst>
                         <a:ext uri="{28A0092B-C50C-407E-A947-70E740481C1C}">
-                          <a14:useLocalDpi xmlns:a14="http://schemas.microsoft.com/office/drawing/2010/main" xmlns:wps="http://schemas.microsoft.com/office/word/2010/wordprocessingShape" xmlns:wpi="http://schemas.microsoft.com/office/word/2010/wordprocessingInk" xmlns:wpg="http://schemas.microsoft.com/office/word/2010/wordprocessingGroup" xmlns:w14="http://schemas.microsoft.com/office/word/2010/wordml" xmlns:w="http://schemas.openxmlformats.org/wordprocessingml/2006/main" xmlns:w10="urn:schemas-microsoft-com:office:word" xmlns:wp14="http://schemas.microsoft.com/office/word/2010/wordprocessingDrawing" xmlns:v="urn:schemas-microsoft-com:vml" xmlns:o="urn:schemas-microsoft-com:office:office" xmlns:mc="http://schemas.openxmlformats.org/markup-compatibility/2006" xmlns:wpc="http://schemas.microsoft.com/office/word/2010/wordprocessingCanvas" xmlns="" val="0"/>
+                          <a14:useLocalDpi xmlns="" xmlns:wpc="http://schemas.microsoft.com/office/word/2010/wordprocessingCanvas" xmlns:mc="http://schemas.openxmlformats.org/markup-compatibility/2006" xmlns:o="urn:schemas-microsoft-com:office:office" xmlns:v="urn:schemas-microsoft-com:vml" xmlns:wp14="http://schemas.microsoft.com/office/word/2010/wordprocessingDrawing" xmlns:w10="urn:schemas-microsoft-com:office:word" xmlns:w="http://schemas.openxmlformats.org/wordprocessingml/2006/main" xmlns:w14="http://schemas.microsoft.com/office/word/2010/wordml" xmlns:wpg="http://schemas.microsoft.com/office/word/2010/wordprocessingGroup" xmlns:wpi="http://schemas.microsoft.com/office/word/2010/wordprocessingInk" xmlns:wps="http://schemas.microsoft.com/office/word/2010/wordprocessingShape" xmlns:a14="http://schemas.microsoft.com/office/drawing/2010/main" val="0"/>
                         </a:ext>
                       </a:extLst>
                     </a:blip>
@@ -29403,7 +30395,7 @@
                     <a:blip r:embed="rId27" cstate="print">
                       <a:extLst>
                         <a:ext uri="{28A0092B-C50C-407E-A947-70E740481C1C}">
-                          <a14:useLocalDpi xmlns:a14="http://schemas.microsoft.com/office/drawing/2010/main" xmlns:wps="http://schemas.microsoft.com/office/word/2010/wordprocessingShape" xmlns:wpi="http://schemas.microsoft.com/office/word/2010/wordprocessingInk" xmlns:wpg="http://schemas.microsoft.com/office/word/2010/wordprocessingGroup" xmlns:w14="http://schemas.microsoft.com/office/word/2010/wordml" xmlns:w="http://schemas.openxmlformats.org/wordprocessingml/2006/main" xmlns:w10="urn:schemas-microsoft-com:office:word" xmlns:wp14="http://schemas.microsoft.com/office/word/2010/wordprocessingDrawing" xmlns:v="urn:schemas-microsoft-com:vml" xmlns:o="urn:schemas-microsoft-com:office:office" xmlns:mc="http://schemas.openxmlformats.org/markup-compatibility/2006" xmlns:wpc="http://schemas.microsoft.com/office/word/2010/wordprocessingCanvas" xmlns="" val="0"/>
+                          <a14:useLocalDpi xmlns="" xmlns:wpc="http://schemas.microsoft.com/office/word/2010/wordprocessingCanvas" xmlns:mc="http://schemas.openxmlformats.org/markup-compatibility/2006" xmlns:o="urn:schemas-microsoft-com:office:office" xmlns:v="urn:schemas-microsoft-com:vml" xmlns:wp14="http://schemas.microsoft.com/office/word/2010/wordprocessingDrawing" xmlns:w10="urn:schemas-microsoft-com:office:word" xmlns:w="http://schemas.openxmlformats.org/wordprocessingml/2006/main" xmlns:w14="http://schemas.microsoft.com/office/word/2010/wordml" xmlns:wpg="http://schemas.microsoft.com/office/word/2010/wordprocessingGroup" xmlns:wpi="http://schemas.microsoft.com/office/word/2010/wordprocessingInk" xmlns:wps="http://schemas.microsoft.com/office/word/2010/wordprocessingShape" xmlns:a14="http://schemas.microsoft.com/office/drawing/2010/main" val="0"/>
                         </a:ext>
                       </a:extLst>
                     </a:blip>
@@ -29715,7 +30707,7 @@
                     <a:blip r:embed="rId28" cstate="print">
                       <a:extLst>
                         <a:ext uri="{28A0092B-C50C-407E-A947-70E740481C1C}">
-                          <a14:useLocalDpi xmlns:a14="http://schemas.microsoft.com/office/drawing/2010/main" xmlns:wps="http://schemas.microsoft.com/office/word/2010/wordprocessingShape" xmlns:wpi="http://schemas.microsoft.com/office/word/2010/wordprocessingInk" xmlns:wpg="http://schemas.microsoft.com/office/word/2010/wordprocessingGroup" xmlns:w14="http://schemas.microsoft.com/office/word/2010/wordml" xmlns:w="http://schemas.openxmlformats.org/wordprocessingml/2006/main" xmlns:w10="urn:schemas-microsoft-com:office:word" xmlns:wp14="http://schemas.microsoft.com/office/word/2010/wordprocessingDrawing" xmlns:v="urn:schemas-microsoft-com:vml" xmlns:o="urn:schemas-microsoft-com:office:office" xmlns:mc="http://schemas.openxmlformats.org/markup-compatibility/2006" xmlns:wpc="http://schemas.microsoft.com/office/word/2010/wordprocessingCanvas" xmlns="" val="0"/>
+                          <a14:useLocalDpi xmlns="" xmlns:wpc="http://schemas.microsoft.com/office/word/2010/wordprocessingCanvas" xmlns:mc="http://schemas.openxmlformats.org/markup-compatibility/2006" xmlns:o="urn:schemas-microsoft-com:office:office" xmlns:v="urn:schemas-microsoft-com:vml" xmlns:wp14="http://schemas.microsoft.com/office/word/2010/wordprocessingDrawing" xmlns:w10="urn:schemas-microsoft-com:office:word" xmlns:w="http://schemas.openxmlformats.org/wordprocessingml/2006/main" xmlns:w14="http://schemas.microsoft.com/office/word/2010/wordml" xmlns:wpg="http://schemas.microsoft.com/office/word/2010/wordprocessingGroup" xmlns:wpi="http://schemas.microsoft.com/office/word/2010/wordprocessingInk" xmlns:wps="http://schemas.microsoft.com/office/word/2010/wordprocessingShape" xmlns:a14="http://schemas.microsoft.com/office/drawing/2010/main" val="0"/>
                         </a:ext>
                       </a:extLst>
                     </a:blip>
@@ -30003,7 +30995,7 @@
                     <a:blip r:embed="rId29" cstate="print">
                       <a:extLst>
                         <a:ext uri="{28A0092B-C50C-407E-A947-70E740481C1C}">
-                          <a14:useLocalDpi xmlns:a14="http://schemas.microsoft.com/office/drawing/2010/main" xmlns:wps="http://schemas.microsoft.com/office/word/2010/wordprocessingShape" xmlns:wpi="http://schemas.microsoft.com/office/word/2010/wordprocessingInk" xmlns:wpg="http://schemas.microsoft.com/office/word/2010/wordprocessingGroup" xmlns:w14="http://schemas.microsoft.com/office/word/2010/wordml" xmlns:w="http://schemas.openxmlformats.org/wordprocessingml/2006/main" xmlns:w10="urn:schemas-microsoft-com:office:word" xmlns:wp14="http://schemas.microsoft.com/office/word/2010/wordprocessingDrawing" xmlns:v="urn:schemas-microsoft-com:vml" xmlns:o="urn:schemas-microsoft-com:office:office" xmlns:mc="http://schemas.openxmlformats.org/markup-compatibility/2006" xmlns:wpc="http://schemas.microsoft.com/office/word/2010/wordprocessingCanvas" xmlns="" val="0"/>
+                          <a14:useLocalDpi xmlns="" xmlns:wpc="http://schemas.microsoft.com/office/word/2010/wordprocessingCanvas" xmlns:mc="http://schemas.openxmlformats.org/markup-compatibility/2006" xmlns:o="urn:schemas-microsoft-com:office:office" xmlns:v="urn:schemas-microsoft-com:vml" xmlns:wp14="http://schemas.microsoft.com/office/word/2010/wordprocessingDrawing" xmlns:w10="urn:schemas-microsoft-com:office:word" xmlns:w="http://schemas.openxmlformats.org/wordprocessingml/2006/main" xmlns:w14="http://schemas.microsoft.com/office/word/2010/wordml" xmlns:wpg="http://schemas.microsoft.com/office/word/2010/wordprocessingGroup" xmlns:wpi="http://schemas.microsoft.com/office/word/2010/wordprocessingInk" xmlns:wps="http://schemas.microsoft.com/office/word/2010/wordprocessingShape" xmlns:a14="http://schemas.microsoft.com/office/drawing/2010/main" val="0"/>
                         </a:ext>
                       </a:extLst>
                     </a:blip>
@@ -30332,7 +31324,7 @@
                     <a:blip r:embed="rId30" cstate="print">
                       <a:extLst>
                         <a:ext uri="{28A0092B-C50C-407E-A947-70E740481C1C}">
-                          <a14:useLocalDpi xmlns:a14="http://schemas.microsoft.com/office/drawing/2010/main" xmlns:wps="http://schemas.microsoft.com/office/word/2010/wordprocessingShape" xmlns:wpi="http://schemas.microsoft.com/office/word/2010/wordprocessingInk" xmlns:wpg="http://schemas.microsoft.com/office/word/2010/wordprocessingGroup" xmlns:w14="http://schemas.microsoft.com/office/word/2010/wordml" xmlns:w="http://schemas.openxmlformats.org/wordprocessingml/2006/main" xmlns:w10="urn:schemas-microsoft-com:office:word" xmlns:wp14="http://schemas.microsoft.com/office/word/2010/wordprocessingDrawing" xmlns:v="urn:schemas-microsoft-com:vml" xmlns:o="urn:schemas-microsoft-com:office:office" xmlns:mc="http://schemas.openxmlformats.org/markup-compatibility/2006" xmlns:wpc="http://schemas.microsoft.com/office/word/2010/wordprocessingCanvas" xmlns="" val="0"/>
+                          <a14:useLocalDpi xmlns="" xmlns:wpc="http://schemas.microsoft.com/office/word/2010/wordprocessingCanvas" xmlns:mc="http://schemas.openxmlformats.org/markup-compatibility/2006" xmlns:o="urn:schemas-microsoft-com:office:office" xmlns:v="urn:schemas-microsoft-com:vml" xmlns:wp14="http://schemas.microsoft.com/office/word/2010/wordprocessingDrawing" xmlns:w10="urn:schemas-microsoft-com:office:word" xmlns:w="http://schemas.openxmlformats.org/wordprocessingml/2006/main" xmlns:w14="http://schemas.microsoft.com/office/word/2010/wordml" xmlns:wpg="http://schemas.microsoft.com/office/word/2010/wordprocessingGroup" xmlns:wpi="http://schemas.microsoft.com/office/word/2010/wordprocessingInk" xmlns:wps="http://schemas.microsoft.com/office/word/2010/wordprocessingShape" xmlns:a14="http://schemas.microsoft.com/office/drawing/2010/main" val="0"/>
                         </a:ext>
                       </a:extLst>
                     </a:blip>
@@ -30717,7 +31709,7 @@
                     <a:blip r:embed="rId31" cstate="print">
                       <a:extLst>
                         <a:ext uri="{28A0092B-C50C-407E-A947-70E740481C1C}">
-                          <a14:useLocalDpi xmlns:a14="http://schemas.microsoft.com/office/drawing/2010/main" xmlns:wps="http://schemas.microsoft.com/office/word/2010/wordprocessingShape" xmlns:wpi="http://schemas.microsoft.com/office/word/2010/wordprocessingInk" xmlns:wpg="http://schemas.microsoft.com/office/word/2010/wordprocessingGroup" xmlns:w14="http://schemas.microsoft.com/office/word/2010/wordml" xmlns:w="http://schemas.openxmlformats.org/wordprocessingml/2006/main" xmlns:w10="urn:schemas-microsoft-com:office:word" xmlns:wp14="http://schemas.microsoft.com/office/word/2010/wordprocessingDrawing" xmlns:v="urn:schemas-microsoft-com:vml" xmlns:o="urn:schemas-microsoft-com:office:office" xmlns:mc="http://schemas.openxmlformats.org/markup-compatibility/2006" xmlns:wpc="http://schemas.microsoft.com/office/word/2010/wordprocessingCanvas" xmlns="" val="0"/>
+                          <a14:useLocalDpi xmlns="" xmlns:wpc="http://schemas.microsoft.com/office/word/2010/wordprocessingCanvas" xmlns:mc="http://schemas.openxmlformats.org/markup-compatibility/2006" xmlns:o="urn:schemas-microsoft-com:office:office" xmlns:v="urn:schemas-microsoft-com:vml" xmlns:wp14="http://schemas.microsoft.com/office/word/2010/wordprocessingDrawing" xmlns:w10="urn:schemas-microsoft-com:office:word" xmlns:w="http://schemas.openxmlformats.org/wordprocessingml/2006/main" xmlns:w14="http://schemas.microsoft.com/office/word/2010/wordml" xmlns:wpg="http://schemas.microsoft.com/office/word/2010/wordprocessingGroup" xmlns:wpi="http://schemas.microsoft.com/office/word/2010/wordprocessingInk" xmlns:wps="http://schemas.microsoft.com/office/word/2010/wordprocessingShape" xmlns:a14="http://schemas.microsoft.com/office/drawing/2010/main" val="0"/>
                         </a:ext>
                       </a:extLst>
                     </a:blip>
@@ -31114,7 +32106,7 @@
                     <a:blip r:embed="rId33" cstate="print">
                       <a:extLst>
                         <a:ext uri="{28A0092B-C50C-407E-A947-70E740481C1C}">
-                          <a14:useLocalDpi xmlns:a14="http://schemas.microsoft.com/office/drawing/2010/main" xmlns:wps="http://schemas.microsoft.com/office/word/2010/wordprocessingShape" xmlns:wpi="http://schemas.microsoft.com/office/word/2010/wordprocessingInk" xmlns:wpg="http://schemas.microsoft.com/office/word/2010/wordprocessingGroup" xmlns:w14="http://schemas.microsoft.com/office/word/2010/wordml" xmlns:w="http://schemas.openxmlformats.org/wordprocessingml/2006/main" xmlns:w10="urn:schemas-microsoft-com:office:word" xmlns:wp14="http://schemas.microsoft.com/office/word/2010/wordprocessingDrawing" xmlns:v="urn:schemas-microsoft-com:vml" xmlns:o="urn:schemas-microsoft-com:office:office" xmlns:mc="http://schemas.openxmlformats.org/markup-compatibility/2006" xmlns:wpc="http://schemas.microsoft.com/office/word/2010/wordprocessingCanvas" xmlns="" val="0"/>
+                          <a14:useLocalDpi xmlns="" xmlns:wpc="http://schemas.microsoft.com/office/word/2010/wordprocessingCanvas" xmlns:mc="http://schemas.openxmlformats.org/markup-compatibility/2006" xmlns:o="urn:schemas-microsoft-com:office:office" xmlns:v="urn:schemas-microsoft-com:vml" xmlns:wp14="http://schemas.microsoft.com/office/word/2010/wordprocessingDrawing" xmlns:w10="urn:schemas-microsoft-com:office:word" xmlns:w="http://schemas.openxmlformats.org/wordprocessingml/2006/main" xmlns:w14="http://schemas.microsoft.com/office/word/2010/wordml" xmlns:wpg="http://schemas.microsoft.com/office/word/2010/wordprocessingGroup" xmlns:wpi="http://schemas.microsoft.com/office/word/2010/wordprocessingInk" xmlns:wps="http://schemas.microsoft.com/office/word/2010/wordprocessingShape" xmlns:a14="http://schemas.microsoft.com/office/drawing/2010/main" val="0"/>
                         </a:ext>
                       </a:extLst>
                     </a:blip>
@@ -39915,7 +40907,7 @@
                     <a:blip r:embed="rId34" cstate="print">
                       <a:extLst>
                         <a:ext uri="{28A0092B-C50C-407E-A947-70E740481C1C}">
-                          <a14:useLocalDpi xmlns:a14="http://schemas.microsoft.com/office/drawing/2010/main" xmlns:wps="http://schemas.microsoft.com/office/word/2010/wordprocessingShape" xmlns:wpi="http://schemas.microsoft.com/office/word/2010/wordprocessingInk" xmlns:wpg="http://schemas.microsoft.com/office/word/2010/wordprocessingGroup" xmlns:w14="http://schemas.microsoft.com/office/word/2010/wordml" xmlns:w="http://schemas.openxmlformats.org/wordprocessingml/2006/main" xmlns:w10="urn:schemas-microsoft-com:office:word" xmlns:wp14="http://schemas.microsoft.com/office/word/2010/wordprocessingDrawing" xmlns:v="urn:schemas-microsoft-com:vml" xmlns:o="urn:schemas-microsoft-com:office:office" xmlns:mc="http://schemas.openxmlformats.org/markup-compatibility/2006" xmlns:wpc="http://schemas.microsoft.com/office/word/2010/wordprocessingCanvas" xmlns="" val="0"/>
+                          <a14:useLocalDpi xmlns="" xmlns:wpc="http://schemas.microsoft.com/office/word/2010/wordprocessingCanvas" xmlns:mc="http://schemas.openxmlformats.org/markup-compatibility/2006" xmlns:o="urn:schemas-microsoft-com:office:office" xmlns:v="urn:schemas-microsoft-com:vml" xmlns:wp14="http://schemas.microsoft.com/office/word/2010/wordprocessingDrawing" xmlns:w10="urn:schemas-microsoft-com:office:word" xmlns:w="http://schemas.openxmlformats.org/wordprocessingml/2006/main" xmlns:w14="http://schemas.microsoft.com/office/word/2010/wordml" xmlns:wpg="http://schemas.microsoft.com/office/word/2010/wordprocessingGroup" xmlns:wpi="http://schemas.microsoft.com/office/word/2010/wordprocessingInk" xmlns:wps="http://schemas.microsoft.com/office/word/2010/wordprocessingShape" xmlns:a14="http://schemas.microsoft.com/office/drawing/2010/main" val="0"/>
                         </a:ext>
                       </a:extLst>
                     </a:blip>
@@ -40377,7 +41369,7 @@
                     <a:blip r:embed="rId35" cstate="print">
                       <a:extLst>
                         <a:ext uri="{28A0092B-C50C-407E-A947-70E740481C1C}">
-                          <a14:useLocalDpi xmlns:a14="http://schemas.microsoft.com/office/drawing/2010/main" xmlns:wps="http://schemas.microsoft.com/office/word/2010/wordprocessingShape" xmlns:wpi="http://schemas.microsoft.com/office/word/2010/wordprocessingInk" xmlns:wpg="http://schemas.microsoft.com/office/word/2010/wordprocessingGroup" xmlns:w14="http://schemas.microsoft.com/office/word/2010/wordml" xmlns:w="http://schemas.openxmlformats.org/wordprocessingml/2006/main" xmlns:w10="urn:schemas-microsoft-com:office:word" xmlns:wp14="http://schemas.microsoft.com/office/word/2010/wordprocessingDrawing" xmlns:v="urn:schemas-microsoft-com:vml" xmlns:o="urn:schemas-microsoft-com:office:office" xmlns:mc="http://schemas.openxmlformats.org/markup-compatibility/2006" xmlns:wpc="http://schemas.microsoft.com/office/word/2010/wordprocessingCanvas" xmlns="" val="0"/>
+                          <a14:useLocalDpi xmlns="" xmlns:wpc="http://schemas.microsoft.com/office/word/2010/wordprocessingCanvas" xmlns:mc="http://schemas.openxmlformats.org/markup-compatibility/2006" xmlns:o="urn:schemas-microsoft-com:office:office" xmlns:v="urn:schemas-microsoft-com:vml" xmlns:wp14="http://schemas.microsoft.com/office/word/2010/wordprocessingDrawing" xmlns:w10="urn:schemas-microsoft-com:office:word" xmlns:w="http://schemas.openxmlformats.org/wordprocessingml/2006/main" xmlns:w14="http://schemas.microsoft.com/office/word/2010/wordml" xmlns:wpg="http://schemas.microsoft.com/office/word/2010/wordprocessingGroup" xmlns:wpi="http://schemas.microsoft.com/office/word/2010/wordprocessingInk" xmlns:wps="http://schemas.microsoft.com/office/word/2010/wordprocessingShape" xmlns:a14="http://schemas.microsoft.com/office/drawing/2010/main" val="0"/>
                         </a:ext>
                       </a:extLst>
                     </a:blip>
@@ -42539,7 +43531,7 @@
                     <a:blip r:embed="rId37" cstate="print">
                       <a:extLst>
                         <a:ext uri="{28A0092B-C50C-407E-A947-70E740481C1C}">
-                          <a14:useLocalDpi xmlns:a14="http://schemas.microsoft.com/office/drawing/2010/main" xmlns:wps="http://schemas.microsoft.com/office/word/2010/wordprocessingShape" xmlns:wpi="http://schemas.microsoft.com/office/word/2010/wordprocessingInk" xmlns:wpg="http://schemas.microsoft.com/office/word/2010/wordprocessingGroup" xmlns:w14="http://schemas.microsoft.com/office/word/2010/wordml" xmlns:w="http://schemas.openxmlformats.org/wordprocessingml/2006/main" xmlns:w10="urn:schemas-microsoft-com:office:word" xmlns:wp14="http://schemas.microsoft.com/office/word/2010/wordprocessingDrawing" xmlns:v="urn:schemas-microsoft-com:vml" xmlns:o="urn:schemas-microsoft-com:office:office" xmlns:mc="http://schemas.openxmlformats.org/markup-compatibility/2006" xmlns:wpc="http://schemas.microsoft.com/office/word/2010/wordprocessingCanvas" xmlns="" val="0"/>
+                          <a14:useLocalDpi xmlns="" xmlns:wpc="http://schemas.microsoft.com/office/word/2010/wordprocessingCanvas" xmlns:mc="http://schemas.openxmlformats.org/markup-compatibility/2006" xmlns:o="urn:schemas-microsoft-com:office:office" xmlns:v="urn:schemas-microsoft-com:vml" xmlns:wp14="http://schemas.microsoft.com/office/word/2010/wordprocessingDrawing" xmlns:w10="urn:schemas-microsoft-com:office:word" xmlns:w="http://schemas.openxmlformats.org/wordprocessingml/2006/main" xmlns:w14="http://schemas.microsoft.com/office/word/2010/wordml" xmlns:wpg="http://schemas.microsoft.com/office/word/2010/wordprocessingGroup" xmlns:wpi="http://schemas.microsoft.com/office/word/2010/wordprocessingInk" xmlns:wps="http://schemas.microsoft.com/office/word/2010/wordprocessingShape" xmlns:a14="http://schemas.microsoft.com/office/drawing/2010/main" val="0"/>
                         </a:ext>
                       </a:extLst>
                     </a:blip>
@@ -42733,7 +43725,7 @@
                     <a:blip r:embed="rId38" cstate="print">
                       <a:extLst>
                         <a:ext uri="{28A0092B-C50C-407E-A947-70E740481C1C}">
-                          <a14:useLocalDpi xmlns:a14="http://schemas.microsoft.com/office/drawing/2010/main" xmlns:wps="http://schemas.microsoft.com/office/word/2010/wordprocessingShape" xmlns:wpi="http://schemas.microsoft.com/office/word/2010/wordprocessingInk" xmlns:wpg="http://schemas.microsoft.com/office/word/2010/wordprocessingGroup" xmlns:w14="http://schemas.microsoft.com/office/word/2010/wordml" xmlns:w="http://schemas.openxmlformats.org/wordprocessingml/2006/main" xmlns:w10="urn:schemas-microsoft-com:office:word" xmlns:wp14="http://schemas.microsoft.com/office/word/2010/wordprocessingDrawing" xmlns:v="urn:schemas-microsoft-com:vml" xmlns:o="urn:schemas-microsoft-com:office:office" xmlns:mc="http://schemas.openxmlformats.org/markup-compatibility/2006" xmlns:wpc="http://schemas.microsoft.com/office/word/2010/wordprocessingCanvas" xmlns="" val="0"/>
+                          <a14:useLocalDpi xmlns="" xmlns:wpc="http://schemas.microsoft.com/office/word/2010/wordprocessingCanvas" xmlns:mc="http://schemas.openxmlformats.org/markup-compatibility/2006" xmlns:o="urn:schemas-microsoft-com:office:office" xmlns:v="urn:schemas-microsoft-com:vml" xmlns:wp14="http://schemas.microsoft.com/office/word/2010/wordprocessingDrawing" xmlns:w10="urn:schemas-microsoft-com:office:word" xmlns:w="http://schemas.openxmlformats.org/wordprocessingml/2006/main" xmlns:w14="http://schemas.microsoft.com/office/word/2010/wordml" xmlns:wpg="http://schemas.microsoft.com/office/word/2010/wordprocessingGroup" xmlns:wpi="http://schemas.microsoft.com/office/word/2010/wordprocessingInk" xmlns:wps="http://schemas.microsoft.com/office/word/2010/wordprocessingShape" xmlns:a14="http://schemas.microsoft.com/office/drawing/2010/main" val="0"/>
                         </a:ext>
                       </a:extLst>
                     </a:blip>
@@ -45552,7 +46544,7 @@
             <w:rPr>
               <w:noProof/>
             </w:rPr>
-            <w:t>16</w:t>
+            <w:t>46</w:t>
           </w:r>
         </w:fldSimple>
       </w:p>
@@ -53011,7 +54003,7 @@
   <a:extraClrSchemeLst/>
   <a:extLst>
     <a:ext uri="{05A4C25C-085E-4340-85A3-A5531E510DB2}">
-      <thm15:themeFamily xmlns:thm15="http://schemas.microsoft.com/office/thememl/2012/main" xmlns="" name="Office Theme" id="{62F939B6-93AF-4DB8-9C6B-D6C7DFDC589F}" vid="{4A3C46E8-61CC-4603-A589-7422A47A8E4A}"/>
+      <thm15:themeFamily xmlns="" xmlns:thm15="http://schemas.microsoft.com/office/thememl/2012/main" name="Office Theme" id="{62F939B6-93AF-4DB8-9C6B-D6C7DFDC589F}" vid="{4A3C46E8-61CC-4603-A589-7422A47A8E4A}"/>
     </a:ext>
   </a:extLst>
 </a:theme>
@@ -53022,7 +54014,7 @@
 </file>
 
 <file path=customXml/itemProps1.xml><?xml version="1.0" encoding="utf-8"?>
-<ds:datastoreItem xmlns:ds="http://schemas.openxmlformats.org/officeDocument/2006/customXml" ds:itemID="{8978844B-5285-47B9-9DA2-E94F08A9602C}">
+<ds:datastoreItem xmlns:ds="http://schemas.openxmlformats.org/officeDocument/2006/customXml" ds:itemID="{FC4EC7FC-67B8-494B-814D-8A08E3C46AA6}">
   <ds:schemaRefs>
     <ds:schemaRef ds:uri="http://schemas.openxmlformats.org/officeDocument/2006/bibliography"/>
   </ds:schemaRefs>

</xml_diff>

<commit_message>
Ainda alguns ajustes no TCC
</commit_message>
<xml_diff>
--- a/mono/Glauber Gadelha-TCC DashGen - FINAL.docx
+++ b/mono/Glauber Gadelha-TCC DashGen - FINAL.docx
@@ -5823,30 +5823,32 @@
                 <w:rFonts w:cs="Times New Roman"/>
                 <w:szCs w:val="24"/>
               </w:rPr>
-              <w:t xml:space="preserve">Tela do </w:t>
-            </w:r>
-            <w:proofErr w:type="gramStart"/>
+              <w:t xml:space="preserve">- </w:t>
+            </w:r>
             <w:r>
               <w:rPr>
                 <w:rFonts w:cs="Times New Roman"/>
                 <w:szCs w:val="24"/>
               </w:rPr>
-              <w:t>DashGen</w:t>
-            </w:r>
-            <w:proofErr w:type="gramEnd"/>
+              <w:t xml:space="preserve">Tela do </w:t>
+            </w:r>
+            <w:proofErr w:type="spellStart"/>
+            <w:proofErr w:type="gramStart"/>
             <w:r>
               <w:rPr>
                 <w:rFonts w:cs="Times New Roman"/>
                 <w:szCs w:val="24"/>
               </w:rPr>
-              <w:t xml:space="preserve"> em sua versão definitiva</w:t>
-            </w:r>
+              <w:t>DashGen</w:t>
+            </w:r>
+            <w:proofErr w:type="spellEnd"/>
+            <w:proofErr w:type="gramEnd"/>
             <w:r>
               <w:rPr>
                 <w:rFonts w:cs="Times New Roman"/>
                 <w:szCs w:val="24"/>
               </w:rPr>
-              <w:t xml:space="preserve"> </w:t>
+              <w:t xml:space="preserve"> em sua versão definitiva</w:t>
             </w:r>
             <w:r>
               <w:rPr>
@@ -5860,14 +5862,21 @@
                 <w:rFonts w:cs="Times New Roman"/>
                 <w:szCs w:val="24"/>
               </w:rPr>
-              <w:t>..........</w:t>
+              <w:t xml:space="preserve"> </w:t>
             </w:r>
             <w:r>
               <w:rPr>
                 <w:rFonts w:cs="Times New Roman"/>
                 <w:szCs w:val="24"/>
               </w:rPr>
-              <w:t>.......</w:t>
+              <w:t>.........</w:t>
+            </w:r>
+            <w:r>
+              <w:rPr>
+                <w:rFonts w:cs="Times New Roman"/>
+                <w:szCs w:val="24"/>
+              </w:rPr>
+              <w:t>.....</w:t>
             </w:r>
             <w:r>
               <w:rPr>
@@ -5945,6 +5954,7 @@
           <w:p>
             <w:pPr>
               <w:spacing w:line="240" w:lineRule="auto"/>
+              <w:jc w:val="left"/>
               <w:rPr>
                 <w:rFonts w:cs="Times New Roman"/>
                 <w:szCs w:val="24"/>
@@ -5960,7 +5970,7 @@
           <w:p>
             <w:pPr>
               <w:spacing w:line="240" w:lineRule="auto"/>
-              <w:jc w:val="right"/>
+              <w:jc w:val="left"/>
               <w:rPr>
                 <w:rFonts w:cs="Times New Roman"/>
                 <w:szCs w:val="24"/>
@@ -15183,7 +15193,7 @@
                     <a:blip r:embed="rId9" cstate="print">
                       <a:extLst>
                         <a:ext uri="{28A0092B-C50C-407E-A947-70E740481C1C}">
-                          <a14:useLocalDpi xmlns="" xmlns:wpc="http://schemas.microsoft.com/office/word/2010/wordprocessingCanvas" xmlns:mc="http://schemas.openxmlformats.org/markup-compatibility/2006" xmlns:o="urn:schemas-microsoft-com:office:office" xmlns:v="urn:schemas-microsoft-com:vml" xmlns:wp14="http://schemas.microsoft.com/office/word/2010/wordprocessingDrawing" xmlns:w10="urn:schemas-microsoft-com:office:word" xmlns:w="http://schemas.openxmlformats.org/wordprocessingml/2006/main" xmlns:w14="http://schemas.microsoft.com/office/word/2010/wordml" xmlns:wpg="http://schemas.microsoft.com/office/word/2010/wordprocessingGroup" xmlns:wpi="http://schemas.microsoft.com/office/word/2010/wordprocessingInk" xmlns:wps="http://schemas.microsoft.com/office/word/2010/wordprocessingShape" xmlns:a14="http://schemas.microsoft.com/office/drawing/2010/main" val="0"/>
+                          <a14:useLocalDpi xmlns:a14="http://schemas.microsoft.com/office/drawing/2010/main" xmlns:wps="http://schemas.microsoft.com/office/word/2010/wordprocessingShape" xmlns:wpi="http://schemas.microsoft.com/office/word/2010/wordprocessingInk" xmlns:wpg="http://schemas.microsoft.com/office/word/2010/wordprocessingGroup" xmlns:w14="http://schemas.microsoft.com/office/word/2010/wordml" xmlns:w="http://schemas.openxmlformats.org/wordprocessingml/2006/main" xmlns:w10="urn:schemas-microsoft-com:office:word" xmlns:wp14="http://schemas.microsoft.com/office/word/2010/wordprocessingDrawing" xmlns:v="urn:schemas-microsoft-com:vml" xmlns:o="urn:schemas-microsoft-com:office:office" xmlns:mc="http://schemas.openxmlformats.org/markup-compatibility/2006" xmlns:wpc="http://schemas.microsoft.com/office/word/2010/wordprocessingCanvas" xmlns="" val="0"/>
                         </a:ext>
                       </a:extLst>
                     </a:blip>
@@ -17407,7 +17417,7 @@
                     <a:blip r:embed="rId10" cstate="print">
                       <a:extLst>
                         <a:ext uri="{28A0092B-C50C-407E-A947-70E740481C1C}">
-                          <a14:useLocalDpi xmlns="" xmlns:wpc="http://schemas.microsoft.com/office/word/2010/wordprocessingCanvas" xmlns:mc="http://schemas.openxmlformats.org/markup-compatibility/2006" xmlns:o="urn:schemas-microsoft-com:office:office" xmlns:v="urn:schemas-microsoft-com:vml" xmlns:wp14="http://schemas.microsoft.com/office/word/2010/wordprocessingDrawing" xmlns:w10="urn:schemas-microsoft-com:office:word" xmlns:w="http://schemas.openxmlformats.org/wordprocessingml/2006/main" xmlns:w14="http://schemas.microsoft.com/office/word/2010/wordml" xmlns:wpg="http://schemas.microsoft.com/office/word/2010/wordprocessingGroup" xmlns:wpi="http://schemas.microsoft.com/office/word/2010/wordprocessingInk" xmlns:wps="http://schemas.microsoft.com/office/word/2010/wordprocessingShape" xmlns:a14="http://schemas.microsoft.com/office/drawing/2010/main" val="0"/>
+                          <a14:useLocalDpi xmlns:a14="http://schemas.microsoft.com/office/drawing/2010/main" xmlns:wps="http://schemas.microsoft.com/office/word/2010/wordprocessingShape" xmlns:wpi="http://schemas.microsoft.com/office/word/2010/wordprocessingInk" xmlns:wpg="http://schemas.microsoft.com/office/word/2010/wordprocessingGroup" xmlns:w14="http://schemas.microsoft.com/office/word/2010/wordml" xmlns:w="http://schemas.openxmlformats.org/wordprocessingml/2006/main" xmlns:w10="urn:schemas-microsoft-com:office:word" xmlns:wp14="http://schemas.microsoft.com/office/word/2010/wordprocessingDrawing" xmlns:v="urn:schemas-microsoft-com:vml" xmlns:o="urn:schemas-microsoft-com:office:office" xmlns:mc="http://schemas.openxmlformats.org/markup-compatibility/2006" xmlns:wpc="http://schemas.microsoft.com/office/word/2010/wordprocessingCanvas" xmlns="" val="0"/>
                         </a:ext>
                       </a:extLst>
                     </a:blip>
@@ -18322,7 +18332,7 @@
                     <a:blip r:embed="rId11" cstate="print">
                       <a:extLst>
                         <a:ext uri="{28A0092B-C50C-407E-A947-70E740481C1C}">
-                          <a14:useLocalDpi xmlns="" xmlns:wpc="http://schemas.microsoft.com/office/word/2010/wordprocessingCanvas" xmlns:mc="http://schemas.openxmlformats.org/markup-compatibility/2006" xmlns:o="urn:schemas-microsoft-com:office:office" xmlns:v="urn:schemas-microsoft-com:vml" xmlns:wp14="http://schemas.microsoft.com/office/word/2010/wordprocessingDrawing" xmlns:w10="urn:schemas-microsoft-com:office:word" xmlns:w="http://schemas.openxmlformats.org/wordprocessingml/2006/main" xmlns:w14="http://schemas.microsoft.com/office/word/2010/wordml" xmlns:wpg="http://schemas.microsoft.com/office/word/2010/wordprocessingGroup" xmlns:wpi="http://schemas.microsoft.com/office/word/2010/wordprocessingInk" xmlns:wps="http://schemas.microsoft.com/office/word/2010/wordprocessingShape" xmlns:a14="http://schemas.microsoft.com/office/drawing/2010/main" val="0"/>
+                          <a14:useLocalDpi xmlns:a14="http://schemas.microsoft.com/office/drawing/2010/main" xmlns:wps="http://schemas.microsoft.com/office/word/2010/wordprocessingShape" xmlns:wpi="http://schemas.microsoft.com/office/word/2010/wordprocessingInk" xmlns:wpg="http://schemas.microsoft.com/office/word/2010/wordprocessingGroup" xmlns:w14="http://schemas.microsoft.com/office/word/2010/wordml" xmlns:w="http://schemas.openxmlformats.org/wordprocessingml/2006/main" xmlns:w10="urn:schemas-microsoft-com:office:word" xmlns:wp14="http://schemas.microsoft.com/office/word/2010/wordprocessingDrawing" xmlns:v="urn:schemas-microsoft-com:vml" xmlns:o="urn:schemas-microsoft-com:office:office" xmlns:mc="http://schemas.openxmlformats.org/markup-compatibility/2006" xmlns:wpc="http://schemas.microsoft.com/office/word/2010/wordprocessingCanvas" xmlns="" val="0"/>
                         </a:ext>
                       </a:extLst>
                     </a:blip>
@@ -22102,7 +22112,7 @@
                     <a:blip r:embed="rId12" cstate="print">
                       <a:extLst>
                         <a:ext uri="{28A0092B-C50C-407E-A947-70E740481C1C}">
-                          <a14:useLocalDpi xmlns="" xmlns:wpc="http://schemas.microsoft.com/office/word/2010/wordprocessingCanvas" xmlns:mc="http://schemas.openxmlformats.org/markup-compatibility/2006" xmlns:o="urn:schemas-microsoft-com:office:office" xmlns:v="urn:schemas-microsoft-com:vml" xmlns:wp14="http://schemas.microsoft.com/office/word/2010/wordprocessingDrawing" xmlns:w10="urn:schemas-microsoft-com:office:word" xmlns:w="http://schemas.openxmlformats.org/wordprocessingml/2006/main" xmlns:w14="http://schemas.microsoft.com/office/word/2010/wordml" xmlns:wpg="http://schemas.microsoft.com/office/word/2010/wordprocessingGroup" xmlns:wpi="http://schemas.microsoft.com/office/word/2010/wordprocessingInk" xmlns:wps="http://schemas.microsoft.com/office/word/2010/wordprocessingShape" xmlns:a14="http://schemas.microsoft.com/office/drawing/2010/main" val="0"/>
+                          <a14:useLocalDpi xmlns:a14="http://schemas.microsoft.com/office/drawing/2010/main" xmlns:wps="http://schemas.microsoft.com/office/word/2010/wordprocessingShape" xmlns:wpi="http://schemas.microsoft.com/office/word/2010/wordprocessingInk" xmlns:wpg="http://schemas.microsoft.com/office/word/2010/wordprocessingGroup" xmlns:w14="http://schemas.microsoft.com/office/word/2010/wordml" xmlns:w="http://schemas.openxmlformats.org/wordprocessingml/2006/main" xmlns:w10="urn:schemas-microsoft-com:office:word" xmlns:wp14="http://schemas.microsoft.com/office/word/2010/wordprocessingDrawing" xmlns:v="urn:schemas-microsoft-com:vml" xmlns:o="urn:schemas-microsoft-com:office:office" xmlns:mc="http://schemas.openxmlformats.org/markup-compatibility/2006" xmlns:wpc="http://schemas.microsoft.com/office/word/2010/wordprocessingCanvas" xmlns="" val="0"/>
                         </a:ext>
                       </a:extLst>
                     </a:blip>
@@ -22890,7 +22900,7 @@
                     <a:blip r:embed="rId13" cstate="print">
                       <a:extLst>
                         <a:ext uri="{28A0092B-C50C-407E-A947-70E740481C1C}">
-                          <a14:useLocalDpi xmlns="" xmlns:wpc="http://schemas.microsoft.com/office/word/2010/wordprocessingCanvas" xmlns:mc="http://schemas.openxmlformats.org/markup-compatibility/2006" xmlns:o="urn:schemas-microsoft-com:office:office" xmlns:v="urn:schemas-microsoft-com:vml" xmlns:wp14="http://schemas.microsoft.com/office/word/2010/wordprocessingDrawing" xmlns:w10="urn:schemas-microsoft-com:office:word" xmlns:w="http://schemas.openxmlformats.org/wordprocessingml/2006/main" xmlns:w14="http://schemas.microsoft.com/office/word/2010/wordml" xmlns:wpg="http://schemas.microsoft.com/office/word/2010/wordprocessingGroup" xmlns:wpi="http://schemas.microsoft.com/office/word/2010/wordprocessingInk" xmlns:wps="http://schemas.microsoft.com/office/word/2010/wordprocessingShape" xmlns:a14="http://schemas.microsoft.com/office/drawing/2010/main" val="0"/>
+                          <a14:useLocalDpi xmlns:a14="http://schemas.microsoft.com/office/drawing/2010/main" xmlns:wps="http://schemas.microsoft.com/office/word/2010/wordprocessingShape" xmlns:wpi="http://schemas.microsoft.com/office/word/2010/wordprocessingInk" xmlns:wpg="http://schemas.microsoft.com/office/word/2010/wordprocessingGroup" xmlns:w14="http://schemas.microsoft.com/office/word/2010/wordml" xmlns:w="http://schemas.openxmlformats.org/wordprocessingml/2006/main" xmlns:w10="urn:schemas-microsoft-com:office:word" xmlns:wp14="http://schemas.microsoft.com/office/word/2010/wordprocessingDrawing" xmlns:v="urn:schemas-microsoft-com:vml" xmlns:o="urn:schemas-microsoft-com:office:office" xmlns:mc="http://schemas.openxmlformats.org/markup-compatibility/2006" xmlns:wpc="http://schemas.microsoft.com/office/word/2010/wordprocessingCanvas" xmlns="" val="0"/>
                         </a:ext>
                       </a:extLst>
                     </a:blip>
@@ -24329,7 +24339,7 @@
                     <a:blip r:embed="rId14" cstate="print">
                       <a:extLst>
                         <a:ext uri="{28A0092B-C50C-407E-A947-70E740481C1C}">
-                          <a14:useLocalDpi xmlns="" xmlns:wpc="http://schemas.microsoft.com/office/word/2010/wordprocessingCanvas" xmlns:mc="http://schemas.openxmlformats.org/markup-compatibility/2006" xmlns:o="urn:schemas-microsoft-com:office:office" xmlns:v="urn:schemas-microsoft-com:vml" xmlns:wp14="http://schemas.microsoft.com/office/word/2010/wordprocessingDrawing" xmlns:w10="urn:schemas-microsoft-com:office:word" xmlns:w="http://schemas.openxmlformats.org/wordprocessingml/2006/main" xmlns:w14="http://schemas.microsoft.com/office/word/2010/wordml" xmlns:wpg="http://schemas.microsoft.com/office/word/2010/wordprocessingGroup" xmlns:wpi="http://schemas.microsoft.com/office/word/2010/wordprocessingInk" xmlns:wps="http://schemas.microsoft.com/office/word/2010/wordprocessingShape" xmlns:a14="http://schemas.microsoft.com/office/drawing/2010/main" val="0"/>
+                          <a14:useLocalDpi xmlns:a14="http://schemas.microsoft.com/office/drawing/2010/main" xmlns:wps="http://schemas.microsoft.com/office/word/2010/wordprocessingShape" xmlns:wpi="http://schemas.microsoft.com/office/word/2010/wordprocessingInk" xmlns:wpg="http://schemas.microsoft.com/office/word/2010/wordprocessingGroup" xmlns:w14="http://schemas.microsoft.com/office/word/2010/wordml" xmlns:w="http://schemas.openxmlformats.org/wordprocessingml/2006/main" xmlns:w10="urn:schemas-microsoft-com:office:word" xmlns:wp14="http://schemas.microsoft.com/office/word/2010/wordprocessingDrawing" xmlns:v="urn:schemas-microsoft-com:vml" xmlns:o="urn:schemas-microsoft-com:office:office" xmlns:mc="http://schemas.openxmlformats.org/markup-compatibility/2006" xmlns:wpc="http://schemas.microsoft.com/office/word/2010/wordprocessingCanvas" xmlns="" val="0"/>
                         </a:ext>
                       </a:extLst>
                     </a:blip>
@@ -24763,7 +24773,7 @@
                     <a:blip r:embed="rId15" cstate="print">
                       <a:extLst>
                         <a:ext uri="{28A0092B-C50C-407E-A947-70E740481C1C}">
-                          <a14:useLocalDpi xmlns="" xmlns:wpc="http://schemas.microsoft.com/office/word/2010/wordprocessingCanvas" xmlns:mc="http://schemas.openxmlformats.org/markup-compatibility/2006" xmlns:o="urn:schemas-microsoft-com:office:office" xmlns:v="urn:schemas-microsoft-com:vml" xmlns:wp14="http://schemas.microsoft.com/office/word/2010/wordprocessingDrawing" xmlns:w10="urn:schemas-microsoft-com:office:word" xmlns:w="http://schemas.openxmlformats.org/wordprocessingml/2006/main" xmlns:w14="http://schemas.microsoft.com/office/word/2010/wordml" xmlns:wpg="http://schemas.microsoft.com/office/word/2010/wordprocessingGroup" xmlns:wpi="http://schemas.microsoft.com/office/word/2010/wordprocessingInk" xmlns:wps="http://schemas.microsoft.com/office/word/2010/wordprocessingShape" xmlns:a14="http://schemas.microsoft.com/office/drawing/2010/main" val="0"/>
+                          <a14:useLocalDpi xmlns:a14="http://schemas.microsoft.com/office/drawing/2010/main" xmlns:wps="http://schemas.microsoft.com/office/word/2010/wordprocessingShape" xmlns:wpi="http://schemas.microsoft.com/office/word/2010/wordprocessingInk" xmlns:wpg="http://schemas.microsoft.com/office/word/2010/wordprocessingGroup" xmlns:w14="http://schemas.microsoft.com/office/word/2010/wordml" xmlns:w="http://schemas.openxmlformats.org/wordprocessingml/2006/main" xmlns:w10="urn:schemas-microsoft-com:office:word" xmlns:wp14="http://schemas.microsoft.com/office/word/2010/wordprocessingDrawing" xmlns:v="urn:schemas-microsoft-com:vml" xmlns:o="urn:schemas-microsoft-com:office:office" xmlns:mc="http://schemas.openxmlformats.org/markup-compatibility/2006" xmlns:wpc="http://schemas.microsoft.com/office/word/2010/wordprocessingCanvas" xmlns="" val="0"/>
                         </a:ext>
                       </a:extLst>
                     </a:blip>
@@ -24784,7 +24794,7 @@
                     </a:ln>
                     <a:extLst>
                       <a:ext uri="{53640926-AAD7-44D8-BBD7-CCE9431645EC}">
-                        <a14:shadowObscured xmlns="" xmlns:wpc="http://schemas.microsoft.com/office/word/2010/wordprocessingCanvas" xmlns:mc="http://schemas.openxmlformats.org/markup-compatibility/2006" xmlns:o="urn:schemas-microsoft-com:office:office" xmlns:v="urn:schemas-microsoft-com:vml" xmlns:wp14="http://schemas.microsoft.com/office/word/2010/wordprocessingDrawing" xmlns:w10="urn:schemas-microsoft-com:office:word" xmlns:w="http://schemas.openxmlformats.org/wordprocessingml/2006/main" xmlns:w14="http://schemas.microsoft.com/office/word/2010/wordml" xmlns:wpg="http://schemas.microsoft.com/office/word/2010/wordprocessingGroup" xmlns:wpi="http://schemas.microsoft.com/office/word/2010/wordprocessingInk" xmlns:wps="http://schemas.microsoft.com/office/word/2010/wordprocessingShape" xmlns:a14="http://schemas.microsoft.com/office/drawing/2010/main"/>
+                        <a14:shadowObscured xmlns:a14="http://schemas.microsoft.com/office/drawing/2010/main" xmlns:wps="http://schemas.microsoft.com/office/word/2010/wordprocessingShape" xmlns:wpi="http://schemas.microsoft.com/office/word/2010/wordprocessingInk" xmlns:wpg="http://schemas.microsoft.com/office/word/2010/wordprocessingGroup" xmlns:w14="http://schemas.microsoft.com/office/word/2010/wordml" xmlns:w="http://schemas.openxmlformats.org/wordprocessingml/2006/main" xmlns:w10="urn:schemas-microsoft-com:office:word" xmlns:wp14="http://schemas.microsoft.com/office/word/2010/wordprocessingDrawing" xmlns:v="urn:schemas-microsoft-com:vml" xmlns:o="urn:schemas-microsoft-com:office:office" xmlns:mc="http://schemas.openxmlformats.org/markup-compatibility/2006" xmlns:wpc="http://schemas.microsoft.com/office/word/2010/wordprocessingCanvas" xmlns=""/>
                       </a:ext>
                     </a:extLst>
                   </pic:spPr>
@@ -25179,7 +25189,7 @@
                     <a:blip r:embed="rId16" cstate="print">
                       <a:extLst>
                         <a:ext uri="{28A0092B-C50C-407E-A947-70E740481C1C}">
-                          <a14:useLocalDpi xmlns="" xmlns:wpc="http://schemas.microsoft.com/office/word/2010/wordprocessingCanvas" xmlns:mc="http://schemas.openxmlformats.org/markup-compatibility/2006" xmlns:o="urn:schemas-microsoft-com:office:office" xmlns:v="urn:schemas-microsoft-com:vml" xmlns:wp14="http://schemas.microsoft.com/office/word/2010/wordprocessingDrawing" xmlns:w10="urn:schemas-microsoft-com:office:word" xmlns:w="http://schemas.openxmlformats.org/wordprocessingml/2006/main" xmlns:w14="http://schemas.microsoft.com/office/word/2010/wordml" xmlns:wpg="http://schemas.microsoft.com/office/word/2010/wordprocessingGroup" xmlns:wpi="http://schemas.microsoft.com/office/word/2010/wordprocessingInk" xmlns:wps="http://schemas.microsoft.com/office/word/2010/wordprocessingShape" xmlns:a14="http://schemas.microsoft.com/office/drawing/2010/main" val="0"/>
+                          <a14:useLocalDpi xmlns:a14="http://schemas.microsoft.com/office/drawing/2010/main" xmlns:wps="http://schemas.microsoft.com/office/word/2010/wordprocessingShape" xmlns:wpi="http://schemas.microsoft.com/office/word/2010/wordprocessingInk" xmlns:wpg="http://schemas.microsoft.com/office/word/2010/wordprocessingGroup" xmlns:w14="http://schemas.microsoft.com/office/word/2010/wordml" xmlns:w="http://schemas.openxmlformats.org/wordprocessingml/2006/main" xmlns:w10="urn:schemas-microsoft-com:office:word" xmlns:wp14="http://schemas.microsoft.com/office/word/2010/wordprocessingDrawing" xmlns:v="urn:schemas-microsoft-com:vml" xmlns:o="urn:schemas-microsoft-com:office:office" xmlns:mc="http://schemas.openxmlformats.org/markup-compatibility/2006" xmlns:wpc="http://schemas.microsoft.com/office/word/2010/wordprocessingCanvas" xmlns="" val="0"/>
                         </a:ext>
                       </a:extLst>
                     </a:blip>
@@ -25529,7 +25539,7 @@
                     <a:blip r:embed="rId17" cstate="print">
                       <a:extLst>
                         <a:ext uri="{28A0092B-C50C-407E-A947-70E740481C1C}">
-                          <a14:useLocalDpi xmlns="" xmlns:wpc="http://schemas.microsoft.com/office/word/2010/wordprocessingCanvas" xmlns:mc="http://schemas.openxmlformats.org/markup-compatibility/2006" xmlns:o="urn:schemas-microsoft-com:office:office" xmlns:v="urn:schemas-microsoft-com:vml" xmlns:wp14="http://schemas.microsoft.com/office/word/2010/wordprocessingDrawing" xmlns:w10="urn:schemas-microsoft-com:office:word" xmlns:w="http://schemas.openxmlformats.org/wordprocessingml/2006/main" xmlns:w14="http://schemas.microsoft.com/office/word/2010/wordml" xmlns:wpg="http://schemas.microsoft.com/office/word/2010/wordprocessingGroup" xmlns:wpi="http://schemas.microsoft.com/office/word/2010/wordprocessingInk" xmlns:wps="http://schemas.microsoft.com/office/word/2010/wordprocessingShape" xmlns:a14="http://schemas.microsoft.com/office/drawing/2010/main" val="0"/>
+                          <a14:useLocalDpi xmlns:a14="http://schemas.microsoft.com/office/drawing/2010/main" xmlns:wps="http://schemas.microsoft.com/office/word/2010/wordprocessingShape" xmlns:wpi="http://schemas.microsoft.com/office/word/2010/wordprocessingInk" xmlns:wpg="http://schemas.microsoft.com/office/word/2010/wordprocessingGroup" xmlns:w14="http://schemas.microsoft.com/office/word/2010/wordml" xmlns:w="http://schemas.openxmlformats.org/wordprocessingml/2006/main" xmlns:w10="urn:schemas-microsoft-com:office:word" xmlns:wp14="http://schemas.microsoft.com/office/word/2010/wordprocessingDrawing" xmlns:v="urn:schemas-microsoft-com:vml" xmlns:o="urn:schemas-microsoft-com:office:office" xmlns:mc="http://schemas.openxmlformats.org/markup-compatibility/2006" xmlns:wpc="http://schemas.microsoft.com/office/word/2010/wordprocessingCanvas" xmlns="" val="0"/>
                         </a:ext>
                       </a:extLst>
                     </a:blip>
@@ -27986,7 +27996,7 @@
                     <a:blip r:embed="rId19" cstate="print">
                       <a:extLst>
                         <a:ext uri="{28A0092B-C50C-407E-A947-70E740481C1C}">
-                          <a14:useLocalDpi xmlns="" xmlns:wpc="http://schemas.microsoft.com/office/word/2010/wordprocessingCanvas" xmlns:mc="http://schemas.openxmlformats.org/markup-compatibility/2006" xmlns:o="urn:schemas-microsoft-com:office:office" xmlns:v="urn:schemas-microsoft-com:vml" xmlns:wp14="http://schemas.microsoft.com/office/word/2010/wordprocessingDrawing" xmlns:w10="urn:schemas-microsoft-com:office:word" xmlns:w="http://schemas.openxmlformats.org/wordprocessingml/2006/main" xmlns:w14="http://schemas.microsoft.com/office/word/2010/wordml" xmlns:wpg="http://schemas.microsoft.com/office/word/2010/wordprocessingGroup" xmlns:wpi="http://schemas.microsoft.com/office/word/2010/wordprocessingInk" xmlns:wps="http://schemas.microsoft.com/office/word/2010/wordprocessingShape" xmlns:a14="http://schemas.microsoft.com/office/drawing/2010/main" val="0"/>
+                          <a14:useLocalDpi xmlns:a14="http://schemas.microsoft.com/office/drawing/2010/main" xmlns:wps="http://schemas.microsoft.com/office/word/2010/wordprocessingShape" xmlns:wpi="http://schemas.microsoft.com/office/word/2010/wordprocessingInk" xmlns:wpg="http://schemas.microsoft.com/office/word/2010/wordprocessingGroup" xmlns:w14="http://schemas.microsoft.com/office/word/2010/wordml" xmlns:w="http://schemas.openxmlformats.org/wordprocessingml/2006/main" xmlns:w10="urn:schemas-microsoft-com:office:word" xmlns:wp14="http://schemas.microsoft.com/office/word/2010/wordprocessingDrawing" xmlns:v="urn:schemas-microsoft-com:vml" xmlns:o="urn:schemas-microsoft-com:office:office" xmlns:mc="http://schemas.openxmlformats.org/markup-compatibility/2006" xmlns:wpc="http://schemas.microsoft.com/office/word/2010/wordprocessingCanvas" xmlns="" val="0"/>
                         </a:ext>
                       </a:extLst>
                     </a:blip>
@@ -28899,7 +28909,7 @@
                     <a:blip r:embed="rId20" cstate="print">
                       <a:extLst>
                         <a:ext uri="{28A0092B-C50C-407E-A947-70E740481C1C}">
-                          <a14:useLocalDpi xmlns="" xmlns:wpc="http://schemas.microsoft.com/office/word/2010/wordprocessingCanvas" xmlns:mc="http://schemas.openxmlformats.org/markup-compatibility/2006" xmlns:o="urn:schemas-microsoft-com:office:office" xmlns:v="urn:schemas-microsoft-com:vml" xmlns:wp14="http://schemas.microsoft.com/office/word/2010/wordprocessingDrawing" xmlns:w10="urn:schemas-microsoft-com:office:word" xmlns:w="http://schemas.openxmlformats.org/wordprocessingml/2006/main" xmlns:w14="http://schemas.microsoft.com/office/word/2010/wordml" xmlns:wpg="http://schemas.microsoft.com/office/word/2010/wordprocessingGroup" xmlns:wpi="http://schemas.microsoft.com/office/word/2010/wordprocessingInk" xmlns:wps="http://schemas.microsoft.com/office/word/2010/wordprocessingShape" xmlns:a14="http://schemas.microsoft.com/office/drawing/2010/main" val="0"/>
+                          <a14:useLocalDpi xmlns:a14="http://schemas.microsoft.com/office/drawing/2010/main" xmlns:wps="http://schemas.microsoft.com/office/word/2010/wordprocessingShape" xmlns:wpi="http://schemas.microsoft.com/office/word/2010/wordprocessingInk" xmlns:wpg="http://schemas.microsoft.com/office/word/2010/wordprocessingGroup" xmlns:w14="http://schemas.microsoft.com/office/word/2010/wordml" xmlns:w="http://schemas.openxmlformats.org/wordprocessingml/2006/main" xmlns:w10="urn:schemas-microsoft-com:office:word" xmlns:wp14="http://schemas.microsoft.com/office/word/2010/wordprocessingDrawing" xmlns:v="urn:schemas-microsoft-com:vml" xmlns:o="urn:schemas-microsoft-com:office:office" xmlns:mc="http://schemas.openxmlformats.org/markup-compatibility/2006" xmlns:wpc="http://schemas.microsoft.com/office/word/2010/wordprocessingCanvas" xmlns="" val="0"/>
                         </a:ext>
                       </a:extLst>
                     </a:blip>
@@ -29223,7 +29233,7 @@
                     <a:blip r:embed="rId21" cstate="print">
                       <a:extLst>
                         <a:ext uri="{28A0092B-C50C-407E-A947-70E740481C1C}">
-                          <a14:useLocalDpi xmlns="" xmlns:wpc="http://schemas.microsoft.com/office/word/2010/wordprocessingCanvas" xmlns:mc="http://schemas.openxmlformats.org/markup-compatibility/2006" xmlns:o="urn:schemas-microsoft-com:office:office" xmlns:v="urn:schemas-microsoft-com:vml" xmlns:wp14="http://schemas.microsoft.com/office/word/2010/wordprocessingDrawing" xmlns:w10="urn:schemas-microsoft-com:office:word" xmlns:w="http://schemas.openxmlformats.org/wordprocessingml/2006/main" xmlns:w14="http://schemas.microsoft.com/office/word/2010/wordml" xmlns:wpg="http://schemas.microsoft.com/office/word/2010/wordprocessingGroup" xmlns:wpi="http://schemas.microsoft.com/office/word/2010/wordprocessingInk" xmlns:wps="http://schemas.microsoft.com/office/word/2010/wordprocessingShape" xmlns:a14="http://schemas.microsoft.com/office/drawing/2010/main" val="0"/>
+                          <a14:useLocalDpi xmlns:a14="http://schemas.microsoft.com/office/drawing/2010/main" xmlns:wps="http://schemas.microsoft.com/office/word/2010/wordprocessingShape" xmlns:wpi="http://schemas.microsoft.com/office/word/2010/wordprocessingInk" xmlns:wpg="http://schemas.microsoft.com/office/word/2010/wordprocessingGroup" xmlns:w14="http://schemas.microsoft.com/office/word/2010/wordml" xmlns:w="http://schemas.openxmlformats.org/wordprocessingml/2006/main" xmlns:w10="urn:schemas-microsoft-com:office:word" xmlns:wp14="http://schemas.microsoft.com/office/word/2010/wordprocessingDrawing" xmlns:v="urn:schemas-microsoft-com:vml" xmlns:o="urn:schemas-microsoft-com:office:office" xmlns:mc="http://schemas.openxmlformats.org/markup-compatibility/2006" xmlns:wpc="http://schemas.microsoft.com/office/word/2010/wordprocessingCanvas" xmlns="" val="0"/>
                         </a:ext>
                       </a:extLst>
                     </a:blip>
@@ -29451,7 +29461,7 @@
                     <a:blip r:embed="rId22" cstate="print">
                       <a:extLst>
                         <a:ext uri="{28A0092B-C50C-407E-A947-70E740481C1C}">
-                          <a14:useLocalDpi xmlns="" xmlns:wpc="http://schemas.microsoft.com/office/word/2010/wordprocessingCanvas" xmlns:mc="http://schemas.openxmlformats.org/markup-compatibility/2006" xmlns:o="urn:schemas-microsoft-com:office:office" xmlns:v="urn:schemas-microsoft-com:vml" xmlns:wp14="http://schemas.microsoft.com/office/word/2010/wordprocessingDrawing" xmlns:w10="urn:schemas-microsoft-com:office:word" xmlns:w="http://schemas.openxmlformats.org/wordprocessingml/2006/main" xmlns:w14="http://schemas.microsoft.com/office/word/2010/wordml" xmlns:wpg="http://schemas.microsoft.com/office/word/2010/wordprocessingGroup" xmlns:wpi="http://schemas.microsoft.com/office/word/2010/wordprocessingInk" xmlns:wps="http://schemas.microsoft.com/office/word/2010/wordprocessingShape" xmlns:a14="http://schemas.microsoft.com/office/drawing/2010/main" val="0"/>
+                          <a14:useLocalDpi xmlns:a14="http://schemas.microsoft.com/office/drawing/2010/main" xmlns:wps="http://schemas.microsoft.com/office/word/2010/wordprocessingShape" xmlns:wpi="http://schemas.microsoft.com/office/word/2010/wordprocessingInk" xmlns:wpg="http://schemas.microsoft.com/office/word/2010/wordprocessingGroup" xmlns:w14="http://schemas.microsoft.com/office/word/2010/wordml" xmlns:w="http://schemas.openxmlformats.org/wordprocessingml/2006/main" xmlns:w10="urn:schemas-microsoft-com:office:word" xmlns:wp14="http://schemas.microsoft.com/office/word/2010/wordprocessingDrawing" xmlns:v="urn:schemas-microsoft-com:vml" xmlns:o="urn:schemas-microsoft-com:office:office" xmlns:mc="http://schemas.openxmlformats.org/markup-compatibility/2006" xmlns:wpc="http://schemas.microsoft.com/office/word/2010/wordprocessingCanvas" xmlns="" val="0"/>
                         </a:ext>
                       </a:extLst>
                     </a:blip>
@@ -29602,7 +29612,7 @@
                     <a:blip r:embed="rId23" cstate="print">
                       <a:extLst>
                         <a:ext uri="{28A0092B-C50C-407E-A947-70E740481C1C}">
-                          <a14:useLocalDpi xmlns="" xmlns:wpc="http://schemas.microsoft.com/office/word/2010/wordprocessingCanvas" xmlns:mc="http://schemas.openxmlformats.org/markup-compatibility/2006" xmlns:o="urn:schemas-microsoft-com:office:office" xmlns:v="urn:schemas-microsoft-com:vml" xmlns:wp14="http://schemas.microsoft.com/office/word/2010/wordprocessingDrawing" xmlns:w10="urn:schemas-microsoft-com:office:word" xmlns:w="http://schemas.openxmlformats.org/wordprocessingml/2006/main" xmlns:w14="http://schemas.microsoft.com/office/word/2010/wordml" xmlns:wpg="http://schemas.microsoft.com/office/word/2010/wordprocessingGroup" xmlns:wpi="http://schemas.microsoft.com/office/word/2010/wordprocessingInk" xmlns:wps="http://schemas.microsoft.com/office/word/2010/wordprocessingShape" xmlns:a14="http://schemas.microsoft.com/office/drawing/2010/main" val="0"/>
+                          <a14:useLocalDpi xmlns:a14="http://schemas.microsoft.com/office/drawing/2010/main" xmlns:wps="http://schemas.microsoft.com/office/word/2010/wordprocessingShape" xmlns:wpi="http://schemas.microsoft.com/office/word/2010/wordprocessingInk" xmlns:wpg="http://schemas.microsoft.com/office/word/2010/wordprocessingGroup" xmlns:w14="http://schemas.microsoft.com/office/word/2010/wordml" xmlns:w="http://schemas.openxmlformats.org/wordprocessingml/2006/main" xmlns:w10="urn:schemas-microsoft-com:office:word" xmlns:wp14="http://schemas.microsoft.com/office/word/2010/wordprocessingDrawing" xmlns:v="urn:schemas-microsoft-com:vml" xmlns:o="urn:schemas-microsoft-com:office:office" xmlns:mc="http://schemas.openxmlformats.org/markup-compatibility/2006" xmlns:wpc="http://schemas.microsoft.com/office/word/2010/wordprocessingCanvas" xmlns="" val="0"/>
                         </a:ext>
                       </a:extLst>
                     </a:blip>
@@ -30088,7 +30098,7 @@
                     <a:blip r:embed="rId25" cstate="print">
                       <a:extLst>
                         <a:ext uri="{28A0092B-C50C-407E-A947-70E740481C1C}">
-                          <a14:useLocalDpi xmlns="" xmlns:wpc="http://schemas.microsoft.com/office/word/2010/wordprocessingCanvas" xmlns:mc="http://schemas.openxmlformats.org/markup-compatibility/2006" xmlns:o="urn:schemas-microsoft-com:office:office" xmlns:v="urn:schemas-microsoft-com:vml" xmlns:wp14="http://schemas.microsoft.com/office/word/2010/wordprocessingDrawing" xmlns:w10="urn:schemas-microsoft-com:office:word" xmlns:w="http://schemas.openxmlformats.org/wordprocessingml/2006/main" xmlns:w14="http://schemas.microsoft.com/office/word/2010/wordml" xmlns:wpg="http://schemas.microsoft.com/office/word/2010/wordprocessingGroup" xmlns:wpi="http://schemas.microsoft.com/office/word/2010/wordprocessingInk" xmlns:wps="http://schemas.microsoft.com/office/word/2010/wordprocessingShape" xmlns:a14="http://schemas.microsoft.com/office/drawing/2010/main" val="0"/>
+                          <a14:useLocalDpi xmlns:a14="http://schemas.microsoft.com/office/drawing/2010/main" xmlns:wps="http://schemas.microsoft.com/office/word/2010/wordprocessingShape" xmlns:wpi="http://schemas.microsoft.com/office/word/2010/wordprocessingInk" xmlns:wpg="http://schemas.microsoft.com/office/word/2010/wordprocessingGroup" xmlns:w14="http://schemas.microsoft.com/office/word/2010/wordml" xmlns:w="http://schemas.openxmlformats.org/wordprocessingml/2006/main" xmlns:w10="urn:schemas-microsoft-com:office:word" xmlns:wp14="http://schemas.microsoft.com/office/word/2010/wordprocessingDrawing" xmlns:v="urn:schemas-microsoft-com:vml" xmlns:o="urn:schemas-microsoft-com:office:office" xmlns:mc="http://schemas.openxmlformats.org/markup-compatibility/2006" xmlns:wpc="http://schemas.microsoft.com/office/word/2010/wordprocessingCanvas" xmlns="" val="0"/>
                         </a:ext>
                       </a:extLst>
                     </a:blip>
@@ -30235,7 +30245,7 @@
                     <a:blip r:embed="rId26" cstate="print">
                       <a:extLst>
                         <a:ext uri="{28A0092B-C50C-407E-A947-70E740481C1C}">
-                          <a14:useLocalDpi xmlns="" xmlns:wpc="http://schemas.microsoft.com/office/word/2010/wordprocessingCanvas" xmlns:mc="http://schemas.openxmlformats.org/markup-compatibility/2006" xmlns:o="urn:schemas-microsoft-com:office:office" xmlns:v="urn:schemas-microsoft-com:vml" xmlns:wp14="http://schemas.microsoft.com/office/word/2010/wordprocessingDrawing" xmlns:w10="urn:schemas-microsoft-com:office:word" xmlns:w="http://schemas.openxmlformats.org/wordprocessingml/2006/main" xmlns:w14="http://schemas.microsoft.com/office/word/2010/wordml" xmlns:wpg="http://schemas.microsoft.com/office/word/2010/wordprocessingGroup" xmlns:wpi="http://schemas.microsoft.com/office/word/2010/wordprocessingInk" xmlns:wps="http://schemas.microsoft.com/office/word/2010/wordprocessingShape" xmlns:a14="http://schemas.microsoft.com/office/drawing/2010/main" val="0"/>
+                          <a14:useLocalDpi xmlns:a14="http://schemas.microsoft.com/office/drawing/2010/main" xmlns:wps="http://schemas.microsoft.com/office/word/2010/wordprocessingShape" xmlns:wpi="http://schemas.microsoft.com/office/word/2010/wordprocessingInk" xmlns:wpg="http://schemas.microsoft.com/office/word/2010/wordprocessingGroup" xmlns:w14="http://schemas.microsoft.com/office/word/2010/wordml" xmlns:w="http://schemas.openxmlformats.org/wordprocessingml/2006/main" xmlns:w10="urn:schemas-microsoft-com:office:word" xmlns:wp14="http://schemas.microsoft.com/office/word/2010/wordprocessingDrawing" xmlns:v="urn:schemas-microsoft-com:vml" xmlns:o="urn:schemas-microsoft-com:office:office" xmlns:mc="http://schemas.openxmlformats.org/markup-compatibility/2006" xmlns:wpc="http://schemas.microsoft.com/office/word/2010/wordprocessingCanvas" xmlns="" val="0"/>
                         </a:ext>
                       </a:extLst>
                     </a:blip>
@@ -30395,7 +30405,7 @@
                     <a:blip r:embed="rId27" cstate="print">
                       <a:extLst>
                         <a:ext uri="{28A0092B-C50C-407E-A947-70E740481C1C}">
-                          <a14:useLocalDpi xmlns="" xmlns:wpc="http://schemas.microsoft.com/office/word/2010/wordprocessingCanvas" xmlns:mc="http://schemas.openxmlformats.org/markup-compatibility/2006" xmlns:o="urn:schemas-microsoft-com:office:office" xmlns:v="urn:schemas-microsoft-com:vml" xmlns:wp14="http://schemas.microsoft.com/office/word/2010/wordprocessingDrawing" xmlns:w10="urn:schemas-microsoft-com:office:word" xmlns:w="http://schemas.openxmlformats.org/wordprocessingml/2006/main" xmlns:w14="http://schemas.microsoft.com/office/word/2010/wordml" xmlns:wpg="http://schemas.microsoft.com/office/word/2010/wordprocessingGroup" xmlns:wpi="http://schemas.microsoft.com/office/word/2010/wordprocessingInk" xmlns:wps="http://schemas.microsoft.com/office/word/2010/wordprocessingShape" xmlns:a14="http://schemas.microsoft.com/office/drawing/2010/main" val="0"/>
+                          <a14:useLocalDpi xmlns:a14="http://schemas.microsoft.com/office/drawing/2010/main" xmlns:wps="http://schemas.microsoft.com/office/word/2010/wordprocessingShape" xmlns:wpi="http://schemas.microsoft.com/office/word/2010/wordprocessingInk" xmlns:wpg="http://schemas.microsoft.com/office/word/2010/wordprocessingGroup" xmlns:w14="http://schemas.microsoft.com/office/word/2010/wordml" xmlns:w="http://schemas.openxmlformats.org/wordprocessingml/2006/main" xmlns:w10="urn:schemas-microsoft-com:office:word" xmlns:wp14="http://schemas.microsoft.com/office/word/2010/wordprocessingDrawing" xmlns:v="urn:schemas-microsoft-com:vml" xmlns:o="urn:schemas-microsoft-com:office:office" xmlns:mc="http://schemas.openxmlformats.org/markup-compatibility/2006" xmlns:wpc="http://schemas.microsoft.com/office/word/2010/wordprocessingCanvas" xmlns="" val="0"/>
                         </a:ext>
                       </a:extLst>
                     </a:blip>
@@ -30707,7 +30717,7 @@
                     <a:blip r:embed="rId28" cstate="print">
                       <a:extLst>
                         <a:ext uri="{28A0092B-C50C-407E-A947-70E740481C1C}">
-                          <a14:useLocalDpi xmlns="" xmlns:wpc="http://schemas.microsoft.com/office/word/2010/wordprocessingCanvas" xmlns:mc="http://schemas.openxmlformats.org/markup-compatibility/2006" xmlns:o="urn:schemas-microsoft-com:office:office" xmlns:v="urn:schemas-microsoft-com:vml" xmlns:wp14="http://schemas.microsoft.com/office/word/2010/wordprocessingDrawing" xmlns:w10="urn:schemas-microsoft-com:office:word" xmlns:w="http://schemas.openxmlformats.org/wordprocessingml/2006/main" xmlns:w14="http://schemas.microsoft.com/office/word/2010/wordml" xmlns:wpg="http://schemas.microsoft.com/office/word/2010/wordprocessingGroup" xmlns:wpi="http://schemas.microsoft.com/office/word/2010/wordprocessingInk" xmlns:wps="http://schemas.microsoft.com/office/word/2010/wordprocessingShape" xmlns:a14="http://schemas.microsoft.com/office/drawing/2010/main" val="0"/>
+                          <a14:useLocalDpi xmlns:a14="http://schemas.microsoft.com/office/drawing/2010/main" xmlns:wps="http://schemas.microsoft.com/office/word/2010/wordprocessingShape" xmlns:wpi="http://schemas.microsoft.com/office/word/2010/wordprocessingInk" xmlns:wpg="http://schemas.microsoft.com/office/word/2010/wordprocessingGroup" xmlns:w14="http://schemas.microsoft.com/office/word/2010/wordml" xmlns:w="http://schemas.openxmlformats.org/wordprocessingml/2006/main" xmlns:w10="urn:schemas-microsoft-com:office:word" xmlns:wp14="http://schemas.microsoft.com/office/word/2010/wordprocessingDrawing" xmlns:v="urn:schemas-microsoft-com:vml" xmlns:o="urn:schemas-microsoft-com:office:office" xmlns:mc="http://schemas.openxmlformats.org/markup-compatibility/2006" xmlns:wpc="http://schemas.microsoft.com/office/word/2010/wordprocessingCanvas" xmlns="" val="0"/>
                         </a:ext>
                       </a:extLst>
                     </a:blip>
@@ -30995,7 +31005,7 @@
                     <a:blip r:embed="rId29" cstate="print">
                       <a:extLst>
                         <a:ext uri="{28A0092B-C50C-407E-A947-70E740481C1C}">
-                          <a14:useLocalDpi xmlns="" xmlns:wpc="http://schemas.microsoft.com/office/word/2010/wordprocessingCanvas" xmlns:mc="http://schemas.openxmlformats.org/markup-compatibility/2006" xmlns:o="urn:schemas-microsoft-com:office:office" xmlns:v="urn:schemas-microsoft-com:vml" xmlns:wp14="http://schemas.microsoft.com/office/word/2010/wordprocessingDrawing" xmlns:w10="urn:schemas-microsoft-com:office:word" xmlns:w="http://schemas.openxmlformats.org/wordprocessingml/2006/main" xmlns:w14="http://schemas.microsoft.com/office/word/2010/wordml" xmlns:wpg="http://schemas.microsoft.com/office/word/2010/wordprocessingGroup" xmlns:wpi="http://schemas.microsoft.com/office/word/2010/wordprocessingInk" xmlns:wps="http://schemas.microsoft.com/office/word/2010/wordprocessingShape" xmlns:a14="http://schemas.microsoft.com/office/drawing/2010/main" val="0"/>
+                          <a14:useLocalDpi xmlns:a14="http://schemas.microsoft.com/office/drawing/2010/main" xmlns:wps="http://schemas.microsoft.com/office/word/2010/wordprocessingShape" xmlns:wpi="http://schemas.microsoft.com/office/word/2010/wordprocessingInk" xmlns:wpg="http://schemas.microsoft.com/office/word/2010/wordprocessingGroup" xmlns:w14="http://schemas.microsoft.com/office/word/2010/wordml" xmlns:w="http://schemas.openxmlformats.org/wordprocessingml/2006/main" xmlns:w10="urn:schemas-microsoft-com:office:word" xmlns:wp14="http://schemas.microsoft.com/office/word/2010/wordprocessingDrawing" xmlns:v="urn:schemas-microsoft-com:vml" xmlns:o="urn:schemas-microsoft-com:office:office" xmlns:mc="http://schemas.openxmlformats.org/markup-compatibility/2006" xmlns:wpc="http://schemas.microsoft.com/office/word/2010/wordprocessingCanvas" xmlns="" val="0"/>
                         </a:ext>
                       </a:extLst>
                     </a:blip>
@@ -31324,7 +31334,7 @@
                     <a:blip r:embed="rId30" cstate="print">
                       <a:extLst>
                         <a:ext uri="{28A0092B-C50C-407E-A947-70E740481C1C}">
-                          <a14:useLocalDpi xmlns="" xmlns:wpc="http://schemas.microsoft.com/office/word/2010/wordprocessingCanvas" xmlns:mc="http://schemas.openxmlformats.org/markup-compatibility/2006" xmlns:o="urn:schemas-microsoft-com:office:office" xmlns:v="urn:schemas-microsoft-com:vml" xmlns:wp14="http://schemas.microsoft.com/office/word/2010/wordprocessingDrawing" xmlns:w10="urn:schemas-microsoft-com:office:word" xmlns:w="http://schemas.openxmlformats.org/wordprocessingml/2006/main" xmlns:w14="http://schemas.microsoft.com/office/word/2010/wordml" xmlns:wpg="http://schemas.microsoft.com/office/word/2010/wordprocessingGroup" xmlns:wpi="http://schemas.microsoft.com/office/word/2010/wordprocessingInk" xmlns:wps="http://schemas.microsoft.com/office/word/2010/wordprocessingShape" xmlns:a14="http://schemas.microsoft.com/office/drawing/2010/main" val="0"/>
+                          <a14:useLocalDpi xmlns:a14="http://schemas.microsoft.com/office/drawing/2010/main" xmlns:wps="http://schemas.microsoft.com/office/word/2010/wordprocessingShape" xmlns:wpi="http://schemas.microsoft.com/office/word/2010/wordprocessingInk" xmlns:wpg="http://schemas.microsoft.com/office/word/2010/wordprocessingGroup" xmlns:w14="http://schemas.microsoft.com/office/word/2010/wordml" xmlns:w="http://schemas.openxmlformats.org/wordprocessingml/2006/main" xmlns:w10="urn:schemas-microsoft-com:office:word" xmlns:wp14="http://schemas.microsoft.com/office/word/2010/wordprocessingDrawing" xmlns:v="urn:schemas-microsoft-com:vml" xmlns:o="urn:schemas-microsoft-com:office:office" xmlns:mc="http://schemas.openxmlformats.org/markup-compatibility/2006" xmlns:wpc="http://schemas.microsoft.com/office/word/2010/wordprocessingCanvas" xmlns="" val="0"/>
                         </a:ext>
                       </a:extLst>
                     </a:blip>
@@ -31709,7 +31719,7 @@
                     <a:blip r:embed="rId31" cstate="print">
                       <a:extLst>
                         <a:ext uri="{28A0092B-C50C-407E-A947-70E740481C1C}">
-                          <a14:useLocalDpi xmlns="" xmlns:wpc="http://schemas.microsoft.com/office/word/2010/wordprocessingCanvas" xmlns:mc="http://schemas.openxmlformats.org/markup-compatibility/2006" xmlns:o="urn:schemas-microsoft-com:office:office" xmlns:v="urn:schemas-microsoft-com:vml" xmlns:wp14="http://schemas.microsoft.com/office/word/2010/wordprocessingDrawing" xmlns:w10="urn:schemas-microsoft-com:office:word" xmlns:w="http://schemas.openxmlformats.org/wordprocessingml/2006/main" xmlns:w14="http://schemas.microsoft.com/office/word/2010/wordml" xmlns:wpg="http://schemas.microsoft.com/office/word/2010/wordprocessingGroup" xmlns:wpi="http://schemas.microsoft.com/office/word/2010/wordprocessingInk" xmlns:wps="http://schemas.microsoft.com/office/word/2010/wordprocessingShape" xmlns:a14="http://schemas.microsoft.com/office/drawing/2010/main" val="0"/>
+                          <a14:useLocalDpi xmlns:a14="http://schemas.microsoft.com/office/drawing/2010/main" xmlns:wps="http://schemas.microsoft.com/office/word/2010/wordprocessingShape" xmlns:wpi="http://schemas.microsoft.com/office/word/2010/wordprocessingInk" xmlns:wpg="http://schemas.microsoft.com/office/word/2010/wordprocessingGroup" xmlns:w14="http://schemas.microsoft.com/office/word/2010/wordml" xmlns:w="http://schemas.openxmlformats.org/wordprocessingml/2006/main" xmlns:w10="urn:schemas-microsoft-com:office:word" xmlns:wp14="http://schemas.microsoft.com/office/word/2010/wordprocessingDrawing" xmlns:v="urn:schemas-microsoft-com:vml" xmlns:o="urn:schemas-microsoft-com:office:office" xmlns:mc="http://schemas.openxmlformats.org/markup-compatibility/2006" xmlns:wpc="http://schemas.microsoft.com/office/word/2010/wordprocessingCanvas" xmlns="" val="0"/>
                         </a:ext>
                       </a:extLst>
                     </a:blip>
@@ -32106,7 +32116,7 @@
                     <a:blip r:embed="rId33" cstate="print">
                       <a:extLst>
                         <a:ext uri="{28A0092B-C50C-407E-A947-70E740481C1C}">
-                          <a14:useLocalDpi xmlns="" xmlns:wpc="http://schemas.microsoft.com/office/word/2010/wordprocessingCanvas" xmlns:mc="http://schemas.openxmlformats.org/markup-compatibility/2006" xmlns:o="urn:schemas-microsoft-com:office:office" xmlns:v="urn:schemas-microsoft-com:vml" xmlns:wp14="http://schemas.microsoft.com/office/word/2010/wordprocessingDrawing" xmlns:w10="urn:schemas-microsoft-com:office:word" xmlns:w="http://schemas.openxmlformats.org/wordprocessingml/2006/main" xmlns:w14="http://schemas.microsoft.com/office/word/2010/wordml" xmlns:wpg="http://schemas.microsoft.com/office/word/2010/wordprocessingGroup" xmlns:wpi="http://schemas.microsoft.com/office/word/2010/wordprocessingInk" xmlns:wps="http://schemas.microsoft.com/office/word/2010/wordprocessingShape" xmlns:a14="http://schemas.microsoft.com/office/drawing/2010/main" val="0"/>
+                          <a14:useLocalDpi xmlns:a14="http://schemas.microsoft.com/office/drawing/2010/main" xmlns:wps="http://schemas.microsoft.com/office/word/2010/wordprocessingShape" xmlns:wpi="http://schemas.microsoft.com/office/word/2010/wordprocessingInk" xmlns:wpg="http://schemas.microsoft.com/office/word/2010/wordprocessingGroup" xmlns:w14="http://schemas.microsoft.com/office/word/2010/wordml" xmlns:w="http://schemas.openxmlformats.org/wordprocessingml/2006/main" xmlns:w10="urn:schemas-microsoft-com:office:word" xmlns:wp14="http://schemas.microsoft.com/office/word/2010/wordprocessingDrawing" xmlns:v="urn:schemas-microsoft-com:vml" xmlns:o="urn:schemas-microsoft-com:office:office" xmlns:mc="http://schemas.openxmlformats.org/markup-compatibility/2006" xmlns:wpc="http://schemas.microsoft.com/office/word/2010/wordprocessingCanvas" xmlns="" val="0"/>
                         </a:ext>
                       </a:extLst>
                     </a:blip>
@@ -40907,7 +40917,7 @@
                     <a:blip r:embed="rId34" cstate="print">
                       <a:extLst>
                         <a:ext uri="{28A0092B-C50C-407E-A947-70E740481C1C}">
-                          <a14:useLocalDpi xmlns="" xmlns:wpc="http://schemas.microsoft.com/office/word/2010/wordprocessingCanvas" xmlns:mc="http://schemas.openxmlformats.org/markup-compatibility/2006" xmlns:o="urn:schemas-microsoft-com:office:office" xmlns:v="urn:schemas-microsoft-com:vml" xmlns:wp14="http://schemas.microsoft.com/office/word/2010/wordprocessingDrawing" xmlns:w10="urn:schemas-microsoft-com:office:word" xmlns:w="http://schemas.openxmlformats.org/wordprocessingml/2006/main" xmlns:w14="http://schemas.microsoft.com/office/word/2010/wordml" xmlns:wpg="http://schemas.microsoft.com/office/word/2010/wordprocessingGroup" xmlns:wpi="http://schemas.microsoft.com/office/word/2010/wordprocessingInk" xmlns:wps="http://schemas.microsoft.com/office/word/2010/wordprocessingShape" xmlns:a14="http://schemas.microsoft.com/office/drawing/2010/main" val="0"/>
+                          <a14:useLocalDpi xmlns:a14="http://schemas.microsoft.com/office/drawing/2010/main" xmlns:wps="http://schemas.microsoft.com/office/word/2010/wordprocessingShape" xmlns:wpi="http://schemas.microsoft.com/office/word/2010/wordprocessingInk" xmlns:wpg="http://schemas.microsoft.com/office/word/2010/wordprocessingGroup" xmlns:w14="http://schemas.microsoft.com/office/word/2010/wordml" xmlns:w="http://schemas.openxmlformats.org/wordprocessingml/2006/main" xmlns:w10="urn:schemas-microsoft-com:office:word" xmlns:wp14="http://schemas.microsoft.com/office/word/2010/wordprocessingDrawing" xmlns:v="urn:schemas-microsoft-com:vml" xmlns:o="urn:schemas-microsoft-com:office:office" xmlns:mc="http://schemas.openxmlformats.org/markup-compatibility/2006" xmlns:wpc="http://schemas.microsoft.com/office/word/2010/wordprocessingCanvas" xmlns="" val="0"/>
                         </a:ext>
                       </a:extLst>
                     </a:blip>
@@ -41369,7 +41379,7 @@
                     <a:blip r:embed="rId35" cstate="print">
                       <a:extLst>
                         <a:ext uri="{28A0092B-C50C-407E-A947-70E740481C1C}">
-                          <a14:useLocalDpi xmlns="" xmlns:wpc="http://schemas.microsoft.com/office/word/2010/wordprocessingCanvas" xmlns:mc="http://schemas.openxmlformats.org/markup-compatibility/2006" xmlns:o="urn:schemas-microsoft-com:office:office" xmlns:v="urn:schemas-microsoft-com:vml" xmlns:wp14="http://schemas.microsoft.com/office/word/2010/wordprocessingDrawing" xmlns:w10="urn:schemas-microsoft-com:office:word" xmlns:w="http://schemas.openxmlformats.org/wordprocessingml/2006/main" xmlns:w14="http://schemas.microsoft.com/office/word/2010/wordml" xmlns:wpg="http://schemas.microsoft.com/office/word/2010/wordprocessingGroup" xmlns:wpi="http://schemas.microsoft.com/office/word/2010/wordprocessingInk" xmlns:wps="http://schemas.microsoft.com/office/word/2010/wordprocessingShape" xmlns:a14="http://schemas.microsoft.com/office/drawing/2010/main" val="0"/>
+                          <a14:useLocalDpi xmlns:a14="http://schemas.microsoft.com/office/drawing/2010/main" xmlns:wps="http://schemas.microsoft.com/office/word/2010/wordprocessingShape" xmlns:wpi="http://schemas.microsoft.com/office/word/2010/wordprocessingInk" xmlns:wpg="http://schemas.microsoft.com/office/word/2010/wordprocessingGroup" xmlns:w14="http://schemas.microsoft.com/office/word/2010/wordml" xmlns:w="http://schemas.openxmlformats.org/wordprocessingml/2006/main" xmlns:w10="urn:schemas-microsoft-com:office:word" xmlns:wp14="http://schemas.microsoft.com/office/word/2010/wordprocessingDrawing" xmlns:v="urn:schemas-microsoft-com:vml" xmlns:o="urn:schemas-microsoft-com:office:office" xmlns:mc="http://schemas.openxmlformats.org/markup-compatibility/2006" xmlns:wpc="http://schemas.microsoft.com/office/word/2010/wordprocessingCanvas" xmlns="" val="0"/>
                         </a:ext>
                       </a:extLst>
                     </a:blip>
@@ -43531,7 +43541,7 @@
                     <a:blip r:embed="rId37" cstate="print">
                       <a:extLst>
                         <a:ext uri="{28A0092B-C50C-407E-A947-70E740481C1C}">
-                          <a14:useLocalDpi xmlns="" xmlns:wpc="http://schemas.microsoft.com/office/word/2010/wordprocessingCanvas" xmlns:mc="http://schemas.openxmlformats.org/markup-compatibility/2006" xmlns:o="urn:schemas-microsoft-com:office:office" xmlns:v="urn:schemas-microsoft-com:vml" xmlns:wp14="http://schemas.microsoft.com/office/word/2010/wordprocessingDrawing" xmlns:w10="urn:schemas-microsoft-com:office:word" xmlns:w="http://schemas.openxmlformats.org/wordprocessingml/2006/main" xmlns:w14="http://schemas.microsoft.com/office/word/2010/wordml" xmlns:wpg="http://schemas.microsoft.com/office/word/2010/wordprocessingGroup" xmlns:wpi="http://schemas.microsoft.com/office/word/2010/wordprocessingInk" xmlns:wps="http://schemas.microsoft.com/office/word/2010/wordprocessingShape" xmlns:a14="http://schemas.microsoft.com/office/drawing/2010/main" val="0"/>
+                          <a14:useLocalDpi xmlns:a14="http://schemas.microsoft.com/office/drawing/2010/main" xmlns:wps="http://schemas.microsoft.com/office/word/2010/wordprocessingShape" xmlns:wpi="http://schemas.microsoft.com/office/word/2010/wordprocessingInk" xmlns:wpg="http://schemas.microsoft.com/office/word/2010/wordprocessingGroup" xmlns:w14="http://schemas.microsoft.com/office/word/2010/wordml" xmlns:w="http://schemas.openxmlformats.org/wordprocessingml/2006/main" xmlns:w10="urn:schemas-microsoft-com:office:word" xmlns:wp14="http://schemas.microsoft.com/office/word/2010/wordprocessingDrawing" xmlns:v="urn:schemas-microsoft-com:vml" xmlns:o="urn:schemas-microsoft-com:office:office" xmlns:mc="http://schemas.openxmlformats.org/markup-compatibility/2006" xmlns:wpc="http://schemas.microsoft.com/office/word/2010/wordprocessingCanvas" xmlns="" val="0"/>
                         </a:ext>
                       </a:extLst>
                     </a:blip>
@@ -43725,7 +43735,7 @@
                     <a:blip r:embed="rId38" cstate="print">
                       <a:extLst>
                         <a:ext uri="{28A0092B-C50C-407E-A947-70E740481C1C}">
-                          <a14:useLocalDpi xmlns="" xmlns:wpc="http://schemas.microsoft.com/office/word/2010/wordprocessingCanvas" xmlns:mc="http://schemas.openxmlformats.org/markup-compatibility/2006" xmlns:o="urn:schemas-microsoft-com:office:office" xmlns:v="urn:schemas-microsoft-com:vml" xmlns:wp14="http://schemas.microsoft.com/office/word/2010/wordprocessingDrawing" xmlns:w10="urn:schemas-microsoft-com:office:word" xmlns:w="http://schemas.openxmlformats.org/wordprocessingml/2006/main" xmlns:w14="http://schemas.microsoft.com/office/word/2010/wordml" xmlns:wpg="http://schemas.microsoft.com/office/word/2010/wordprocessingGroup" xmlns:wpi="http://schemas.microsoft.com/office/word/2010/wordprocessingInk" xmlns:wps="http://schemas.microsoft.com/office/word/2010/wordprocessingShape" xmlns:a14="http://schemas.microsoft.com/office/drawing/2010/main" val="0"/>
+                          <a14:useLocalDpi xmlns:a14="http://schemas.microsoft.com/office/drawing/2010/main" xmlns:wps="http://schemas.microsoft.com/office/word/2010/wordprocessingShape" xmlns:wpi="http://schemas.microsoft.com/office/word/2010/wordprocessingInk" xmlns:wpg="http://schemas.microsoft.com/office/word/2010/wordprocessingGroup" xmlns:w14="http://schemas.microsoft.com/office/word/2010/wordml" xmlns:w="http://schemas.openxmlformats.org/wordprocessingml/2006/main" xmlns:w10="urn:schemas-microsoft-com:office:word" xmlns:wp14="http://schemas.microsoft.com/office/word/2010/wordprocessingDrawing" xmlns:v="urn:schemas-microsoft-com:vml" xmlns:o="urn:schemas-microsoft-com:office:office" xmlns:mc="http://schemas.openxmlformats.org/markup-compatibility/2006" xmlns:wpc="http://schemas.microsoft.com/office/word/2010/wordprocessingCanvas" xmlns="" val="0"/>
                         </a:ext>
                       </a:extLst>
                     </a:blip>
@@ -46544,7 +46554,7 @@
             <w:rPr>
               <w:noProof/>
             </w:rPr>
-            <w:t>46</w:t>
+            <w:t>71</w:t>
           </w:r>
         </w:fldSimple>
       </w:p>
@@ -54003,7 +54013,7 @@
   <a:extraClrSchemeLst/>
   <a:extLst>
     <a:ext uri="{05A4C25C-085E-4340-85A3-A5531E510DB2}">
-      <thm15:themeFamily xmlns="" xmlns:thm15="http://schemas.microsoft.com/office/thememl/2012/main" name="Office Theme" id="{62F939B6-93AF-4DB8-9C6B-D6C7DFDC589F}" vid="{4A3C46E8-61CC-4603-A589-7422A47A8E4A}"/>
+      <thm15:themeFamily xmlns:thm15="http://schemas.microsoft.com/office/thememl/2012/main" xmlns="" name="Office Theme" id="{62F939B6-93AF-4DB8-9C6B-D6C7DFDC589F}" vid="{4A3C46E8-61CC-4603-A589-7422A47A8E4A}"/>
     </a:ext>
   </a:extLst>
 </a:theme>
@@ -54014,7 +54024,7 @@
 </file>
 
 <file path=customXml/itemProps1.xml><?xml version="1.0" encoding="utf-8"?>
-<ds:datastoreItem xmlns:ds="http://schemas.openxmlformats.org/officeDocument/2006/customXml" ds:itemID="{FC4EC7FC-67B8-494B-814D-8A08E3C46AA6}">
+<ds:datastoreItem xmlns:ds="http://schemas.openxmlformats.org/officeDocument/2006/customXml" ds:itemID="{9B3663DA-00ED-4B15-94D4-804905B190BF}">
   <ds:schemaRefs>
     <ds:schemaRef ds:uri="http://schemas.openxmlformats.org/officeDocument/2006/bibliography"/>
   </ds:schemaRefs>

</xml_diff>

<commit_message>
Mudança na ficha de avaliação
</commit_message>
<xml_diff>
--- a/mono/Glauber Gadelha-TCC DashGen - FINAL.docx
+++ b/mono/Glauber Gadelha-TCC DashGen - FINAL.docx
@@ -1113,6 +1113,7 @@
     </w:p>
     <w:p>
       <w:pPr>
+        <w:spacing w:line="240" w:lineRule="auto"/>
         <w:jc w:val="center"/>
         <w:rPr>
           <w:rFonts w:cs="Times New Roman"/>
@@ -1132,6 +1133,7 @@
     </w:p>
     <w:p>
       <w:pPr>
+        <w:spacing w:line="240" w:lineRule="auto"/>
         <w:jc w:val="center"/>
         <w:rPr>
           <w:rFonts w:cs="Times New Roman"/>
@@ -1223,6 +1225,7 @@
     </w:p>
     <w:p>
       <w:pPr>
+        <w:spacing w:line="240" w:lineRule="auto"/>
         <w:jc w:val="center"/>
         <w:rPr>
           <w:rFonts w:cs="Times New Roman"/>
@@ -1232,6 +1235,7 @@
     </w:p>
     <w:p>
       <w:pPr>
+        <w:spacing w:line="240" w:lineRule="auto"/>
         <w:jc w:val="right"/>
         <w:rPr>
           <w:rFonts w:cs="Times New Roman"/>
@@ -1298,6 +1302,11 @@
     </w:p>
     <w:p>
       <w:pPr>
+        <w:jc w:val="center"/>
+      </w:pPr>
+    </w:p>
+    <w:p>
+      <w:pPr>
         <w:spacing w:line="240" w:lineRule="auto"/>
         <w:jc w:val="center"/>
       </w:pPr>
@@ -1322,15 +1331,21 @@
         <w:spacing w:line="240" w:lineRule="auto"/>
         <w:jc w:val="center"/>
       </w:pPr>
-      <w:r>
-        <w:t>Conceito: ___</w:t>
-      </w:r>
     </w:p>
     <w:p>
       <w:pPr>
         <w:spacing w:line="240" w:lineRule="auto"/>
         <w:jc w:val="center"/>
       </w:pPr>
+      <w:r>
+        <w:t>Conceito:</w:t>
+      </w:r>
+      <w:r>
+        <w:t>_</w:t>
+      </w:r>
+      <w:r>
+        <w:t>___</w:t>
+      </w:r>
     </w:p>
     <w:p>
       <w:pPr>
@@ -1451,13 +1466,8 @@
         <w:t>ú</w:t>
       </w:r>
       <w:r>
-        <w:t xml:space="preserve">jo da </w:t>
-      </w:r>
-      <w:proofErr w:type="gramStart"/>
-      <w:r>
-        <w:t>Silva</w:t>
-      </w:r>
-      <w:proofErr w:type="gramEnd"/>
+        <w:t>jo da Silva</w:t>
+      </w:r>
     </w:p>
     <w:p>
       <w:pPr>
@@ -15488,7 +15498,7 @@
                     <a:blip r:embed="rId9" cstate="print">
                       <a:extLst>
                         <a:ext uri="{28A0092B-C50C-407E-A947-70E740481C1C}">
-                          <a14:useLocalDpi xmlns:a14="http://schemas.microsoft.com/office/drawing/2010/main" xmlns:wps="http://schemas.microsoft.com/office/word/2010/wordprocessingShape" xmlns:wpi="http://schemas.microsoft.com/office/word/2010/wordprocessingInk" xmlns:wpg="http://schemas.microsoft.com/office/word/2010/wordprocessingGroup" xmlns:w16se="http://schemas.microsoft.com/office/word/2015/wordml/symex" xmlns:w15="http://schemas.microsoft.com/office/word/2012/wordml" xmlns:w14="http://schemas.microsoft.com/office/word/2010/wordml" xmlns:w="http://schemas.openxmlformats.org/wordprocessingml/2006/main" xmlns:w10="urn:schemas-microsoft-com:office:word" xmlns:wp14="http://schemas.microsoft.com/office/word/2010/wordprocessingDrawing" xmlns:v="urn:schemas-microsoft-com:vml" xmlns:o="urn:schemas-microsoft-com:office:office" xmlns:mc="http://schemas.openxmlformats.org/markup-compatibility/2006" xmlns:cx1="http://schemas.microsoft.com/office/drawing/2015/9/8/chartex" xmlns:cx="http://schemas.microsoft.com/office/drawing/2014/chartex" xmlns:wpc="http://schemas.microsoft.com/office/word/2010/wordprocessingCanvas" xmlns="" val="0"/>
+                          <a14:useLocalDpi xmlns="" xmlns:wpc="http://schemas.microsoft.com/office/word/2010/wordprocessingCanvas" xmlns:cx="http://schemas.microsoft.com/office/drawing/2014/chartex" xmlns:cx1="http://schemas.microsoft.com/office/drawing/2015/9/8/chartex" xmlns:mc="http://schemas.openxmlformats.org/markup-compatibility/2006" xmlns:o="urn:schemas-microsoft-com:office:office" xmlns:v="urn:schemas-microsoft-com:vml" xmlns:wp14="http://schemas.microsoft.com/office/word/2010/wordprocessingDrawing" xmlns:w10="urn:schemas-microsoft-com:office:word" xmlns:w="http://schemas.openxmlformats.org/wordprocessingml/2006/main" xmlns:w14="http://schemas.microsoft.com/office/word/2010/wordml" xmlns:w15="http://schemas.microsoft.com/office/word/2012/wordml" xmlns:w16se="http://schemas.microsoft.com/office/word/2015/wordml/symex" xmlns:wpg="http://schemas.microsoft.com/office/word/2010/wordprocessingGroup" xmlns:wpi="http://schemas.microsoft.com/office/word/2010/wordprocessingInk" xmlns:wps="http://schemas.microsoft.com/office/word/2010/wordprocessingShape" xmlns:a14="http://schemas.microsoft.com/office/drawing/2010/main" val="0"/>
                         </a:ext>
                       </a:extLst>
                     </a:blip>
@@ -17004,7 +17014,6 @@
       <w:r>
         <w:t xml:space="preserve">. Já modificações feitas diretamente no código gerado podem ser perdidas se executarmos novamente o gerador, mesmo que usemos as mesmas especificações de entrada. Para evitar a perda de informações modificadas manualmente nos produtos de saída, o desenvolvedor do software deve fazer um controle adequado de versões do código gerado </w:t>
       </w:r>
-      <w:proofErr w:type="gramStart"/>
       <w:r>
         <w:fldChar w:fldCharType="begin" w:fldLock="1"/>
       </w:r>
@@ -17014,7 +17023,6 @@
       <w:r>
         <w:fldChar w:fldCharType="separate"/>
       </w:r>
-      <w:proofErr w:type="gramEnd"/>
       <w:r>
         <w:rPr>
           <w:noProof/>
@@ -17750,7 +17758,7 @@
                     <a:blip r:embed="rId10" cstate="print">
                       <a:extLst>
                         <a:ext uri="{28A0092B-C50C-407E-A947-70E740481C1C}">
-                          <a14:useLocalDpi xmlns:a14="http://schemas.microsoft.com/office/drawing/2010/main" xmlns:wps="http://schemas.microsoft.com/office/word/2010/wordprocessingShape" xmlns:wpi="http://schemas.microsoft.com/office/word/2010/wordprocessingInk" xmlns:wpg="http://schemas.microsoft.com/office/word/2010/wordprocessingGroup" xmlns:w16se="http://schemas.microsoft.com/office/word/2015/wordml/symex" xmlns:w15="http://schemas.microsoft.com/office/word/2012/wordml" xmlns:w14="http://schemas.microsoft.com/office/word/2010/wordml" xmlns:w="http://schemas.openxmlformats.org/wordprocessingml/2006/main" xmlns:w10="urn:schemas-microsoft-com:office:word" xmlns:wp14="http://schemas.microsoft.com/office/word/2010/wordprocessingDrawing" xmlns:v="urn:schemas-microsoft-com:vml" xmlns:o="urn:schemas-microsoft-com:office:office" xmlns:mc="http://schemas.openxmlformats.org/markup-compatibility/2006" xmlns:cx1="http://schemas.microsoft.com/office/drawing/2015/9/8/chartex" xmlns:cx="http://schemas.microsoft.com/office/drawing/2014/chartex" xmlns:wpc="http://schemas.microsoft.com/office/word/2010/wordprocessingCanvas" xmlns="" val="0"/>
+                          <a14:useLocalDpi xmlns="" xmlns:wpc="http://schemas.microsoft.com/office/word/2010/wordprocessingCanvas" xmlns:cx="http://schemas.microsoft.com/office/drawing/2014/chartex" xmlns:cx1="http://schemas.microsoft.com/office/drawing/2015/9/8/chartex" xmlns:mc="http://schemas.openxmlformats.org/markup-compatibility/2006" xmlns:o="urn:schemas-microsoft-com:office:office" xmlns:v="urn:schemas-microsoft-com:vml" xmlns:wp14="http://schemas.microsoft.com/office/word/2010/wordprocessingDrawing" xmlns:w10="urn:schemas-microsoft-com:office:word" xmlns:w="http://schemas.openxmlformats.org/wordprocessingml/2006/main" xmlns:w14="http://schemas.microsoft.com/office/word/2010/wordml" xmlns:w15="http://schemas.microsoft.com/office/word/2012/wordml" xmlns:w16se="http://schemas.microsoft.com/office/word/2015/wordml/symex" xmlns:wpg="http://schemas.microsoft.com/office/word/2010/wordprocessingGroup" xmlns:wpi="http://schemas.microsoft.com/office/word/2010/wordprocessingInk" xmlns:wps="http://schemas.microsoft.com/office/word/2010/wordprocessingShape" xmlns:a14="http://schemas.microsoft.com/office/drawing/2010/main" val="0"/>
                         </a:ext>
                       </a:extLst>
                     </a:blip>
@@ -18690,7 +18698,7 @@
                     <a:blip r:embed="rId11" cstate="print">
                       <a:extLst>
                         <a:ext uri="{28A0092B-C50C-407E-A947-70E740481C1C}">
-                          <a14:useLocalDpi xmlns:a14="http://schemas.microsoft.com/office/drawing/2010/main" xmlns:wps="http://schemas.microsoft.com/office/word/2010/wordprocessingShape" xmlns:wpi="http://schemas.microsoft.com/office/word/2010/wordprocessingInk" xmlns:wpg="http://schemas.microsoft.com/office/word/2010/wordprocessingGroup" xmlns:w16se="http://schemas.microsoft.com/office/word/2015/wordml/symex" xmlns:w15="http://schemas.microsoft.com/office/word/2012/wordml" xmlns:w14="http://schemas.microsoft.com/office/word/2010/wordml" xmlns:w="http://schemas.openxmlformats.org/wordprocessingml/2006/main" xmlns:w10="urn:schemas-microsoft-com:office:word" xmlns:wp14="http://schemas.microsoft.com/office/word/2010/wordprocessingDrawing" xmlns:v="urn:schemas-microsoft-com:vml" xmlns:o="urn:schemas-microsoft-com:office:office" xmlns:mc="http://schemas.openxmlformats.org/markup-compatibility/2006" xmlns:cx1="http://schemas.microsoft.com/office/drawing/2015/9/8/chartex" xmlns:cx="http://schemas.microsoft.com/office/drawing/2014/chartex" xmlns:wpc="http://schemas.microsoft.com/office/word/2010/wordprocessingCanvas" xmlns="" val="0"/>
+                          <a14:useLocalDpi xmlns="" xmlns:wpc="http://schemas.microsoft.com/office/word/2010/wordprocessingCanvas" xmlns:cx="http://schemas.microsoft.com/office/drawing/2014/chartex" xmlns:cx1="http://schemas.microsoft.com/office/drawing/2015/9/8/chartex" xmlns:mc="http://schemas.openxmlformats.org/markup-compatibility/2006" xmlns:o="urn:schemas-microsoft-com:office:office" xmlns:v="urn:schemas-microsoft-com:vml" xmlns:wp14="http://schemas.microsoft.com/office/word/2010/wordprocessingDrawing" xmlns:w10="urn:schemas-microsoft-com:office:word" xmlns:w="http://schemas.openxmlformats.org/wordprocessingml/2006/main" xmlns:w14="http://schemas.microsoft.com/office/word/2010/wordml" xmlns:w15="http://schemas.microsoft.com/office/word/2012/wordml" xmlns:w16se="http://schemas.microsoft.com/office/word/2015/wordml/symex" xmlns:wpg="http://schemas.microsoft.com/office/word/2010/wordprocessingGroup" xmlns:wpi="http://schemas.microsoft.com/office/word/2010/wordprocessingInk" xmlns:wps="http://schemas.microsoft.com/office/word/2010/wordprocessingShape" xmlns:a14="http://schemas.microsoft.com/office/drawing/2010/main" val="0"/>
                         </a:ext>
                       </a:extLst>
                     </a:blip>
@@ -22698,7 +22706,7 @@
                     <a:blip r:embed="rId12" cstate="print">
                       <a:extLst>
                         <a:ext uri="{28A0092B-C50C-407E-A947-70E740481C1C}">
-                          <a14:useLocalDpi xmlns:a14="http://schemas.microsoft.com/office/drawing/2010/main" xmlns:wps="http://schemas.microsoft.com/office/word/2010/wordprocessingShape" xmlns:wpi="http://schemas.microsoft.com/office/word/2010/wordprocessingInk" xmlns:wpg="http://schemas.microsoft.com/office/word/2010/wordprocessingGroup" xmlns:w16se="http://schemas.microsoft.com/office/word/2015/wordml/symex" xmlns:w15="http://schemas.microsoft.com/office/word/2012/wordml" xmlns:w14="http://schemas.microsoft.com/office/word/2010/wordml" xmlns:w="http://schemas.openxmlformats.org/wordprocessingml/2006/main" xmlns:w10="urn:schemas-microsoft-com:office:word" xmlns:wp14="http://schemas.microsoft.com/office/word/2010/wordprocessingDrawing" xmlns:v="urn:schemas-microsoft-com:vml" xmlns:o="urn:schemas-microsoft-com:office:office" xmlns:mc="http://schemas.openxmlformats.org/markup-compatibility/2006" xmlns:cx1="http://schemas.microsoft.com/office/drawing/2015/9/8/chartex" xmlns:cx="http://schemas.microsoft.com/office/drawing/2014/chartex" xmlns:wpc="http://schemas.microsoft.com/office/word/2010/wordprocessingCanvas" xmlns="" val="0"/>
+                          <a14:useLocalDpi xmlns="" xmlns:wpc="http://schemas.microsoft.com/office/word/2010/wordprocessingCanvas" xmlns:cx="http://schemas.microsoft.com/office/drawing/2014/chartex" xmlns:cx1="http://schemas.microsoft.com/office/drawing/2015/9/8/chartex" xmlns:mc="http://schemas.openxmlformats.org/markup-compatibility/2006" xmlns:o="urn:schemas-microsoft-com:office:office" xmlns:v="urn:schemas-microsoft-com:vml" xmlns:wp14="http://schemas.microsoft.com/office/word/2010/wordprocessingDrawing" xmlns:w10="urn:schemas-microsoft-com:office:word" xmlns:w="http://schemas.openxmlformats.org/wordprocessingml/2006/main" xmlns:w14="http://schemas.microsoft.com/office/word/2010/wordml" xmlns:w15="http://schemas.microsoft.com/office/word/2012/wordml" xmlns:w16se="http://schemas.microsoft.com/office/word/2015/wordml/symex" xmlns:wpg="http://schemas.microsoft.com/office/word/2010/wordprocessingGroup" xmlns:wpi="http://schemas.microsoft.com/office/word/2010/wordprocessingInk" xmlns:wps="http://schemas.microsoft.com/office/word/2010/wordprocessingShape" xmlns:a14="http://schemas.microsoft.com/office/drawing/2010/main" val="0"/>
                         </a:ext>
                       </a:extLst>
                     </a:blip>
@@ -23538,7 +23546,7 @@
                     <a:blip r:embed="rId13" cstate="print">
                       <a:extLst>
                         <a:ext uri="{28A0092B-C50C-407E-A947-70E740481C1C}">
-                          <a14:useLocalDpi xmlns:a14="http://schemas.microsoft.com/office/drawing/2010/main" xmlns:wps="http://schemas.microsoft.com/office/word/2010/wordprocessingShape" xmlns:wpi="http://schemas.microsoft.com/office/word/2010/wordprocessingInk" xmlns:wpg="http://schemas.microsoft.com/office/word/2010/wordprocessingGroup" xmlns:w16se="http://schemas.microsoft.com/office/word/2015/wordml/symex" xmlns:w15="http://schemas.microsoft.com/office/word/2012/wordml" xmlns:w14="http://schemas.microsoft.com/office/word/2010/wordml" xmlns:w="http://schemas.openxmlformats.org/wordprocessingml/2006/main" xmlns:w10="urn:schemas-microsoft-com:office:word" xmlns:wp14="http://schemas.microsoft.com/office/word/2010/wordprocessingDrawing" xmlns:v="urn:schemas-microsoft-com:vml" xmlns:o="urn:schemas-microsoft-com:office:office" xmlns:mc="http://schemas.openxmlformats.org/markup-compatibility/2006" xmlns:cx1="http://schemas.microsoft.com/office/drawing/2015/9/8/chartex" xmlns:cx="http://schemas.microsoft.com/office/drawing/2014/chartex" xmlns:wpc="http://schemas.microsoft.com/office/word/2010/wordprocessingCanvas" xmlns="" val="0"/>
+                          <a14:useLocalDpi xmlns="" xmlns:wpc="http://schemas.microsoft.com/office/word/2010/wordprocessingCanvas" xmlns:cx="http://schemas.microsoft.com/office/drawing/2014/chartex" xmlns:cx1="http://schemas.microsoft.com/office/drawing/2015/9/8/chartex" xmlns:mc="http://schemas.openxmlformats.org/markup-compatibility/2006" xmlns:o="urn:schemas-microsoft-com:office:office" xmlns:v="urn:schemas-microsoft-com:vml" xmlns:wp14="http://schemas.microsoft.com/office/word/2010/wordprocessingDrawing" xmlns:w10="urn:schemas-microsoft-com:office:word" xmlns:w="http://schemas.openxmlformats.org/wordprocessingml/2006/main" xmlns:w14="http://schemas.microsoft.com/office/word/2010/wordml" xmlns:w15="http://schemas.microsoft.com/office/word/2012/wordml" xmlns:w16se="http://schemas.microsoft.com/office/word/2015/wordml/symex" xmlns:wpg="http://schemas.microsoft.com/office/word/2010/wordprocessingGroup" xmlns:wpi="http://schemas.microsoft.com/office/word/2010/wordprocessingInk" xmlns:wps="http://schemas.microsoft.com/office/word/2010/wordprocessingShape" xmlns:a14="http://schemas.microsoft.com/office/drawing/2010/main" val="0"/>
                         </a:ext>
                       </a:extLst>
                     </a:blip>
@@ -24155,11 +24163,9 @@
         </w:rPr>
         <w:t>(APACHE.ORG, 2019f)</w:t>
       </w:r>
-      <w:proofErr w:type="gramStart"/>
       <w:r>
         <w:fldChar w:fldCharType="end"/>
       </w:r>
-      <w:proofErr w:type="gramEnd"/>
     </w:p>
     <w:p>
       <w:r>
@@ -25192,7 +25198,7 @@
                     <a:blip r:embed="rId14" cstate="print">
                       <a:extLst>
                         <a:ext uri="{28A0092B-C50C-407E-A947-70E740481C1C}">
-                          <a14:useLocalDpi xmlns:a14="http://schemas.microsoft.com/office/drawing/2010/main" xmlns:wps="http://schemas.microsoft.com/office/word/2010/wordprocessingShape" xmlns:wpi="http://schemas.microsoft.com/office/word/2010/wordprocessingInk" xmlns:wpg="http://schemas.microsoft.com/office/word/2010/wordprocessingGroup" xmlns:w16se="http://schemas.microsoft.com/office/word/2015/wordml/symex" xmlns:w15="http://schemas.microsoft.com/office/word/2012/wordml" xmlns:w14="http://schemas.microsoft.com/office/word/2010/wordml" xmlns:w="http://schemas.openxmlformats.org/wordprocessingml/2006/main" xmlns:w10="urn:schemas-microsoft-com:office:word" xmlns:wp14="http://schemas.microsoft.com/office/word/2010/wordprocessingDrawing" xmlns:v="urn:schemas-microsoft-com:vml" xmlns:o="urn:schemas-microsoft-com:office:office" xmlns:mc="http://schemas.openxmlformats.org/markup-compatibility/2006" xmlns:cx1="http://schemas.microsoft.com/office/drawing/2015/9/8/chartex" xmlns:cx="http://schemas.microsoft.com/office/drawing/2014/chartex" xmlns:wpc="http://schemas.microsoft.com/office/word/2010/wordprocessingCanvas" xmlns="" val="0"/>
+                          <a14:useLocalDpi xmlns="" xmlns:wpc="http://schemas.microsoft.com/office/word/2010/wordprocessingCanvas" xmlns:cx="http://schemas.microsoft.com/office/drawing/2014/chartex" xmlns:cx1="http://schemas.microsoft.com/office/drawing/2015/9/8/chartex" xmlns:mc="http://schemas.openxmlformats.org/markup-compatibility/2006" xmlns:o="urn:schemas-microsoft-com:office:office" xmlns:v="urn:schemas-microsoft-com:vml" xmlns:wp14="http://schemas.microsoft.com/office/word/2010/wordprocessingDrawing" xmlns:w10="urn:schemas-microsoft-com:office:word" xmlns:w="http://schemas.openxmlformats.org/wordprocessingml/2006/main" xmlns:w14="http://schemas.microsoft.com/office/word/2010/wordml" xmlns:w15="http://schemas.microsoft.com/office/word/2012/wordml" xmlns:w16se="http://schemas.microsoft.com/office/word/2015/wordml/symex" xmlns:wpg="http://schemas.microsoft.com/office/word/2010/wordprocessingGroup" xmlns:wpi="http://schemas.microsoft.com/office/word/2010/wordprocessingInk" xmlns:wps="http://schemas.microsoft.com/office/word/2010/wordprocessingShape" xmlns:a14="http://schemas.microsoft.com/office/drawing/2010/main" val="0"/>
                         </a:ext>
                       </a:extLst>
                     </a:blip>
@@ -25705,7 +25711,7 @@
                     <a:blip r:embed="rId15" cstate="print">
                       <a:extLst>
                         <a:ext uri="{28A0092B-C50C-407E-A947-70E740481C1C}">
-                          <a14:useLocalDpi xmlns:a14="http://schemas.microsoft.com/office/drawing/2010/main" xmlns:wps="http://schemas.microsoft.com/office/word/2010/wordprocessingShape" xmlns:wpi="http://schemas.microsoft.com/office/word/2010/wordprocessingInk" xmlns:wpg="http://schemas.microsoft.com/office/word/2010/wordprocessingGroup" xmlns:w16se="http://schemas.microsoft.com/office/word/2015/wordml/symex" xmlns:w15="http://schemas.microsoft.com/office/word/2012/wordml" xmlns:w14="http://schemas.microsoft.com/office/word/2010/wordml" xmlns:w="http://schemas.openxmlformats.org/wordprocessingml/2006/main" xmlns:w10="urn:schemas-microsoft-com:office:word" xmlns:wp14="http://schemas.microsoft.com/office/word/2010/wordprocessingDrawing" xmlns:v="urn:schemas-microsoft-com:vml" xmlns:o="urn:schemas-microsoft-com:office:office" xmlns:mc="http://schemas.openxmlformats.org/markup-compatibility/2006" xmlns:cx1="http://schemas.microsoft.com/office/drawing/2015/9/8/chartex" xmlns:cx="http://schemas.microsoft.com/office/drawing/2014/chartex" xmlns:wpc="http://schemas.microsoft.com/office/word/2010/wordprocessingCanvas" xmlns="" val="0"/>
+                          <a14:useLocalDpi xmlns="" xmlns:wpc="http://schemas.microsoft.com/office/word/2010/wordprocessingCanvas" xmlns:cx="http://schemas.microsoft.com/office/drawing/2014/chartex" xmlns:cx1="http://schemas.microsoft.com/office/drawing/2015/9/8/chartex" xmlns:mc="http://schemas.openxmlformats.org/markup-compatibility/2006" xmlns:o="urn:schemas-microsoft-com:office:office" xmlns:v="urn:schemas-microsoft-com:vml" xmlns:wp14="http://schemas.microsoft.com/office/word/2010/wordprocessingDrawing" xmlns:w10="urn:schemas-microsoft-com:office:word" xmlns:w="http://schemas.openxmlformats.org/wordprocessingml/2006/main" xmlns:w14="http://schemas.microsoft.com/office/word/2010/wordml" xmlns:w15="http://schemas.microsoft.com/office/word/2012/wordml" xmlns:w16se="http://schemas.microsoft.com/office/word/2015/wordml/symex" xmlns:wpg="http://schemas.microsoft.com/office/word/2010/wordprocessingGroup" xmlns:wpi="http://schemas.microsoft.com/office/word/2010/wordprocessingInk" xmlns:wps="http://schemas.microsoft.com/office/word/2010/wordprocessingShape" xmlns:a14="http://schemas.microsoft.com/office/drawing/2010/main" val="0"/>
                         </a:ext>
                       </a:extLst>
                     </a:blip>
@@ -25726,7 +25732,7 @@
                     </a:ln>
                     <a:extLst>
                       <a:ext uri="{53640926-AAD7-44D8-BBD7-CCE9431645EC}">
-                        <a14:shadowObscured xmlns:a14="http://schemas.microsoft.com/office/drawing/2010/main" xmlns:wps="http://schemas.microsoft.com/office/word/2010/wordprocessingShape" xmlns:wpi="http://schemas.microsoft.com/office/word/2010/wordprocessingInk" xmlns:wpg="http://schemas.microsoft.com/office/word/2010/wordprocessingGroup" xmlns:w16se="http://schemas.microsoft.com/office/word/2015/wordml/symex" xmlns:w15="http://schemas.microsoft.com/office/word/2012/wordml" xmlns:w14="http://schemas.microsoft.com/office/word/2010/wordml" xmlns:w="http://schemas.openxmlformats.org/wordprocessingml/2006/main" xmlns:w10="urn:schemas-microsoft-com:office:word" xmlns:wp14="http://schemas.microsoft.com/office/word/2010/wordprocessingDrawing" xmlns:v="urn:schemas-microsoft-com:vml" xmlns:o="urn:schemas-microsoft-com:office:office" xmlns:mc="http://schemas.openxmlformats.org/markup-compatibility/2006" xmlns:cx1="http://schemas.microsoft.com/office/drawing/2015/9/8/chartex" xmlns:cx="http://schemas.microsoft.com/office/drawing/2014/chartex" xmlns:wpc="http://schemas.microsoft.com/office/word/2010/wordprocessingCanvas" xmlns=""/>
+                        <a14:shadowObscured xmlns="" xmlns:wpc="http://schemas.microsoft.com/office/word/2010/wordprocessingCanvas" xmlns:cx="http://schemas.microsoft.com/office/drawing/2014/chartex" xmlns:cx1="http://schemas.microsoft.com/office/drawing/2015/9/8/chartex" xmlns:mc="http://schemas.openxmlformats.org/markup-compatibility/2006" xmlns:o="urn:schemas-microsoft-com:office:office" xmlns:v="urn:schemas-microsoft-com:vml" xmlns:wp14="http://schemas.microsoft.com/office/word/2010/wordprocessingDrawing" xmlns:w10="urn:schemas-microsoft-com:office:word" xmlns:w="http://schemas.openxmlformats.org/wordprocessingml/2006/main" xmlns:w14="http://schemas.microsoft.com/office/word/2010/wordml" xmlns:w15="http://schemas.microsoft.com/office/word/2012/wordml" xmlns:w16se="http://schemas.microsoft.com/office/word/2015/wordml/symex" xmlns:wpg="http://schemas.microsoft.com/office/word/2010/wordprocessingGroup" xmlns:wpi="http://schemas.microsoft.com/office/word/2010/wordprocessingInk" xmlns:wps="http://schemas.microsoft.com/office/word/2010/wordprocessingShape" xmlns:a14="http://schemas.microsoft.com/office/drawing/2010/main"/>
                       </a:ext>
                     </a:extLst>
                   </pic:spPr>
@@ -26131,7 +26137,7 @@
                     <a:blip r:embed="rId16" cstate="print">
                       <a:extLst>
                         <a:ext uri="{28A0092B-C50C-407E-A947-70E740481C1C}">
-                          <a14:useLocalDpi xmlns:a14="http://schemas.microsoft.com/office/drawing/2010/main" xmlns:wps="http://schemas.microsoft.com/office/word/2010/wordprocessingShape" xmlns:wpi="http://schemas.microsoft.com/office/word/2010/wordprocessingInk" xmlns:wpg="http://schemas.microsoft.com/office/word/2010/wordprocessingGroup" xmlns:w16se="http://schemas.microsoft.com/office/word/2015/wordml/symex" xmlns:w15="http://schemas.microsoft.com/office/word/2012/wordml" xmlns:w14="http://schemas.microsoft.com/office/word/2010/wordml" xmlns:w="http://schemas.openxmlformats.org/wordprocessingml/2006/main" xmlns:w10="urn:schemas-microsoft-com:office:word" xmlns:wp14="http://schemas.microsoft.com/office/word/2010/wordprocessingDrawing" xmlns:v="urn:schemas-microsoft-com:vml" xmlns:o="urn:schemas-microsoft-com:office:office" xmlns:mc="http://schemas.openxmlformats.org/markup-compatibility/2006" xmlns:cx1="http://schemas.microsoft.com/office/drawing/2015/9/8/chartex" xmlns:cx="http://schemas.microsoft.com/office/drawing/2014/chartex" xmlns:wpc="http://schemas.microsoft.com/office/word/2010/wordprocessingCanvas" xmlns="" val="0"/>
+                          <a14:useLocalDpi xmlns="" xmlns:wpc="http://schemas.microsoft.com/office/word/2010/wordprocessingCanvas" xmlns:cx="http://schemas.microsoft.com/office/drawing/2014/chartex" xmlns:cx1="http://schemas.microsoft.com/office/drawing/2015/9/8/chartex" xmlns:mc="http://schemas.openxmlformats.org/markup-compatibility/2006" xmlns:o="urn:schemas-microsoft-com:office:office" xmlns:v="urn:schemas-microsoft-com:vml" xmlns:wp14="http://schemas.microsoft.com/office/word/2010/wordprocessingDrawing" xmlns:w10="urn:schemas-microsoft-com:office:word" xmlns:w="http://schemas.openxmlformats.org/wordprocessingml/2006/main" xmlns:w14="http://schemas.microsoft.com/office/word/2010/wordml" xmlns:w15="http://schemas.microsoft.com/office/word/2012/wordml" xmlns:w16se="http://schemas.microsoft.com/office/word/2015/wordml/symex" xmlns:wpg="http://schemas.microsoft.com/office/word/2010/wordprocessingGroup" xmlns:wpi="http://schemas.microsoft.com/office/word/2010/wordprocessingInk" xmlns:wps="http://schemas.microsoft.com/office/word/2010/wordprocessingShape" xmlns:a14="http://schemas.microsoft.com/office/drawing/2010/main" val="0"/>
                         </a:ext>
                       </a:extLst>
                     </a:blip>
@@ -26475,7 +26481,7 @@
                     <a:blip r:embed="rId17" cstate="print">
                       <a:extLst>
                         <a:ext uri="{28A0092B-C50C-407E-A947-70E740481C1C}">
-                          <a14:useLocalDpi xmlns:a14="http://schemas.microsoft.com/office/drawing/2010/main" xmlns:wps="http://schemas.microsoft.com/office/word/2010/wordprocessingShape" xmlns:wpi="http://schemas.microsoft.com/office/word/2010/wordprocessingInk" xmlns:wpg="http://schemas.microsoft.com/office/word/2010/wordprocessingGroup" xmlns:w16se="http://schemas.microsoft.com/office/word/2015/wordml/symex" xmlns:w15="http://schemas.microsoft.com/office/word/2012/wordml" xmlns:w14="http://schemas.microsoft.com/office/word/2010/wordml" xmlns:w="http://schemas.openxmlformats.org/wordprocessingml/2006/main" xmlns:w10="urn:schemas-microsoft-com:office:word" xmlns:wp14="http://schemas.microsoft.com/office/word/2010/wordprocessingDrawing" xmlns:v="urn:schemas-microsoft-com:vml" xmlns:o="urn:schemas-microsoft-com:office:office" xmlns:mc="http://schemas.openxmlformats.org/markup-compatibility/2006" xmlns:cx1="http://schemas.microsoft.com/office/drawing/2015/9/8/chartex" xmlns:cx="http://schemas.microsoft.com/office/drawing/2014/chartex" xmlns:wpc="http://schemas.microsoft.com/office/word/2010/wordprocessingCanvas" xmlns="" val="0"/>
+                          <a14:useLocalDpi xmlns="" xmlns:wpc="http://schemas.microsoft.com/office/word/2010/wordprocessingCanvas" xmlns:cx="http://schemas.microsoft.com/office/drawing/2014/chartex" xmlns:cx1="http://schemas.microsoft.com/office/drawing/2015/9/8/chartex" xmlns:mc="http://schemas.openxmlformats.org/markup-compatibility/2006" xmlns:o="urn:schemas-microsoft-com:office:office" xmlns:v="urn:schemas-microsoft-com:vml" xmlns:wp14="http://schemas.microsoft.com/office/word/2010/wordprocessingDrawing" xmlns:w10="urn:schemas-microsoft-com:office:word" xmlns:w="http://schemas.openxmlformats.org/wordprocessingml/2006/main" xmlns:w14="http://schemas.microsoft.com/office/word/2010/wordml" xmlns:w15="http://schemas.microsoft.com/office/word/2012/wordml" xmlns:w16se="http://schemas.microsoft.com/office/word/2015/wordml/symex" xmlns:wpg="http://schemas.microsoft.com/office/word/2010/wordprocessingGroup" xmlns:wpi="http://schemas.microsoft.com/office/word/2010/wordprocessingInk" xmlns:wps="http://schemas.microsoft.com/office/word/2010/wordprocessingShape" xmlns:a14="http://schemas.microsoft.com/office/drawing/2010/main" val="0"/>
                         </a:ext>
                       </a:extLst>
                     </a:blip>
@@ -28925,7 +28931,7 @@
                     <a:blip r:embed="rId19" cstate="print">
                       <a:extLst>
                         <a:ext uri="{28A0092B-C50C-407E-A947-70E740481C1C}">
-                          <a14:useLocalDpi xmlns:a14="http://schemas.microsoft.com/office/drawing/2010/main" xmlns:wps="http://schemas.microsoft.com/office/word/2010/wordprocessingShape" xmlns:wpi="http://schemas.microsoft.com/office/word/2010/wordprocessingInk" xmlns:wpg="http://schemas.microsoft.com/office/word/2010/wordprocessingGroup" xmlns:w16se="http://schemas.microsoft.com/office/word/2015/wordml/symex" xmlns:w15="http://schemas.microsoft.com/office/word/2012/wordml" xmlns:w14="http://schemas.microsoft.com/office/word/2010/wordml" xmlns:w="http://schemas.openxmlformats.org/wordprocessingml/2006/main" xmlns:w10="urn:schemas-microsoft-com:office:word" xmlns:wp14="http://schemas.microsoft.com/office/word/2010/wordprocessingDrawing" xmlns:v="urn:schemas-microsoft-com:vml" xmlns:o="urn:schemas-microsoft-com:office:office" xmlns:mc="http://schemas.openxmlformats.org/markup-compatibility/2006" xmlns:cx1="http://schemas.microsoft.com/office/drawing/2015/9/8/chartex" xmlns:cx="http://schemas.microsoft.com/office/drawing/2014/chartex" xmlns:wpc="http://schemas.microsoft.com/office/word/2010/wordprocessingCanvas" xmlns="" val="0"/>
+                          <a14:useLocalDpi xmlns="" xmlns:wpc="http://schemas.microsoft.com/office/word/2010/wordprocessingCanvas" xmlns:cx="http://schemas.microsoft.com/office/drawing/2014/chartex" xmlns:cx1="http://schemas.microsoft.com/office/drawing/2015/9/8/chartex" xmlns:mc="http://schemas.openxmlformats.org/markup-compatibility/2006" xmlns:o="urn:schemas-microsoft-com:office:office" xmlns:v="urn:schemas-microsoft-com:vml" xmlns:wp14="http://schemas.microsoft.com/office/word/2010/wordprocessingDrawing" xmlns:w10="urn:schemas-microsoft-com:office:word" xmlns:w="http://schemas.openxmlformats.org/wordprocessingml/2006/main" xmlns:w14="http://schemas.microsoft.com/office/word/2010/wordml" xmlns:w15="http://schemas.microsoft.com/office/word/2012/wordml" xmlns:w16se="http://schemas.microsoft.com/office/word/2015/wordml/symex" xmlns:wpg="http://schemas.microsoft.com/office/word/2010/wordprocessingGroup" xmlns:wpi="http://schemas.microsoft.com/office/word/2010/wordprocessingInk" xmlns:wps="http://schemas.microsoft.com/office/word/2010/wordprocessingShape" xmlns:a14="http://schemas.microsoft.com/office/drawing/2010/main" val="0"/>
                         </a:ext>
                       </a:extLst>
                     </a:blip>
@@ -29870,7 +29876,7 @@
                     <a:blip r:embed="rId20" cstate="print">
                       <a:extLst>
                         <a:ext uri="{28A0092B-C50C-407E-A947-70E740481C1C}">
-                          <a14:useLocalDpi xmlns:a14="http://schemas.microsoft.com/office/drawing/2010/main" xmlns:wps="http://schemas.microsoft.com/office/word/2010/wordprocessingShape" xmlns:wpi="http://schemas.microsoft.com/office/word/2010/wordprocessingInk" xmlns:wpg="http://schemas.microsoft.com/office/word/2010/wordprocessingGroup" xmlns:w16se="http://schemas.microsoft.com/office/word/2015/wordml/symex" xmlns:w15="http://schemas.microsoft.com/office/word/2012/wordml" xmlns:w14="http://schemas.microsoft.com/office/word/2010/wordml" xmlns:w="http://schemas.openxmlformats.org/wordprocessingml/2006/main" xmlns:w10="urn:schemas-microsoft-com:office:word" xmlns:wp14="http://schemas.microsoft.com/office/word/2010/wordprocessingDrawing" xmlns:v="urn:schemas-microsoft-com:vml" xmlns:o="urn:schemas-microsoft-com:office:office" xmlns:mc="http://schemas.openxmlformats.org/markup-compatibility/2006" xmlns:cx1="http://schemas.microsoft.com/office/drawing/2015/9/8/chartex" xmlns:cx="http://schemas.microsoft.com/office/drawing/2014/chartex" xmlns:wpc="http://schemas.microsoft.com/office/word/2010/wordprocessingCanvas" xmlns="" val="0"/>
+                          <a14:useLocalDpi xmlns="" xmlns:wpc="http://schemas.microsoft.com/office/word/2010/wordprocessingCanvas" xmlns:cx="http://schemas.microsoft.com/office/drawing/2014/chartex" xmlns:cx1="http://schemas.microsoft.com/office/drawing/2015/9/8/chartex" xmlns:mc="http://schemas.openxmlformats.org/markup-compatibility/2006" xmlns:o="urn:schemas-microsoft-com:office:office" xmlns:v="urn:schemas-microsoft-com:vml" xmlns:wp14="http://schemas.microsoft.com/office/word/2010/wordprocessingDrawing" xmlns:w10="urn:schemas-microsoft-com:office:word" xmlns:w="http://schemas.openxmlformats.org/wordprocessingml/2006/main" xmlns:w14="http://schemas.microsoft.com/office/word/2010/wordml" xmlns:w15="http://schemas.microsoft.com/office/word/2012/wordml" xmlns:w16se="http://schemas.microsoft.com/office/word/2015/wordml/symex" xmlns:wpg="http://schemas.microsoft.com/office/word/2010/wordprocessingGroup" xmlns:wpi="http://schemas.microsoft.com/office/word/2010/wordprocessingInk" xmlns:wps="http://schemas.microsoft.com/office/word/2010/wordprocessingShape" xmlns:a14="http://schemas.microsoft.com/office/drawing/2010/main" val="0"/>
                         </a:ext>
                       </a:extLst>
                     </a:blip>
@@ -30218,7 +30224,7 @@
                     <a:blip r:embed="rId21" cstate="print">
                       <a:extLst>
                         <a:ext uri="{28A0092B-C50C-407E-A947-70E740481C1C}">
-                          <a14:useLocalDpi xmlns:a14="http://schemas.microsoft.com/office/drawing/2010/main" xmlns:wps="http://schemas.microsoft.com/office/word/2010/wordprocessingShape" xmlns:wpi="http://schemas.microsoft.com/office/word/2010/wordprocessingInk" xmlns:wpg="http://schemas.microsoft.com/office/word/2010/wordprocessingGroup" xmlns:w16se="http://schemas.microsoft.com/office/word/2015/wordml/symex" xmlns:w15="http://schemas.microsoft.com/office/word/2012/wordml" xmlns:w14="http://schemas.microsoft.com/office/word/2010/wordml" xmlns:w="http://schemas.openxmlformats.org/wordprocessingml/2006/main" xmlns:w10="urn:schemas-microsoft-com:office:word" xmlns:wp14="http://schemas.microsoft.com/office/word/2010/wordprocessingDrawing" xmlns:v="urn:schemas-microsoft-com:vml" xmlns:o="urn:schemas-microsoft-com:office:office" xmlns:mc="http://schemas.openxmlformats.org/markup-compatibility/2006" xmlns:cx1="http://schemas.microsoft.com/office/drawing/2015/9/8/chartex" xmlns:cx="http://schemas.microsoft.com/office/drawing/2014/chartex" xmlns:wpc="http://schemas.microsoft.com/office/word/2010/wordprocessingCanvas" xmlns="" val="0"/>
+                          <a14:useLocalDpi xmlns="" xmlns:wpc="http://schemas.microsoft.com/office/word/2010/wordprocessingCanvas" xmlns:cx="http://schemas.microsoft.com/office/drawing/2014/chartex" xmlns:cx1="http://schemas.microsoft.com/office/drawing/2015/9/8/chartex" xmlns:mc="http://schemas.openxmlformats.org/markup-compatibility/2006" xmlns:o="urn:schemas-microsoft-com:office:office" xmlns:v="urn:schemas-microsoft-com:vml" xmlns:wp14="http://schemas.microsoft.com/office/word/2010/wordprocessingDrawing" xmlns:w10="urn:schemas-microsoft-com:office:word" xmlns:w="http://schemas.openxmlformats.org/wordprocessingml/2006/main" xmlns:w14="http://schemas.microsoft.com/office/word/2010/wordml" xmlns:w15="http://schemas.microsoft.com/office/word/2012/wordml" xmlns:w16se="http://schemas.microsoft.com/office/word/2015/wordml/symex" xmlns:wpg="http://schemas.microsoft.com/office/word/2010/wordprocessingGroup" xmlns:wpi="http://schemas.microsoft.com/office/word/2010/wordprocessingInk" xmlns:wps="http://schemas.microsoft.com/office/word/2010/wordprocessingShape" xmlns:a14="http://schemas.microsoft.com/office/drawing/2010/main" val="0"/>
                         </a:ext>
                       </a:extLst>
                     </a:blip>
@@ -30444,7 +30450,7 @@
                     <a:blip r:embed="rId22" cstate="print">
                       <a:extLst>
                         <a:ext uri="{28A0092B-C50C-407E-A947-70E740481C1C}">
-                          <a14:useLocalDpi xmlns:a14="http://schemas.microsoft.com/office/drawing/2010/main" xmlns:wps="http://schemas.microsoft.com/office/word/2010/wordprocessingShape" xmlns:wpi="http://schemas.microsoft.com/office/word/2010/wordprocessingInk" xmlns:wpg="http://schemas.microsoft.com/office/word/2010/wordprocessingGroup" xmlns:w16se="http://schemas.microsoft.com/office/word/2015/wordml/symex" xmlns:w15="http://schemas.microsoft.com/office/word/2012/wordml" xmlns:w14="http://schemas.microsoft.com/office/word/2010/wordml" xmlns:w="http://schemas.openxmlformats.org/wordprocessingml/2006/main" xmlns:w10="urn:schemas-microsoft-com:office:word" xmlns:wp14="http://schemas.microsoft.com/office/word/2010/wordprocessingDrawing" xmlns:v="urn:schemas-microsoft-com:vml" xmlns:o="urn:schemas-microsoft-com:office:office" xmlns:mc="http://schemas.openxmlformats.org/markup-compatibility/2006" xmlns:cx1="http://schemas.microsoft.com/office/drawing/2015/9/8/chartex" xmlns:cx="http://schemas.microsoft.com/office/drawing/2014/chartex" xmlns:wpc="http://schemas.microsoft.com/office/word/2010/wordprocessingCanvas" xmlns="" val="0"/>
+                          <a14:useLocalDpi xmlns="" xmlns:wpc="http://schemas.microsoft.com/office/word/2010/wordprocessingCanvas" xmlns:cx="http://schemas.microsoft.com/office/drawing/2014/chartex" xmlns:cx1="http://schemas.microsoft.com/office/drawing/2015/9/8/chartex" xmlns:mc="http://schemas.openxmlformats.org/markup-compatibility/2006" xmlns:o="urn:schemas-microsoft-com:office:office" xmlns:v="urn:schemas-microsoft-com:vml" xmlns:wp14="http://schemas.microsoft.com/office/word/2010/wordprocessingDrawing" xmlns:w10="urn:schemas-microsoft-com:office:word" xmlns:w="http://schemas.openxmlformats.org/wordprocessingml/2006/main" xmlns:w14="http://schemas.microsoft.com/office/word/2010/wordml" xmlns:w15="http://schemas.microsoft.com/office/word/2012/wordml" xmlns:w16se="http://schemas.microsoft.com/office/word/2015/wordml/symex" xmlns:wpg="http://schemas.microsoft.com/office/word/2010/wordprocessingGroup" xmlns:wpi="http://schemas.microsoft.com/office/word/2010/wordprocessingInk" xmlns:wps="http://schemas.microsoft.com/office/word/2010/wordprocessingShape" xmlns:a14="http://schemas.microsoft.com/office/drawing/2010/main" val="0"/>
                         </a:ext>
                       </a:extLst>
                     </a:blip>
@@ -30601,7 +30607,7 @@
                     <a:blip r:embed="rId23" cstate="print">
                       <a:extLst>
                         <a:ext uri="{28A0092B-C50C-407E-A947-70E740481C1C}">
-                          <a14:useLocalDpi xmlns:a14="http://schemas.microsoft.com/office/drawing/2010/main" xmlns:wps="http://schemas.microsoft.com/office/word/2010/wordprocessingShape" xmlns:wpi="http://schemas.microsoft.com/office/word/2010/wordprocessingInk" xmlns:wpg="http://schemas.microsoft.com/office/word/2010/wordprocessingGroup" xmlns:w16se="http://schemas.microsoft.com/office/word/2015/wordml/symex" xmlns:w15="http://schemas.microsoft.com/office/word/2012/wordml" xmlns:w14="http://schemas.microsoft.com/office/word/2010/wordml" xmlns:w="http://schemas.openxmlformats.org/wordprocessingml/2006/main" xmlns:w10="urn:schemas-microsoft-com:office:word" xmlns:wp14="http://schemas.microsoft.com/office/word/2010/wordprocessingDrawing" xmlns:v="urn:schemas-microsoft-com:vml" xmlns:o="urn:schemas-microsoft-com:office:office" xmlns:mc="http://schemas.openxmlformats.org/markup-compatibility/2006" xmlns:cx1="http://schemas.microsoft.com/office/drawing/2015/9/8/chartex" xmlns:cx="http://schemas.microsoft.com/office/drawing/2014/chartex" xmlns:wpc="http://schemas.microsoft.com/office/word/2010/wordprocessingCanvas" xmlns="" val="0"/>
+                          <a14:useLocalDpi xmlns="" xmlns:wpc="http://schemas.microsoft.com/office/word/2010/wordprocessingCanvas" xmlns:cx="http://schemas.microsoft.com/office/drawing/2014/chartex" xmlns:cx1="http://schemas.microsoft.com/office/drawing/2015/9/8/chartex" xmlns:mc="http://schemas.openxmlformats.org/markup-compatibility/2006" xmlns:o="urn:schemas-microsoft-com:office:office" xmlns:v="urn:schemas-microsoft-com:vml" xmlns:wp14="http://schemas.microsoft.com/office/word/2010/wordprocessingDrawing" xmlns:w10="urn:schemas-microsoft-com:office:word" xmlns:w="http://schemas.openxmlformats.org/wordprocessingml/2006/main" xmlns:w14="http://schemas.microsoft.com/office/word/2010/wordml" xmlns:w15="http://schemas.microsoft.com/office/word/2012/wordml" xmlns:w16se="http://schemas.microsoft.com/office/word/2015/wordml/symex" xmlns:wpg="http://schemas.microsoft.com/office/word/2010/wordprocessingGroup" xmlns:wpi="http://schemas.microsoft.com/office/word/2010/wordprocessingInk" xmlns:wps="http://schemas.microsoft.com/office/word/2010/wordprocessingShape" xmlns:a14="http://schemas.microsoft.com/office/drawing/2010/main" val="0"/>
                         </a:ext>
                       </a:extLst>
                     </a:blip>
@@ -31141,7 +31147,7 @@
                     <a:blip r:embed="rId25" cstate="print">
                       <a:extLst>
                         <a:ext uri="{28A0092B-C50C-407E-A947-70E740481C1C}">
-                          <a14:useLocalDpi xmlns:a14="http://schemas.microsoft.com/office/drawing/2010/main" xmlns:wps="http://schemas.microsoft.com/office/word/2010/wordprocessingShape" xmlns:wpi="http://schemas.microsoft.com/office/word/2010/wordprocessingInk" xmlns:wpg="http://schemas.microsoft.com/office/word/2010/wordprocessingGroup" xmlns:w16se="http://schemas.microsoft.com/office/word/2015/wordml/symex" xmlns:w15="http://schemas.microsoft.com/office/word/2012/wordml" xmlns:w14="http://schemas.microsoft.com/office/word/2010/wordml" xmlns:w="http://schemas.openxmlformats.org/wordprocessingml/2006/main" xmlns:w10="urn:schemas-microsoft-com:office:word" xmlns:wp14="http://schemas.microsoft.com/office/word/2010/wordprocessingDrawing" xmlns:v="urn:schemas-microsoft-com:vml" xmlns:o="urn:schemas-microsoft-com:office:office" xmlns:mc="http://schemas.openxmlformats.org/markup-compatibility/2006" xmlns:cx1="http://schemas.microsoft.com/office/drawing/2015/9/8/chartex" xmlns:cx="http://schemas.microsoft.com/office/drawing/2014/chartex" xmlns:wpc="http://schemas.microsoft.com/office/word/2010/wordprocessingCanvas" xmlns="" val="0"/>
+                          <a14:useLocalDpi xmlns="" xmlns:wpc="http://schemas.microsoft.com/office/word/2010/wordprocessingCanvas" xmlns:cx="http://schemas.microsoft.com/office/drawing/2014/chartex" xmlns:cx1="http://schemas.microsoft.com/office/drawing/2015/9/8/chartex" xmlns:mc="http://schemas.openxmlformats.org/markup-compatibility/2006" xmlns:o="urn:schemas-microsoft-com:office:office" xmlns:v="urn:schemas-microsoft-com:vml" xmlns:wp14="http://schemas.microsoft.com/office/word/2010/wordprocessingDrawing" xmlns:w10="urn:schemas-microsoft-com:office:word" xmlns:w="http://schemas.openxmlformats.org/wordprocessingml/2006/main" xmlns:w14="http://schemas.microsoft.com/office/word/2010/wordml" xmlns:w15="http://schemas.microsoft.com/office/word/2012/wordml" xmlns:w16se="http://schemas.microsoft.com/office/word/2015/wordml/symex" xmlns:wpg="http://schemas.microsoft.com/office/word/2010/wordprocessingGroup" xmlns:wpi="http://schemas.microsoft.com/office/word/2010/wordprocessingInk" xmlns:wps="http://schemas.microsoft.com/office/word/2010/wordprocessingShape" xmlns:a14="http://schemas.microsoft.com/office/drawing/2010/main" val="0"/>
                         </a:ext>
                       </a:extLst>
                     </a:blip>
@@ -31285,7 +31291,7 @@
                     <a:blip r:embed="rId26" cstate="print">
                       <a:extLst>
                         <a:ext uri="{28A0092B-C50C-407E-A947-70E740481C1C}">
-                          <a14:useLocalDpi xmlns:a14="http://schemas.microsoft.com/office/drawing/2010/main" xmlns:wps="http://schemas.microsoft.com/office/word/2010/wordprocessingShape" xmlns:wpi="http://schemas.microsoft.com/office/word/2010/wordprocessingInk" xmlns:wpg="http://schemas.microsoft.com/office/word/2010/wordprocessingGroup" xmlns:w16se="http://schemas.microsoft.com/office/word/2015/wordml/symex" xmlns:w15="http://schemas.microsoft.com/office/word/2012/wordml" xmlns:w14="http://schemas.microsoft.com/office/word/2010/wordml" xmlns:w="http://schemas.openxmlformats.org/wordprocessingml/2006/main" xmlns:w10="urn:schemas-microsoft-com:office:word" xmlns:wp14="http://schemas.microsoft.com/office/word/2010/wordprocessingDrawing" xmlns:v="urn:schemas-microsoft-com:vml" xmlns:o="urn:schemas-microsoft-com:office:office" xmlns:mc="http://schemas.openxmlformats.org/markup-compatibility/2006" xmlns:cx1="http://schemas.microsoft.com/office/drawing/2015/9/8/chartex" xmlns:cx="http://schemas.microsoft.com/office/drawing/2014/chartex" xmlns:wpc="http://schemas.microsoft.com/office/word/2010/wordprocessingCanvas" xmlns="" val="0"/>
+                          <a14:useLocalDpi xmlns="" xmlns:wpc="http://schemas.microsoft.com/office/word/2010/wordprocessingCanvas" xmlns:cx="http://schemas.microsoft.com/office/drawing/2014/chartex" xmlns:cx1="http://schemas.microsoft.com/office/drawing/2015/9/8/chartex" xmlns:mc="http://schemas.openxmlformats.org/markup-compatibility/2006" xmlns:o="urn:schemas-microsoft-com:office:office" xmlns:v="urn:schemas-microsoft-com:vml" xmlns:wp14="http://schemas.microsoft.com/office/word/2010/wordprocessingDrawing" xmlns:w10="urn:schemas-microsoft-com:office:word" xmlns:w="http://schemas.openxmlformats.org/wordprocessingml/2006/main" xmlns:w14="http://schemas.microsoft.com/office/word/2010/wordml" xmlns:w15="http://schemas.microsoft.com/office/word/2012/wordml" xmlns:w16se="http://schemas.microsoft.com/office/word/2015/wordml/symex" xmlns:wpg="http://schemas.microsoft.com/office/word/2010/wordprocessingGroup" xmlns:wpi="http://schemas.microsoft.com/office/word/2010/wordprocessingInk" xmlns:wps="http://schemas.microsoft.com/office/word/2010/wordprocessingShape" xmlns:a14="http://schemas.microsoft.com/office/drawing/2010/main" val="0"/>
                         </a:ext>
                       </a:extLst>
                     </a:blip>
@@ -31443,7 +31449,7 @@
                     <a:blip r:embed="rId27" cstate="print">
                       <a:extLst>
                         <a:ext uri="{28A0092B-C50C-407E-A947-70E740481C1C}">
-                          <a14:useLocalDpi xmlns:a14="http://schemas.microsoft.com/office/drawing/2010/main" xmlns:wps="http://schemas.microsoft.com/office/word/2010/wordprocessingShape" xmlns:wpi="http://schemas.microsoft.com/office/word/2010/wordprocessingInk" xmlns:wpg="http://schemas.microsoft.com/office/word/2010/wordprocessingGroup" xmlns:w16se="http://schemas.microsoft.com/office/word/2015/wordml/symex" xmlns:w15="http://schemas.microsoft.com/office/word/2012/wordml" xmlns:w14="http://schemas.microsoft.com/office/word/2010/wordml" xmlns:w="http://schemas.openxmlformats.org/wordprocessingml/2006/main" xmlns:w10="urn:schemas-microsoft-com:office:word" xmlns:wp14="http://schemas.microsoft.com/office/word/2010/wordprocessingDrawing" xmlns:v="urn:schemas-microsoft-com:vml" xmlns:o="urn:schemas-microsoft-com:office:office" xmlns:mc="http://schemas.openxmlformats.org/markup-compatibility/2006" xmlns:cx1="http://schemas.microsoft.com/office/drawing/2015/9/8/chartex" xmlns:cx="http://schemas.microsoft.com/office/drawing/2014/chartex" xmlns:wpc="http://schemas.microsoft.com/office/word/2010/wordprocessingCanvas" xmlns="" val="0"/>
+                          <a14:useLocalDpi xmlns="" xmlns:wpc="http://schemas.microsoft.com/office/word/2010/wordprocessingCanvas" xmlns:cx="http://schemas.microsoft.com/office/drawing/2014/chartex" xmlns:cx1="http://schemas.microsoft.com/office/drawing/2015/9/8/chartex" xmlns:mc="http://schemas.openxmlformats.org/markup-compatibility/2006" xmlns:o="urn:schemas-microsoft-com:office:office" xmlns:v="urn:schemas-microsoft-com:vml" xmlns:wp14="http://schemas.microsoft.com/office/word/2010/wordprocessingDrawing" xmlns:w10="urn:schemas-microsoft-com:office:word" xmlns:w="http://schemas.openxmlformats.org/wordprocessingml/2006/main" xmlns:w14="http://schemas.microsoft.com/office/word/2010/wordml" xmlns:w15="http://schemas.microsoft.com/office/word/2012/wordml" xmlns:w16se="http://schemas.microsoft.com/office/word/2015/wordml/symex" xmlns:wpg="http://schemas.microsoft.com/office/word/2010/wordprocessingGroup" xmlns:wpi="http://schemas.microsoft.com/office/word/2010/wordprocessingInk" xmlns:wps="http://schemas.microsoft.com/office/word/2010/wordprocessingShape" xmlns:a14="http://schemas.microsoft.com/office/drawing/2010/main" val="0"/>
                         </a:ext>
                       </a:extLst>
                     </a:blip>
@@ -31761,7 +31767,7 @@
                     <a:blip r:embed="rId28" cstate="print">
                       <a:extLst>
                         <a:ext uri="{28A0092B-C50C-407E-A947-70E740481C1C}">
-                          <a14:useLocalDpi xmlns:a14="http://schemas.microsoft.com/office/drawing/2010/main" xmlns:wps="http://schemas.microsoft.com/office/word/2010/wordprocessingShape" xmlns:wpi="http://schemas.microsoft.com/office/word/2010/wordprocessingInk" xmlns:wpg="http://schemas.microsoft.com/office/word/2010/wordprocessingGroup" xmlns:w16se="http://schemas.microsoft.com/office/word/2015/wordml/symex" xmlns:w15="http://schemas.microsoft.com/office/word/2012/wordml" xmlns:w14="http://schemas.microsoft.com/office/word/2010/wordml" xmlns:w="http://schemas.openxmlformats.org/wordprocessingml/2006/main" xmlns:w10="urn:schemas-microsoft-com:office:word" xmlns:wp14="http://schemas.microsoft.com/office/word/2010/wordprocessingDrawing" xmlns:v="urn:schemas-microsoft-com:vml" xmlns:o="urn:schemas-microsoft-com:office:office" xmlns:mc="http://schemas.openxmlformats.org/markup-compatibility/2006" xmlns:cx1="http://schemas.microsoft.com/office/drawing/2015/9/8/chartex" xmlns:cx="http://schemas.microsoft.com/office/drawing/2014/chartex" xmlns:wpc="http://schemas.microsoft.com/office/word/2010/wordprocessingCanvas" xmlns="" val="0"/>
+                          <a14:useLocalDpi xmlns="" xmlns:wpc="http://schemas.microsoft.com/office/word/2010/wordprocessingCanvas" xmlns:cx="http://schemas.microsoft.com/office/drawing/2014/chartex" xmlns:cx1="http://schemas.microsoft.com/office/drawing/2015/9/8/chartex" xmlns:mc="http://schemas.openxmlformats.org/markup-compatibility/2006" xmlns:o="urn:schemas-microsoft-com:office:office" xmlns:v="urn:schemas-microsoft-com:vml" xmlns:wp14="http://schemas.microsoft.com/office/word/2010/wordprocessingDrawing" xmlns:w10="urn:schemas-microsoft-com:office:word" xmlns:w="http://schemas.openxmlformats.org/wordprocessingml/2006/main" xmlns:w14="http://schemas.microsoft.com/office/word/2010/wordml" xmlns:w15="http://schemas.microsoft.com/office/word/2012/wordml" xmlns:w16se="http://schemas.microsoft.com/office/word/2015/wordml/symex" xmlns:wpg="http://schemas.microsoft.com/office/word/2010/wordprocessingGroup" xmlns:wpi="http://schemas.microsoft.com/office/word/2010/wordprocessingInk" xmlns:wps="http://schemas.microsoft.com/office/word/2010/wordprocessingShape" xmlns:a14="http://schemas.microsoft.com/office/drawing/2010/main" val="0"/>
                         </a:ext>
                       </a:extLst>
                     </a:blip>
@@ -32055,7 +32061,7 @@
                     <a:blip r:embed="rId29" cstate="print">
                       <a:extLst>
                         <a:ext uri="{28A0092B-C50C-407E-A947-70E740481C1C}">
-                          <a14:useLocalDpi xmlns:a14="http://schemas.microsoft.com/office/drawing/2010/main" xmlns:wps="http://schemas.microsoft.com/office/word/2010/wordprocessingShape" xmlns:wpi="http://schemas.microsoft.com/office/word/2010/wordprocessingInk" xmlns:wpg="http://schemas.microsoft.com/office/word/2010/wordprocessingGroup" xmlns:w16se="http://schemas.microsoft.com/office/word/2015/wordml/symex" xmlns:w15="http://schemas.microsoft.com/office/word/2012/wordml" xmlns:w14="http://schemas.microsoft.com/office/word/2010/wordml" xmlns:w="http://schemas.openxmlformats.org/wordprocessingml/2006/main" xmlns:w10="urn:schemas-microsoft-com:office:word" xmlns:wp14="http://schemas.microsoft.com/office/word/2010/wordprocessingDrawing" xmlns:v="urn:schemas-microsoft-com:vml" xmlns:o="urn:schemas-microsoft-com:office:office" xmlns:mc="http://schemas.openxmlformats.org/markup-compatibility/2006" xmlns:cx1="http://schemas.microsoft.com/office/drawing/2015/9/8/chartex" xmlns:cx="http://schemas.microsoft.com/office/drawing/2014/chartex" xmlns:wpc="http://schemas.microsoft.com/office/word/2010/wordprocessingCanvas" xmlns="" val="0"/>
+                          <a14:useLocalDpi xmlns="" xmlns:wpc="http://schemas.microsoft.com/office/word/2010/wordprocessingCanvas" xmlns:cx="http://schemas.microsoft.com/office/drawing/2014/chartex" xmlns:cx1="http://schemas.microsoft.com/office/drawing/2015/9/8/chartex" xmlns:mc="http://schemas.openxmlformats.org/markup-compatibility/2006" xmlns:o="urn:schemas-microsoft-com:office:office" xmlns:v="urn:schemas-microsoft-com:vml" xmlns:wp14="http://schemas.microsoft.com/office/word/2010/wordprocessingDrawing" xmlns:w10="urn:schemas-microsoft-com:office:word" xmlns:w="http://schemas.openxmlformats.org/wordprocessingml/2006/main" xmlns:w14="http://schemas.microsoft.com/office/word/2010/wordml" xmlns:w15="http://schemas.microsoft.com/office/word/2012/wordml" xmlns:w16se="http://schemas.microsoft.com/office/word/2015/wordml/symex" xmlns:wpg="http://schemas.microsoft.com/office/word/2010/wordprocessingGroup" xmlns:wpi="http://schemas.microsoft.com/office/word/2010/wordprocessingInk" xmlns:wps="http://schemas.microsoft.com/office/word/2010/wordprocessingShape" xmlns:a14="http://schemas.microsoft.com/office/drawing/2010/main" val="0"/>
                         </a:ext>
                       </a:extLst>
                     </a:blip>
@@ -32390,7 +32396,7 @@
                     <a:blip r:embed="rId30" cstate="print">
                       <a:extLst>
                         <a:ext uri="{28A0092B-C50C-407E-A947-70E740481C1C}">
-                          <a14:useLocalDpi xmlns:a14="http://schemas.microsoft.com/office/drawing/2010/main" xmlns:wps="http://schemas.microsoft.com/office/word/2010/wordprocessingShape" xmlns:wpi="http://schemas.microsoft.com/office/word/2010/wordprocessingInk" xmlns:wpg="http://schemas.microsoft.com/office/word/2010/wordprocessingGroup" xmlns:w16se="http://schemas.microsoft.com/office/word/2015/wordml/symex" xmlns:w15="http://schemas.microsoft.com/office/word/2012/wordml" xmlns:w14="http://schemas.microsoft.com/office/word/2010/wordml" xmlns:w="http://schemas.openxmlformats.org/wordprocessingml/2006/main" xmlns:w10="urn:schemas-microsoft-com:office:word" xmlns:wp14="http://schemas.microsoft.com/office/word/2010/wordprocessingDrawing" xmlns:v="urn:schemas-microsoft-com:vml" xmlns:o="urn:schemas-microsoft-com:office:office" xmlns:mc="http://schemas.openxmlformats.org/markup-compatibility/2006" xmlns:cx1="http://schemas.microsoft.com/office/drawing/2015/9/8/chartex" xmlns:cx="http://schemas.microsoft.com/office/drawing/2014/chartex" xmlns:wpc="http://schemas.microsoft.com/office/word/2010/wordprocessingCanvas" xmlns="" val="0"/>
+                          <a14:useLocalDpi xmlns="" xmlns:wpc="http://schemas.microsoft.com/office/word/2010/wordprocessingCanvas" xmlns:cx="http://schemas.microsoft.com/office/drawing/2014/chartex" xmlns:cx1="http://schemas.microsoft.com/office/drawing/2015/9/8/chartex" xmlns:mc="http://schemas.openxmlformats.org/markup-compatibility/2006" xmlns:o="urn:schemas-microsoft-com:office:office" xmlns:v="urn:schemas-microsoft-com:vml" xmlns:wp14="http://schemas.microsoft.com/office/word/2010/wordprocessingDrawing" xmlns:w10="urn:schemas-microsoft-com:office:word" xmlns:w="http://schemas.openxmlformats.org/wordprocessingml/2006/main" xmlns:w14="http://schemas.microsoft.com/office/word/2010/wordml" xmlns:w15="http://schemas.microsoft.com/office/word/2012/wordml" xmlns:w16se="http://schemas.microsoft.com/office/word/2015/wordml/symex" xmlns:wpg="http://schemas.microsoft.com/office/word/2010/wordprocessingGroup" xmlns:wpi="http://schemas.microsoft.com/office/word/2010/wordprocessingInk" xmlns:wps="http://schemas.microsoft.com/office/word/2010/wordprocessingShape" xmlns:a14="http://schemas.microsoft.com/office/drawing/2010/main" val="0"/>
                         </a:ext>
                       </a:extLst>
                     </a:blip>
@@ -32826,7 +32832,7 @@
                     <a:blip r:embed="rId31" cstate="print">
                       <a:extLst>
                         <a:ext uri="{28A0092B-C50C-407E-A947-70E740481C1C}">
-                          <a14:useLocalDpi xmlns:a14="http://schemas.microsoft.com/office/drawing/2010/main" xmlns:wps="http://schemas.microsoft.com/office/word/2010/wordprocessingShape" xmlns:wpi="http://schemas.microsoft.com/office/word/2010/wordprocessingInk" xmlns:wpg="http://schemas.microsoft.com/office/word/2010/wordprocessingGroup" xmlns:w16se="http://schemas.microsoft.com/office/word/2015/wordml/symex" xmlns:w15="http://schemas.microsoft.com/office/word/2012/wordml" xmlns:w14="http://schemas.microsoft.com/office/word/2010/wordml" xmlns:w="http://schemas.openxmlformats.org/wordprocessingml/2006/main" xmlns:w10="urn:schemas-microsoft-com:office:word" xmlns:wp14="http://schemas.microsoft.com/office/word/2010/wordprocessingDrawing" xmlns:v="urn:schemas-microsoft-com:vml" xmlns:o="urn:schemas-microsoft-com:office:office" xmlns:mc="http://schemas.openxmlformats.org/markup-compatibility/2006" xmlns:cx1="http://schemas.microsoft.com/office/drawing/2015/9/8/chartex" xmlns:cx="http://schemas.microsoft.com/office/drawing/2014/chartex" xmlns:wpc="http://schemas.microsoft.com/office/word/2010/wordprocessingCanvas" xmlns="" val="0"/>
+                          <a14:useLocalDpi xmlns="" xmlns:wpc="http://schemas.microsoft.com/office/word/2010/wordprocessingCanvas" xmlns:cx="http://schemas.microsoft.com/office/drawing/2014/chartex" xmlns:cx1="http://schemas.microsoft.com/office/drawing/2015/9/8/chartex" xmlns:mc="http://schemas.openxmlformats.org/markup-compatibility/2006" xmlns:o="urn:schemas-microsoft-com:office:office" xmlns:v="urn:schemas-microsoft-com:vml" xmlns:wp14="http://schemas.microsoft.com/office/word/2010/wordprocessingDrawing" xmlns:w10="urn:schemas-microsoft-com:office:word" xmlns:w="http://schemas.openxmlformats.org/wordprocessingml/2006/main" xmlns:w14="http://schemas.microsoft.com/office/word/2010/wordml" xmlns:w15="http://schemas.microsoft.com/office/word/2012/wordml" xmlns:w16se="http://schemas.microsoft.com/office/word/2015/wordml/symex" xmlns:wpg="http://schemas.microsoft.com/office/word/2010/wordprocessingGroup" xmlns:wpi="http://schemas.microsoft.com/office/word/2010/wordprocessingInk" xmlns:wps="http://schemas.microsoft.com/office/word/2010/wordprocessingShape" xmlns:a14="http://schemas.microsoft.com/office/drawing/2010/main" val="0"/>
                         </a:ext>
                       </a:extLst>
                     </a:blip>
@@ -33245,7 +33251,7 @@
                     <a:blip r:embed="rId33" cstate="print">
                       <a:extLst>
                         <a:ext uri="{28A0092B-C50C-407E-A947-70E740481C1C}">
-                          <a14:useLocalDpi xmlns:a14="http://schemas.microsoft.com/office/drawing/2010/main" xmlns:wps="http://schemas.microsoft.com/office/word/2010/wordprocessingShape" xmlns:wpi="http://schemas.microsoft.com/office/word/2010/wordprocessingInk" xmlns:wpg="http://schemas.microsoft.com/office/word/2010/wordprocessingGroup" xmlns:w16se="http://schemas.microsoft.com/office/word/2015/wordml/symex" xmlns:w15="http://schemas.microsoft.com/office/word/2012/wordml" xmlns:w14="http://schemas.microsoft.com/office/word/2010/wordml" xmlns:w="http://schemas.openxmlformats.org/wordprocessingml/2006/main" xmlns:w10="urn:schemas-microsoft-com:office:word" xmlns:wp14="http://schemas.microsoft.com/office/word/2010/wordprocessingDrawing" xmlns:v="urn:schemas-microsoft-com:vml" xmlns:o="urn:schemas-microsoft-com:office:office" xmlns:mc="http://schemas.openxmlformats.org/markup-compatibility/2006" xmlns:cx1="http://schemas.microsoft.com/office/drawing/2015/9/8/chartex" xmlns:cx="http://schemas.microsoft.com/office/drawing/2014/chartex" xmlns:wpc="http://schemas.microsoft.com/office/word/2010/wordprocessingCanvas" xmlns="" val="0"/>
+                          <a14:useLocalDpi xmlns="" xmlns:wpc="http://schemas.microsoft.com/office/word/2010/wordprocessingCanvas" xmlns:cx="http://schemas.microsoft.com/office/drawing/2014/chartex" xmlns:cx1="http://schemas.microsoft.com/office/drawing/2015/9/8/chartex" xmlns:mc="http://schemas.openxmlformats.org/markup-compatibility/2006" xmlns:o="urn:schemas-microsoft-com:office:office" xmlns:v="urn:schemas-microsoft-com:vml" xmlns:wp14="http://schemas.microsoft.com/office/word/2010/wordprocessingDrawing" xmlns:w10="urn:schemas-microsoft-com:office:word" xmlns:w="http://schemas.openxmlformats.org/wordprocessingml/2006/main" xmlns:w14="http://schemas.microsoft.com/office/word/2010/wordml" xmlns:w15="http://schemas.microsoft.com/office/word/2012/wordml" xmlns:w16se="http://schemas.microsoft.com/office/word/2015/wordml/symex" xmlns:wpg="http://schemas.microsoft.com/office/word/2010/wordprocessingGroup" xmlns:wpi="http://schemas.microsoft.com/office/word/2010/wordprocessingInk" xmlns:wps="http://schemas.microsoft.com/office/word/2010/wordprocessingShape" xmlns:a14="http://schemas.microsoft.com/office/drawing/2010/main" val="0"/>
                         </a:ext>
                       </a:extLst>
                     </a:blip>
@@ -42069,7 +42075,7 @@
                     <a:blip r:embed="rId34" cstate="print">
                       <a:extLst>
                         <a:ext uri="{28A0092B-C50C-407E-A947-70E740481C1C}">
-                          <a14:useLocalDpi xmlns:a14="http://schemas.microsoft.com/office/drawing/2010/main" xmlns:wps="http://schemas.microsoft.com/office/word/2010/wordprocessingShape" xmlns:wpi="http://schemas.microsoft.com/office/word/2010/wordprocessingInk" xmlns:wpg="http://schemas.microsoft.com/office/word/2010/wordprocessingGroup" xmlns:w16se="http://schemas.microsoft.com/office/word/2015/wordml/symex" xmlns:w15="http://schemas.microsoft.com/office/word/2012/wordml" xmlns:w14="http://schemas.microsoft.com/office/word/2010/wordml" xmlns:w="http://schemas.openxmlformats.org/wordprocessingml/2006/main" xmlns:w10="urn:schemas-microsoft-com:office:word" xmlns:wp14="http://schemas.microsoft.com/office/word/2010/wordprocessingDrawing" xmlns:v="urn:schemas-microsoft-com:vml" xmlns:o="urn:schemas-microsoft-com:office:office" xmlns:mc="http://schemas.openxmlformats.org/markup-compatibility/2006" xmlns:cx1="http://schemas.microsoft.com/office/drawing/2015/9/8/chartex" xmlns:cx="http://schemas.microsoft.com/office/drawing/2014/chartex" xmlns:wpc="http://schemas.microsoft.com/office/word/2010/wordprocessingCanvas" xmlns="" val="0"/>
+                          <a14:useLocalDpi xmlns="" xmlns:wpc="http://schemas.microsoft.com/office/word/2010/wordprocessingCanvas" xmlns:cx="http://schemas.microsoft.com/office/drawing/2014/chartex" xmlns:cx1="http://schemas.microsoft.com/office/drawing/2015/9/8/chartex" xmlns:mc="http://schemas.openxmlformats.org/markup-compatibility/2006" xmlns:o="urn:schemas-microsoft-com:office:office" xmlns:v="urn:schemas-microsoft-com:vml" xmlns:wp14="http://schemas.microsoft.com/office/word/2010/wordprocessingDrawing" xmlns:w10="urn:schemas-microsoft-com:office:word" xmlns:w="http://schemas.openxmlformats.org/wordprocessingml/2006/main" xmlns:w14="http://schemas.microsoft.com/office/word/2010/wordml" xmlns:w15="http://schemas.microsoft.com/office/word/2012/wordml" xmlns:w16se="http://schemas.microsoft.com/office/word/2015/wordml/symex" xmlns:wpg="http://schemas.microsoft.com/office/word/2010/wordprocessingGroup" xmlns:wpi="http://schemas.microsoft.com/office/word/2010/wordprocessingInk" xmlns:wps="http://schemas.microsoft.com/office/word/2010/wordprocessingShape" xmlns:a14="http://schemas.microsoft.com/office/drawing/2010/main" val="0"/>
                         </a:ext>
                       </a:extLst>
                     </a:blip>
@@ -42540,7 +42546,7 @@
                     <a:blip r:embed="rId35" cstate="print">
                       <a:extLst>
                         <a:ext uri="{28A0092B-C50C-407E-A947-70E740481C1C}">
-                          <a14:useLocalDpi xmlns:a14="http://schemas.microsoft.com/office/drawing/2010/main" xmlns:wps="http://schemas.microsoft.com/office/word/2010/wordprocessingShape" xmlns:wpi="http://schemas.microsoft.com/office/word/2010/wordprocessingInk" xmlns:wpg="http://schemas.microsoft.com/office/word/2010/wordprocessingGroup" xmlns:w16se="http://schemas.microsoft.com/office/word/2015/wordml/symex" xmlns:w15="http://schemas.microsoft.com/office/word/2012/wordml" xmlns:w14="http://schemas.microsoft.com/office/word/2010/wordml" xmlns:w="http://schemas.openxmlformats.org/wordprocessingml/2006/main" xmlns:w10="urn:schemas-microsoft-com:office:word" xmlns:wp14="http://schemas.microsoft.com/office/word/2010/wordprocessingDrawing" xmlns:v="urn:schemas-microsoft-com:vml" xmlns:o="urn:schemas-microsoft-com:office:office" xmlns:mc="http://schemas.openxmlformats.org/markup-compatibility/2006" xmlns:cx1="http://schemas.microsoft.com/office/drawing/2015/9/8/chartex" xmlns:cx="http://schemas.microsoft.com/office/drawing/2014/chartex" xmlns:wpc="http://schemas.microsoft.com/office/word/2010/wordprocessingCanvas" xmlns="" val="0"/>
+                          <a14:useLocalDpi xmlns="" xmlns:wpc="http://schemas.microsoft.com/office/word/2010/wordprocessingCanvas" xmlns:cx="http://schemas.microsoft.com/office/drawing/2014/chartex" xmlns:cx1="http://schemas.microsoft.com/office/drawing/2015/9/8/chartex" xmlns:mc="http://schemas.openxmlformats.org/markup-compatibility/2006" xmlns:o="urn:schemas-microsoft-com:office:office" xmlns:v="urn:schemas-microsoft-com:vml" xmlns:wp14="http://schemas.microsoft.com/office/word/2010/wordprocessingDrawing" xmlns:w10="urn:schemas-microsoft-com:office:word" xmlns:w="http://schemas.openxmlformats.org/wordprocessingml/2006/main" xmlns:w14="http://schemas.microsoft.com/office/word/2010/wordml" xmlns:w15="http://schemas.microsoft.com/office/word/2012/wordml" xmlns:w16se="http://schemas.microsoft.com/office/word/2015/wordml/symex" xmlns:wpg="http://schemas.microsoft.com/office/word/2010/wordprocessingGroup" xmlns:wpi="http://schemas.microsoft.com/office/word/2010/wordprocessingInk" xmlns:wps="http://schemas.microsoft.com/office/word/2010/wordprocessingShape" xmlns:a14="http://schemas.microsoft.com/office/drawing/2010/main" val="0"/>
                         </a:ext>
                       </a:extLst>
                     </a:blip>
@@ -44758,7 +44764,7 @@
                     <a:blip r:embed="rId37" cstate="print">
                       <a:extLst>
                         <a:ext uri="{28A0092B-C50C-407E-A947-70E740481C1C}">
-                          <a14:useLocalDpi xmlns:a14="http://schemas.microsoft.com/office/drawing/2010/main" xmlns:wps="http://schemas.microsoft.com/office/word/2010/wordprocessingShape" xmlns:wpi="http://schemas.microsoft.com/office/word/2010/wordprocessingInk" xmlns:wpg="http://schemas.microsoft.com/office/word/2010/wordprocessingGroup" xmlns:w16se="http://schemas.microsoft.com/office/word/2015/wordml/symex" xmlns:w15="http://schemas.microsoft.com/office/word/2012/wordml" xmlns:w14="http://schemas.microsoft.com/office/word/2010/wordml" xmlns:w="http://schemas.openxmlformats.org/wordprocessingml/2006/main" xmlns:w10="urn:schemas-microsoft-com:office:word" xmlns:wp14="http://schemas.microsoft.com/office/word/2010/wordprocessingDrawing" xmlns:v="urn:schemas-microsoft-com:vml" xmlns:o="urn:schemas-microsoft-com:office:office" xmlns:mc="http://schemas.openxmlformats.org/markup-compatibility/2006" xmlns:cx1="http://schemas.microsoft.com/office/drawing/2015/9/8/chartex" xmlns:cx="http://schemas.microsoft.com/office/drawing/2014/chartex" xmlns:wpc="http://schemas.microsoft.com/office/word/2010/wordprocessingCanvas" xmlns="" val="0"/>
+                          <a14:useLocalDpi xmlns="" xmlns:wpc="http://schemas.microsoft.com/office/word/2010/wordprocessingCanvas" xmlns:cx="http://schemas.microsoft.com/office/drawing/2014/chartex" xmlns:cx1="http://schemas.microsoft.com/office/drawing/2015/9/8/chartex" xmlns:mc="http://schemas.openxmlformats.org/markup-compatibility/2006" xmlns:o="urn:schemas-microsoft-com:office:office" xmlns:v="urn:schemas-microsoft-com:vml" xmlns:wp14="http://schemas.microsoft.com/office/word/2010/wordprocessingDrawing" xmlns:w10="urn:schemas-microsoft-com:office:word" xmlns:w="http://schemas.openxmlformats.org/wordprocessingml/2006/main" xmlns:w14="http://schemas.microsoft.com/office/word/2010/wordml" xmlns:w15="http://schemas.microsoft.com/office/word/2012/wordml" xmlns:w16se="http://schemas.microsoft.com/office/word/2015/wordml/symex" xmlns:wpg="http://schemas.microsoft.com/office/word/2010/wordprocessingGroup" xmlns:wpi="http://schemas.microsoft.com/office/word/2010/wordprocessingInk" xmlns:wps="http://schemas.microsoft.com/office/word/2010/wordprocessingShape" xmlns:a14="http://schemas.microsoft.com/office/drawing/2010/main" val="0"/>
                         </a:ext>
                       </a:extLst>
                     </a:blip>
@@ -44963,7 +44969,7 @@
                     <a:blip r:embed="rId38" cstate="print">
                       <a:extLst>
                         <a:ext uri="{28A0092B-C50C-407E-A947-70E740481C1C}">
-                          <a14:useLocalDpi xmlns:a14="http://schemas.microsoft.com/office/drawing/2010/main" xmlns:wps="http://schemas.microsoft.com/office/word/2010/wordprocessingShape" xmlns:wpi="http://schemas.microsoft.com/office/word/2010/wordprocessingInk" xmlns:wpg="http://schemas.microsoft.com/office/word/2010/wordprocessingGroup" xmlns:w16se="http://schemas.microsoft.com/office/word/2015/wordml/symex" xmlns:w15="http://schemas.microsoft.com/office/word/2012/wordml" xmlns:w14="http://schemas.microsoft.com/office/word/2010/wordml" xmlns:w="http://schemas.openxmlformats.org/wordprocessingml/2006/main" xmlns:w10="urn:schemas-microsoft-com:office:word" xmlns:wp14="http://schemas.microsoft.com/office/word/2010/wordprocessingDrawing" xmlns:v="urn:schemas-microsoft-com:vml" xmlns:o="urn:schemas-microsoft-com:office:office" xmlns:mc="http://schemas.openxmlformats.org/markup-compatibility/2006" xmlns:cx1="http://schemas.microsoft.com/office/drawing/2015/9/8/chartex" xmlns:cx="http://schemas.microsoft.com/office/drawing/2014/chartex" xmlns:wpc="http://schemas.microsoft.com/office/word/2010/wordprocessingCanvas" xmlns="" val="0"/>
+                          <a14:useLocalDpi xmlns="" xmlns:wpc="http://schemas.microsoft.com/office/word/2010/wordprocessingCanvas" xmlns:cx="http://schemas.microsoft.com/office/drawing/2014/chartex" xmlns:cx1="http://schemas.microsoft.com/office/drawing/2015/9/8/chartex" xmlns:mc="http://schemas.openxmlformats.org/markup-compatibility/2006" xmlns:o="urn:schemas-microsoft-com:office:office" xmlns:v="urn:schemas-microsoft-com:vml" xmlns:wp14="http://schemas.microsoft.com/office/word/2010/wordprocessingDrawing" xmlns:w10="urn:schemas-microsoft-com:office:word" xmlns:w="http://schemas.openxmlformats.org/wordprocessingml/2006/main" xmlns:w14="http://schemas.microsoft.com/office/word/2010/wordml" xmlns:w15="http://schemas.microsoft.com/office/word/2012/wordml" xmlns:w16se="http://schemas.microsoft.com/office/word/2015/wordml/symex" xmlns:wpg="http://schemas.microsoft.com/office/word/2010/wordprocessingGroup" xmlns:wpi="http://schemas.microsoft.com/office/word/2010/wordprocessingInk" xmlns:wps="http://schemas.microsoft.com/office/word/2010/wordprocessingShape" xmlns:a14="http://schemas.microsoft.com/office/drawing/2010/main" val="0"/>
                         </a:ext>
                       </a:extLst>
                     </a:blip>
@@ -47873,7 +47879,7 @@
             <w:rPr>
               <w:noProof/>
             </w:rPr>
-            <w:t>71</w:t>
+            <w:t>32</w:t>
           </w:r>
         </w:fldSimple>
       </w:p>
@@ -54438,7 +54444,7 @@
   <a:extraClrSchemeLst/>
   <a:extLst>
     <a:ext uri="{05A4C25C-085E-4340-85A3-A5531E510DB2}">
-      <thm15:themeFamily xmlns:thm15="http://schemas.microsoft.com/office/thememl/2012/main" xmlns="" name="Office Theme" id="{62F939B6-93AF-4DB8-9C6B-D6C7DFDC589F}" vid="{4A3C46E8-61CC-4603-A589-7422A47A8E4A}"/>
+      <thm15:themeFamily xmlns="" xmlns:thm15="http://schemas.microsoft.com/office/thememl/2012/main" name="Office Theme" id="{62F939B6-93AF-4DB8-9C6B-D6C7DFDC589F}" vid="{4A3C46E8-61CC-4603-A589-7422A47A8E4A}"/>
     </a:ext>
   </a:extLst>
 </a:theme>
@@ -54449,7 +54455,7 @@
 </file>
 
 <file path=customXml/itemProps1.xml><?xml version="1.0" encoding="utf-8"?>
-<ds:datastoreItem xmlns:ds="http://schemas.openxmlformats.org/officeDocument/2006/customXml" ds:itemID="{0BCE93B4-9B65-45E0-9E07-1C6926B0663D}">
+<ds:datastoreItem xmlns:ds="http://schemas.openxmlformats.org/officeDocument/2006/customXml" ds:itemID="{4BCDC7B8-8D0B-49A7-9E69-4C7E01CCF3FD}">
   <ds:schemaRefs>
     <ds:schemaRef ds:uri="http://schemas.openxmlformats.org/officeDocument/2006/bibliography"/>
   </ds:schemaRefs>

</xml_diff>

<commit_message>
algumas alterações já feitas. Faltando revisão de figuras e tabelas,alem do diagrama de componentes
</commit_message>
<xml_diff>
--- a/mono/Glauber Gadelha-TCC DashGen - FINAL.docx
+++ b/mono/Glauber Gadelha-TCC DashGen - FINAL.docx
@@ -1816,6 +1816,7 @@
       </w:pPr>
     </w:p>
     <w:p>
+      <w:commentRangeStart w:id="0"/>
       <w:r>
         <w:t>O objetivo do presente</w:t>
       </w:r>
@@ -1823,17 +1824,11 @@
         <w:t xml:space="preserve"> trabalho </w:t>
       </w:r>
       <w:r>
-        <w:t xml:space="preserve">é </w:t>
-      </w:r>
-      <w:r>
-        <w:t xml:space="preserve">o desenvolvimento de uma aplicação denominada </w:t>
+        <w:t xml:space="preserve">é o desenvolvimento de uma aplicação denominada </w:t>
       </w:r>
       <w:proofErr w:type="gramStart"/>
       <w:r>
-        <w:t>D</w:t>
-      </w:r>
-      <w:r>
-        <w:t>ashGen</w:t>
+        <w:t>DashGen</w:t>
       </w:r>
       <w:proofErr w:type="gramEnd"/>
       <w:r>
@@ -1931,6 +1926,13 @@
       </w:r>
       <w:r>
         <w:t xml:space="preserve">e de apresentação de dados em relatórios gráficos dinâmicos. </w:t>
+      </w:r>
+      <w:commentRangeEnd w:id="0"/>
+      <w:r>
+        <w:rPr>
+          <w:rStyle w:val="Refdecomentrio"/>
+        </w:rPr>
+        <w:commentReference w:id="0"/>
       </w:r>
     </w:p>
     <w:p>
@@ -2094,6 +2096,7 @@
       <w:pPr>
         <w:spacing w:line="240" w:lineRule="auto"/>
       </w:pPr>
+      <w:commentRangeStart w:id="1"/>
       <w:r>
         <w:t xml:space="preserve">The </w:t>
       </w:r>
@@ -2456,19 +2459,30 @@
       </w:r>
       <w:proofErr w:type="spellEnd"/>
       <w:r>
+        <w:t xml:space="preserve"> Javascript </w:t>
+      </w:r>
+      <w:proofErr w:type="spellStart"/>
+      <w:r>
+        <w:t>libraries</w:t>
+      </w:r>
+      <w:proofErr w:type="spellEnd"/>
+      <w:r>
         <w:t xml:space="preserve"> </w:t>
       </w:r>
       <w:proofErr w:type="spellStart"/>
       <w:r>
-        <w:t>the</w:t>
+        <w:t>support</w:t>
       </w:r>
       <w:proofErr w:type="spellEnd"/>
       <w:r>
-        <w:t xml:space="preserve"> Javascript </w:t>
+        <w:t>,</w:t>
+      </w:r>
+      <w:r>
+        <w:t xml:space="preserve"> </w:t>
       </w:r>
       <w:proofErr w:type="spellStart"/>
       <w:r>
-        <w:t>libraries</w:t>
+        <w:t>able</w:t>
       </w:r>
       <w:proofErr w:type="spellEnd"/>
       <w:r>
@@ -2476,18 +2490,18 @@
       </w:r>
       <w:proofErr w:type="spellStart"/>
       <w:r>
-        <w:t>support</w:t>
+        <w:t>to</w:t>
       </w:r>
       <w:proofErr w:type="spellEnd"/>
       <w:r>
-        <w:t>,</w:t>
-      </w:r>
-      <w:r>
         <w:t xml:space="preserve"> </w:t>
       </w:r>
+      <w:r>
+        <w:t xml:space="preserve">render </w:t>
+      </w:r>
       <w:proofErr w:type="spellStart"/>
       <w:r>
-        <w:t>able</w:t>
+        <w:t>graphics</w:t>
       </w:r>
       <w:proofErr w:type="spellEnd"/>
       <w:r>
@@ -2495,18 +2509,93 @@
       </w:r>
       <w:proofErr w:type="spellStart"/>
       <w:r>
+        <w:t>and</w:t>
+      </w:r>
+      <w:proofErr w:type="spellEnd"/>
+      <w:r>
+        <w:t xml:space="preserve"> </w:t>
+      </w:r>
+      <w:proofErr w:type="spellStart"/>
+      <w:r>
+        <w:t>dynamic</w:t>
+      </w:r>
+      <w:proofErr w:type="spellEnd"/>
+      <w:r>
+        <w:t xml:space="preserve"> </w:t>
+      </w:r>
+      <w:proofErr w:type="spellStart"/>
+      <w:r>
+        <w:t>cross</w:t>
+      </w:r>
+      <w:r>
+        <w:t>filters</w:t>
+      </w:r>
+      <w:proofErr w:type="spellEnd"/>
+      <w:r>
+        <w:t xml:space="preserve">. </w:t>
+      </w:r>
+      <w:r>
+        <w:t xml:space="preserve">It </w:t>
+      </w:r>
+      <w:proofErr w:type="spellStart"/>
+      <w:r>
+        <w:t>is</w:t>
+      </w:r>
+      <w:proofErr w:type="spellEnd"/>
+      <w:r>
+        <w:t xml:space="preserve"> </w:t>
+      </w:r>
+      <w:proofErr w:type="spellStart"/>
+      <w:r>
+        <w:t>expected</w:t>
+      </w:r>
+      <w:proofErr w:type="spellEnd"/>
+      <w:r>
+        <w:t xml:space="preserve"> </w:t>
+      </w:r>
+      <w:proofErr w:type="spellStart"/>
+      <w:r>
+        <w:t>that</w:t>
+      </w:r>
+      <w:proofErr w:type="spellEnd"/>
+      <w:r>
+        <w:t xml:space="preserve"> </w:t>
+      </w:r>
+      <w:proofErr w:type="spellStart"/>
+      <w:r>
+        <w:t>this</w:t>
+      </w:r>
+      <w:proofErr w:type="spellEnd"/>
+      <w:r>
+        <w:t xml:space="preserve"> </w:t>
+      </w:r>
+      <w:proofErr w:type="spellStart"/>
+      <w:r>
+        <w:t>work</w:t>
+      </w:r>
+      <w:proofErr w:type="spellEnd"/>
+      <w:r>
+        <w:t xml:space="preserve"> </w:t>
+      </w:r>
+      <w:proofErr w:type="spellStart"/>
+      <w:r>
+        <w:t>contribute</w:t>
+      </w:r>
+      <w:proofErr w:type="spellEnd"/>
+      <w:r>
+        <w:t xml:space="preserve"> </w:t>
+      </w:r>
+      <w:proofErr w:type="spellStart"/>
+      <w:r>
         <w:t>to</w:t>
       </w:r>
       <w:proofErr w:type="spellEnd"/>
       <w:r>
         <w:t xml:space="preserve"> </w:t>
       </w:r>
-      <w:r>
-        <w:t xml:space="preserve">render </w:t>
-      </w:r>
       <w:proofErr w:type="spellStart"/>
       <w:r>
-        <w:t>graphics</w:t>
+        <w:t>research</w:t>
       </w:r>
       <w:proofErr w:type="spellEnd"/>
       <w:r>
@@ -2514,196 +2603,111 @@
       </w:r>
       <w:proofErr w:type="spellStart"/>
       <w:r>
+        <w:t>on</w:t>
+      </w:r>
+      <w:proofErr w:type="spellEnd"/>
+      <w:r>
+        <w:t xml:space="preserve"> </w:t>
+      </w:r>
+      <w:proofErr w:type="spellStart"/>
+      <w:r>
+        <w:t>automatic</w:t>
+      </w:r>
+      <w:proofErr w:type="spellEnd"/>
+      <w:r>
+        <w:t xml:space="preserve"> </w:t>
+      </w:r>
+      <w:proofErr w:type="spellStart"/>
+      <w:r>
+        <w:t>artifact</w:t>
+      </w:r>
+      <w:proofErr w:type="spellEnd"/>
+      <w:r>
+        <w:t xml:space="preserve"> </w:t>
+      </w:r>
+      <w:proofErr w:type="spellStart"/>
+      <w:r>
+        <w:t>generation</w:t>
+      </w:r>
+      <w:proofErr w:type="spellEnd"/>
+      <w:r>
+        <w:t xml:space="preserve"> </w:t>
+      </w:r>
+      <w:r>
+        <w:t xml:space="preserve">in </w:t>
+      </w:r>
+      <w:proofErr w:type="spellStart"/>
+      <w:r>
+        <w:t>different</w:t>
+      </w:r>
+      <w:proofErr w:type="spellEnd"/>
+      <w:r>
+        <w:t xml:space="preserve"> </w:t>
+      </w:r>
+      <w:proofErr w:type="spellStart"/>
+      <w:r>
+        <w:t>application</w:t>
+      </w:r>
+      <w:proofErr w:type="spellEnd"/>
+      <w:r>
+        <w:t xml:space="preserve"> </w:t>
+      </w:r>
+      <w:proofErr w:type="spellStart"/>
+      <w:r>
+        <w:t>domains</w:t>
+      </w:r>
+      <w:proofErr w:type="spellEnd"/>
+      <w:r>
+        <w:t xml:space="preserve"> </w:t>
+      </w:r>
+      <w:proofErr w:type="spellStart"/>
+      <w:r>
         <w:t>and</w:t>
       </w:r>
       <w:proofErr w:type="spellEnd"/>
       <w:r>
+        <w:t xml:space="preserve"> data </w:t>
+      </w:r>
+      <w:proofErr w:type="spellStart"/>
+      <w:r>
+        <w:t>presentation</w:t>
+      </w:r>
+      <w:proofErr w:type="spellEnd"/>
+      <w:r>
+        <w:t xml:space="preserve"> in </w:t>
+      </w:r>
+      <w:proofErr w:type="spellStart"/>
+      <w:r>
+        <w:t>dynamic</w:t>
+      </w:r>
+      <w:proofErr w:type="spellEnd"/>
+      <w:r>
         <w:t xml:space="preserve"> </w:t>
       </w:r>
       <w:proofErr w:type="spellStart"/>
       <w:r>
-        <w:t>dynamic</w:t>
+        <w:t>graphic</w:t>
       </w:r>
       <w:proofErr w:type="spellEnd"/>
       <w:r>
         <w:t xml:space="preserve"> </w:t>
       </w:r>
       <w:proofErr w:type="spellStart"/>
-      <w:r>
-        <w:t>cross</w:t>
-      </w:r>
-      <w:r>
-        <w:t>filters</w:t>
+      <w:proofErr w:type="gramStart"/>
+      <w:r>
+        <w:t>reports</w:t>
       </w:r>
       <w:proofErr w:type="spellEnd"/>
       <w:r>
-        <w:t xml:space="preserve">. </w:t>
-      </w:r>
-      <w:r>
-        <w:t xml:space="preserve">It </w:t>
-      </w:r>
-      <w:proofErr w:type="spellStart"/>
-      <w:r>
-        <w:t>is</w:t>
-      </w:r>
-      <w:proofErr w:type="spellEnd"/>
-      <w:r>
-        <w:t xml:space="preserve"> </w:t>
-      </w:r>
-      <w:proofErr w:type="spellStart"/>
-      <w:r>
-        <w:t>expected</w:t>
-      </w:r>
-      <w:proofErr w:type="spellEnd"/>
-      <w:r>
-        <w:t xml:space="preserve"> </w:t>
-      </w:r>
-      <w:proofErr w:type="spellStart"/>
-      <w:r>
-        <w:t>that</w:t>
-      </w:r>
-      <w:proofErr w:type="spellEnd"/>
-      <w:r>
-        <w:t xml:space="preserve"> </w:t>
-      </w:r>
-      <w:proofErr w:type="spellStart"/>
-      <w:r>
-        <w:t>this</w:t>
-      </w:r>
-      <w:proofErr w:type="spellEnd"/>
-      <w:r>
-        <w:t xml:space="preserve"> </w:t>
-      </w:r>
-      <w:proofErr w:type="spellStart"/>
-      <w:r>
-        <w:t>work</w:t>
-      </w:r>
-      <w:proofErr w:type="spellEnd"/>
-      <w:r>
-        <w:t xml:space="preserve"> </w:t>
-      </w:r>
-      <w:proofErr w:type="spellStart"/>
-      <w:r>
-        <w:t>contribute</w:t>
-      </w:r>
-      <w:proofErr w:type="spellEnd"/>
-      <w:r>
-        <w:t xml:space="preserve"> </w:t>
-      </w:r>
-      <w:proofErr w:type="spellStart"/>
-      <w:r>
-        <w:t>to</w:t>
-      </w:r>
-      <w:proofErr w:type="spellEnd"/>
-      <w:r>
-        <w:t xml:space="preserve"> </w:t>
-      </w:r>
-      <w:proofErr w:type="spellStart"/>
-      <w:r>
-        <w:t>research</w:t>
-      </w:r>
-      <w:proofErr w:type="spellEnd"/>
-      <w:r>
-        <w:t xml:space="preserve"> </w:t>
-      </w:r>
-      <w:proofErr w:type="spellStart"/>
-      <w:r>
-        <w:t>on</w:t>
-      </w:r>
-      <w:proofErr w:type="spellEnd"/>
-      <w:r>
-        <w:t xml:space="preserve"> </w:t>
-      </w:r>
-      <w:proofErr w:type="spellStart"/>
-      <w:r>
-        <w:t>automatic</w:t>
-      </w:r>
-      <w:proofErr w:type="spellEnd"/>
-      <w:r>
-        <w:t xml:space="preserve"> </w:t>
-      </w:r>
-      <w:proofErr w:type="spellStart"/>
-      <w:r>
-        <w:t>artifact</w:t>
-      </w:r>
-      <w:proofErr w:type="spellEnd"/>
-      <w:r>
-        <w:t xml:space="preserve"> </w:t>
-      </w:r>
-      <w:proofErr w:type="spellStart"/>
-      <w:r>
-        <w:t>generation</w:t>
-      </w:r>
-      <w:proofErr w:type="spellEnd"/>
-      <w:r>
-        <w:t xml:space="preserve"> </w:t>
-      </w:r>
-      <w:r>
-        <w:t xml:space="preserve">in </w:t>
-      </w:r>
-      <w:proofErr w:type="spellStart"/>
-      <w:r>
-        <w:t>different</w:t>
-      </w:r>
-      <w:proofErr w:type="spellEnd"/>
-      <w:r>
-        <w:t xml:space="preserve"> </w:t>
-      </w:r>
-      <w:proofErr w:type="spellStart"/>
-      <w:r>
-        <w:t>application</w:t>
-      </w:r>
-      <w:proofErr w:type="spellEnd"/>
-      <w:r>
-        <w:t xml:space="preserve"> </w:t>
-      </w:r>
-      <w:proofErr w:type="spellStart"/>
-      <w:r>
-        <w:t>domains</w:t>
-      </w:r>
-      <w:proofErr w:type="spellEnd"/>
-      <w:r>
-        <w:t xml:space="preserve"> </w:t>
-      </w:r>
-      <w:proofErr w:type="spellStart"/>
-      <w:r>
-        <w:t>and</w:t>
-      </w:r>
-      <w:proofErr w:type="spellEnd"/>
-      <w:r>
-        <w:t xml:space="preserve"> data </w:t>
-      </w:r>
-      <w:proofErr w:type="spellStart"/>
-      <w:r>
-        <w:t>presentation</w:t>
-      </w:r>
-      <w:proofErr w:type="spellEnd"/>
-      <w:r>
-        <w:t xml:space="preserve"> in </w:t>
-      </w:r>
-      <w:proofErr w:type="spellStart"/>
-      <w:r>
-        <w:t>dynamic</w:t>
-      </w:r>
-      <w:proofErr w:type="spellEnd"/>
-      <w:r>
-        <w:t xml:space="preserve"> </w:t>
-      </w:r>
-      <w:proofErr w:type="spellStart"/>
-      <w:r>
-        <w:t>graphic</w:t>
-      </w:r>
-      <w:proofErr w:type="spellEnd"/>
-      <w:r>
-        <w:t xml:space="preserve"> </w:t>
-      </w:r>
-      <w:proofErr w:type="spellStart"/>
-      <w:r>
-        <w:t>reports</w:t>
-      </w:r>
-      <w:proofErr w:type="spellEnd"/>
-      <w:r>
         <w:t>.</w:t>
+      </w:r>
+      <w:commentRangeEnd w:id="1"/>
+      <w:proofErr w:type="gramEnd"/>
+      <w:r>
+        <w:rPr>
+          <w:rStyle w:val="Refdecomentrio"/>
+        </w:rPr>
+        <w:commentReference w:id="1"/>
       </w:r>
     </w:p>
     <w:p>
@@ -2811,6 +2815,8 @@
         </w:rPr>
         <w:t>.</w:t>
       </w:r>
+      <w:bookmarkStart w:id="2" w:name="_GoBack"/>
+      <w:bookmarkEnd w:id="2"/>
     </w:p>
     <w:p>
       <w:pPr>
@@ -13417,7 +13423,7 @@
           <w:szCs w:val="24"/>
         </w:rPr>
         <w:sectPr>
-          <w:headerReference w:type="default" r:id="rId9"/>
+          <w:headerReference w:type="default" r:id="rId10"/>
           <w:pgSz w:w="11906" w:h="16838" w:code="9"/>
           <w:pgMar w:top="1701" w:right="1134" w:bottom="1134" w:left="1701" w:header="709" w:footer="709" w:gutter="0"/>
           <w:cols w:space="708"/>
@@ -13438,8 +13444,8 @@
       <w:pPr>
         <w:pStyle w:val="Ttulo1"/>
       </w:pPr>
-      <w:bookmarkStart w:id="0" w:name="_Toc498681696"/>
-      <w:bookmarkStart w:id="1" w:name="_Toc33871096"/>
+      <w:bookmarkStart w:id="3" w:name="_Toc498681696"/>
+      <w:bookmarkStart w:id="4" w:name="_Toc33871096"/>
       <w:proofErr w:type="gramStart"/>
       <w:r>
         <w:lastRenderedPageBreak/>
@@ -13452,8 +13458,8 @@
       <w:r>
         <w:t>INTRODUÇÃO</w:t>
       </w:r>
-      <w:bookmarkEnd w:id="0"/>
-      <w:bookmarkEnd w:id="1"/>
+      <w:bookmarkEnd w:id="3"/>
+      <w:bookmarkEnd w:id="4"/>
     </w:p>
     <w:p/>
     <w:p>
@@ -13741,7 +13747,7 @@
       <w:r>
         <w:tab/>
       </w:r>
-      <w:bookmarkStart w:id="2" w:name="_Toc498681698"/>
+      <w:bookmarkStart w:id="5" w:name="_Toc498681698"/>
       <w:r>
         <w:t>A demanda de mercado por entregas no mais curto prazo possível, bem como a necessidade de se desenvolver artefatos que permitam fácil entendimento, documentação, manutenção e evolução, além da importância de uma apresentação clara e si</w:t>
       </w:r>
@@ -14010,8 +14016,8 @@
       <w:pPr>
         <w:pStyle w:val="Ttulo2"/>
       </w:pPr>
-      <w:bookmarkStart w:id="3" w:name="_Toc33871097"/>
-      <w:bookmarkEnd w:id="2"/>
+      <w:bookmarkStart w:id="6" w:name="_Toc33871097"/>
+      <w:bookmarkEnd w:id="5"/>
       <w:r>
         <w:t xml:space="preserve">1.1 </w:t>
       </w:r>
@@ -14027,7 +14033,7 @@
       <w:r>
         <w:t xml:space="preserve"> escopo</w:t>
       </w:r>
-      <w:bookmarkEnd w:id="3"/>
+      <w:bookmarkEnd w:id="6"/>
     </w:p>
     <w:p/>
     <w:p>
@@ -14403,7 +14409,7 @@
       <w:pPr>
         <w:pStyle w:val="Ttulo2"/>
       </w:pPr>
-      <w:bookmarkStart w:id="4" w:name="_Toc33871098"/>
+      <w:bookmarkStart w:id="7" w:name="_Toc33871098"/>
       <w:r>
         <w:t xml:space="preserve">1.2 </w:t>
       </w:r>
@@ -14413,7 +14419,7 @@
       <w:r>
         <w:t xml:space="preserve"> metodológicos</w:t>
       </w:r>
-      <w:bookmarkEnd w:id="4"/>
+      <w:bookmarkEnd w:id="7"/>
     </w:p>
     <w:p/>
     <w:p>
@@ -14730,8 +14736,8 @@
       <w:pPr>
         <w:pStyle w:val="Ttulo2"/>
       </w:pPr>
-      <w:bookmarkStart w:id="5" w:name="_Toc498681701"/>
-      <w:bookmarkStart w:id="6" w:name="_Toc33871099"/>
+      <w:bookmarkStart w:id="8" w:name="_Toc498681701"/>
+      <w:bookmarkStart w:id="9" w:name="_Toc33871099"/>
       <w:proofErr w:type="gramStart"/>
       <w:r>
         <w:t>1.</w:t>
@@ -14742,7 +14748,7 @@
       <w:r>
         <w:t xml:space="preserve"> </w:t>
       </w:r>
-      <w:bookmarkEnd w:id="5"/>
+      <w:bookmarkEnd w:id="8"/>
       <w:r>
         <w:t>Organização</w:t>
       </w:r>
@@ -14750,7 +14756,7 @@
       <w:r>
         <w:t xml:space="preserve"> do trabalho</w:t>
       </w:r>
-      <w:bookmarkEnd w:id="6"/>
+      <w:bookmarkEnd w:id="9"/>
     </w:p>
     <w:p/>
     <w:p>
@@ -14882,7 +14888,7 @@
           <w:szCs w:val="32"/>
         </w:rPr>
       </w:pPr>
-      <w:bookmarkStart w:id="7" w:name="_Toc33871100"/>
+      <w:bookmarkStart w:id="10" w:name="_Toc33871100"/>
       <w:r>
         <w:br w:type="page"/>
       </w:r>
@@ -14906,7 +14912,7 @@
       <w:r>
         <w:t xml:space="preserve"> TEÓRICA</w:t>
       </w:r>
-      <w:bookmarkEnd w:id="7"/>
+      <w:bookmarkEnd w:id="10"/>
     </w:p>
     <w:p/>
     <w:p>
@@ -14981,7 +14987,7 @@
       <w:pPr>
         <w:pStyle w:val="Ttulo2"/>
       </w:pPr>
-      <w:bookmarkStart w:id="8" w:name="_Toc33871101"/>
+      <w:bookmarkStart w:id="11" w:name="_Toc33871101"/>
       <w:r>
         <w:t xml:space="preserve">2.1 </w:t>
       </w:r>
@@ -14993,7 +14999,7 @@
       <w:r>
         <w:t xml:space="preserve"> de Software</w:t>
       </w:r>
-      <w:bookmarkEnd w:id="8"/>
+      <w:bookmarkEnd w:id="11"/>
     </w:p>
     <w:p/>
     <w:p>
@@ -15640,7 +15646,7 @@
       <w:pPr>
         <w:pStyle w:val="Ttulo3"/>
       </w:pPr>
-      <w:bookmarkStart w:id="9" w:name="_Toc33871102"/>
+      <w:bookmarkStart w:id="12" w:name="_Toc33871102"/>
       <w:r>
         <w:lastRenderedPageBreak/>
         <w:t>2.1.</w:t>
@@ -15651,7 +15657,7 @@
       <w:r>
         <w:t xml:space="preserve"> Técnicas de aplicação de reuso de software</w:t>
       </w:r>
-      <w:bookmarkEnd w:id="9"/>
+      <w:bookmarkEnd w:id="12"/>
     </w:p>
     <w:p/>
     <w:p>
@@ -15821,7 +15827,7 @@
                     </pic:cNvPicPr>
                   </pic:nvPicPr>
                   <pic:blipFill>
-                    <a:blip r:embed="rId10" cstate="print">
+                    <a:blip r:embed="rId11" cstate="print">
                       <a:extLst>
                         <a:ext uri="{28A0092B-C50C-407E-A947-70E740481C1C}">
                           <a14:useLocalDpi xmlns:a14="http://schemas.microsoft.com/office/drawing/2010/main" val="0"/>
@@ -16908,7 +16914,7 @@
       <w:pPr>
         <w:pStyle w:val="Ttulo3"/>
       </w:pPr>
-      <w:bookmarkStart w:id="10" w:name="_Toc33871103"/>
+      <w:bookmarkStart w:id="13" w:name="_Toc33871103"/>
       <w:r>
         <w:t>2.1.</w:t>
       </w:r>
@@ -16930,7 +16936,7 @@
       <w:r>
         <w:t>programas</w:t>
       </w:r>
-      <w:bookmarkEnd w:id="10"/>
+      <w:bookmarkEnd w:id="13"/>
     </w:p>
     <w:p/>
     <w:p>
@@ -17351,7 +17357,7 @@
       <w:pPr>
         <w:pStyle w:val="Ttulo2"/>
       </w:pPr>
-      <w:bookmarkStart w:id="11" w:name="_Toc33871104"/>
+      <w:bookmarkStart w:id="14" w:name="_Toc33871104"/>
       <w:r>
         <w:t>2.</w:t>
       </w:r>
@@ -17379,7 +17385,7 @@
       <w:r>
         <w:t>)</w:t>
       </w:r>
-      <w:bookmarkEnd w:id="11"/>
+      <w:bookmarkEnd w:id="14"/>
     </w:p>
     <w:p/>
     <w:p>
@@ -17561,11 +17567,11 @@
       <w:pPr>
         <w:pStyle w:val="Ttulo3"/>
       </w:pPr>
-      <w:bookmarkStart w:id="12" w:name="_Toc33871105"/>
+      <w:bookmarkStart w:id="15" w:name="_Toc33871105"/>
       <w:r>
         <w:t>2.2.1 Elementos básicos de motores de gabarito</w:t>
       </w:r>
-      <w:bookmarkEnd w:id="12"/>
+      <w:bookmarkEnd w:id="15"/>
     </w:p>
     <w:p/>
     <w:p>
@@ -18035,7 +18041,7 @@
                     <pic:cNvPicPr/>
                   </pic:nvPicPr>
                   <pic:blipFill>
-                    <a:blip r:embed="rId11" cstate="print">
+                    <a:blip r:embed="rId12" cstate="print">
                       <a:extLst>
                         <a:ext uri="{28A0092B-C50C-407E-A947-70E740481C1C}">
                           <a14:useLocalDpi xmlns:a14="http://schemas.microsoft.com/office/drawing/2010/main" val="0"/>
@@ -18271,7 +18277,7 @@
       <w:pPr>
         <w:pStyle w:val="Ttulo2"/>
       </w:pPr>
-      <w:bookmarkStart w:id="13" w:name="_Toc33871106"/>
+      <w:bookmarkStart w:id="16" w:name="_Toc33871106"/>
       <w:proofErr w:type="gramStart"/>
       <w:r>
         <w:t xml:space="preserve">2.3 </w:t>
@@ -18286,7 +18292,7 @@
       <w:r>
         <w:t>de gabaritos</w:t>
       </w:r>
-      <w:bookmarkEnd w:id="13"/>
+      <w:bookmarkEnd w:id="16"/>
       <w:r>
         <w:t xml:space="preserve"> </w:t>
       </w:r>
@@ -18362,11 +18368,11 @@
       <w:r>
         <w:t xml:space="preserve"> </w:t>
       </w:r>
-      <w:bookmarkStart w:id="14" w:name="_Toc33871107"/>
+      <w:bookmarkStart w:id="17" w:name="_Toc33871107"/>
       <w:r>
         <w:t>2.3.1 Apache Velocity</w:t>
       </w:r>
-      <w:bookmarkEnd w:id="14"/>
+      <w:bookmarkEnd w:id="17"/>
     </w:p>
     <w:p/>
     <w:p>
@@ -21021,7 +21027,7 @@
       <w:pPr>
         <w:pStyle w:val="Ttulo3"/>
       </w:pPr>
-      <w:bookmarkStart w:id="15" w:name="_Toc33871108"/>
+      <w:bookmarkStart w:id="18" w:name="_Toc33871108"/>
       <w:r>
         <w:t>2</w:t>
       </w:r>
@@ -21034,7 +21040,7 @@
       <w:r>
         <w:t xml:space="preserve"> Apache Freemarker</w:t>
       </w:r>
-      <w:bookmarkEnd w:id="15"/>
+      <w:bookmarkEnd w:id="18"/>
     </w:p>
     <w:p/>
     <w:p>
@@ -23312,11 +23318,11 @@
       <w:pPr>
         <w:pStyle w:val="Ttulo3"/>
       </w:pPr>
-      <w:bookmarkStart w:id="16" w:name="_Toc33871109"/>
+      <w:bookmarkStart w:id="19" w:name="_Toc33871109"/>
       <w:r>
         <w:t>2.3.3 Critérios usados na avaliação dos motores de gabaritos pesquisados</w:t>
       </w:r>
-      <w:bookmarkEnd w:id="16"/>
+      <w:bookmarkEnd w:id="19"/>
     </w:p>
     <w:p/>
     <w:p>
@@ -24432,7 +24438,7 @@
       <w:pPr>
         <w:pStyle w:val="Ttulo2"/>
       </w:pPr>
-      <w:bookmarkStart w:id="17" w:name="_Toc33871110"/>
+      <w:bookmarkStart w:id="20" w:name="_Toc33871110"/>
       <w:proofErr w:type="gramStart"/>
       <w:r>
         <w:t>2.2 Apache</w:t>
@@ -24441,7 +24447,7 @@
       <w:r>
         <w:t xml:space="preserve"> Maven</w:t>
       </w:r>
-      <w:bookmarkEnd w:id="17"/>
+      <w:bookmarkEnd w:id="20"/>
     </w:p>
     <w:p/>
     <w:p>
@@ -24757,7 +24763,7 @@
                     </pic:cNvPicPr>
                   </pic:nvPicPr>
                   <pic:blipFill>
-                    <a:blip r:embed="rId12" cstate="print">
+                    <a:blip r:embed="rId13" cstate="print">
                       <a:extLst>
                         <a:ext uri="{28A0092B-C50C-407E-A947-70E740481C1C}">
                           <a14:useLocalDpi xmlns:a14="http://schemas.microsoft.com/office/drawing/2010/main" val="0"/>
@@ -25529,7 +25535,7 @@
                     </pic:cNvPicPr>
                   </pic:nvPicPr>
                   <pic:blipFill>
-                    <a:blip r:embed="rId13" cstate="print">
+                    <a:blip r:embed="rId14" cstate="print">
                       <a:extLst>
                         <a:ext uri="{28A0092B-C50C-407E-A947-70E740481C1C}">
                           <a14:useLocalDpi xmlns:a14="http://schemas.microsoft.com/office/drawing/2010/main" val="0"/>
@@ -25603,7 +25609,7 @@
       <w:pPr>
         <w:pStyle w:val="Ttulo2"/>
       </w:pPr>
-      <w:bookmarkStart w:id="18" w:name="_Toc33871111"/>
+      <w:bookmarkStart w:id="21" w:name="_Toc33871111"/>
       <w:r>
         <w:t xml:space="preserve">2.4 </w:t>
       </w:r>
@@ -25615,7 +25621,7 @@
       <w:r>
         <w:t>js</w:t>
       </w:r>
-      <w:bookmarkEnd w:id="18"/>
+      <w:bookmarkEnd w:id="21"/>
     </w:p>
     <w:p/>
     <w:p>
@@ -25696,7 +25702,7 @@
       <w:pPr>
         <w:pStyle w:val="Ttulo3"/>
       </w:pPr>
-      <w:bookmarkStart w:id="19" w:name="_Toc33871112"/>
+      <w:bookmarkStart w:id="22" w:name="_Toc33871112"/>
       <w:r>
         <w:lastRenderedPageBreak/>
         <w:t xml:space="preserve">2.4.1 </w:t>
@@ -25709,7 +25715,7 @@
       <w:r>
         <w:t>js</w:t>
       </w:r>
-      <w:bookmarkEnd w:id="19"/>
+      <w:bookmarkEnd w:id="22"/>
     </w:p>
     <w:p/>
     <w:p>
@@ -25792,7 +25798,7 @@
       <w:pPr>
         <w:pStyle w:val="Ttulo3"/>
       </w:pPr>
-      <w:bookmarkStart w:id="20" w:name="_Toc33871113"/>
+      <w:bookmarkStart w:id="23" w:name="_Toc33871113"/>
       <w:r>
         <w:t xml:space="preserve">2.4.2 </w:t>
       </w:r>
@@ -25804,7 +25810,7 @@
       <w:r>
         <w:t>js</w:t>
       </w:r>
-      <w:bookmarkEnd w:id="20"/>
+      <w:bookmarkEnd w:id="23"/>
     </w:p>
     <w:p/>
     <w:p>
@@ -25857,11 +25863,11 @@
       <w:pPr>
         <w:pStyle w:val="Ttulo2"/>
       </w:pPr>
-      <w:bookmarkStart w:id="21" w:name="_Toc33871114"/>
+      <w:bookmarkStart w:id="24" w:name="_Toc33871114"/>
       <w:r>
         <w:t>2.5 Outras bibliotecas utilizadas neste trabalho</w:t>
       </w:r>
-      <w:bookmarkEnd w:id="21"/>
+      <w:bookmarkEnd w:id="24"/>
     </w:p>
     <w:p/>
     <w:p>
@@ -25886,14 +25892,14 @@
           <w:rFonts w:eastAsiaTheme="minorHAnsi"/>
         </w:rPr>
       </w:pPr>
-      <w:bookmarkStart w:id="22" w:name="_Toc33871115"/>
+      <w:bookmarkStart w:id="25" w:name="_Toc33871115"/>
       <w:r>
         <w:rPr>
           <w:rFonts w:eastAsiaTheme="minorHAnsi"/>
         </w:rPr>
         <w:t>2.5.1 Apache Commons CSV</w:t>
       </w:r>
-      <w:bookmarkEnd w:id="22"/>
+      <w:bookmarkEnd w:id="25"/>
     </w:p>
     <w:p/>
     <w:p>
@@ -25997,11 +26003,11 @@
       <w:pPr>
         <w:pStyle w:val="Ttulo3"/>
       </w:pPr>
-      <w:bookmarkStart w:id="23" w:name="_Toc33871116"/>
+      <w:bookmarkStart w:id="26" w:name="_Toc33871116"/>
       <w:r>
         <w:t>2.5.2 Apache Commons IO</w:t>
       </w:r>
-      <w:bookmarkEnd w:id="23"/>
+      <w:bookmarkEnd w:id="26"/>
     </w:p>
     <w:p/>
     <w:p>
@@ -26063,7 +26069,7 @@
       <w:pPr>
         <w:pStyle w:val="Ttulo3"/>
       </w:pPr>
-      <w:bookmarkStart w:id="24" w:name="_Toc33871117"/>
+      <w:bookmarkStart w:id="27" w:name="_Toc33871117"/>
       <w:r>
         <w:t xml:space="preserve">2.5.3 </w:t>
       </w:r>
@@ -26075,7 +26081,7 @@
       <w:r>
         <w:t xml:space="preserve"> ZT-ZIP</w:t>
       </w:r>
-      <w:bookmarkEnd w:id="24"/>
+      <w:bookmarkEnd w:id="27"/>
     </w:p>
     <w:p/>
     <w:p>
@@ -26173,7 +26179,7 @@
       <w:pPr>
         <w:pStyle w:val="Ttulo2"/>
       </w:pPr>
-      <w:bookmarkStart w:id="25" w:name="_Toc33871118"/>
+      <w:bookmarkStart w:id="28" w:name="_Toc33871118"/>
       <w:r>
         <w:t xml:space="preserve">2.6 </w:t>
       </w:r>
@@ -26185,7 +26191,7 @@
       <w:r>
         <w:t xml:space="preserve"> 8</w:t>
       </w:r>
-      <w:bookmarkEnd w:id="25"/>
+      <w:bookmarkEnd w:id="28"/>
     </w:p>
     <w:p/>
     <w:p>
@@ -26937,7 +26943,7 @@
                     <pic:cNvPicPr/>
                   </pic:nvPicPr>
                   <pic:blipFill>
-                    <a:blip r:embed="rId14" cstate="print">
+                    <a:blip r:embed="rId15" cstate="print">
                       <a:extLst>
                         <a:ext uri="{28A0092B-C50C-407E-A947-70E740481C1C}">
                           <a14:useLocalDpi xmlns:a14="http://schemas.microsoft.com/office/drawing/2010/main" val="0"/>
@@ -27045,7 +27051,7 @@
           <w:szCs w:val="32"/>
         </w:rPr>
       </w:pPr>
-      <w:bookmarkStart w:id="26" w:name="_Toc33871119"/>
+      <w:bookmarkStart w:id="29" w:name="_Toc33871119"/>
       <w:r>
         <w:br w:type="page"/>
       </w:r>
@@ -27063,7 +27069,7 @@
       <w:r>
         <w:t xml:space="preserve"> SOLUÇÕES CORRELATAS</w:t>
       </w:r>
-      <w:bookmarkEnd w:id="26"/>
+      <w:bookmarkEnd w:id="29"/>
     </w:p>
     <w:p/>
     <w:p>
@@ -27107,7 +27113,7 @@
       <w:pPr>
         <w:pStyle w:val="Ttulo2"/>
       </w:pPr>
-      <w:bookmarkStart w:id="27" w:name="_Toc33871120"/>
+      <w:bookmarkStart w:id="30" w:name="_Toc33871120"/>
       <w:r>
         <w:t>3.</w:t>
       </w:r>
@@ -27117,7 +27123,7 @@
       <w:r>
         <w:t xml:space="preserve"> Qlik Sense</w:t>
       </w:r>
-      <w:bookmarkEnd w:id="27"/>
+      <w:bookmarkEnd w:id="30"/>
     </w:p>
     <w:p/>
     <w:p>
@@ -27370,7 +27376,7 @@
                     </pic:cNvPicPr>
                   </pic:nvPicPr>
                   <pic:blipFill rotWithShape="1">
-                    <a:blip r:embed="rId15" cstate="print">
+                    <a:blip r:embed="rId16" cstate="print">
                       <a:extLst>
                         <a:ext uri="{28A0092B-C50C-407E-A947-70E740481C1C}">
                           <a14:useLocalDpi xmlns:a14="http://schemas.microsoft.com/office/drawing/2010/main" val="0"/>
@@ -27462,7 +27468,7 @@
       <w:pPr>
         <w:pStyle w:val="Ttulo2"/>
       </w:pPr>
-      <w:bookmarkStart w:id="28" w:name="_Toc33871121"/>
+      <w:bookmarkStart w:id="31" w:name="_Toc33871121"/>
       <w:proofErr w:type="gramStart"/>
       <w:r>
         <w:t>3.2 Tableau</w:t>
@@ -27471,7 +27477,7 @@
       <w:r>
         <w:t xml:space="preserve"> Desktop</w:t>
       </w:r>
-      <w:bookmarkEnd w:id="28"/>
+      <w:bookmarkEnd w:id="31"/>
     </w:p>
     <w:p/>
     <w:p>
@@ -27780,7 +27786,7 @@
                     <pic:cNvPicPr/>
                   </pic:nvPicPr>
                   <pic:blipFill>
-                    <a:blip r:embed="rId16" cstate="print">
+                    <a:blip r:embed="rId17" cstate="print">
                       <a:extLst>
                         <a:ext uri="{28A0092B-C50C-407E-A947-70E740481C1C}">
                           <a14:useLocalDpi xmlns:a14="http://schemas.microsoft.com/office/drawing/2010/main" val="0"/>
@@ -27872,7 +27878,7 @@
       <w:pPr>
         <w:pStyle w:val="Ttulo2"/>
       </w:pPr>
-      <w:bookmarkStart w:id="29" w:name="_Toc33871122"/>
+      <w:bookmarkStart w:id="32" w:name="_Toc33871122"/>
       <w:proofErr w:type="gramStart"/>
       <w:r>
         <w:t>3.3 Microsoft Power</w:t>
@@ -27881,7 +27887,7 @@
       <w:r>
         <w:t xml:space="preserve"> BI</w:t>
       </w:r>
-      <w:bookmarkEnd w:id="29"/>
+      <w:bookmarkEnd w:id="32"/>
     </w:p>
     <w:p/>
     <w:p>
@@ -28124,7 +28130,7 @@
                     </pic:cNvPicPr>
                   </pic:nvPicPr>
                   <pic:blipFill>
-                    <a:blip r:embed="rId17" cstate="print">
+                    <a:blip r:embed="rId18" cstate="print">
                       <a:extLst>
                         <a:ext uri="{28A0092B-C50C-407E-A947-70E740481C1C}">
                           <a14:useLocalDpi xmlns:a14="http://schemas.microsoft.com/office/drawing/2010/main" val="0"/>
@@ -28218,7 +28224,7 @@
           <w:szCs w:val="20"/>
         </w:rPr>
       </w:pPr>
-      <w:bookmarkStart w:id="30" w:name="_Toc33871123"/>
+      <w:bookmarkStart w:id="33" w:name="_Toc33871123"/>
     </w:p>
     <w:p>
       <w:pPr>
@@ -28250,7 +28256,7 @@
       <w:r>
         <w:t xml:space="preserve"> </w:t>
       </w:r>
-      <w:bookmarkEnd w:id="30"/>
+      <w:bookmarkEnd w:id="33"/>
       <w:r>
         <w:t>DESENVOLVIMENTO DO PROTÓTIPO</w:t>
       </w:r>
@@ -28330,7 +28336,7 @@
           <w:szCs w:val="26"/>
         </w:rPr>
       </w:pPr>
-      <w:bookmarkStart w:id="31" w:name="_Toc33871124"/>
+      <w:bookmarkStart w:id="34" w:name="_Toc33871124"/>
     </w:p>
     <w:p>
       <w:pPr>
@@ -28354,7 +28360,7 @@
       <w:r>
         <w:t xml:space="preserve"> Geral</w:t>
       </w:r>
-      <w:bookmarkEnd w:id="31"/>
+      <w:bookmarkEnd w:id="34"/>
     </w:p>
     <w:p/>
     <w:p>
@@ -28801,7 +28807,7 @@
                     <pic:cNvPicPr/>
                   </pic:nvPicPr>
                   <pic:blipFill>
-                    <a:blip r:embed="rId18" cstate="print"/>
+                    <a:blip r:embed="rId19" cstate="print"/>
                     <a:stretch>
                       <a:fillRect/>
                     </a:stretch>
@@ -28852,7 +28858,7 @@
         <w:spacing w:after="160" w:line="240" w:lineRule="auto"/>
         <w:jc w:val="left"/>
       </w:pPr>
-      <w:bookmarkStart w:id="32" w:name="_Toc33871125"/>
+      <w:bookmarkStart w:id="35" w:name="_Toc33871125"/>
       <w:proofErr w:type="gramStart"/>
       <w:r>
         <w:t>4</w:t>
@@ -28864,7 +28870,7 @@
       <w:r>
         <w:t xml:space="preserve"> das Etapas de Desenvolvimento</w:t>
       </w:r>
-      <w:bookmarkEnd w:id="32"/>
+      <w:bookmarkEnd w:id="35"/>
     </w:p>
     <w:p/>
     <w:p>
@@ -28961,7 +28967,7 @@
       <w:pPr>
         <w:pStyle w:val="Ttulo2"/>
       </w:pPr>
-      <w:bookmarkStart w:id="33" w:name="_Toc33871126"/>
+      <w:bookmarkStart w:id="36" w:name="_Toc33871126"/>
       <w:r>
         <w:t>4</w:t>
       </w:r>
@@ -28976,7 +28982,7 @@
       <w:r>
         <w:t>Levantamento dos Requisitos</w:t>
       </w:r>
-      <w:bookmarkEnd w:id="33"/>
+      <w:bookmarkEnd w:id="36"/>
     </w:p>
     <w:p/>
     <w:p>
@@ -30366,7 +30372,7 @@
       <w:pPr>
         <w:pStyle w:val="Ttulo1"/>
       </w:pPr>
-      <w:bookmarkStart w:id="34" w:name="_Toc33871127"/>
+      <w:bookmarkStart w:id="37" w:name="_Toc33871127"/>
       <w:proofErr w:type="gramStart"/>
       <w:r>
         <w:t>4</w:t>
@@ -30384,7 +30390,7 @@
       <w:r>
         <w:t>Casos de Uso</w:t>
       </w:r>
-      <w:bookmarkEnd w:id="34"/>
+      <w:bookmarkEnd w:id="37"/>
     </w:p>
     <w:p/>
     <w:p>
@@ -30561,7 +30567,7 @@
                     <pic:cNvPicPr/>
                   </pic:nvPicPr>
                   <pic:blipFill>
-                    <a:blip r:embed="rId19" cstate="print">
+                    <a:blip r:embed="rId20" cstate="print">
                       <a:extLst>
                         <a:ext uri="{28A0092B-C50C-407E-A947-70E740481C1C}">
                           <a14:useLocalDpi xmlns:a14="http://schemas.microsoft.com/office/drawing/2010/main" val="0"/>
@@ -31263,7 +31269,7 @@
       <w:pPr>
         <w:pStyle w:val="Ttulo2"/>
       </w:pPr>
-      <w:bookmarkStart w:id="35" w:name="_Toc33871128"/>
+      <w:bookmarkStart w:id="38" w:name="_Toc33871128"/>
       <w:proofErr w:type="gramStart"/>
       <w:r>
         <w:t>4</w:t>
@@ -31278,7 +31284,7 @@
       <w:r>
         <w:t xml:space="preserve"> de classes</w:t>
       </w:r>
-      <w:bookmarkEnd w:id="35"/>
+      <w:bookmarkEnd w:id="38"/>
     </w:p>
     <w:p/>
     <w:p>
@@ -31470,7 +31476,7 @@
                     <pic:cNvPicPr/>
                   </pic:nvPicPr>
                   <pic:blipFill>
-                    <a:blip r:embed="rId20" cstate="print">
+                    <a:blip r:embed="rId21" cstate="print">
                       <a:extLst>
                         <a:ext uri="{28A0092B-C50C-407E-A947-70E740481C1C}">
                           <a14:useLocalDpi xmlns:a14="http://schemas.microsoft.com/office/drawing/2010/main" val="0"/>
@@ -31792,7 +31798,7 @@
                     <pic:cNvPicPr/>
                   </pic:nvPicPr>
                   <pic:blipFill>
-                    <a:blip r:embed="rId21" cstate="print">
+                    <a:blip r:embed="rId22" cstate="print">
                       <a:extLst>
                         <a:ext uri="{28A0092B-C50C-407E-A947-70E740481C1C}">
                           <a14:useLocalDpi xmlns:a14="http://schemas.microsoft.com/office/drawing/2010/main" val="0"/>
@@ -31846,7 +31852,7 @@
       <w:r>
         <w:t xml:space="preserve"> </w:t>
       </w:r>
-      <w:bookmarkStart w:id="36" w:name="_Toc33871129"/>
+      <w:bookmarkStart w:id="39" w:name="_Toc33871129"/>
     </w:p>
     <w:p>
       <w:pPr>
@@ -31863,7 +31869,7 @@
       <w:r>
         <w:t>dinâmica</w:t>
       </w:r>
-      <w:bookmarkEnd w:id="36"/>
+      <w:bookmarkEnd w:id="39"/>
     </w:p>
     <w:p/>
     <w:p>
@@ -32018,7 +32024,7 @@
                     <pic:cNvPicPr/>
                   </pic:nvPicPr>
                   <pic:blipFill>
-                    <a:blip r:embed="rId22" cstate="print">
+                    <a:blip r:embed="rId23" cstate="print">
                       <a:extLst>
                         <a:ext uri="{28A0092B-C50C-407E-A947-70E740481C1C}">
                           <a14:useLocalDpi xmlns:a14="http://schemas.microsoft.com/office/drawing/2010/main" val="0"/>
@@ -32167,7 +32173,7 @@
                     <pic:cNvPicPr/>
                   </pic:nvPicPr>
                   <pic:blipFill>
-                    <a:blip r:embed="rId23" cstate="print">
+                    <a:blip r:embed="rId24" cstate="print">
                       <a:extLst>
                         <a:ext uri="{28A0092B-C50C-407E-A947-70E740481C1C}">
                           <a14:useLocalDpi xmlns:a14="http://schemas.microsoft.com/office/drawing/2010/main" val="0"/>
@@ -32218,7 +32224,7 @@
       <w:pPr>
         <w:pStyle w:val="Ttulo2"/>
       </w:pPr>
-      <w:bookmarkStart w:id="37" w:name="_Toc33871130"/>
+      <w:bookmarkStart w:id="40" w:name="_Toc33871130"/>
       <w:r>
         <w:t xml:space="preserve">4.7 Desenvolvimento da Aplicação </w:t>
       </w:r>
@@ -32226,7 +32232,7 @@
       <w:r>
         <w:t>DashGen</w:t>
       </w:r>
-      <w:bookmarkEnd w:id="37"/>
+      <w:bookmarkEnd w:id="40"/>
       <w:proofErr w:type="gramEnd"/>
     </w:p>
     <w:p/>
@@ -32282,11 +32288,11 @@
       <w:pPr>
         <w:pStyle w:val="Ttulo3"/>
       </w:pPr>
-      <w:bookmarkStart w:id="38" w:name="_Toc33871131"/>
+      <w:bookmarkStart w:id="41" w:name="_Toc33871131"/>
       <w:r>
         <w:t>4.7.1 A interface gráfica do usuário GUI</w:t>
       </w:r>
-      <w:bookmarkEnd w:id="38"/>
+      <w:bookmarkEnd w:id="41"/>
     </w:p>
     <w:p/>
     <w:p>
@@ -32431,7 +32437,7 @@
                     <pic:cNvPicPr/>
                   </pic:nvPicPr>
                   <pic:blipFill>
-                    <a:blip r:embed="rId24" cstate="print"/>
+                    <a:blip r:embed="rId25" cstate="print"/>
                     <a:stretch>
                       <a:fillRect/>
                     </a:stretch>
@@ -32642,7 +32648,7 @@
                     </pic:cNvPicPr>
                   </pic:nvPicPr>
                   <pic:blipFill>
-                    <a:blip r:embed="rId25" cstate="print">
+                    <a:blip r:embed="rId26" cstate="print">
                       <a:extLst>
                         <a:ext uri="{28A0092B-C50C-407E-A947-70E740481C1C}">
                           <a14:useLocalDpi xmlns:a14="http://schemas.microsoft.com/office/drawing/2010/main" val="0"/>
@@ -32786,7 +32792,7 @@
                     <pic:cNvPicPr/>
                   </pic:nvPicPr>
                   <pic:blipFill>
-                    <a:blip r:embed="rId26" cstate="print">
+                    <a:blip r:embed="rId27" cstate="print">
                       <a:extLst>
                         <a:ext uri="{28A0092B-C50C-407E-A947-70E740481C1C}">
                           <a14:useLocalDpi xmlns:a14="http://schemas.microsoft.com/office/drawing/2010/main" val="0"/>
@@ -32944,7 +32950,7 @@
                     <pic:cNvPicPr/>
                   </pic:nvPicPr>
                   <pic:blipFill>
-                    <a:blip r:embed="rId27" cstate="print">
+                    <a:blip r:embed="rId28" cstate="print">
                       <a:extLst>
                         <a:ext uri="{28A0092B-C50C-407E-A947-70E740481C1C}">
                           <a14:useLocalDpi xmlns:a14="http://schemas.microsoft.com/office/drawing/2010/main" val="0"/>
@@ -32997,14 +33003,14 @@
       <w:pPr>
         <w:pStyle w:val="Ttulo3"/>
       </w:pPr>
-      <w:bookmarkStart w:id="39" w:name="_Toc33871132"/>
+      <w:bookmarkStart w:id="42" w:name="_Toc33871132"/>
       <w:r>
         <w:t>4.7.</w:t>
       </w:r>
       <w:r>
         <w:t>2 Controlador</w:t>
       </w:r>
-      <w:bookmarkEnd w:id="39"/>
+      <w:bookmarkEnd w:id="42"/>
     </w:p>
     <w:p/>
     <w:p>
@@ -33254,7 +33260,7 @@
                     </pic:cNvPicPr>
                   </pic:nvPicPr>
                   <pic:blipFill>
-                    <a:blip r:embed="rId28" cstate="print">
+                    <a:blip r:embed="rId29" cstate="print">
                       <a:extLst>
                         <a:ext uri="{28A0092B-C50C-407E-A947-70E740481C1C}">
                           <a14:useLocalDpi xmlns:a14="http://schemas.microsoft.com/office/drawing/2010/main" val="0"/>
@@ -33540,7 +33546,7 @@
                     </pic:cNvPicPr>
                   </pic:nvPicPr>
                   <pic:blipFill>
-                    <a:blip r:embed="rId29" cstate="print">
+                    <a:blip r:embed="rId30" cstate="print">
                       <a:extLst>
                         <a:ext uri="{28A0092B-C50C-407E-A947-70E740481C1C}">
                           <a14:useLocalDpi xmlns:a14="http://schemas.microsoft.com/office/drawing/2010/main" val="0"/>
@@ -33867,7 +33873,7 @@
                     </pic:cNvPicPr>
                   </pic:nvPicPr>
                   <pic:blipFill>
-                    <a:blip r:embed="rId30" cstate="print">
+                    <a:blip r:embed="rId31" cstate="print">
                       <a:extLst>
                         <a:ext uri="{28A0092B-C50C-407E-A947-70E740481C1C}">
                           <a14:useLocalDpi xmlns:a14="http://schemas.microsoft.com/office/drawing/2010/main" val="0"/>
@@ -33920,7 +33926,7 @@
       <w:pPr>
         <w:pStyle w:val="Ttulo3"/>
       </w:pPr>
-      <w:bookmarkStart w:id="40" w:name="_Toc33871133"/>
+      <w:bookmarkStart w:id="43" w:name="_Toc33871133"/>
       <w:r>
         <w:t xml:space="preserve">4.7.3 </w:t>
       </w:r>
@@ -33930,7 +33936,7 @@
       <w:r>
         <w:t>Dataset</w:t>
       </w:r>
-      <w:bookmarkEnd w:id="40"/>
+      <w:bookmarkEnd w:id="43"/>
     </w:p>
     <w:p/>
     <w:p>
@@ -34250,7 +34256,7 @@
                     </pic:cNvPicPr>
                   </pic:nvPicPr>
                   <pic:blipFill>
-                    <a:blip r:embed="rId31" cstate="print">
+                    <a:blip r:embed="rId32" cstate="print">
                       <a:extLst>
                         <a:ext uri="{28A0092B-C50C-407E-A947-70E740481C1C}">
                           <a14:useLocalDpi xmlns:a14="http://schemas.microsoft.com/office/drawing/2010/main" val="0"/>
@@ -34301,7 +34307,7 @@
       <w:pPr>
         <w:pStyle w:val="Ttulo3"/>
       </w:pPr>
-      <w:bookmarkStart w:id="41" w:name="_Toc33871134"/>
+      <w:bookmarkStart w:id="44" w:name="_Toc33871134"/>
       <w:r>
         <w:t>4.7.4 A classe Gerador</w:t>
       </w:r>
@@ -34320,7 +34326,7 @@
       <w:r>
         <w:t>ftl</w:t>
       </w:r>
-      <w:bookmarkEnd w:id="41"/>
+      <w:bookmarkEnd w:id="44"/>
       <w:proofErr w:type="spellEnd"/>
     </w:p>
     <w:p/>
@@ -34440,21 +34446,13 @@
       <w:r>
         <w:t xml:space="preserve">método </w:t>
       </w:r>
-      <w:commentRangeStart w:id="42"/>
       <w:proofErr w:type="spellStart"/>
       <w:proofErr w:type="gramStart"/>
       <w:r>
         <w:t>carregaInput</w:t>
       </w:r>
-      <w:commentRangeEnd w:id="42"/>
       <w:proofErr w:type="spellEnd"/>
       <w:proofErr w:type="gramEnd"/>
-      <w:r>
-        <w:rPr>
-          <w:rStyle w:val="Refdecomentrio"/>
-        </w:rPr>
-        <w:commentReference w:id="42"/>
-      </w:r>
       <w:r>
         <w:t>()</w:t>
       </w:r>
@@ -42995,7 +42993,7 @@
       <w:pPr>
         <w:pStyle w:val="Ttulo3"/>
       </w:pPr>
-      <w:bookmarkStart w:id="43" w:name="_Toc33871135"/>
+      <w:bookmarkStart w:id="45" w:name="_Toc33871135"/>
       <w:r>
         <w:t xml:space="preserve">4.7.5 A classe </w:t>
       </w:r>
@@ -43004,7 +43002,7 @@
       <w:r>
         <w:t>PackSaida</w:t>
       </w:r>
-      <w:bookmarkEnd w:id="43"/>
+      <w:bookmarkEnd w:id="45"/>
       <w:proofErr w:type="spellEnd"/>
       <w:proofErr w:type="gramEnd"/>
     </w:p>
@@ -43231,22 +43229,14 @@
       <w:r>
         <w:t xml:space="preserve">Classe </w:t>
       </w:r>
-      <w:commentRangeStart w:id="44"/>
       <w:proofErr w:type="spellStart"/>
       <w:proofErr w:type="gramStart"/>
       <w:r>
         <w:t>PackSaida</w:t>
       </w:r>
-      <w:commentRangeEnd w:id="44"/>
       <w:proofErr w:type="spellEnd"/>
       <w:proofErr w:type="gramEnd"/>
       <w:r>
-        <w:rPr>
-          <w:rStyle w:val="Refdecomentrio"/>
-        </w:rPr>
-        <w:commentReference w:id="44"/>
-      </w:r>
-      <w:r>
         <w:t xml:space="preserve"> tem duas funções bastante relevantes. A primeira é copiar o arquivo CSV e toda a estrutura do diretório </w:t>
       </w:r>
       <w:r>
@@ -43320,21 +43310,13 @@
       <w:r>
         <w:t xml:space="preserve">O método </w:t>
       </w:r>
-      <w:commentRangeStart w:id="45"/>
       <w:proofErr w:type="spellStart"/>
       <w:proofErr w:type="gramStart"/>
       <w:r>
         <w:t>processarCopia</w:t>
       </w:r>
-      <w:commentRangeEnd w:id="45"/>
       <w:proofErr w:type="spellEnd"/>
       <w:proofErr w:type="gramEnd"/>
-      <w:r>
-        <w:rPr>
-          <w:rStyle w:val="Refdecomentrio"/>
-        </w:rPr>
-        <w:commentReference w:id="45"/>
-      </w:r>
       <w:r>
         <w:t>()</w:t>
       </w:r>
@@ -44833,18 +44815,7 @@
                 <w:sz w:val="18"/>
                 <w:szCs w:val="18"/>
               </w:rPr>
-              <w:t>1110.0</w:t>
-            </w:r>
-            <w:bookmarkStart w:id="47" w:name="_GoBack"/>
-            <w:bookmarkEnd w:id="47"/>
-            <w:r>
-              <w:rPr>
-                <w:rFonts w:ascii="Calibri" w:hAnsi="Calibri" w:cs="Calibri"/>
-                <w:color w:val="000000"/>
-                <w:sz w:val="18"/>
-                <w:szCs w:val="18"/>
-              </w:rPr>
-              <w:t>0</w:t>
+              <w:t>1110.00</w:t>
             </w:r>
           </w:p>
         </w:tc>
@@ -46197,7 +46168,7 @@
       <w:pPr>
         <w:pStyle w:val="Ttulo2"/>
       </w:pPr>
-      <w:bookmarkStart w:id="48" w:name="_Toc33871137"/>
+      <w:bookmarkStart w:id="47" w:name="_Toc33871137"/>
       <w:r>
         <w:t>4.</w:t>
       </w:r>
@@ -46211,7 +46182,7 @@
       <w:r>
         <w:t>DashGen</w:t>
       </w:r>
-      <w:bookmarkEnd w:id="48"/>
+      <w:bookmarkEnd w:id="47"/>
       <w:proofErr w:type="gramEnd"/>
     </w:p>
     <w:p/>
@@ -46408,7 +46379,7 @@
       <w:pPr>
         <w:pStyle w:val="Ttulo1"/>
       </w:pPr>
-      <w:bookmarkStart w:id="49" w:name="_Toc33871138"/>
+      <w:bookmarkStart w:id="48" w:name="_Toc33871138"/>
       <w:proofErr w:type="gramStart"/>
       <w:r>
         <w:lastRenderedPageBreak/>
@@ -46418,7 +46389,7 @@
       <w:r>
         <w:t xml:space="preserve"> CONSIDERAÇÕES FINAIS</w:t>
       </w:r>
-      <w:bookmarkEnd w:id="49"/>
+      <w:bookmarkEnd w:id="48"/>
     </w:p>
     <w:p/>
     <w:p>
@@ -46555,6 +46526,61 @@
     <w:p>
       <w:r>
         <w:tab/>
+      </w:r>
+      <w:commentRangeStart w:id="49"/>
+      <w:r>
+        <w:t xml:space="preserve">Comparada às soluções correlatas descritas no capítulo 3 deste trabalho, a aplicação </w:t>
+      </w:r>
+      <w:proofErr w:type="gramStart"/>
+      <w:r>
+        <w:t>DashGen</w:t>
+      </w:r>
+      <w:proofErr w:type="gramEnd"/>
+      <w:r>
+        <w:t xml:space="preserve"> traz como diferencial </w:t>
+      </w:r>
+      <w:r>
+        <w:t xml:space="preserve">o emprego de tecnologias abertas e de conhecimento público, o que permite a personalização a qualquer tempo do gabarito de geração (arquivo </w:t>
+      </w:r>
+      <w:proofErr w:type="spellStart"/>
+      <w:r>
+        <w:rPr>
+          <w:i/>
+        </w:rPr>
+        <w:t>dashboard.ftl</w:t>
+      </w:r>
+      <w:proofErr w:type="spellEnd"/>
+      <w:r>
+        <w:t xml:space="preserve">), assim como do artefato final (arquivo </w:t>
+      </w:r>
+      <w:r>
+        <w:rPr>
+          <w:i/>
+        </w:rPr>
+        <w:t>dashboard.html</w:t>
+      </w:r>
+      <w:r>
+        <w:t xml:space="preserve">). Com algum conhecimento específico de </w:t>
+      </w:r>
+      <w:proofErr w:type="gramStart"/>
+      <w:r>
+        <w:t>JavaFX</w:t>
+      </w:r>
+      <w:proofErr w:type="gramEnd"/>
+      <w:r>
+        <w:t xml:space="preserve"> 8, é possível também fazer algumas alterações na GUI sem a necessidade de recompilar o projeto como um todo.</w:t>
+      </w:r>
+      <w:commentRangeEnd w:id="49"/>
+      <w:r>
+        <w:rPr>
+          <w:rStyle w:val="Refdecomentrio"/>
+        </w:rPr>
+        <w:commentReference w:id="49"/>
+      </w:r>
+    </w:p>
+    <w:p>
+      <w:r>
+        <w:tab/>
         <w:t>Ao longo da pesquisa e desenvolvimento deste trabalho, fo</w:t>
       </w:r>
       <w:r>
@@ -46684,7 +46710,11 @@
         <w:t>recursos para a</w:t>
       </w:r>
       <w:r>
-        <w:t xml:space="preserve"> identificação de atributos, problema que foi mitigado com o desenvolvimento d</w:t>
+        <w:t xml:space="preserve"> identificação de atributos, </w:t>
+      </w:r>
+      <w:r>
+        <w:lastRenderedPageBreak/>
+        <w:t>problema que foi mitigado com o desenvolvimento d</w:t>
       </w:r>
       <w:r>
         <w:t>e funcionalidades próprias, neste caso o</w:t>
@@ -46736,11 +46766,7 @@
         <w:t xml:space="preserve"> </w:t>
       </w:r>
       <w:r>
-        <w:t xml:space="preserve">o documento </w:t>
-      </w:r>
-      <w:r>
-        <w:lastRenderedPageBreak/>
-        <w:t xml:space="preserve">contendo este </w:t>
+        <w:t xml:space="preserve">o documento contendo este </w:t>
       </w:r>
       <w:r>
         <w:t xml:space="preserve">trabalho de conclusão de curso e o código fonte do protótipo final </w:t>
@@ -49362,7 +49388,7 @@
 
 <file path=word/comments.xml><?xml version="1.0" encoding="utf-8"?>
 <w:comments xmlns:wpc="http://schemas.microsoft.com/office/word/2010/wordprocessingCanvas" xmlns:mc="http://schemas.openxmlformats.org/markup-compatibility/2006" xmlns:o="urn:schemas-microsoft-com:office:office" xmlns:r="http://schemas.openxmlformats.org/officeDocument/2006/relationships" xmlns:m="http://schemas.openxmlformats.org/officeDocument/2006/math" xmlns:v="urn:schemas-microsoft-com:vml" xmlns:wp14="http://schemas.microsoft.com/office/word/2010/wordprocessingDrawing" xmlns:wp="http://schemas.openxmlformats.org/drawingml/2006/wordprocessingDrawing" xmlns:w10="urn:schemas-microsoft-com:office:word" xmlns:w="http://schemas.openxmlformats.org/wordprocessingml/2006/main" xmlns:w14="http://schemas.microsoft.com/office/word/2010/wordml" xmlns:wpg="http://schemas.microsoft.com/office/word/2010/wordprocessingGroup" xmlns:wpi="http://schemas.microsoft.com/office/word/2010/wordprocessingInk" xmlns:wne="http://schemas.microsoft.com/office/word/2006/wordml" xmlns:wps="http://schemas.microsoft.com/office/word/2010/wordprocessingShape" mc:Ignorable="w14 wp14">
-  <w:comment w:id="42" w:author="Claudio Martins" w:date="2020-02-27T11:04:00Z" w:initials="CM">
+  <w:comment w:id="0" w:author="Glauber Matteis Gadelha" w:date="2020-03-19T22:17:00Z" w:initials="GMG">
     <w:p>
       <w:pPr>
         <w:pStyle w:val="Textodecomentrio"/>
@@ -49374,11 +49400,11 @@
         <w:annotationRef/>
       </w:r>
       <w:r>
-        <w:t>Citar a linha no código visto na figura</w:t>
+        <w:t>Resolvi praticamente trocar todo o conteúdo. Sem rodeios.</w:t>
       </w:r>
     </w:p>
   </w:comment>
-  <w:comment w:id="44" w:author="Claudio Martins" w:date="2020-02-27T11:08:00Z" w:initials="CM">
+  <w:comment w:id="1" w:author="Glauber Matteis Gadelha" w:date="2020-03-19T22:18:00Z" w:initials="GMG">
     <w:p>
       <w:pPr>
         <w:pStyle w:val="Textodecomentrio"/>
@@ -49390,19 +49416,19 @@
         <w:annotationRef/>
       </w:r>
       <w:r>
-        <w:t xml:space="preserve">Citar a linha no código visto na figura que </w:t>
+        <w:t xml:space="preserve">Peço ajuda para que o </w:t>
       </w:r>
       <w:proofErr w:type="spellStart"/>
       <w:r>
-        <w:t>vc</w:t>
+        <w:t>Sr</w:t>
       </w:r>
       <w:proofErr w:type="spellEnd"/>
       <w:r>
-        <w:t xml:space="preserve"> deve citar antes</w:t>
+        <w:t xml:space="preserve"> revise e compare para ver se não cometi nenhuma gafe</w:t>
       </w:r>
     </w:p>
   </w:comment>
-  <w:comment w:id="45" w:author="Claudio Martins" w:date="2020-02-27T11:08:00Z" w:initials="CM">
+  <w:comment w:id="49" w:author="Glauber Matteis Gadelha" w:date="2020-03-19T22:14:00Z" w:initials="GMG">
     <w:p>
       <w:pPr>
         <w:pStyle w:val="Textodecomentrio"/>
@@ -49414,7 +49440,7 @@
         <w:annotationRef/>
       </w:r>
       <w:r>
-        <w:t>Citar a linha no código visto na figura</w:t>
+        <w:t>Não sei se devo incluir este comparativo aqui ou se deve ser uma seção do capítulo 4.</w:t>
       </w:r>
     </w:p>
   </w:comment>
@@ -49632,7 +49658,7 @@
           <w:rPr>
             <w:noProof/>
           </w:rPr>
-          <w:t>64</w:t>
+          <w:t>69</w:t>
         </w:r>
         <w:r>
           <w:rPr>
@@ -52823,7 +52849,7 @@
   <a:extraClrSchemeLst/>
   <a:extLst>
     <a:ext uri="{05A4C25C-085E-4340-85A3-A5531E510DB2}">
-      <thm15:themeFamily xmlns:thm15="http://schemas.microsoft.com/office/thememl/2012/main" xmlns="" name="Office Theme" id="{62F939B6-93AF-4DB8-9C6B-D6C7DFDC589F}" vid="{4A3C46E8-61CC-4603-A589-7422A47A8E4A}"/>
+      <thm15:themeFamily xmlns="" xmlns:thm15="http://schemas.microsoft.com/office/thememl/2012/main" name="Office Theme" id="{62F939B6-93AF-4DB8-9C6B-D6C7DFDC589F}" vid="{4A3C46E8-61CC-4603-A589-7422A47A8E4A}"/>
     </a:ext>
   </a:extLst>
 </a:theme>
@@ -52834,7 +52860,7 @@
 </file>
 
 <file path=customXml/itemProps1.xml><?xml version="1.0" encoding="utf-8"?>
-<ds:datastoreItem xmlns:ds="http://schemas.openxmlformats.org/officeDocument/2006/customXml" ds:itemID="{7FC2FC17-5526-43BC-99C2-7FFE4BBF9991}">
+<ds:datastoreItem xmlns:ds="http://schemas.openxmlformats.org/officeDocument/2006/customXml" ds:itemID="{1AC81FD1-380E-4319-A2A9-7BE254B87448}">
   <ds:schemaRefs>
     <ds:schemaRef ds:uri="http://schemas.openxmlformats.org/officeDocument/2006/bibliography"/>
   </ds:schemaRefs>

</xml_diff>

<commit_message>
Mais correções. Faltando definir como incluir o diagrama de componentes
</commit_message>
<xml_diff>
--- a/mono/Glauber Gadelha-TCC DashGen - FINAL.docx
+++ b/mono/Glauber Gadelha-TCC DashGen - FINAL.docx
@@ -2815,8 +2815,6 @@
         </w:rPr>
         <w:t>.</w:t>
       </w:r>
-      <w:bookmarkStart w:id="2" w:name="_GoBack"/>
-      <w:bookmarkEnd w:id="2"/>
     </w:p>
     <w:p>
       <w:pPr>
@@ -13444,8 +13442,8 @@
       <w:pPr>
         <w:pStyle w:val="Ttulo1"/>
       </w:pPr>
-      <w:bookmarkStart w:id="3" w:name="_Toc498681696"/>
-      <w:bookmarkStart w:id="4" w:name="_Toc33871096"/>
+      <w:bookmarkStart w:id="2" w:name="_Toc498681696"/>
+      <w:bookmarkStart w:id="3" w:name="_Toc33871096"/>
       <w:proofErr w:type="gramStart"/>
       <w:r>
         <w:lastRenderedPageBreak/>
@@ -13458,8 +13456,8 @@
       <w:r>
         <w:t>INTRODUÇÃO</w:t>
       </w:r>
+      <w:bookmarkEnd w:id="2"/>
       <w:bookmarkEnd w:id="3"/>
-      <w:bookmarkEnd w:id="4"/>
     </w:p>
     <w:p/>
     <w:p>
@@ -13747,7 +13745,7 @@
       <w:r>
         <w:tab/>
       </w:r>
-      <w:bookmarkStart w:id="5" w:name="_Toc498681698"/>
+      <w:bookmarkStart w:id="4" w:name="_Toc498681698"/>
       <w:r>
         <w:t>A demanda de mercado por entregas no mais curto prazo possível, bem como a necessidade de se desenvolver artefatos que permitam fácil entendimento, documentação, manutenção e evolução, além da importância de uma apresentação clara e si</w:t>
       </w:r>
@@ -14016,24 +14014,24 @@
       <w:pPr>
         <w:pStyle w:val="Ttulo2"/>
       </w:pPr>
-      <w:bookmarkStart w:id="6" w:name="_Toc33871097"/>
+      <w:bookmarkStart w:id="5" w:name="_Toc33871097"/>
+      <w:bookmarkEnd w:id="4"/>
+      <w:r>
+        <w:t xml:space="preserve">1.1 </w:t>
+      </w:r>
+      <w:r>
+        <w:t>Objetivo</w:t>
+      </w:r>
+      <w:r>
+        <w:t xml:space="preserve"> e delimitação </w:t>
+      </w:r>
+      <w:r>
+        <w:t>de</w:t>
+      </w:r>
+      <w:r>
+        <w:t xml:space="preserve"> escopo</w:t>
+      </w:r>
       <w:bookmarkEnd w:id="5"/>
-      <w:r>
-        <w:t xml:space="preserve">1.1 </w:t>
-      </w:r>
-      <w:r>
-        <w:t>Objetivo</w:t>
-      </w:r>
-      <w:r>
-        <w:t xml:space="preserve"> e delimitação </w:t>
-      </w:r>
-      <w:r>
-        <w:t>de</w:t>
-      </w:r>
-      <w:r>
-        <w:t xml:space="preserve"> escopo</w:t>
-      </w:r>
-      <w:bookmarkEnd w:id="6"/>
     </w:p>
     <w:p/>
     <w:p>
@@ -14409,7 +14407,7 @@
       <w:pPr>
         <w:pStyle w:val="Ttulo2"/>
       </w:pPr>
-      <w:bookmarkStart w:id="7" w:name="_Toc33871098"/>
+      <w:bookmarkStart w:id="6" w:name="_Toc33871098"/>
       <w:r>
         <w:t xml:space="preserve">1.2 </w:t>
       </w:r>
@@ -14419,7 +14417,7 @@
       <w:r>
         <w:t xml:space="preserve"> metodológicos</w:t>
       </w:r>
-      <w:bookmarkEnd w:id="7"/>
+      <w:bookmarkEnd w:id="6"/>
     </w:p>
     <w:p/>
     <w:p>
@@ -14736,8 +14734,8 @@
       <w:pPr>
         <w:pStyle w:val="Ttulo2"/>
       </w:pPr>
-      <w:bookmarkStart w:id="8" w:name="_Toc498681701"/>
-      <w:bookmarkStart w:id="9" w:name="_Toc33871099"/>
+      <w:bookmarkStart w:id="7" w:name="_Toc498681701"/>
+      <w:bookmarkStart w:id="8" w:name="_Toc33871099"/>
       <w:proofErr w:type="gramStart"/>
       <w:r>
         <w:t>1.</w:t>
@@ -14748,15 +14746,15 @@
       <w:r>
         <w:t xml:space="preserve"> </w:t>
       </w:r>
+      <w:bookmarkEnd w:id="7"/>
+      <w:r>
+        <w:t>Organização</w:t>
+      </w:r>
+      <w:proofErr w:type="gramEnd"/>
+      <w:r>
+        <w:t xml:space="preserve"> do trabalho</w:t>
+      </w:r>
       <w:bookmarkEnd w:id="8"/>
-      <w:r>
-        <w:t>Organização</w:t>
-      </w:r>
-      <w:proofErr w:type="gramEnd"/>
-      <w:r>
-        <w:t xml:space="preserve"> do trabalho</w:t>
-      </w:r>
-      <w:bookmarkEnd w:id="9"/>
     </w:p>
     <w:p/>
     <w:p>
@@ -14888,7 +14886,7 @@
           <w:szCs w:val="32"/>
         </w:rPr>
       </w:pPr>
-      <w:bookmarkStart w:id="10" w:name="_Toc33871100"/>
+      <w:bookmarkStart w:id="9" w:name="_Toc33871100"/>
       <w:r>
         <w:br w:type="page"/>
       </w:r>
@@ -14912,94 +14910,94 @@
       <w:r>
         <w:t xml:space="preserve"> TEÓRICA</w:t>
       </w:r>
+      <w:bookmarkEnd w:id="9"/>
+    </w:p>
+    <w:p/>
+    <w:p>
+      <w:r>
+        <w:tab/>
+      </w:r>
+      <w:r>
+        <w:t>Este capítulo apresenta a base teórica sobre reuso de software</w:t>
+      </w:r>
+      <w:r>
+        <w:t>, programação generativa</w:t>
+      </w:r>
+      <w:r>
+        <w:t>,</w:t>
+      </w:r>
+      <w:r>
+        <w:t xml:space="preserve"> </w:t>
+      </w:r>
+      <w:r>
+        <w:t>motores de</w:t>
+      </w:r>
+      <w:r>
+        <w:t xml:space="preserve"> gabaritos</w:t>
+      </w:r>
+      <w:r>
+        <w:t xml:space="preserve"> e </w:t>
+      </w:r>
+      <w:r>
+        <w:t xml:space="preserve">apresentação de dados em formato gráfico </w:t>
+      </w:r>
+      <w:r>
+        <w:t>de painéis (</w:t>
+      </w:r>
+      <w:r>
+        <w:rPr>
+          <w:i/>
+        </w:rPr>
+        <w:t>dashboard</w:t>
+      </w:r>
+      <w:r>
+        <w:t>)</w:t>
+      </w:r>
+      <w:r>
+        <w:t>.</w:t>
+      </w:r>
+      <w:r>
+        <w:t xml:space="preserve"> </w:t>
+      </w:r>
+      <w:r>
+        <w:t xml:space="preserve">Além disso, </w:t>
+      </w:r>
+      <w:proofErr w:type="gramStart"/>
+      <w:r>
+        <w:t>fundamenta</w:t>
+      </w:r>
+      <w:r>
+        <w:t>-se</w:t>
+      </w:r>
+      <w:proofErr w:type="gramEnd"/>
+      <w:r>
+        <w:t xml:space="preserve"> as bibliotecas e </w:t>
+      </w:r>
+      <w:r>
+        <w:t xml:space="preserve">tecnologias </w:t>
+      </w:r>
+      <w:r>
+        <w:t>utilizadas no desenvolvimento da aplicação final.</w:t>
+      </w:r>
+    </w:p>
+    <w:p/>
+    <w:p>
+      <w:pPr>
+        <w:pStyle w:val="Ttulo2"/>
+      </w:pPr>
+      <w:bookmarkStart w:id="10" w:name="_Toc33871101"/>
+      <w:r>
+        <w:t xml:space="preserve">2.1 </w:t>
+      </w:r>
+      <w:proofErr w:type="gramStart"/>
+      <w:r>
+        <w:t>Reuso</w:t>
+      </w:r>
+      <w:proofErr w:type="gramEnd"/>
+      <w:r>
+        <w:t xml:space="preserve"> de Software</w:t>
+      </w:r>
       <w:bookmarkEnd w:id="10"/>
-    </w:p>
-    <w:p/>
-    <w:p>
-      <w:r>
-        <w:tab/>
-      </w:r>
-      <w:r>
-        <w:t>Este capítulo apresenta a base teórica sobre reuso de software</w:t>
-      </w:r>
-      <w:r>
-        <w:t>, programação generativa</w:t>
-      </w:r>
-      <w:r>
-        <w:t>,</w:t>
-      </w:r>
-      <w:r>
-        <w:t xml:space="preserve"> </w:t>
-      </w:r>
-      <w:r>
-        <w:t>motores de</w:t>
-      </w:r>
-      <w:r>
-        <w:t xml:space="preserve"> gabaritos</w:t>
-      </w:r>
-      <w:r>
-        <w:t xml:space="preserve"> e </w:t>
-      </w:r>
-      <w:r>
-        <w:t xml:space="preserve">apresentação de dados em formato gráfico </w:t>
-      </w:r>
-      <w:r>
-        <w:t>de painéis (</w:t>
-      </w:r>
-      <w:r>
-        <w:rPr>
-          <w:i/>
-        </w:rPr>
-        <w:t>dashboard</w:t>
-      </w:r>
-      <w:r>
-        <w:t>)</w:t>
-      </w:r>
-      <w:r>
-        <w:t>.</w:t>
-      </w:r>
-      <w:r>
-        <w:t xml:space="preserve"> </w:t>
-      </w:r>
-      <w:r>
-        <w:t xml:space="preserve">Além disso, </w:t>
-      </w:r>
-      <w:proofErr w:type="gramStart"/>
-      <w:r>
-        <w:t>fundamenta</w:t>
-      </w:r>
-      <w:r>
-        <w:t>-se</w:t>
-      </w:r>
-      <w:proofErr w:type="gramEnd"/>
-      <w:r>
-        <w:t xml:space="preserve"> as bibliotecas e </w:t>
-      </w:r>
-      <w:r>
-        <w:t xml:space="preserve">tecnologias </w:t>
-      </w:r>
-      <w:r>
-        <w:t>utilizadas no desenvolvimento da aplicação final.</w:t>
-      </w:r>
-    </w:p>
-    <w:p/>
-    <w:p>
-      <w:pPr>
-        <w:pStyle w:val="Ttulo2"/>
-      </w:pPr>
-      <w:bookmarkStart w:id="11" w:name="_Toc33871101"/>
-      <w:r>
-        <w:t xml:space="preserve">2.1 </w:t>
-      </w:r>
-      <w:proofErr w:type="gramStart"/>
-      <w:r>
-        <w:t>Reuso</w:t>
-      </w:r>
-      <w:proofErr w:type="gramEnd"/>
-      <w:r>
-        <w:t xml:space="preserve"> de Software</w:t>
-      </w:r>
-      <w:bookmarkEnd w:id="11"/>
     </w:p>
     <w:p/>
     <w:p>
@@ -15646,7 +15644,7 @@
       <w:pPr>
         <w:pStyle w:val="Ttulo3"/>
       </w:pPr>
-      <w:bookmarkStart w:id="12" w:name="_Toc33871102"/>
+      <w:bookmarkStart w:id="11" w:name="_Toc33871102"/>
       <w:r>
         <w:lastRenderedPageBreak/>
         <w:t>2.1.</w:t>
@@ -15657,7 +15655,7 @@
       <w:r>
         <w:t xml:space="preserve"> Técnicas de aplicação de reuso de software</w:t>
       </w:r>
-      <w:bookmarkEnd w:id="12"/>
+      <w:bookmarkEnd w:id="11"/>
     </w:p>
     <w:p/>
     <w:p>
@@ -16914,7 +16912,7 @@
       <w:pPr>
         <w:pStyle w:val="Ttulo3"/>
       </w:pPr>
-      <w:bookmarkStart w:id="13" w:name="_Toc33871103"/>
+      <w:bookmarkStart w:id="12" w:name="_Toc33871103"/>
       <w:r>
         <w:t>2.1.</w:t>
       </w:r>
@@ -16936,7 +16934,7 @@
       <w:r>
         <w:t>programas</w:t>
       </w:r>
-      <w:bookmarkEnd w:id="13"/>
+      <w:bookmarkEnd w:id="12"/>
     </w:p>
     <w:p/>
     <w:p>
@@ -17357,7 +17355,7 @@
       <w:pPr>
         <w:pStyle w:val="Ttulo2"/>
       </w:pPr>
-      <w:bookmarkStart w:id="14" w:name="_Toc33871104"/>
+      <w:bookmarkStart w:id="13" w:name="_Toc33871104"/>
       <w:r>
         <w:t>2.</w:t>
       </w:r>
@@ -17385,7 +17383,7 @@
       <w:r>
         <w:t>)</w:t>
       </w:r>
-      <w:bookmarkEnd w:id="14"/>
+      <w:bookmarkEnd w:id="13"/>
     </w:p>
     <w:p/>
     <w:p>
@@ -17519,13 +17517,16 @@
       <w:r>
         <w:t xml:space="preserve">. </w:t>
       </w:r>
+      <w:r>
+        <w:t xml:space="preserve">É comum os </w:t>
+      </w:r>
       <w:proofErr w:type="gramStart"/>
       <w:r>
-        <w:t>É</w:t>
+        <w:t>processadores</w:t>
       </w:r>
       <w:proofErr w:type="gramEnd"/>
       <w:r>
-        <w:t xml:space="preserve"> comum os processadores de gabarito atuais contarem com recursos parecidos com os constantes em linguagens de alto nível, além de marcações de formatação. Variáveis, funções, inclusões de arquivos, </w:t>
+        <w:t xml:space="preserve"> de gabarito atuais contarem com recursos parecidos com os constantes em linguagens de alto nível, além de marcações de formatação. Variáveis, funções, inclusões de arquivos, </w:t>
       </w:r>
       <w:r>
         <w:t xml:space="preserve">estruturas </w:t>
@@ -17567,11 +17568,11 @@
       <w:pPr>
         <w:pStyle w:val="Ttulo3"/>
       </w:pPr>
-      <w:bookmarkStart w:id="15" w:name="_Toc33871105"/>
+      <w:bookmarkStart w:id="14" w:name="_Toc33871105"/>
       <w:r>
         <w:t>2.2.1 Elementos básicos de motores de gabarito</w:t>
       </w:r>
-      <w:bookmarkEnd w:id="15"/>
+      <w:bookmarkEnd w:id="14"/>
     </w:p>
     <w:p/>
     <w:p>
@@ -18277,7 +18278,7 @@
       <w:pPr>
         <w:pStyle w:val="Ttulo2"/>
       </w:pPr>
-      <w:bookmarkStart w:id="16" w:name="_Toc33871106"/>
+      <w:bookmarkStart w:id="15" w:name="_Toc33871106"/>
       <w:proofErr w:type="gramStart"/>
       <w:r>
         <w:t xml:space="preserve">2.3 </w:t>
@@ -18292,7 +18293,7 @@
       <w:r>
         <w:t>de gabaritos</w:t>
       </w:r>
-      <w:bookmarkEnd w:id="16"/>
+      <w:bookmarkEnd w:id="15"/>
       <w:r>
         <w:t xml:space="preserve"> </w:t>
       </w:r>
@@ -18368,11 +18369,11 @@
       <w:r>
         <w:t xml:space="preserve"> </w:t>
       </w:r>
-      <w:bookmarkStart w:id="17" w:name="_Toc33871107"/>
+      <w:bookmarkStart w:id="16" w:name="_Toc33871107"/>
       <w:r>
         <w:t>2.3.1 Apache Velocity</w:t>
       </w:r>
-      <w:bookmarkEnd w:id="17"/>
+      <w:bookmarkEnd w:id="16"/>
     </w:p>
     <w:p/>
     <w:p>
@@ -21027,7 +21028,7 @@
       <w:pPr>
         <w:pStyle w:val="Ttulo3"/>
       </w:pPr>
-      <w:bookmarkStart w:id="18" w:name="_Toc33871108"/>
+      <w:bookmarkStart w:id="17" w:name="_Toc33871108"/>
       <w:r>
         <w:t>2</w:t>
       </w:r>
@@ -21040,7 +21041,7 @@
       <w:r>
         <w:t xml:space="preserve"> Apache Freemarker</w:t>
       </w:r>
-      <w:bookmarkEnd w:id="18"/>
+      <w:bookmarkEnd w:id="17"/>
     </w:p>
     <w:p/>
     <w:p>
@@ -23318,11 +23319,11 @@
       <w:pPr>
         <w:pStyle w:val="Ttulo3"/>
       </w:pPr>
-      <w:bookmarkStart w:id="19" w:name="_Toc33871109"/>
+      <w:bookmarkStart w:id="18" w:name="_Toc33871109"/>
       <w:r>
         <w:t>2.3.3 Critérios usados na avaliação dos motores de gabaritos pesquisados</w:t>
       </w:r>
-      <w:bookmarkEnd w:id="19"/>
+      <w:bookmarkEnd w:id="18"/>
     </w:p>
     <w:p/>
     <w:p>
@@ -24438,7 +24439,7 @@
       <w:pPr>
         <w:pStyle w:val="Ttulo2"/>
       </w:pPr>
-      <w:bookmarkStart w:id="20" w:name="_Toc33871110"/>
+      <w:bookmarkStart w:id="19" w:name="_Toc33871110"/>
       <w:proofErr w:type="gramStart"/>
       <w:r>
         <w:t>2.2 Apache</w:t>
@@ -24447,7 +24448,7 @@
       <w:r>
         <w:t xml:space="preserve"> Maven</w:t>
       </w:r>
-      <w:bookmarkEnd w:id="20"/>
+      <w:bookmarkEnd w:id="19"/>
     </w:p>
     <w:p/>
     <w:p>
@@ -25609,7 +25610,7 @@
       <w:pPr>
         <w:pStyle w:val="Ttulo2"/>
       </w:pPr>
-      <w:bookmarkStart w:id="21" w:name="_Toc33871111"/>
+      <w:bookmarkStart w:id="20" w:name="_Toc33871111"/>
       <w:r>
         <w:t xml:space="preserve">2.4 </w:t>
       </w:r>
@@ -25621,7 +25622,7 @@
       <w:r>
         <w:t>js</w:t>
       </w:r>
-      <w:bookmarkEnd w:id="21"/>
+      <w:bookmarkEnd w:id="20"/>
     </w:p>
     <w:p/>
     <w:p>
@@ -25702,7 +25703,7 @@
       <w:pPr>
         <w:pStyle w:val="Ttulo3"/>
       </w:pPr>
-      <w:bookmarkStart w:id="22" w:name="_Toc33871112"/>
+      <w:bookmarkStart w:id="21" w:name="_Toc33871112"/>
       <w:r>
         <w:lastRenderedPageBreak/>
         <w:t xml:space="preserve">2.4.1 </w:t>
@@ -25715,6 +25716,101 @@
       <w:r>
         <w:t>js</w:t>
       </w:r>
+      <w:bookmarkEnd w:id="21"/>
+    </w:p>
+    <w:p/>
+    <w:p>
+      <w:r>
+        <w:tab/>
+      </w:r>
+      <w:proofErr w:type="gramStart"/>
+      <w:r>
+        <w:t>Crossfilter.</w:t>
+      </w:r>
+      <w:proofErr w:type="gramEnd"/>
+      <w:r>
+        <w:t xml:space="preserve">js é uma biblioteca Javascript para exploração de </w:t>
+      </w:r>
+      <w:r>
+        <w:t>grandes conjuntos</w:t>
+      </w:r>
+      <w:r>
+        <w:t xml:space="preserve"> de dados multivariados em um navegador web. Mesmo em conjuntos de dados com milhares de registros, suporta uma interação abaixo de 30 milissegundos com visualizações coordenadas </w:t>
+      </w:r>
+      <w:r>
+        <w:fldChar w:fldCharType="begin" w:fldLock="1"/>
+      </w:r>
+      <w:r>
+        <w:instrText>ADDIN CSL_CITATION {"citationItems":[{"id":"ITEM-1","itemData":{"URL":"https://github.com/crossfilter/crossfilter","abstract":"Crossfilter is a JavaScript library for exploring large multivariate datasets in the browser. Crossfilter supports extremely fast (&lt;30ms) interaction with coordinated views, even with datasets containing a million or more records; we built it to power analytics for Square Register, allowing merchants to slice and dice their payment history fluidly. Since most interactions only involve a single dimension, and then only small adjustments are made to the filter values, incremental filtering and reducing is significantly faster than starting from scratch. Crossfilter uses sorted indexes (and a few bit-twiddling hacks) to make this possible, dramatically increasing the performance of live histograms and top-K lists. Crossfilter is available under the Apache License.","accessed":{"date-parts":[["2019","11","2"]]},"author":[{"dropping-particle":"","family":"Crossfilter Organization","given":"","non-dropping-particle":"","parse-names":false,"suffix":""}],"id":"ITEM-1","issued":{"date-parts":[["2018"]]},"title":"Crossfilter js library","type":"webpage"},"uris":["http://www.mendeley.com/documents/?uuid=a1e561a7-20c4-4e71-96eb-0d5f65a62002"]}],"mendeley":{"formattedCitation":"(CROSSFILTER ORGANIZATION, 2018)","plainTextFormattedCitation":"(CROSSFILTER ORGANIZATION, 2018)","previouslyFormattedCitation":"(CROSSFILTER ORGANIZATION, 2018)"},"properties":{"noteIndex":0},"schema":"https://github.com/citation-style-language/schema/raw/master/csl-citation.json"}</w:instrText>
+      </w:r>
+      <w:r>
+        <w:fldChar w:fldCharType="separate"/>
+      </w:r>
+      <w:r>
+        <w:rPr>
+          <w:noProof/>
+        </w:rPr>
+        <w:t>(CROSSFILTER ORGANIZATION, 2018)</w:t>
+      </w:r>
+      <w:r>
+        <w:fldChar w:fldCharType="end"/>
+      </w:r>
+      <w:r>
+        <w:t>. Usa um conceito de filtragem e redução incrementais a partir do ajuste inicial de uma das dimensões determinadas, tornando ainda mais rápido o rearranjo das exibições do que se fossem iniciadas do zero</w:t>
+      </w:r>
+      <w:r>
+        <w:t xml:space="preserve"> </w:t>
+      </w:r>
+      <w:r>
+        <w:fldChar w:fldCharType="begin" w:fldLock="1"/>
+      </w:r>
+      <w:r>
+        <w:instrText>ADDIN CSL_CITATION {"citationItems":[{"id":"ITEM-1","itemData":{"URL":"https://github.com/crossfilter/crossfilter","abstract":"Crossfilter is a JavaScript library for exploring large multivariate datasets in the browser. Crossfilter supports extremely fast (&lt;30ms) interaction with coordinated views, even with datasets containing a million or more records; we built it to power analytics for Square Register, allowing merchants to slice and dice their payment history fluidly. Since most interactions only involve a single dimension, and then only small adjustments are made to the filter values, incremental filtering and reducing is significantly faster than starting from scratch. Crossfilter uses sorted indexes (and a few bit-twiddling hacks) to make this possible, dramatically increasing the performance of live histograms and top-K lists. Crossfilter is available under the Apache License.","accessed":{"date-parts":[["2019","11","2"]]},"author":[{"dropping-particle":"","family":"Crossfilter Organization","given":"","non-dropping-particle":"","parse-names":false,"suffix":""}],"id":"ITEM-1","issued":{"date-parts":[["2018"]]},"title":"Crossfilter js library","type":"webpage"},"uris":["http://www.mendeley.com/documents/?uuid=a1e561a7-20c4-4e71-96eb-0d5f65a62002"]}],"mendeley":{"formattedCitation":"(CROSSFILTER ORGANIZATION, 2018)","plainTextFormattedCitation":"(CROSSFILTER ORGANIZATION, 2018)","previouslyFormattedCitation":"(CROSSFILTER ORGANIZATION, 2018)"},"properties":{"noteIndex":0},"schema":"https://github.com/citation-style-language/schema/raw/master/csl-citation.json"}</w:instrText>
+      </w:r>
+      <w:r>
+        <w:fldChar w:fldCharType="separate"/>
+      </w:r>
+      <w:r>
+        <w:rPr>
+          <w:noProof/>
+        </w:rPr>
+        <w:t>(CROSSFILTER ORGANIZATION, 2018)</w:t>
+      </w:r>
+      <w:r>
+        <w:fldChar w:fldCharType="end"/>
+      </w:r>
+      <w:r>
+        <w:t>.</w:t>
+      </w:r>
+      <w:r>
+        <w:t xml:space="preserve"> A </w:t>
+      </w:r>
+      <w:r>
+        <w:t xml:space="preserve">biblioteca inicial, mantida pela SQUARE possui uma bifurcação mantida pela comunidade, a qual será utilizada </w:t>
+      </w:r>
+      <w:r>
+        <w:t>neste</w:t>
+      </w:r>
+      <w:r>
+        <w:t xml:space="preserve"> trabalho.</w:t>
+      </w:r>
+    </w:p>
+    <w:p>
+      <w:pPr>
+        <w:pStyle w:val="Ttulo3"/>
+      </w:pPr>
+      <w:bookmarkStart w:id="22" w:name="_Toc33871113"/>
+      <w:r>
+        <w:t xml:space="preserve">2.4.2 </w:t>
+      </w:r>
+      <w:proofErr w:type="gramStart"/>
+      <w:r>
+        <w:t>D3.</w:t>
+      </w:r>
+      <w:proofErr w:type="gramEnd"/>
+      <w:r>
+        <w:t>js</w:t>
+      </w:r>
       <w:bookmarkEnd w:id="22"/>
     </w:p>
     <w:p/>
@@ -25724,23 +25820,28 @@
       </w:r>
       <w:proofErr w:type="gramStart"/>
       <w:r>
-        <w:t>Crossfilter.</w:t>
+        <w:t>D3.</w:t>
       </w:r>
       <w:proofErr w:type="gramEnd"/>
       <w:r>
-        <w:t xml:space="preserve">js é uma biblioteca Javascript para exploração de </w:t>
-      </w:r>
-      <w:r>
-        <w:t>grandes conjuntos</w:t>
-      </w:r>
-      <w:r>
-        <w:t xml:space="preserve"> de dados multivariados em um navegador web. Mesmo em conjuntos de dados com milhares de registros, suporta uma interação abaixo de 30 milissegundos com visualizações coordenadas </w:t>
+        <w:t xml:space="preserve">js é uma biblioteca Javascript desenvolvida com a finalidade de manipular documentos com base em dados. Ajuda a transformar dados em gráficos usando HTML, SVG e CSS. É totalmente baseada nos padrões da web para ser compatível com a maioria dos navegadores modernos, evitando a aderência a qualquer plataforma proprietária, combinando componentes poderosos para visualização e uma abordagem orientada a dados para a manipulação do DOM. </w:t>
+      </w:r>
+      <w:proofErr w:type="gramStart"/>
+      <w:r>
+        <w:t>D3.</w:t>
+      </w:r>
+      <w:proofErr w:type="gramEnd"/>
+      <w:r>
+        <w:t>js é extremamente rápida e suporta grandes quantidades de dados e comportamentos dinâmicos que permitem interação e animação</w:t>
+      </w:r>
+      <w:r>
+        <w:t xml:space="preserve"> </w:t>
       </w:r>
       <w:r>
         <w:fldChar w:fldCharType="begin" w:fldLock="1"/>
       </w:r>
       <w:r>
-        <w:instrText>ADDIN CSL_CITATION {"citationItems":[{"id":"ITEM-1","itemData":{"URL":"https://github.com/crossfilter/crossfilter","abstract":"Crossfilter is a JavaScript library for exploring large multivariate datasets in the browser. Crossfilter supports extremely fast (&lt;30ms) interaction with coordinated views, even with datasets containing a million or more records; we built it to power analytics for Square Register, allowing merchants to slice and dice their payment history fluidly. Since most interactions only involve a single dimension, and then only small adjustments are made to the filter values, incremental filtering and reducing is significantly faster than starting from scratch. Crossfilter uses sorted indexes (and a few bit-twiddling hacks) to make this possible, dramatically increasing the performance of live histograms and top-K lists. Crossfilter is available under the Apache License.","accessed":{"date-parts":[["2019","11","2"]]},"author":[{"dropping-particle":"","family":"Crossfilter Organization","given":"","non-dropping-particle":"","parse-names":false,"suffix":""}],"id":"ITEM-1","issued":{"date-parts":[["2018"]]},"title":"Crossfilter js library","type":"webpage"},"uris":["http://www.mendeley.com/documents/?uuid=a1e561a7-20c4-4e71-96eb-0d5f65a62002"]}],"mendeley":{"formattedCitation":"(CROSSFILTER ORGANIZATION, 2018)","plainTextFormattedCitation":"(CROSSFILTER ORGANIZATION, 2018)","previouslyFormattedCitation":"(CROSSFILTER ORGANIZATION, 2018)"},"properties":{"noteIndex":0},"schema":"https://github.com/citation-style-language/schema/raw/master/csl-citation.json"}</w:instrText>
+        <w:instrText>ADDIN CSL_CITATION {"citationItems":[{"id":"ITEM-1","itemData":{"URL":"https://d3js.org/","abstract":"D3.js is a JavaScript library for manipulating documents based on data. D3 helps you bring data to life using HTML, SVG, and CSS. D3’s emphasis on web standards gives you the full capabilities of modern browsers without tying yourself to a proprietary framework, combining powerful visualization components and a data-driven approach to DOM manipulation.","accessed":{"date-parts":[["2018","11","10"]]},"author":[{"dropping-particle":"","family":"Bostock","given":"Mike","non-dropping-particle":"","parse-names":false,"suffix":""},{"dropping-particle":"","family":"Davies","given":"Jason","non-dropping-particle":"","parse-names":false,"suffix":""},{"dropping-particle":"","family":"Heer","given":"Jeffrey","non-dropping-particle":"","parse-names":false,"suffix":""},{"dropping-particle":"","family":"Ogievetsky","given":"Vadim","non-dropping-particle":"","parse-names":false,"suffix":""}],"id":"ITEM-1","issued":{"date-parts":[["2018"]]},"title":"D3.js - Data Driven Documents","type":"webpage"},"uris":["http://www.mendeley.com/documents/?uuid=da77ad39-480e-4d9c-a263-0fbd274f8c86"]}],"mendeley":{"formattedCitation":"(BOSTOCK et al., 2018)","plainTextFormattedCitation":"(BOSTOCK et al., 2018)","previouslyFormattedCitation":"(BOSTOCK et al., 2018)"},"properties":{"noteIndex":0},"schema":"https://github.com/citation-style-language/schema/raw/master/csl-citation.json"}</w:instrText>
       </w:r>
       <w:r>
         <w:fldChar w:fldCharType="separate"/>
@@ -25749,125 +25850,25 @@
         <w:rPr>
           <w:noProof/>
         </w:rPr>
-        <w:t>(CROSSFILTER ORGANIZATION, 2018)</w:t>
+        <w:t>(BOSTOCK et al., 2018)</w:t>
       </w:r>
       <w:r>
         <w:fldChar w:fldCharType="end"/>
       </w:r>
       <w:r>
-        <w:t>. Usa um conceito de filtragem e redução incrementais a partir do ajuste inicial de uma das dimensões determinadas, tornando ainda mais rápido o rearranjo das exibições do que se fossem iniciadas do zero</w:t>
-      </w:r>
-      <w:r>
-        <w:t xml:space="preserve"> </w:t>
-      </w:r>
-      <w:r>
-        <w:fldChar w:fldCharType="begin" w:fldLock="1"/>
-      </w:r>
-      <w:r>
-        <w:instrText>ADDIN CSL_CITATION {"citationItems":[{"id":"ITEM-1","itemData":{"URL":"https://github.com/crossfilter/crossfilter","abstract":"Crossfilter is a JavaScript library for exploring large multivariate datasets in the browser. Crossfilter supports extremely fast (&lt;30ms) interaction with coordinated views, even with datasets containing a million or more records; we built it to power analytics for Square Register, allowing merchants to slice and dice their payment history fluidly. Since most interactions only involve a single dimension, and then only small adjustments are made to the filter values, incremental filtering and reducing is significantly faster than starting from scratch. Crossfilter uses sorted indexes (and a few bit-twiddling hacks) to make this possible, dramatically increasing the performance of live histograms and top-K lists. Crossfilter is available under the Apache License.","accessed":{"date-parts":[["2019","11","2"]]},"author":[{"dropping-particle":"","family":"Crossfilter Organization","given":"","non-dropping-particle":"","parse-names":false,"suffix":""}],"id":"ITEM-1","issued":{"date-parts":[["2018"]]},"title":"Crossfilter js library","type":"webpage"},"uris":["http://www.mendeley.com/documents/?uuid=a1e561a7-20c4-4e71-96eb-0d5f65a62002"]}],"mendeley":{"formattedCitation":"(CROSSFILTER ORGANIZATION, 2018)","plainTextFormattedCitation":"(CROSSFILTER ORGANIZATION, 2018)","previouslyFormattedCitation":"(CROSSFILTER ORGANIZATION, 2018)"},"properties":{"noteIndex":0},"schema":"https://github.com/citation-style-language/schema/raw/master/csl-citation.json"}</w:instrText>
-      </w:r>
-      <w:r>
-        <w:fldChar w:fldCharType="separate"/>
-      </w:r>
-      <w:r>
-        <w:rPr>
-          <w:noProof/>
-        </w:rPr>
-        <w:t>(CROSSFILTER ORGANIZATION, 2018)</w:t>
-      </w:r>
-      <w:r>
-        <w:fldChar w:fldCharType="end"/>
-      </w:r>
-      <w:r>
         <w:t>.</w:t>
       </w:r>
-      <w:r>
-        <w:t xml:space="preserve"> A </w:t>
-      </w:r>
-      <w:r>
-        <w:t xml:space="preserve">biblioteca inicial, mantida pela SQUARE possui uma bifurcação mantida pela comunidade, a qual será utilizada </w:t>
-      </w:r>
-      <w:r>
-        <w:t>neste</w:t>
-      </w:r>
-      <w:r>
-        <w:t xml:space="preserve"> trabalho.</w:t>
-      </w:r>
-    </w:p>
-    <w:p>
-      <w:pPr>
-        <w:pStyle w:val="Ttulo3"/>
-      </w:pPr>
-      <w:bookmarkStart w:id="23" w:name="_Toc33871113"/>
-      <w:r>
-        <w:t xml:space="preserve">2.4.2 </w:t>
-      </w:r>
-      <w:proofErr w:type="gramStart"/>
-      <w:r>
-        <w:t>D3.</w:t>
-      </w:r>
-      <w:proofErr w:type="gramEnd"/>
-      <w:r>
-        <w:t>js</w:t>
+    </w:p>
+    <w:p/>
+    <w:p>
+      <w:pPr>
+        <w:pStyle w:val="Ttulo2"/>
+      </w:pPr>
+      <w:bookmarkStart w:id="23" w:name="_Toc33871114"/>
+      <w:r>
+        <w:t>2.5 Outras bibliotecas utilizadas neste trabalho</w:t>
       </w:r>
       <w:bookmarkEnd w:id="23"/>
-    </w:p>
-    <w:p/>
-    <w:p>
-      <w:r>
-        <w:tab/>
-      </w:r>
-      <w:proofErr w:type="gramStart"/>
-      <w:r>
-        <w:t>D3.</w:t>
-      </w:r>
-      <w:proofErr w:type="gramEnd"/>
-      <w:r>
-        <w:t xml:space="preserve">js é uma biblioteca Javascript desenvolvida com a finalidade de manipular documentos com base em dados. Ajuda a transformar dados em gráficos usando HTML, SVG e CSS. É totalmente baseada nos padrões da web para ser compatível com a maioria dos navegadores modernos, evitando a aderência a qualquer plataforma proprietária, combinando componentes poderosos para visualização e uma abordagem orientada a dados para a manipulação do DOM. </w:t>
-      </w:r>
-      <w:proofErr w:type="gramStart"/>
-      <w:r>
-        <w:t>D3.</w:t>
-      </w:r>
-      <w:proofErr w:type="gramEnd"/>
-      <w:r>
-        <w:t>js é extremamente rápida e suporta grandes quantidades de dados e comportamentos dinâmicos que permitem interação e animação</w:t>
-      </w:r>
-      <w:r>
-        <w:t xml:space="preserve"> </w:t>
-      </w:r>
-      <w:r>
-        <w:fldChar w:fldCharType="begin" w:fldLock="1"/>
-      </w:r>
-      <w:r>
-        <w:instrText>ADDIN CSL_CITATION {"citationItems":[{"id":"ITEM-1","itemData":{"URL":"https://d3js.org/","abstract":"D3.js is a JavaScript library for manipulating documents based on data. D3 helps you bring data to life using HTML, SVG, and CSS. D3’s emphasis on web standards gives you the full capabilities of modern browsers without tying yourself to a proprietary framework, combining powerful visualization components and a data-driven approach to DOM manipulation.","accessed":{"date-parts":[["2018","11","10"]]},"author":[{"dropping-particle":"","family":"Bostock","given":"Mike","non-dropping-particle":"","parse-names":false,"suffix":""},{"dropping-particle":"","family":"Davies","given":"Jason","non-dropping-particle":"","parse-names":false,"suffix":""},{"dropping-particle":"","family":"Heer","given":"Jeffrey","non-dropping-particle":"","parse-names":false,"suffix":""},{"dropping-particle":"","family":"Ogievetsky","given":"Vadim","non-dropping-particle":"","parse-names":false,"suffix":""}],"id":"ITEM-1","issued":{"date-parts":[["2018"]]},"title":"D3.js - Data Driven Documents","type":"webpage"},"uris":["http://www.mendeley.com/documents/?uuid=da77ad39-480e-4d9c-a263-0fbd274f8c86"]}],"mendeley":{"formattedCitation":"(BOSTOCK et al., 2018)","plainTextFormattedCitation":"(BOSTOCK et al., 2018)","previouslyFormattedCitation":"(BOSTOCK et al., 2018)"},"properties":{"noteIndex":0},"schema":"https://github.com/citation-style-language/schema/raw/master/csl-citation.json"}</w:instrText>
-      </w:r>
-      <w:r>
-        <w:fldChar w:fldCharType="separate"/>
-      </w:r>
-      <w:r>
-        <w:rPr>
-          <w:noProof/>
-        </w:rPr>
-        <w:t>(BOSTOCK et al., 2018)</w:t>
-      </w:r>
-      <w:r>
-        <w:fldChar w:fldCharType="end"/>
-      </w:r>
-      <w:r>
-        <w:t>.</w:t>
-      </w:r>
-    </w:p>
-    <w:p/>
-    <w:p>
-      <w:pPr>
-        <w:pStyle w:val="Ttulo2"/>
-      </w:pPr>
-      <w:bookmarkStart w:id="24" w:name="_Toc33871114"/>
-      <w:r>
-        <w:t>2.5 Outras bibliotecas utilizadas neste trabalho</w:t>
-      </w:r>
-      <w:bookmarkEnd w:id="24"/>
     </w:p>
     <w:p/>
     <w:p>
@@ -25892,14 +25893,14 @@
           <w:rFonts w:eastAsiaTheme="minorHAnsi"/>
         </w:rPr>
       </w:pPr>
-      <w:bookmarkStart w:id="25" w:name="_Toc33871115"/>
+      <w:bookmarkStart w:id="24" w:name="_Toc33871115"/>
       <w:r>
         <w:rPr>
           <w:rFonts w:eastAsiaTheme="minorHAnsi"/>
         </w:rPr>
         <w:t>2.5.1 Apache Commons CSV</w:t>
       </w:r>
-      <w:bookmarkEnd w:id="25"/>
+      <w:bookmarkEnd w:id="24"/>
     </w:p>
     <w:p/>
     <w:p>
@@ -26003,11 +26004,11 @@
       <w:pPr>
         <w:pStyle w:val="Ttulo3"/>
       </w:pPr>
-      <w:bookmarkStart w:id="26" w:name="_Toc33871116"/>
+      <w:bookmarkStart w:id="25" w:name="_Toc33871116"/>
       <w:r>
         <w:t>2.5.2 Apache Commons IO</w:t>
       </w:r>
-      <w:bookmarkEnd w:id="26"/>
+      <w:bookmarkEnd w:id="25"/>
     </w:p>
     <w:p/>
     <w:p>
@@ -26069,7 +26070,7 @@
       <w:pPr>
         <w:pStyle w:val="Ttulo3"/>
       </w:pPr>
-      <w:bookmarkStart w:id="27" w:name="_Toc33871117"/>
+      <w:bookmarkStart w:id="26" w:name="_Toc33871117"/>
       <w:r>
         <w:t xml:space="preserve">2.5.3 </w:t>
       </w:r>
@@ -26081,7 +26082,7 @@
       <w:r>
         <w:t xml:space="preserve"> ZT-ZIP</w:t>
       </w:r>
-      <w:bookmarkEnd w:id="27"/>
+      <w:bookmarkEnd w:id="26"/>
     </w:p>
     <w:p/>
     <w:p>
@@ -26179,7 +26180,7 @@
       <w:pPr>
         <w:pStyle w:val="Ttulo2"/>
       </w:pPr>
-      <w:bookmarkStart w:id="28" w:name="_Toc33871118"/>
+      <w:bookmarkStart w:id="27" w:name="_Toc33871118"/>
       <w:r>
         <w:t xml:space="preserve">2.6 </w:t>
       </w:r>
@@ -26191,7 +26192,7 @@
       <w:r>
         <w:t xml:space="preserve"> 8</w:t>
       </w:r>
-      <w:bookmarkEnd w:id="28"/>
+      <w:bookmarkEnd w:id="27"/>
     </w:p>
     <w:p/>
     <w:p>
@@ -27051,7 +27052,7 @@
           <w:szCs w:val="32"/>
         </w:rPr>
       </w:pPr>
-      <w:bookmarkStart w:id="29" w:name="_Toc33871119"/>
+      <w:bookmarkStart w:id="28" w:name="_Toc33871119"/>
       <w:r>
         <w:br w:type="page"/>
       </w:r>
@@ -27069,7 +27070,7 @@
       <w:r>
         <w:t xml:space="preserve"> SOLUÇÕES CORRELATAS</w:t>
       </w:r>
-      <w:bookmarkEnd w:id="29"/>
+      <w:bookmarkEnd w:id="28"/>
     </w:p>
     <w:p/>
     <w:p>
@@ -27113,7 +27114,7 @@
       <w:pPr>
         <w:pStyle w:val="Ttulo2"/>
       </w:pPr>
-      <w:bookmarkStart w:id="30" w:name="_Toc33871120"/>
+      <w:bookmarkStart w:id="29" w:name="_Toc33871120"/>
       <w:r>
         <w:t>3.</w:t>
       </w:r>
@@ -27123,7 +27124,7 @@
       <w:r>
         <w:t xml:space="preserve"> Qlik Sense</w:t>
       </w:r>
-      <w:bookmarkEnd w:id="30"/>
+      <w:bookmarkEnd w:id="29"/>
     </w:p>
     <w:p/>
     <w:p>
@@ -27468,7 +27469,7 @@
       <w:pPr>
         <w:pStyle w:val="Ttulo2"/>
       </w:pPr>
-      <w:bookmarkStart w:id="31" w:name="_Toc33871121"/>
+      <w:bookmarkStart w:id="30" w:name="_Toc33871121"/>
       <w:proofErr w:type="gramStart"/>
       <w:r>
         <w:t>3.2 Tableau</w:t>
@@ -27477,7 +27478,7 @@
       <w:r>
         <w:t xml:space="preserve"> Desktop</w:t>
       </w:r>
-      <w:bookmarkEnd w:id="31"/>
+      <w:bookmarkEnd w:id="30"/>
     </w:p>
     <w:p/>
     <w:p>
@@ -27878,7 +27879,7 @@
       <w:pPr>
         <w:pStyle w:val="Ttulo2"/>
       </w:pPr>
-      <w:bookmarkStart w:id="32" w:name="_Toc33871122"/>
+      <w:bookmarkStart w:id="31" w:name="_Toc33871122"/>
       <w:proofErr w:type="gramStart"/>
       <w:r>
         <w:t>3.3 Microsoft Power</w:t>
@@ -27887,7 +27888,7 @@
       <w:r>
         <w:t xml:space="preserve"> BI</w:t>
       </w:r>
-      <w:bookmarkEnd w:id="32"/>
+      <w:bookmarkEnd w:id="31"/>
     </w:p>
     <w:p/>
     <w:p>
@@ -28224,7 +28225,7 @@
           <w:szCs w:val="20"/>
         </w:rPr>
       </w:pPr>
-      <w:bookmarkStart w:id="33" w:name="_Toc33871123"/>
+      <w:bookmarkStart w:id="32" w:name="_Toc33871123"/>
     </w:p>
     <w:p>
       <w:pPr>
@@ -28256,7 +28257,7 @@
       <w:r>
         <w:t xml:space="preserve"> </w:t>
       </w:r>
-      <w:bookmarkEnd w:id="33"/>
+      <w:bookmarkEnd w:id="32"/>
       <w:r>
         <w:t>DESENVOLVIMENTO DO PROTÓTIPO</w:t>
       </w:r>
@@ -28336,7 +28337,7 @@
           <w:szCs w:val="26"/>
         </w:rPr>
       </w:pPr>
-      <w:bookmarkStart w:id="34" w:name="_Toc33871124"/>
+      <w:bookmarkStart w:id="33" w:name="_Toc33871124"/>
     </w:p>
     <w:p>
       <w:pPr>
@@ -28360,7 +28361,7 @@
       <w:r>
         <w:t xml:space="preserve"> Geral</w:t>
       </w:r>
-      <w:bookmarkEnd w:id="34"/>
+      <w:bookmarkEnd w:id="33"/>
     </w:p>
     <w:p/>
     <w:p>
@@ -28480,18 +28481,26 @@
       </w:pPr>
       <w:proofErr w:type="gramStart"/>
       <w:r>
-        <w:t>gráfico</w:t>
+        <w:t>tipo</w:t>
       </w:r>
       <w:proofErr w:type="gramEnd"/>
       <w:r>
-        <w:t xml:space="preserve"> tipo pizza ou torta (</w:t>
-      </w:r>
+        <w:t xml:space="preserve"> pizza ou torta (</w:t>
+      </w:r>
+      <w:proofErr w:type="spellStart"/>
       <w:r>
         <w:rPr>
           <w:i/>
         </w:rPr>
         <w:t>pie</w:t>
       </w:r>
+      <w:r>
+        <w:rPr>
+          <w:i/>
+        </w:rPr>
+        <w:t>Chart</w:t>
+      </w:r>
+      <w:proofErr w:type="spellEnd"/>
       <w:r>
         <w:t>)</w:t>
       </w:r>
@@ -28510,11 +28519,11 @@
       </w:pPr>
       <w:proofErr w:type="gramStart"/>
       <w:r>
-        <w:t>gráfico</w:t>
+        <w:t>tipo</w:t>
       </w:r>
       <w:proofErr w:type="gramEnd"/>
       <w:r>
-        <w:t xml:space="preserve"> de barras</w:t>
+        <w:t xml:space="preserve"> barras</w:t>
       </w:r>
       <w:r>
         <w:t xml:space="preserve"> horizontais (</w:t>
@@ -28525,6 +28534,12 @@
           <w:i/>
         </w:rPr>
         <w:t>row</w:t>
+      </w:r>
+      <w:r>
+        <w:rPr>
+          <w:i/>
+        </w:rPr>
+        <w:t>Chart</w:t>
       </w:r>
       <w:proofErr w:type="spellEnd"/>
       <w:r>
@@ -28551,11 +28566,11 @@
       </w:pPr>
       <w:proofErr w:type="gramStart"/>
       <w:r>
-        <w:t>gráfico</w:t>
+        <w:t>tipo</w:t>
       </w:r>
       <w:proofErr w:type="gramEnd"/>
       <w:r>
-        <w:t xml:space="preserve"> de linha</w:t>
+        <w:t xml:space="preserve"> linha</w:t>
       </w:r>
       <w:r>
         <w:t xml:space="preserve"> (</w:t>
@@ -28566,6 +28581,12 @@
           <w:i/>
         </w:rPr>
         <w:t>line</w:t>
+      </w:r>
+      <w:r>
+        <w:rPr>
+          <w:i/>
+        </w:rPr>
+        <w:t>Chart</w:t>
       </w:r>
       <w:proofErr w:type="spellEnd"/>
       <w:r>
@@ -28735,10 +28756,13 @@
         </w:rPr>
       </w:pPr>
       <w:r>
-        <w:t>Todo o processo é apresentado em passos na</w:t>
-      </w:r>
-      <w:r>
-        <w:t xml:space="preserve"> reprodução do protótipo de tela contido na</w:t>
+        <w:t xml:space="preserve">Todo o processo é apresentado </w:t>
+      </w:r>
+      <w:r>
+        <w:t>no diagrama de atividades contido</w:t>
+      </w:r>
+      <w:r>
+        <w:t xml:space="preserve"> na</w:t>
       </w:r>
       <w:r>
         <w:t xml:space="preserve"> Figura 10.</w:t>
@@ -28792,10 +28816,10 @@
           <w:lang w:eastAsia="pt-BR"/>
         </w:rPr>
         <w:drawing>
-          <wp:inline distT="0" distB="0" distL="0" distR="0" wp14:anchorId="69C446EA" wp14:editId="29E15E3E">
-            <wp:extent cx="5960446" cy="3807725"/>
-            <wp:effectExtent l="19050" t="0" r="2204" b="0"/>
-            <wp:docPr id="25" name="Imagem 25"/>
+          <wp:inline distT="0" distB="0" distL="0" distR="0">
+            <wp:extent cx="2120629" cy="3543743"/>
+            <wp:effectExtent l="0" t="0" r="0" b="0"/>
+            <wp:docPr id="6" name="Imagem 6"/>
             <wp:cNvGraphicFramePr>
               <a:graphicFrameLocks xmlns:a="http://schemas.openxmlformats.org/drawingml/2006/main" noChangeAspect="1"/>
             </wp:cNvGraphicFramePr>
@@ -28803,11 +28827,17 @@
               <a:graphicData uri="http://schemas.openxmlformats.org/drawingml/2006/picture">
                 <pic:pic xmlns:pic="http://schemas.openxmlformats.org/drawingml/2006/picture">
                   <pic:nvPicPr>
-                    <pic:cNvPr id="0" name=""/>
+                    <pic:cNvPr id="0" name="passos_dashgen.png"/>
                     <pic:cNvPicPr/>
                   </pic:nvPicPr>
                   <pic:blipFill>
-                    <a:blip r:embed="rId19" cstate="print"/>
+                    <a:blip r:embed="rId19">
+                      <a:extLst>
+                        <a:ext uri="{28A0092B-C50C-407E-A947-70E740481C1C}">
+                          <a14:useLocalDpi xmlns:a14="http://schemas.microsoft.com/office/drawing/2010/main" val="0"/>
+                        </a:ext>
+                      </a:extLst>
+                    </a:blip>
                     <a:stretch>
                       <a:fillRect/>
                     </a:stretch>
@@ -28815,7 +28845,7 @@
                   <pic:spPr>
                     <a:xfrm>
                       <a:off x="0" y="0"/>
-                      <a:ext cx="5953826" cy="3803496"/>
+                      <a:ext cx="2128827" cy="3557442"/>
                     </a:xfrm>
                     <a:prstGeom prst="rect">
                       <a:avLst/>
@@ -28858,7 +28888,7 @@
         <w:spacing w:after="160" w:line="240" w:lineRule="auto"/>
         <w:jc w:val="left"/>
       </w:pPr>
-      <w:bookmarkStart w:id="35" w:name="_Toc33871125"/>
+      <w:bookmarkStart w:id="34" w:name="_Toc33871125"/>
       <w:proofErr w:type="gramStart"/>
       <w:r>
         <w:t>4</w:t>
@@ -28870,7 +28900,7 @@
       <w:r>
         <w:t xml:space="preserve"> das Etapas de Desenvolvimento</w:t>
       </w:r>
-      <w:bookmarkEnd w:id="35"/>
+      <w:bookmarkEnd w:id="34"/>
     </w:p>
     <w:p/>
     <w:p>
@@ -28967,7 +28997,7 @@
       <w:pPr>
         <w:pStyle w:val="Ttulo2"/>
       </w:pPr>
-      <w:bookmarkStart w:id="36" w:name="_Toc33871126"/>
+      <w:bookmarkStart w:id="35" w:name="_Toc33871126"/>
       <w:r>
         <w:t>4</w:t>
       </w:r>
@@ -28982,7 +29012,7 @@
       <w:r>
         <w:t>Levantamento dos Requisitos</w:t>
       </w:r>
-      <w:bookmarkEnd w:id="36"/>
+      <w:bookmarkEnd w:id="35"/>
     </w:p>
     <w:p/>
     <w:p>
@@ -30372,7 +30402,7 @@
       <w:pPr>
         <w:pStyle w:val="Ttulo1"/>
       </w:pPr>
-      <w:bookmarkStart w:id="37" w:name="_Toc33871127"/>
+      <w:bookmarkStart w:id="36" w:name="_Toc33871127"/>
       <w:proofErr w:type="gramStart"/>
       <w:r>
         <w:t>4</w:t>
@@ -30390,7 +30420,7 @@
       <w:r>
         <w:t>Casos de Uso</w:t>
       </w:r>
-      <w:bookmarkEnd w:id="37"/>
+      <w:bookmarkEnd w:id="36"/>
     </w:p>
     <w:p/>
     <w:p>
@@ -30622,6 +30652,14 @@
         <w:tab/>
       </w:r>
       <w:r>
+        <w:t>O único ator do caso de uso é o Usuário. Este é o indivíduo que possui um arquivo CSV e pretende obter um Dashboard a partir de especificações que serão passadas ao sistema.</w:t>
+      </w:r>
+    </w:p>
+    <w:p>
+      <w:r>
+        <w:tab/>
+      </w:r>
+      <w:r>
         <w:t xml:space="preserve">A descrição do caso de uso UC01 </w:t>
       </w:r>
       <w:r>
@@ -30633,7 +30671,12 @@
       </w:r>
       <w:proofErr w:type="gramEnd"/>
       <w:r>
-        <w:t xml:space="preserve"> foi detalhada considerando o processo completo de geração do Dashboard do ponto de vista do usuário da aplicação. Este de</w:t>
+        <w:t xml:space="preserve"> foi detalhada considerando o processo completo de geração do Dashboard do ponto de vista do usuário da aplicação. </w:t>
+      </w:r>
+    </w:p>
+    <w:p>
+      <w:r>
+        <w:t>Este de</w:t>
       </w:r>
       <w:r>
         <w:t xml:space="preserve">talhamento pode ser observado na Tabela </w:t>
@@ -30693,12 +30736,12 @@
       </w:tblPr>
       <w:tblGrid>
         <w:gridCol w:w="2235"/>
-        <w:gridCol w:w="6976"/>
+        <w:gridCol w:w="6804"/>
       </w:tblGrid>
       <w:tr>
         <w:tc>
           <w:tcPr>
-            <w:tcW w:w="9211" w:type="dxa"/>
+            <w:tcW w:w="9039" w:type="dxa"/>
             <w:gridSpan w:val="2"/>
             <w:shd w:val="clear" w:color="auto" w:fill="D9D9D9" w:themeFill="background1" w:themeFillShade="D9"/>
           </w:tcPr>
@@ -30767,16 +30810,25 @@
                 <w:sz w:val="18"/>
                 <w:szCs w:val="18"/>
               </w:rPr>
-              <w:t>Pré-condições:</w:t>
+              <w:t>Ator</w:t>
+            </w:r>
+            <w:r>
+              <w:rPr>
+                <w:color w:val="000000" w:themeColor="text1"/>
+                <w:sz w:val="18"/>
+                <w:szCs w:val="18"/>
+              </w:rPr>
+              <w:t>:</w:t>
             </w:r>
           </w:p>
         </w:tc>
         <w:tc>
           <w:tcPr>
-            <w:tcW w:w="6976" w:type="dxa"/>
+            <w:tcW w:w="6804" w:type="dxa"/>
           </w:tcPr>
           <w:p>
             <w:pPr>
+              <w:spacing w:line="240" w:lineRule="auto"/>
               <w:jc w:val="left"/>
               <w:rPr>
                 <w:sz w:val="18"/>
@@ -30789,29 +30841,6 @@
                 <w:szCs w:val="18"/>
               </w:rPr>
               <w:t xml:space="preserve">Usuário </w:t>
-            </w:r>
-            <w:r>
-              <w:rPr>
-                <w:sz w:val="18"/>
-                <w:szCs w:val="18"/>
-              </w:rPr>
-              <w:t xml:space="preserve">executa a aplicação </w:t>
-            </w:r>
-            <w:proofErr w:type="spellStart"/>
-            <w:r>
-              <w:rPr>
-                <w:sz w:val="18"/>
-                <w:szCs w:val="18"/>
-              </w:rPr>
-              <w:t>Dashgen</w:t>
-            </w:r>
-            <w:proofErr w:type="spellEnd"/>
-            <w:r>
-              <w:rPr>
-                <w:sz w:val="18"/>
-                <w:szCs w:val="18"/>
-              </w:rPr>
-              <w:t>.</w:t>
             </w:r>
           </w:p>
         </w:tc>
@@ -30837,13 +30866,98 @@
                 <w:sz w:val="18"/>
                 <w:szCs w:val="18"/>
               </w:rPr>
-              <w:t>Cenário Principal:</w:t>
+              <w:t>Pré-condições:</w:t>
             </w:r>
           </w:p>
         </w:tc>
         <w:tc>
           <w:tcPr>
-            <w:tcW w:w="6976" w:type="dxa"/>
+            <w:tcW w:w="6804" w:type="dxa"/>
+          </w:tcPr>
+          <w:p>
+            <w:pPr>
+              <w:spacing w:line="240" w:lineRule="auto"/>
+              <w:jc w:val="left"/>
+              <w:rPr>
+                <w:sz w:val="18"/>
+                <w:szCs w:val="18"/>
+              </w:rPr>
+            </w:pPr>
+            <w:r>
+              <w:rPr>
+                <w:sz w:val="18"/>
+                <w:szCs w:val="18"/>
+              </w:rPr>
+              <w:t>Usuário possui arquivo CSV contendo os nomes dos atributos na primeira linha do arquivo.</w:t>
+            </w:r>
+          </w:p>
+          <w:p>
+            <w:pPr>
+              <w:spacing w:line="240" w:lineRule="auto"/>
+              <w:jc w:val="left"/>
+              <w:rPr>
+                <w:sz w:val="18"/>
+                <w:szCs w:val="18"/>
+              </w:rPr>
+            </w:pPr>
+            <w:r>
+              <w:rPr>
+                <w:sz w:val="18"/>
+                <w:szCs w:val="18"/>
+              </w:rPr>
+              <w:t xml:space="preserve">Usuário executa a aplicação </w:t>
+            </w:r>
+            <w:proofErr w:type="gramStart"/>
+            <w:r>
+              <w:rPr>
+                <w:sz w:val="18"/>
+                <w:szCs w:val="18"/>
+              </w:rPr>
+              <w:t>DashGen</w:t>
+            </w:r>
+            <w:proofErr w:type="gramEnd"/>
+          </w:p>
+        </w:tc>
+      </w:tr>
+      <w:tr>
+        <w:tc>
+          <w:tcPr>
+            <w:tcW w:w="2235" w:type="dxa"/>
+            <w:tcBorders>
+              <w:bottom w:val="single" w:sz="4" w:space="0" w:color="auto"/>
+            </w:tcBorders>
+            <w:shd w:val="clear" w:color="auto" w:fill="D9D9D9" w:themeFill="background1" w:themeFillShade="D9"/>
+          </w:tcPr>
+          <w:p>
+            <w:pPr>
+              <w:jc w:val="left"/>
+              <w:rPr>
+                <w:color w:val="000000" w:themeColor="text1"/>
+                <w:sz w:val="18"/>
+                <w:szCs w:val="18"/>
+              </w:rPr>
+            </w:pPr>
+            <w:r>
+              <w:rPr>
+                <w:color w:val="000000" w:themeColor="text1"/>
+                <w:sz w:val="18"/>
+                <w:szCs w:val="18"/>
+              </w:rPr>
+              <w:t>Fluxo Principal</w:t>
+            </w:r>
+            <w:r>
+              <w:rPr>
+                <w:color w:val="000000" w:themeColor="text1"/>
+                <w:sz w:val="18"/>
+                <w:szCs w:val="18"/>
+              </w:rPr>
+              <w:t>:</w:t>
+            </w:r>
+          </w:p>
+        </w:tc>
+        <w:tc>
+          <w:tcPr>
+            <w:tcW w:w="6804" w:type="dxa"/>
           </w:tcPr>
           <w:p>
             <w:pPr>
@@ -30865,43 +30979,37 @@
                 <w:sz w:val="18"/>
                 <w:szCs w:val="18"/>
               </w:rPr>
-              <w:t>O</w:t>
+              <w:t xml:space="preserve">O usuário informa o caminho para o arquivo CSV clicando sobre o botão </w:t>
             </w:r>
             <w:r>
               <w:rPr>
                 <w:sz w:val="18"/>
                 <w:szCs w:val="18"/>
               </w:rPr>
-              <w:t xml:space="preserve"> usuário </w:t>
+              <w:t>“</w:t>
             </w:r>
             <w:r>
               <w:rPr>
                 <w:sz w:val="18"/>
                 <w:szCs w:val="18"/>
               </w:rPr>
-              <w:t>informa</w:t>
+              <w:t>Arquivo CSV</w:t>
             </w:r>
             <w:r>
               <w:rPr>
                 <w:sz w:val="18"/>
                 <w:szCs w:val="18"/>
               </w:rPr>
-              <w:t xml:space="preserve"> o caminho para o arquivo CSV</w:t>
+              <w:t>”</w:t>
             </w:r>
             <w:r>
               <w:rPr>
                 <w:sz w:val="18"/>
                 <w:szCs w:val="18"/>
               </w:rPr>
-              <w:t xml:space="preserve"> clicando sobre o botão Arquivo CSV</w:t>
-            </w:r>
-            <w:r>
-              <w:rPr>
-                <w:sz w:val="18"/>
-                <w:szCs w:val="18"/>
-              </w:rPr>
               <w:t>;</w:t>
             </w:r>
+            <w:proofErr w:type="gramStart"/>
           </w:p>
           <w:p>
             <w:pPr>
@@ -30918,12 +31026,44 @@
                 <w:szCs w:val="18"/>
               </w:rPr>
             </w:pPr>
+            <w:proofErr w:type="gramEnd"/>
             <w:r>
               <w:rPr>
                 <w:sz w:val="18"/>
                 <w:szCs w:val="18"/>
               </w:rPr>
-              <w:t>O usuário informa o caminho para armazenamento do dashboard a ser gerado clicando sobre o botão Selecionar Destino;</w:t>
+              <w:t>Sistema acessa o conteúdo</w:t>
+            </w:r>
+            <w:proofErr w:type="gramStart"/>
+            <w:r>
+              <w:rPr>
+                <w:sz w:val="18"/>
+                <w:szCs w:val="18"/>
+              </w:rPr>
+              <w:t xml:space="preserve">  </w:t>
+            </w:r>
+            <w:proofErr w:type="gramEnd"/>
+            <w:r>
+              <w:rPr>
+                <w:sz w:val="18"/>
+                <w:szCs w:val="18"/>
+              </w:rPr>
+              <w:t xml:space="preserve">do arquivo para obter a lista de atributos e </w:t>
+            </w:r>
+            <w:r>
+              <w:rPr>
+                <w:sz w:val="18"/>
+                <w:szCs w:val="18"/>
+              </w:rPr>
+              <w:lastRenderedPageBreak/>
+              <w:t>identifica entre estes os que são de tipo numérico.</w:t>
+            </w:r>
+            <w:r>
+              <w:rPr>
+                <w:sz w:val="18"/>
+                <w:szCs w:val="18"/>
+              </w:rPr>
+              <w:t xml:space="preserve"> Carrega as caixas de seleção de atributo de dimensão e, caso haja atributos numéricos, carrega estes para a caixa de seleção de atributo de somatória.</w:t>
             </w:r>
           </w:p>
           <w:p>
@@ -30946,8 +31086,37 @@
                 <w:sz w:val="18"/>
                 <w:szCs w:val="18"/>
               </w:rPr>
-              <w:t>O usuário determina o título do dashboard a ser exibido no topo da página, digitando-o na caixa de texto apropriada;</w:t>
-            </w:r>
+              <w:t xml:space="preserve">O usuário informa o caminho para armazenamento do dashboard a ser gerado clicando sobre o botão </w:t>
+            </w:r>
+            <w:r>
+              <w:rPr>
+                <w:sz w:val="18"/>
+                <w:szCs w:val="18"/>
+              </w:rPr>
+              <w:t>“</w:t>
+            </w:r>
+            <w:r>
+              <w:rPr>
+                <w:sz w:val="18"/>
+                <w:szCs w:val="18"/>
+              </w:rPr>
+              <w:t>Selecionar Destino</w:t>
+            </w:r>
+            <w:r>
+              <w:rPr>
+                <w:sz w:val="18"/>
+                <w:szCs w:val="18"/>
+              </w:rPr>
+              <w:t>”</w:t>
+            </w:r>
+            <w:r>
+              <w:rPr>
+                <w:sz w:val="18"/>
+                <w:szCs w:val="18"/>
+              </w:rPr>
+              <w:t>;</w:t>
+            </w:r>
+            <w:proofErr w:type="gramStart"/>
           </w:p>
           <w:p>
             <w:pPr>
@@ -30964,12 +31133,27 @@
                 <w:szCs w:val="18"/>
               </w:rPr>
             </w:pPr>
+            <w:proofErr w:type="gramEnd"/>
             <w:r>
               <w:rPr>
                 <w:sz w:val="18"/>
                 <w:szCs w:val="18"/>
               </w:rPr>
-              <w:t>Para inclusão de gráficos, o usuário digita o nome a ser exibido no topo do gráfico na caixa de texto Título do Gráfico;</w:t>
+              <w:t>Sistema registra o descritor do</w:t>
+            </w:r>
+            <w:r>
+              <w:rPr>
+                <w:sz w:val="18"/>
+                <w:szCs w:val="18"/>
+              </w:rPr>
+              <w:t xml:space="preserve"> sistema de arquivos para o</w:t>
+            </w:r>
+            <w:r>
+              <w:rPr>
+                <w:sz w:val="18"/>
+                <w:szCs w:val="18"/>
+              </w:rPr>
+              <w:t xml:space="preserve"> diretório de destino</w:t>
             </w:r>
           </w:p>
           <w:p>
@@ -30992,7 +31176,7 @@
                 <w:sz w:val="18"/>
                 <w:szCs w:val="18"/>
               </w:rPr>
-              <w:t>Seleciona o atributo desejado como dimensão principal para o gráfico na lista Atributo de Dimensão;</w:t>
+              <w:t>O usuário determina o título do dashboard a ser exibido no topo da página, digitando-o na caixa de texto apropriada;</w:t>
             </w:r>
           </w:p>
           <w:p>
@@ -31015,7 +31199,7 @@
                 <w:sz w:val="18"/>
                 <w:szCs w:val="18"/>
               </w:rPr>
-              <w:t>Clica na opção tipo botão de rádio com a redução desejada, tendo como opção a contagem de incidências ou a somatória de um atributo secundário;</w:t>
+              <w:t>Sistema registra o título do dashboard.</w:t>
             </w:r>
           </w:p>
           <w:p>
@@ -31038,7 +31222,14 @@
                 <w:sz w:val="18"/>
                 <w:szCs w:val="18"/>
               </w:rPr>
-              <w:t>Se a redução por somatória foi escolhida, o usuário deve selecionar o atributo para soma na lista Atributo Somatória;</w:t>
+              <w:t>Usuário</w:t>
+            </w:r>
+            <w:r>
+              <w:rPr>
+                <w:sz w:val="18"/>
+                <w:szCs w:val="18"/>
+              </w:rPr>
+              <w:t xml:space="preserve"> digita o nome a ser exibido no topo do gráfico na caixa de texto Título do Gráfico;</w:t>
             </w:r>
           </w:p>
           <w:p>
@@ -31061,39 +31252,44 @@
                 <w:sz w:val="18"/>
                 <w:szCs w:val="18"/>
               </w:rPr>
-              <w:lastRenderedPageBreak/>
-              <w:t xml:space="preserve">O usuário clica sobre o botão Adicionar Gráfico. O gráfico adicionado é </w:t>
-            </w:r>
-            <w:proofErr w:type="gramStart"/>
+              <w:t>Usuário s</w:t>
+            </w:r>
             <w:r>
               <w:rPr>
                 <w:sz w:val="18"/>
                 <w:szCs w:val="18"/>
               </w:rPr>
-              <w:t xml:space="preserve">exibido na lista </w:t>
+              <w:t xml:space="preserve">eleciona o atributo desejado como dimensão principal para o gráfico na lista </w:t>
             </w:r>
             <w:r>
               <w:rPr>
                 <w:sz w:val="18"/>
                 <w:szCs w:val="18"/>
               </w:rPr>
-              <w:t>Gráficos</w:t>
+              <w:t>“</w:t>
             </w:r>
             <w:r>
               <w:rPr>
                 <w:sz w:val="18"/>
                 <w:szCs w:val="18"/>
               </w:rPr>
-              <w:t xml:space="preserve"> Adicionados</w:t>
-            </w:r>
-            <w:proofErr w:type="gramEnd"/>
+              <w:t>Atributo Dimensão</w:t>
+            </w:r>
             <w:r>
               <w:rPr>
                 <w:sz w:val="18"/>
                 <w:szCs w:val="18"/>
               </w:rPr>
+              <w:t>”</w:t>
+            </w:r>
+            <w:r>
+              <w:rPr>
+                <w:sz w:val="18"/>
+                <w:szCs w:val="18"/>
+              </w:rPr>
               <w:t>;</w:t>
             </w:r>
+            <w:proofErr w:type="gramStart"/>
           </w:p>
           <w:p>
             <w:pPr>
@@ -31110,12 +31306,13 @@
                 <w:szCs w:val="18"/>
               </w:rPr>
             </w:pPr>
+            <w:proofErr w:type="gramEnd"/>
             <w:r>
               <w:rPr>
                 <w:sz w:val="18"/>
                 <w:szCs w:val="18"/>
               </w:rPr>
-              <w:t>O usuário repete os passos de 4 a 8 para adicionar quantos gráficos forem desejados;</w:t>
+              <w:t>Clica na opção tipo botão de rádio com a redução desejada, tendo como opção a contagem de incidências ou a somatória de um atributo secundário;</w:t>
             </w:r>
           </w:p>
           <w:p>
@@ -31138,28 +31335,262 @@
                 <w:sz w:val="18"/>
                 <w:szCs w:val="18"/>
               </w:rPr>
-              <w:t xml:space="preserve">O caso de uso termina no momento em que o usuário </w:t>
+              <w:t xml:space="preserve">Se a redução por somatória foi escolhida, o usuário deve selecionar o atributo para soma na lista </w:t>
             </w:r>
             <w:r>
               <w:rPr>
                 <w:sz w:val="18"/>
                 <w:szCs w:val="18"/>
               </w:rPr>
-              <w:t>clica sobre o botão Finalizar Dashboard</w:t>
-            </w:r>
+              <w:t>“</w:t>
+            </w:r>
+            <w:proofErr w:type="gramStart"/>
             <w:r>
               <w:rPr>
                 <w:sz w:val="18"/>
                 <w:szCs w:val="18"/>
               </w:rPr>
-              <w:t>.</w:t>
+              <w:t>Atributo Somatória</w:t>
             </w:r>
             <w:r>
               <w:rPr>
                 <w:sz w:val="18"/>
                 <w:szCs w:val="18"/>
               </w:rPr>
-              <w:t xml:space="preserve"> O sistema copia toda a estrutura necessária para o Dashboard para o caminho de destino especificado, além de um arquivo compactado em formato ZIP.</w:t>
+              <w:t>”</w:t>
+            </w:r>
+            <w:proofErr w:type="gramEnd"/>
+            <w:r>
+              <w:rPr>
+                <w:sz w:val="18"/>
+                <w:szCs w:val="18"/>
+              </w:rPr>
+              <w:t>;</w:t>
+            </w:r>
+          </w:p>
+          <w:p>
+            <w:pPr>
+              <w:pStyle w:val="PargrafodaLista"/>
+              <w:numPr>
+                <w:ilvl w:val="0"/>
+                <w:numId w:val="3"/>
+              </w:numPr>
+              <w:spacing w:line="240" w:lineRule="auto"/>
+              <w:ind w:left="357" w:hanging="357"/>
+              <w:jc w:val="left"/>
+              <w:rPr>
+                <w:sz w:val="18"/>
+                <w:szCs w:val="18"/>
+              </w:rPr>
+            </w:pPr>
+            <w:r>
+              <w:rPr>
+                <w:sz w:val="18"/>
+                <w:szCs w:val="18"/>
+              </w:rPr>
+              <w:t xml:space="preserve">O usuário clica sobre o botão </w:t>
+            </w:r>
+            <w:r>
+              <w:rPr>
+                <w:sz w:val="18"/>
+                <w:szCs w:val="18"/>
+              </w:rPr>
+              <w:t>“</w:t>
+            </w:r>
+            <w:r>
+              <w:rPr>
+                <w:sz w:val="18"/>
+                <w:szCs w:val="18"/>
+              </w:rPr>
+              <w:t>Adicionar Gráfico</w:t>
+            </w:r>
+            <w:r>
+              <w:rPr>
+                <w:sz w:val="18"/>
+                <w:szCs w:val="18"/>
+              </w:rPr>
+              <w:t>”</w:t>
+            </w:r>
+            <w:r>
+              <w:rPr>
+                <w:sz w:val="18"/>
+                <w:szCs w:val="18"/>
+              </w:rPr>
+              <w:t xml:space="preserve">. </w:t>
+            </w:r>
+          </w:p>
+          <w:p>
+            <w:pPr>
+              <w:pStyle w:val="PargrafodaLista"/>
+              <w:numPr>
+                <w:ilvl w:val="0"/>
+                <w:numId w:val="3"/>
+              </w:numPr>
+              <w:spacing w:line="240" w:lineRule="auto"/>
+              <w:ind w:left="357" w:hanging="357"/>
+              <w:jc w:val="left"/>
+              <w:rPr>
+                <w:sz w:val="18"/>
+                <w:szCs w:val="18"/>
+              </w:rPr>
+            </w:pPr>
+            <w:r>
+              <w:rPr>
+                <w:sz w:val="18"/>
+                <w:szCs w:val="18"/>
+              </w:rPr>
+              <w:t>Sistema adiciona um novo gráfico à lista de gráficos e exibe a lista atualizada no quadro “Gráficos Adicionados”.</w:t>
+            </w:r>
+          </w:p>
+          <w:p>
+            <w:pPr>
+              <w:pStyle w:val="PargrafodaLista"/>
+              <w:numPr>
+                <w:ilvl w:val="0"/>
+                <w:numId w:val="3"/>
+              </w:numPr>
+              <w:spacing w:line="240" w:lineRule="auto"/>
+              <w:ind w:left="357" w:hanging="357"/>
+              <w:jc w:val="left"/>
+              <w:rPr>
+                <w:sz w:val="18"/>
+                <w:szCs w:val="18"/>
+              </w:rPr>
+            </w:pPr>
+            <w:r>
+              <w:rPr>
+                <w:sz w:val="18"/>
+                <w:szCs w:val="18"/>
+              </w:rPr>
+              <w:t xml:space="preserve">O usuário repete os passos de </w:t>
+            </w:r>
+            <w:r>
+              <w:rPr>
+                <w:sz w:val="18"/>
+                <w:szCs w:val="18"/>
+              </w:rPr>
+              <w:t>7 a 12</w:t>
+            </w:r>
+            <w:r>
+              <w:rPr>
+                <w:sz w:val="18"/>
+                <w:szCs w:val="18"/>
+              </w:rPr>
+              <w:t xml:space="preserve"> para adicionar quantos gráficos forem desejados;</w:t>
+            </w:r>
+          </w:p>
+          <w:p>
+            <w:pPr>
+              <w:pStyle w:val="PargrafodaLista"/>
+              <w:numPr>
+                <w:ilvl w:val="0"/>
+                <w:numId w:val="3"/>
+              </w:numPr>
+              <w:spacing w:line="240" w:lineRule="auto"/>
+              <w:ind w:left="357" w:hanging="357"/>
+              <w:jc w:val="left"/>
+              <w:rPr>
+                <w:sz w:val="18"/>
+                <w:szCs w:val="18"/>
+              </w:rPr>
+            </w:pPr>
+            <w:r>
+              <w:rPr>
+                <w:sz w:val="18"/>
+                <w:szCs w:val="18"/>
+              </w:rPr>
+              <w:t xml:space="preserve">O caso de uso termina no momento em que o usuário clica sobre o botão </w:t>
+            </w:r>
+            <w:r>
+              <w:rPr>
+                <w:sz w:val="18"/>
+                <w:szCs w:val="18"/>
+              </w:rPr>
+              <w:t>“</w:t>
+            </w:r>
+            <w:r>
+              <w:rPr>
+                <w:sz w:val="18"/>
+                <w:szCs w:val="18"/>
+              </w:rPr>
+              <w:t>Finalizar Dashboard</w:t>
+            </w:r>
+            <w:r>
+              <w:rPr>
+                <w:sz w:val="18"/>
+                <w:szCs w:val="18"/>
+              </w:rPr>
+              <w:t>”</w:t>
+            </w:r>
+            <w:r>
+              <w:rPr>
+                <w:sz w:val="18"/>
+                <w:szCs w:val="18"/>
+              </w:rPr>
+              <w:t>. O sistema copia toda a estrutura necessária para o Dashboard para o caminho de destino especificado,</w:t>
+            </w:r>
+            <w:r>
+              <w:rPr>
+                <w:sz w:val="18"/>
+                <w:szCs w:val="18"/>
+              </w:rPr>
+              <w:t xml:space="preserve"> gera o Dashboard a partir das especificaç</w:t>
+            </w:r>
+            <w:r>
+              <w:rPr>
+                <w:sz w:val="18"/>
+                <w:szCs w:val="18"/>
+              </w:rPr>
+              <w:t>ões e</w:t>
+            </w:r>
+            <w:r>
+              <w:rPr>
+                <w:sz w:val="18"/>
+                <w:szCs w:val="18"/>
+              </w:rPr>
+              <w:t xml:space="preserve"> </w:t>
+            </w:r>
+            <w:r>
+              <w:rPr>
+                <w:sz w:val="18"/>
+                <w:szCs w:val="18"/>
+              </w:rPr>
+              <w:t>compacta</w:t>
+            </w:r>
+            <w:r>
+              <w:rPr>
+                <w:sz w:val="18"/>
+                <w:szCs w:val="18"/>
+              </w:rPr>
+              <w:t xml:space="preserve"> o conteúdo do diretório </w:t>
+            </w:r>
+            <w:r>
+              <w:rPr>
+                <w:sz w:val="18"/>
+                <w:szCs w:val="18"/>
+              </w:rPr>
+              <w:t xml:space="preserve">em um </w:t>
+            </w:r>
+            <w:r>
+              <w:rPr>
+                <w:sz w:val="18"/>
+                <w:szCs w:val="18"/>
+              </w:rPr>
+              <w:t xml:space="preserve">arquivo em formato </w:t>
+            </w:r>
+            <w:r>
+              <w:rPr>
+                <w:sz w:val="18"/>
+                <w:szCs w:val="18"/>
+              </w:rPr>
+              <w:t>ZIP</w:t>
+            </w:r>
+            <w:r>
+              <w:rPr>
+                <w:sz w:val="18"/>
+                <w:szCs w:val="18"/>
+              </w:rPr>
+              <w:t>.</w:t>
             </w:r>
           </w:p>
         </w:tc>
@@ -31168,6 +31599,12 @@
         <w:tc>
           <w:tcPr>
             <w:tcW w:w="2235" w:type="dxa"/>
+            <w:tcBorders>
+              <w:top w:val="single" w:sz="4" w:space="0" w:color="auto"/>
+              <w:left w:val="single" w:sz="4" w:space="0" w:color="auto"/>
+              <w:bottom w:val="nil"/>
+              <w:right w:val="single" w:sz="4" w:space="0" w:color="auto"/>
+            </w:tcBorders>
             <w:shd w:val="clear" w:color="auto" w:fill="D9D9D9" w:themeFill="background1" w:themeFillShade="D9"/>
           </w:tcPr>
           <w:p>
@@ -31179,7 +31616,6 @@
                 <w:szCs w:val="18"/>
               </w:rPr>
             </w:pPr>
-            <w:proofErr w:type="gramStart"/>
             <w:r>
               <w:rPr>
                 <w:color w:val="000000" w:themeColor="text1"/>
@@ -31187,60 +31623,642 @@
                 <w:szCs w:val="18"/>
               </w:rPr>
               <w:lastRenderedPageBreak/>
-              <w:t>Pós condições</w:t>
-            </w:r>
-            <w:proofErr w:type="gramEnd"/>
-            <w:r>
-              <w:rPr>
-                <w:color w:val="000000" w:themeColor="text1"/>
-                <w:sz w:val="18"/>
-                <w:szCs w:val="18"/>
-              </w:rPr>
-              <w:t>:</w:t>
+              <w:t>Fluxo Alternativo (14)</w:t>
             </w:r>
           </w:p>
         </w:tc>
         <w:tc>
           <w:tcPr>
-            <w:tcW w:w="6976" w:type="dxa"/>
+            <w:tcW w:w="6804" w:type="dxa"/>
+            <w:tcBorders>
+              <w:left w:val="single" w:sz="4" w:space="0" w:color="auto"/>
+            </w:tcBorders>
+            <w:shd w:val="clear" w:color="auto" w:fill="D9D9D9" w:themeFill="background1" w:themeFillShade="D9"/>
           </w:tcPr>
           <w:p>
             <w:pPr>
               <w:jc w:val="left"/>
               <w:rPr>
+                <w:color w:val="000000" w:themeColor="text1"/>
                 <w:sz w:val="18"/>
                 <w:szCs w:val="18"/>
               </w:rPr>
             </w:pPr>
             <w:r>
               <w:rPr>
+                <w:color w:val="000000" w:themeColor="text1"/>
                 <w:sz w:val="18"/>
                 <w:szCs w:val="18"/>
               </w:rPr>
-              <w:t xml:space="preserve">O </w:t>
-            </w:r>
-            <w:proofErr w:type="gramStart"/>
-            <w:r>
-              <w:rPr>
+              <w:t>Usuário não está satisfeito com a lista de gráficos</w:t>
+            </w:r>
+          </w:p>
+        </w:tc>
+      </w:tr>
+      <w:tr>
+        <w:tc>
+          <w:tcPr>
+            <w:tcW w:w="2235" w:type="dxa"/>
+            <w:tcBorders>
+              <w:top w:val="nil"/>
+              <w:left w:val="single" w:sz="4" w:space="0" w:color="auto"/>
+              <w:bottom w:val="single" w:sz="4" w:space="0" w:color="auto"/>
+              <w:right w:val="single" w:sz="4" w:space="0" w:color="auto"/>
+            </w:tcBorders>
+            <w:shd w:val="clear" w:color="auto" w:fill="D9D9D9" w:themeFill="background1" w:themeFillShade="D9"/>
+          </w:tcPr>
+          <w:p>
+            <w:pPr>
+              <w:jc w:val="left"/>
+              <w:rPr>
+                <w:color w:val="000000" w:themeColor="text1"/>
                 <w:sz w:val="18"/>
                 <w:szCs w:val="18"/>
               </w:rPr>
-              <w:t>DashGen</w:t>
-            </w:r>
-            <w:proofErr w:type="gramEnd"/>
-            <w:r>
+            </w:pPr>
+          </w:p>
+        </w:tc>
+        <w:tc>
+          <w:tcPr>
+            <w:tcW w:w="6804" w:type="dxa"/>
+            <w:tcBorders>
+              <w:left w:val="single" w:sz="4" w:space="0" w:color="auto"/>
+            </w:tcBorders>
+          </w:tcPr>
+          <w:p>
+            <w:pPr>
+              <w:pStyle w:val="PargrafodaLista"/>
+              <w:numPr>
+                <w:ilvl w:val="0"/>
+                <w:numId w:val="18"/>
+              </w:numPr>
+              <w:spacing w:line="240" w:lineRule="auto"/>
+              <w:jc w:val="left"/>
               <w:rPr>
                 <w:sz w:val="18"/>
                 <w:szCs w:val="18"/>
               </w:rPr>
-              <w:t xml:space="preserve"> limpa as variáveis de tempo de execução, aguardando a especificação de um novo Dashboard</w:t>
-            </w:r>
+            </w:pPr>
             <w:r>
               <w:rPr>
                 <w:sz w:val="18"/>
                 <w:szCs w:val="18"/>
               </w:rPr>
+              <w:t>Usuário clica sobre o botão “Limpar Gráficos”</w:t>
+            </w:r>
+            <w:r>
+              <w:rPr>
+                <w:sz w:val="18"/>
+                <w:szCs w:val="18"/>
+              </w:rPr>
               <w:t>.</w:t>
+            </w:r>
+          </w:p>
+          <w:p>
+            <w:pPr>
+              <w:pStyle w:val="PargrafodaLista"/>
+              <w:numPr>
+                <w:ilvl w:val="0"/>
+                <w:numId w:val="18"/>
+              </w:numPr>
+              <w:spacing w:line="240" w:lineRule="auto"/>
+              <w:jc w:val="left"/>
+              <w:rPr>
+                <w:sz w:val="18"/>
+                <w:szCs w:val="18"/>
+              </w:rPr>
+            </w:pPr>
+            <w:r>
+              <w:rPr>
+                <w:sz w:val="18"/>
+                <w:szCs w:val="18"/>
+              </w:rPr>
+              <w:t>O sistema apaga todos os gráficos da lista.</w:t>
+            </w:r>
+          </w:p>
+        </w:tc>
+      </w:tr>
+      <w:tr>
+        <w:tc>
+          <w:tcPr>
+            <w:tcW w:w="2235" w:type="dxa"/>
+            <w:tcBorders>
+              <w:top w:val="nil"/>
+              <w:left w:val="single" w:sz="4" w:space="0" w:color="auto"/>
+              <w:bottom w:val="single" w:sz="4" w:space="0" w:color="auto"/>
+              <w:right w:val="single" w:sz="4" w:space="0" w:color="auto"/>
+            </w:tcBorders>
+            <w:shd w:val="clear" w:color="auto" w:fill="D9D9D9" w:themeFill="background1" w:themeFillShade="D9"/>
+          </w:tcPr>
+          <w:p>
+            <w:pPr>
+              <w:jc w:val="left"/>
+              <w:rPr>
+                <w:color w:val="000000" w:themeColor="text1"/>
+                <w:sz w:val="18"/>
+                <w:szCs w:val="18"/>
+              </w:rPr>
+            </w:pPr>
+            <w:r>
+              <w:rPr>
+                <w:color w:val="000000" w:themeColor="text1"/>
+                <w:sz w:val="18"/>
+                <w:szCs w:val="18"/>
+              </w:rPr>
+              <w:t>Fluxo de Exceção (1)</w:t>
+            </w:r>
+          </w:p>
+        </w:tc>
+        <w:tc>
+          <w:tcPr>
+            <w:tcW w:w="6804" w:type="dxa"/>
+            <w:tcBorders>
+              <w:left w:val="single" w:sz="4" w:space="0" w:color="auto"/>
+            </w:tcBorders>
+            <w:shd w:val="clear" w:color="auto" w:fill="D9D9D9" w:themeFill="background1" w:themeFillShade="D9"/>
+          </w:tcPr>
+          <w:p>
+            <w:pPr>
+              <w:jc w:val="left"/>
+              <w:rPr>
+                <w:color w:val="000000" w:themeColor="text1"/>
+                <w:sz w:val="18"/>
+                <w:szCs w:val="18"/>
+              </w:rPr>
+            </w:pPr>
+            <w:r>
+              <w:rPr>
+                <w:color w:val="000000" w:themeColor="text1"/>
+                <w:sz w:val="18"/>
+                <w:szCs w:val="18"/>
+              </w:rPr>
+              <w:t>O arquivo CSV está corrompido ou fora do padrão</w:t>
+            </w:r>
+          </w:p>
+        </w:tc>
+      </w:tr>
+      <w:tr>
+        <w:tc>
+          <w:tcPr>
+            <w:tcW w:w="2235" w:type="dxa"/>
+            <w:tcBorders>
+              <w:top w:val="nil"/>
+              <w:left w:val="single" w:sz="4" w:space="0" w:color="auto"/>
+              <w:bottom w:val="single" w:sz="4" w:space="0" w:color="auto"/>
+              <w:right w:val="single" w:sz="4" w:space="0" w:color="auto"/>
+            </w:tcBorders>
+            <w:shd w:val="clear" w:color="auto" w:fill="D9D9D9" w:themeFill="background1" w:themeFillShade="D9"/>
+          </w:tcPr>
+          <w:p>
+            <w:pPr>
+              <w:jc w:val="left"/>
+              <w:rPr>
+                <w:color w:val="000000" w:themeColor="text1"/>
+                <w:sz w:val="18"/>
+                <w:szCs w:val="18"/>
+              </w:rPr>
+            </w:pPr>
+          </w:p>
+        </w:tc>
+        <w:tc>
+          <w:tcPr>
+            <w:tcW w:w="6804" w:type="dxa"/>
+            <w:tcBorders>
+              <w:left w:val="single" w:sz="4" w:space="0" w:color="auto"/>
+            </w:tcBorders>
+          </w:tcPr>
+          <w:p>
+            <w:pPr>
+              <w:pStyle w:val="PargrafodaLista"/>
+              <w:numPr>
+                <w:ilvl w:val="0"/>
+                <w:numId w:val="20"/>
+              </w:numPr>
+              <w:spacing w:line="240" w:lineRule="auto"/>
+              <w:jc w:val="left"/>
+              <w:rPr>
+                <w:sz w:val="18"/>
+                <w:szCs w:val="18"/>
+              </w:rPr>
+            </w:pPr>
+            <w:r>
+              <w:rPr>
+                <w:sz w:val="18"/>
+                <w:szCs w:val="18"/>
+              </w:rPr>
+              <w:t>Sistema exibe alerta de que há problemas com a seleção do CSV.</w:t>
+            </w:r>
+          </w:p>
+        </w:tc>
+      </w:tr>
+      <w:tr>
+        <w:tc>
+          <w:tcPr>
+            <w:tcW w:w="2235" w:type="dxa"/>
+            <w:tcBorders>
+              <w:top w:val="nil"/>
+              <w:left w:val="single" w:sz="4" w:space="0" w:color="auto"/>
+              <w:bottom w:val="single" w:sz="4" w:space="0" w:color="auto"/>
+              <w:right w:val="single" w:sz="4" w:space="0" w:color="auto"/>
+            </w:tcBorders>
+            <w:shd w:val="clear" w:color="auto" w:fill="D9D9D9" w:themeFill="background1" w:themeFillShade="D9"/>
+          </w:tcPr>
+          <w:p>
+            <w:pPr>
+              <w:jc w:val="left"/>
+              <w:rPr>
+                <w:color w:val="000000" w:themeColor="text1"/>
+                <w:sz w:val="18"/>
+                <w:szCs w:val="18"/>
+              </w:rPr>
+            </w:pPr>
+            <w:r>
+              <w:rPr>
+                <w:color w:val="000000" w:themeColor="text1"/>
+                <w:sz w:val="18"/>
+                <w:szCs w:val="18"/>
+              </w:rPr>
+              <w:t>Fluxo de Exceção (11)</w:t>
+            </w:r>
+          </w:p>
+        </w:tc>
+        <w:tc>
+          <w:tcPr>
+            <w:tcW w:w="6804" w:type="dxa"/>
+            <w:tcBorders>
+              <w:left w:val="single" w:sz="4" w:space="0" w:color="auto"/>
+            </w:tcBorders>
+            <w:shd w:val="clear" w:color="auto" w:fill="D9D9D9" w:themeFill="background1" w:themeFillShade="D9"/>
+          </w:tcPr>
+          <w:p>
+            <w:pPr>
+              <w:spacing w:line="240" w:lineRule="auto"/>
+              <w:ind w:left="33"/>
+              <w:jc w:val="left"/>
+              <w:rPr>
+                <w:sz w:val="18"/>
+                <w:szCs w:val="18"/>
+              </w:rPr>
+            </w:pPr>
+            <w:r>
+              <w:rPr>
+                <w:sz w:val="18"/>
+                <w:szCs w:val="18"/>
+              </w:rPr>
+              <w:t>Usuário tenta adicionar o gráfico sem ter especificado todos os parâmetros necessários (Nome do gráfico, atributos ou tipo de redução</w:t>
+            </w:r>
+            <w:proofErr w:type="gramStart"/>
+            <w:r>
+              <w:rPr>
+                <w:sz w:val="18"/>
+                <w:szCs w:val="18"/>
+              </w:rPr>
+              <w:t>)</w:t>
+            </w:r>
+            <w:proofErr w:type="gramEnd"/>
+          </w:p>
+        </w:tc>
+      </w:tr>
+      <w:tr>
+        <w:tc>
+          <w:tcPr>
+            <w:tcW w:w="2235" w:type="dxa"/>
+            <w:tcBorders>
+              <w:top w:val="nil"/>
+              <w:left w:val="single" w:sz="4" w:space="0" w:color="auto"/>
+              <w:bottom w:val="single" w:sz="4" w:space="0" w:color="auto"/>
+              <w:right w:val="single" w:sz="4" w:space="0" w:color="auto"/>
+            </w:tcBorders>
+            <w:shd w:val="clear" w:color="auto" w:fill="D9D9D9" w:themeFill="background1" w:themeFillShade="D9"/>
+          </w:tcPr>
+          <w:p>
+            <w:pPr>
+              <w:jc w:val="left"/>
+              <w:rPr>
+                <w:color w:val="000000" w:themeColor="text1"/>
+                <w:sz w:val="18"/>
+                <w:szCs w:val="18"/>
+              </w:rPr>
+            </w:pPr>
+          </w:p>
+        </w:tc>
+        <w:tc>
+          <w:tcPr>
+            <w:tcW w:w="6804" w:type="dxa"/>
+            <w:tcBorders>
+              <w:left w:val="single" w:sz="4" w:space="0" w:color="auto"/>
+            </w:tcBorders>
+            <w:shd w:val="clear" w:color="auto" w:fill="auto"/>
+          </w:tcPr>
+          <w:p>
+            <w:pPr>
+              <w:pStyle w:val="PargrafodaLista"/>
+              <w:numPr>
+                <w:ilvl w:val="0"/>
+                <w:numId w:val="21"/>
+              </w:numPr>
+              <w:spacing w:line="240" w:lineRule="auto"/>
+              <w:jc w:val="left"/>
+              <w:rPr>
+                <w:sz w:val="18"/>
+                <w:szCs w:val="18"/>
+              </w:rPr>
+            </w:pPr>
+            <w:r>
+              <w:rPr>
+                <w:sz w:val="18"/>
+                <w:szCs w:val="18"/>
+              </w:rPr>
+              <w:t>Sistema exibe alerta de que usuário não especificou os parâmetros necessários para o gráfico</w:t>
+            </w:r>
+            <w:r>
+              <w:rPr>
+                <w:sz w:val="18"/>
+                <w:szCs w:val="18"/>
+              </w:rPr>
+              <w:t xml:space="preserve"> e aguarda nova especificação</w:t>
+            </w:r>
+            <w:r>
+              <w:rPr>
+                <w:sz w:val="18"/>
+                <w:szCs w:val="18"/>
+              </w:rPr>
+              <w:t>.</w:t>
+            </w:r>
+          </w:p>
+        </w:tc>
+      </w:tr>
+      <w:tr>
+        <w:tc>
+          <w:tcPr>
+            <w:tcW w:w="2235" w:type="dxa"/>
+            <w:tcBorders>
+              <w:top w:val="nil"/>
+              <w:left w:val="single" w:sz="4" w:space="0" w:color="auto"/>
+              <w:bottom w:val="single" w:sz="4" w:space="0" w:color="auto"/>
+              <w:right w:val="single" w:sz="4" w:space="0" w:color="auto"/>
+            </w:tcBorders>
+            <w:shd w:val="clear" w:color="auto" w:fill="D9D9D9" w:themeFill="background1" w:themeFillShade="D9"/>
+          </w:tcPr>
+          <w:p>
+            <w:pPr>
+              <w:jc w:val="left"/>
+              <w:rPr>
+                <w:color w:val="000000" w:themeColor="text1"/>
+                <w:sz w:val="18"/>
+                <w:szCs w:val="18"/>
+              </w:rPr>
+            </w:pPr>
+            <w:r>
+              <w:rPr>
+                <w:color w:val="000000" w:themeColor="text1"/>
+                <w:sz w:val="18"/>
+                <w:szCs w:val="18"/>
+              </w:rPr>
+              <w:t xml:space="preserve">Fluxo de </w:t>
+            </w:r>
+            <w:proofErr w:type="gramStart"/>
+            <w:r>
+              <w:rPr>
+                <w:color w:val="000000" w:themeColor="text1"/>
+                <w:sz w:val="18"/>
+                <w:szCs w:val="18"/>
+              </w:rPr>
+              <w:t>Exceção(</w:t>
+            </w:r>
+            <w:proofErr w:type="gramEnd"/>
+            <w:r>
+              <w:rPr>
+                <w:color w:val="000000" w:themeColor="text1"/>
+                <w:sz w:val="18"/>
+                <w:szCs w:val="18"/>
+              </w:rPr>
+              <w:t>14)</w:t>
+            </w:r>
+          </w:p>
+        </w:tc>
+        <w:tc>
+          <w:tcPr>
+            <w:tcW w:w="6804" w:type="dxa"/>
+            <w:tcBorders>
+              <w:left w:val="single" w:sz="4" w:space="0" w:color="auto"/>
+            </w:tcBorders>
+            <w:shd w:val="clear" w:color="auto" w:fill="D9D9D9" w:themeFill="background1" w:themeFillShade="D9"/>
+          </w:tcPr>
+          <w:p>
+            <w:pPr>
+              <w:spacing w:line="240" w:lineRule="auto"/>
+              <w:ind w:left="33"/>
+              <w:jc w:val="left"/>
+              <w:rPr>
+                <w:sz w:val="18"/>
+                <w:szCs w:val="18"/>
+              </w:rPr>
+            </w:pPr>
+            <w:r>
+              <w:rPr>
+                <w:sz w:val="18"/>
+                <w:szCs w:val="18"/>
+              </w:rPr>
+              <w:t>Sistema identific</w:t>
+            </w:r>
+            <w:r>
+              <w:rPr>
+                <w:sz w:val="18"/>
+                <w:szCs w:val="18"/>
+              </w:rPr>
+              <w:t>a</w:t>
+            </w:r>
+            <w:r>
+              <w:rPr>
+                <w:sz w:val="18"/>
+                <w:szCs w:val="18"/>
+              </w:rPr>
+              <w:t xml:space="preserve"> problema ao gerar o Dashboard (falha de permissão de escrita no diretório de destino, falha do motor de gabaritos ou falha na geração do arquivo ZIP</w:t>
+            </w:r>
+            <w:proofErr w:type="gramStart"/>
+            <w:r>
+              <w:rPr>
+                <w:sz w:val="18"/>
+                <w:szCs w:val="18"/>
+              </w:rPr>
+              <w:t>)</w:t>
+            </w:r>
+            <w:proofErr w:type="gramEnd"/>
+          </w:p>
+        </w:tc>
+      </w:tr>
+      <w:tr>
+        <w:tc>
+          <w:tcPr>
+            <w:tcW w:w="2235" w:type="dxa"/>
+            <w:tcBorders>
+              <w:top w:val="nil"/>
+              <w:left w:val="single" w:sz="4" w:space="0" w:color="auto"/>
+              <w:bottom w:val="single" w:sz="4" w:space="0" w:color="auto"/>
+              <w:right w:val="single" w:sz="4" w:space="0" w:color="auto"/>
+            </w:tcBorders>
+            <w:shd w:val="clear" w:color="auto" w:fill="D9D9D9" w:themeFill="background1" w:themeFillShade="D9"/>
+          </w:tcPr>
+          <w:p>
+            <w:pPr>
+              <w:jc w:val="left"/>
+              <w:rPr>
+                <w:color w:val="000000" w:themeColor="text1"/>
+                <w:sz w:val="18"/>
+                <w:szCs w:val="18"/>
+              </w:rPr>
+            </w:pPr>
+          </w:p>
+        </w:tc>
+        <w:tc>
+          <w:tcPr>
+            <w:tcW w:w="6804" w:type="dxa"/>
+            <w:tcBorders>
+              <w:left w:val="single" w:sz="4" w:space="0" w:color="auto"/>
+            </w:tcBorders>
+            <w:shd w:val="clear" w:color="auto" w:fill="auto"/>
+          </w:tcPr>
+          <w:p>
+            <w:pPr>
+              <w:pStyle w:val="PargrafodaLista"/>
+              <w:numPr>
+                <w:ilvl w:val="0"/>
+                <w:numId w:val="22"/>
+              </w:numPr>
+              <w:spacing w:line="240" w:lineRule="auto"/>
+              <w:jc w:val="left"/>
+              <w:rPr>
+                <w:sz w:val="18"/>
+                <w:szCs w:val="18"/>
+              </w:rPr>
+            </w:pPr>
+            <w:r>
+              <w:rPr>
+                <w:sz w:val="18"/>
+                <w:szCs w:val="18"/>
+              </w:rPr>
+              <w:t>Sistema exibe alerta de que usuário não especificou os parâmetros necessários para o gráfico.</w:t>
+            </w:r>
+          </w:p>
+          <w:p>
+            <w:pPr>
+              <w:pStyle w:val="PargrafodaLista"/>
+              <w:numPr>
+                <w:ilvl w:val="0"/>
+                <w:numId w:val="22"/>
+              </w:numPr>
+              <w:spacing w:line="240" w:lineRule="auto"/>
+              <w:jc w:val="left"/>
+              <w:rPr>
+                <w:sz w:val="18"/>
+                <w:szCs w:val="18"/>
+              </w:rPr>
+            </w:pPr>
+            <w:r>
+              <w:rPr>
+                <w:sz w:val="18"/>
+                <w:szCs w:val="18"/>
+              </w:rPr>
+              <w:t>Sistema redefine todas as variáveis de tempo de execução</w:t>
+            </w:r>
+            <w:r>
+              <w:rPr>
+                <w:sz w:val="18"/>
+                <w:szCs w:val="18"/>
+              </w:rPr>
+              <w:t xml:space="preserve"> para nova especificação de dashboard.</w:t>
+            </w:r>
+          </w:p>
+        </w:tc>
+      </w:tr>
+      <w:tr>
+        <w:tc>
+          <w:tcPr>
+            <w:tcW w:w="2235" w:type="dxa"/>
+            <w:tcBorders>
+              <w:top w:val="single" w:sz="4" w:space="0" w:color="auto"/>
+            </w:tcBorders>
+            <w:shd w:val="clear" w:color="auto" w:fill="D9D9D9" w:themeFill="background1" w:themeFillShade="D9"/>
+          </w:tcPr>
+          <w:p>
+            <w:pPr>
+              <w:jc w:val="left"/>
+              <w:rPr>
+                <w:color w:val="000000" w:themeColor="text1"/>
+                <w:sz w:val="18"/>
+                <w:szCs w:val="18"/>
+              </w:rPr>
+            </w:pPr>
+            <w:proofErr w:type="gramStart"/>
+            <w:r>
+              <w:rPr>
+                <w:color w:val="000000" w:themeColor="text1"/>
+                <w:sz w:val="18"/>
+                <w:szCs w:val="18"/>
+              </w:rPr>
+              <w:t>Pós condições</w:t>
+            </w:r>
+            <w:proofErr w:type="gramEnd"/>
+            <w:r>
+              <w:rPr>
+                <w:color w:val="000000" w:themeColor="text1"/>
+                <w:sz w:val="18"/>
+                <w:szCs w:val="18"/>
+              </w:rPr>
+              <w:t>:</w:t>
+            </w:r>
+          </w:p>
+        </w:tc>
+        <w:tc>
+          <w:tcPr>
+            <w:tcW w:w="6804" w:type="dxa"/>
+          </w:tcPr>
+          <w:p>
+            <w:pPr>
+              <w:spacing w:line="240" w:lineRule="auto"/>
+              <w:jc w:val="left"/>
+              <w:rPr>
+                <w:sz w:val="18"/>
+                <w:szCs w:val="18"/>
+              </w:rPr>
+            </w:pPr>
+            <w:r>
+              <w:rPr>
+                <w:sz w:val="18"/>
+                <w:szCs w:val="18"/>
+              </w:rPr>
+              <w:t xml:space="preserve">O </w:t>
+            </w:r>
+            <w:proofErr w:type="gramStart"/>
+            <w:r>
+              <w:rPr>
+                <w:sz w:val="18"/>
+                <w:szCs w:val="18"/>
+              </w:rPr>
+              <w:t>DashGen</w:t>
+            </w:r>
+            <w:proofErr w:type="gramEnd"/>
+            <w:r>
+              <w:rPr>
+                <w:sz w:val="18"/>
+                <w:szCs w:val="18"/>
+              </w:rPr>
+              <w:t xml:space="preserve"> </w:t>
+            </w:r>
+            <w:r>
+              <w:rPr>
+                <w:sz w:val="18"/>
+                <w:szCs w:val="18"/>
+              </w:rPr>
+              <w:t>redefine</w:t>
+            </w:r>
+            <w:r>
+              <w:rPr>
+                <w:sz w:val="18"/>
+                <w:szCs w:val="18"/>
+              </w:rPr>
+              <w:t xml:space="preserve"> as variáveis de tempo de execução, aguardando a especificação de um novo Dashboard.</w:t>
             </w:r>
           </w:p>
         </w:tc>
@@ -31269,7 +32287,7 @@
       <w:pPr>
         <w:pStyle w:val="Ttulo2"/>
       </w:pPr>
-      <w:bookmarkStart w:id="38" w:name="_Toc33871128"/>
+      <w:bookmarkStart w:id="37" w:name="_Toc33871128"/>
       <w:proofErr w:type="gramStart"/>
       <w:r>
         <w:t>4</w:t>
@@ -31284,7 +32302,7 @@
       <w:r>
         <w:t xml:space="preserve"> de classes</w:t>
       </w:r>
-      <w:bookmarkEnd w:id="38"/>
+      <w:bookmarkEnd w:id="37"/>
     </w:p>
     <w:p/>
     <w:p>
@@ -31321,6 +32339,7 @@
     </w:p>
     <w:p>
       <w:r>
+        <w:lastRenderedPageBreak/>
         <w:tab/>
         <w:t xml:space="preserve">O modelo de classes de análise representa o domínio do problema. Nesta fase ainda não se leva em consideração as restrições da tecnologia a ser empregada na solução </w:t>
       </w:r>
@@ -31386,7 +32405,7 @@
     <w:p>
       <w:pPr>
         <w:spacing w:after="160" w:line="240" w:lineRule="auto"/>
-        <w:jc w:val="left"/>
+        <w:jc w:val="center"/>
         <w:rPr>
           <w:b/>
           <w:sz w:val="20"/>
@@ -31399,49 +32418,18 @@
           <w:sz w:val="20"/>
           <w:szCs w:val="20"/>
         </w:rPr>
-        <w:br w:type="page"/>
-      </w:r>
-    </w:p>
-    <w:p>
-      <w:pPr>
-        <w:spacing w:after="160" w:line="240" w:lineRule="auto"/>
-        <w:jc w:val="center"/>
+        <w:t xml:space="preserve">Figura 12 – Diagrama de classes de análise do </w:t>
+      </w:r>
+      <w:proofErr w:type="gramStart"/>
+      <w:r>
         <w:rPr>
           <w:b/>
           <w:sz w:val="20"/>
           <w:szCs w:val="20"/>
         </w:rPr>
-      </w:pPr>
-      <w:r>
-        <w:rPr>
-          <w:b/>
-          <w:sz w:val="20"/>
-          <w:szCs w:val="20"/>
-        </w:rPr>
-        <w:lastRenderedPageBreak/>
-        <w:t xml:space="preserve">Figura 12 – Diagrama de classes de análise do </w:t>
-      </w:r>
-      <w:proofErr w:type="gramStart"/>
-      <w:r>
-        <w:rPr>
-          <w:b/>
-          <w:sz w:val="20"/>
-          <w:szCs w:val="20"/>
-        </w:rPr>
         <w:t>DashGen</w:t>
       </w:r>
       <w:proofErr w:type="gramEnd"/>
-    </w:p>
-    <w:p>
-      <w:pPr>
-        <w:spacing w:after="160" w:line="240" w:lineRule="auto"/>
-        <w:jc w:val="center"/>
-        <w:rPr>
-          <w:b/>
-          <w:sz w:val="20"/>
-          <w:szCs w:val="20"/>
-        </w:rPr>
-      </w:pPr>
     </w:p>
     <w:p>
       <w:pPr>
@@ -31461,7 +32449,7 @@
           <w:lang w:eastAsia="pt-BR"/>
         </w:rPr>
         <w:drawing>
-          <wp:inline distT="0" distB="0" distL="0" distR="0" wp14:anchorId="094F0E71" wp14:editId="38E9B96D">
+          <wp:inline distT="0" distB="0" distL="0" distR="0" wp14:anchorId="1A48F5E3" wp14:editId="7C0DD795">
             <wp:extent cx="5069840" cy="4186052"/>
             <wp:effectExtent l="0" t="0" r="0" b="5080"/>
             <wp:docPr id="13" name="Imagem 13"/>
@@ -31506,215 +32494,213 @@
     <w:p>
       <w:pPr>
         <w:jc w:val="center"/>
-      </w:pPr>
-      <w:r>
-        <w:rPr>
-          <w:sz w:val="20"/>
-          <w:szCs w:val="20"/>
-        </w:rPr>
-        <w:t xml:space="preserve">Fonte: Elaborada pelo </w:t>
-      </w:r>
-      <w:r>
-        <w:rPr>
-          <w:sz w:val="20"/>
-          <w:szCs w:val="20"/>
-        </w:rPr>
-        <w:t>Autor</w:t>
-      </w:r>
-    </w:p>
-    <w:p>
-      <w:r>
-        <w:tab/>
-      </w:r>
-    </w:p>
-    <w:p>
-      <w:pPr>
-        <w:ind w:firstLine="709"/>
-      </w:pPr>
-      <w:r>
-        <w:t xml:space="preserve">De posse </w:t>
-      </w:r>
-      <w:r>
-        <w:t xml:space="preserve">do </w:t>
-      </w:r>
-      <w:r>
-        <w:t xml:space="preserve">primeiro modelo de classes </w:t>
-      </w:r>
-      <w:r>
-        <w:t>conceituais (visto na Figura 12)</w:t>
-      </w:r>
-      <w:r>
-        <w:t xml:space="preserve">, foi iniciado então o processo de análise em nível mais baixo de abstração, com </w:t>
-      </w:r>
-      <w:r>
-        <w:t>a</w:t>
-      </w:r>
-      <w:r>
-        <w:t xml:space="preserve"> implementação </w:t>
-      </w:r>
-      <w:r>
-        <w:t xml:space="preserve">baseada no </w:t>
-      </w:r>
-      <w:r>
-        <w:t xml:space="preserve">Apache Freemarker e </w:t>
-      </w:r>
-      <w:r>
-        <w:t xml:space="preserve">na </w:t>
-      </w:r>
-      <w:r>
-        <w:t xml:space="preserve">biblioteca </w:t>
-      </w:r>
-      <w:proofErr w:type="gramStart"/>
-      <w:r>
-        <w:t>DC.</w:t>
-      </w:r>
-      <w:proofErr w:type="gramEnd"/>
-      <w:r>
-        <w:t xml:space="preserve">js. Após a compreensão </w:t>
-      </w:r>
-      <w:r>
-        <w:t xml:space="preserve">na </w:t>
-      </w:r>
-      <w:r>
-        <w:t>forma de gerar um gráfico simples em uma página HTML5</w:t>
-      </w:r>
-      <w:r>
-        <w:t>,</w:t>
-      </w:r>
-      <w:r>
-        <w:t xml:space="preserve"> com o uso dos exemplos disponíveis no site da </w:t>
-      </w:r>
-      <w:proofErr w:type="gramStart"/>
-      <w:r>
-        <w:t>DC.</w:t>
-      </w:r>
-      <w:proofErr w:type="gramEnd"/>
-      <w:r>
-        <w:t xml:space="preserve">js </w:t>
-      </w:r>
-      <w:r>
-        <w:fldChar w:fldCharType="begin" w:fldLock="1"/>
-      </w:r>
-      <w:r>
-        <w:instrText>ADDIN CSL_CITATION {"citationItems":[{"id":"ITEM-1","itemData":{"URL":"https://dc-js.github.io/dc.js/","abstract":"dc.js is a javascript charting library with native crossfilter support, allowing highly efficient exploration on large multi-dimensional datasets (inspired by crossfilter's demo). It leverages d3 to render charts in CSS-friendly SVG format. Charts rendered using dc.js are data driven and reactive and therefore provide instant feedback to user interaction. dc.js is an easy yet powerful javascript library for data visualization and analysis in the browser and on mobile devices.","accessed":{"date-parts":[["2019","11","10"]]},"author":[{"dropping-particle":"","family":"Team DC.js","given":"","non-dropping-particle":"","parse-names":false,"suffix":""}],"id":"ITEM-1","issued":{"date-parts":[["2018"]]},"title":"dc.js - Dimensional Charting Javascript Library","type":"webpage"},"uris":["http://www.mendeley.com/documents/?uuid=98e0a959-a883-4b72-96cb-cae585fe6e2f"]}],"mendeley":{"formattedCitation":"(TEAM DC.JS, 2018)","plainTextFormattedCitation":"(TEAM DC.JS, 2018)","previouslyFormattedCitation":"(TEAM DC.JS, 2018)"},"properties":{"noteIndex":0},"schema":"https://github.com/citation-style-language/schema/raw/master/csl-citation.json"}</w:instrText>
-      </w:r>
-      <w:r>
-        <w:fldChar w:fldCharType="separate"/>
-      </w:r>
-      <w:r>
-        <w:rPr>
-          <w:noProof/>
-        </w:rPr>
-        <w:t>(TEAM DC.JS, 2018)</w:t>
-      </w:r>
-      <w:r>
-        <w:fldChar w:fldCharType="end"/>
-      </w:r>
-      <w:r>
-        <w:t xml:space="preserve">, ficou claro quais atributos e informações relevantes seriam </w:t>
-      </w:r>
-      <w:r>
-        <w:t xml:space="preserve">necessários </w:t>
-      </w:r>
-      <w:r>
-        <w:t xml:space="preserve">para a implementação. Com o refinamento obtido </w:t>
-      </w:r>
-      <w:r>
-        <w:t xml:space="preserve">neste </w:t>
-      </w:r>
-      <w:r>
-        <w:t xml:space="preserve">passo </w:t>
-      </w:r>
-      <w:r>
-        <w:t xml:space="preserve">da </w:t>
-      </w:r>
-      <w:r>
-        <w:t xml:space="preserve">análise, foi possível desenhar o modelo de classes de implementação, que consiste no modelo de classes na linguagem de programação escolhida </w:t>
-      </w:r>
-      <w:r>
-        <w:fldChar w:fldCharType="begin" w:fldLock="1"/>
-      </w:r>
-      <w:r>
-        <w:instrText>ADDIN CSL_CITATION {"citationItems":[{"id":"ITEM-1","itemData":{"ISBN":"978-8535226263","abstract":"Introdução aos conceitos fundamentais necessários para realizar a análise e o projeto de software orientado a objetos usando UML","author":[{"dropping-particle":"","family":"Bezerra","given":"Eduardo","non-dropping-particle":"","parse-names":false,"suffix":""}],"edition":"3","id":"ITEM-1","issued":{"date-parts":[["2015"]]},"number-of-pages":"416","publisher":"Elsevier","publisher-place":"Rio de Janeiro","title":"Princípios de Análise e Projeto de Sistemas com UML","type":"book"},"uris":["http://www.mendeley.com/documents/?uuid=4f997226-3dd2-4a9d-85e8-d012db2f2550"]}],"mendeley":{"formattedCitation":"(BEZERRA, 2015)","plainTextFormattedCitation":"(BEZERRA, 2015)","previouslyFormattedCitation":"(BEZERRA, 2015)"},"properties":{"noteIndex":0},"schema":"https://github.com/citation-style-language/schema/raw/master/csl-citation.json"}</w:instrText>
-      </w:r>
-      <w:r>
-        <w:fldChar w:fldCharType="separate"/>
-      </w:r>
-      <w:r>
-        <w:rPr>
-          <w:noProof/>
-        </w:rPr>
-        <w:t>(BEZERRA, 2015)</w:t>
-      </w:r>
-      <w:r>
-        <w:fldChar w:fldCharType="end"/>
-      </w:r>
-      <w:r>
-        <w:t xml:space="preserve">, neste caso o Java </w:t>
-      </w:r>
-      <w:proofErr w:type="gramStart"/>
-      <w:r>
-        <w:t>8</w:t>
-      </w:r>
-      <w:proofErr w:type="gramEnd"/>
-      <w:r>
-        <w:t xml:space="preserve">. As classes constantes do modelo representado na Figura </w:t>
-      </w:r>
-      <w:r>
-        <w:t>1</w:t>
-      </w:r>
-      <w:r>
-        <w:t xml:space="preserve">3 foram desenhadas importando as classes </w:t>
-      </w:r>
-      <w:r>
-        <w:t>do código fonte</w:t>
-      </w:r>
-      <w:r>
-        <w:t xml:space="preserve"> do </w:t>
-      </w:r>
-      <w:proofErr w:type="gramStart"/>
-      <w:r>
-        <w:t>DashGen</w:t>
-      </w:r>
-      <w:proofErr w:type="gramEnd"/>
-      <w:r>
-        <w:t xml:space="preserve"> para a ferramenta Astah UML 8</w:t>
-      </w:r>
-      <w:r>
-        <w:t xml:space="preserve"> </w:t>
-      </w:r>
-      <w:r>
-        <w:fldChar w:fldCharType="begin" w:fldLock="1"/>
-      </w:r>
-      <w:r>
-        <w:instrText>ADDIN CSL_CITATION {"citationItems":[{"id":"ITEM-1","itemData":{"URL":"http://astah.net/editions/uml-new","abstract":"Pagina do Produto AtahUML 8","accessed":{"date-parts":[["2020","1","10"]]},"author":[{"dropping-particle":"","family":"Astah","given":"","non-dropping-particle":"","parse-names":false,"suffix":""}],"id":"ITEM-1","issued":{"date-parts":[["2019"]]},"title":"Astah UML","type":"webpage"},"uris":["http://www.mendeley.com/documents/?uuid=cba79795-002c-49b5-ae7f-ddf3f8cad22d"]}],"mendeley":{"formattedCitation":"(ASTAH, 2019)","plainTextFormattedCitation":"(ASTAH, 2019)","previouslyFormattedCitation":"(ASTAH, 2019)"},"properties":{"noteIndex":0},"schema":"https://github.com/citation-style-language/schema/raw/master/csl-citation.json"}</w:instrText>
-      </w:r>
-      <w:r>
-        <w:fldChar w:fldCharType="separate"/>
-      </w:r>
-      <w:r>
-        <w:rPr>
-          <w:noProof/>
-        </w:rPr>
-        <w:t>(ASTAH, 2019)</w:t>
-      </w:r>
-      <w:r>
-        <w:fldChar w:fldCharType="end"/>
-      </w:r>
-      <w:r>
-        <w:t>.</w:t>
-      </w:r>
-    </w:p>
-    <w:p>
-      <w:pPr>
-        <w:spacing w:after="160" w:line="240" w:lineRule="auto"/>
-        <w:jc w:val="left"/>
         <w:rPr>
           <w:b/>
           <w:sz w:val="20"/>
           <w:szCs w:val="20"/>
         </w:rPr>
       </w:pPr>
+      <w:r>
+        <w:rPr>
+          <w:sz w:val="20"/>
+          <w:szCs w:val="20"/>
+        </w:rPr>
+        <w:t xml:space="preserve">Fonte: Elaborada pelo </w:t>
+      </w:r>
+      <w:r>
+        <w:rPr>
+          <w:sz w:val="20"/>
+          <w:szCs w:val="20"/>
+        </w:rPr>
+        <w:t>Autor</w:t>
+      </w:r>
+    </w:p>
+    <w:p>
+      <w:r>
+        <w:tab/>
+      </w:r>
+    </w:p>
+    <w:p>
+      <w:pPr>
+        <w:ind w:firstLine="709"/>
+      </w:pPr>
+      <w:r>
+        <w:t xml:space="preserve">De posse </w:t>
+      </w:r>
+      <w:r>
+        <w:t xml:space="preserve">do </w:t>
+      </w:r>
+      <w:r>
+        <w:t xml:space="preserve">primeiro modelo de classes </w:t>
+      </w:r>
+      <w:r>
+        <w:t>conceituais (visto na Figura 12)</w:t>
+      </w:r>
+      <w:r>
+        <w:t xml:space="preserve">, foi iniciado então o processo de análise em nível mais baixo de abstração, com </w:t>
+      </w:r>
+      <w:r>
+        <w:t>a</w:t>
+      </w:r>
+      <w:r>
+        <w:t xml:space="preserve"> implementação </w:t>
+      </w:r>
+      <w:r>
+        <w:t xml:space="preserve">baseada no </w:t>
+      </w:r>
+      <w:r>
+        <w:t xml:space="preserve">Apache Freemarker e </w:t>
+      </w:r>
+      <w:r>
+        <w:t xml:space="preserve">na </w:t>
+      </w:r>
+      <w:r>
+        <w:t xml:space="preserve">biblioteca </w:t>
+      </w:r>
+      <w:proofErr w:type="gramStart"/>
+      <w:r>
+        <w:t>DC.</w:t>
+      </w:r>
+      <w:proofErr w:type="gramEnd"/>
+      <w:r>
+        <w:t xml:space="preserve">js. Após a compreensão </w:t>
+      </w:r>
+      <w:r>
+        <w:t xml:space="preserve">na </w:t>
+      </w:r>
+      <w:r>
+        <w:t>forma de gerar um gráfico simples em uma página HTML5</w:t>
+      </w:r>
+      <w:r>
+        <w:t>,</w:t>
+      </w:r>
+      <w:r>
+        <w:t xml:space="preserve"> com o uso dos exemplos disponíveis no site da </w:t>
+      </w:r>
+      <w:proofErr w:type="gramStart"/>
+      <w:r>
+        <w:t>DC.</w:t>
+      </w:r>
+      <w:proofErr w:type="gramEnd"/>
+      <w:r>
+        <w:t xml:space="preserve">js </w:t>
+      </w:r>
+      <w:r>
+        <w:fldChar w:fldCharType="begin" w:fldLock="1"/>
+      </w:r>
+      <w:r>
+        <w:instrText>ADDIN CSL_CITATION {"citationItems":[{"id":"ITEM-1","itemData":{"URL":"https://dc-js.github.io/dc.js/","abstract":"dc.js is a javascript charting library with native crossfilter support, allowing highly efficient exploration on large multi-dimensional datasets (inspired by crossfilter's demo). It leverages d3 to render charts in CSS-friendly SVG format. Charts rendered using dc.js are data driven and reactive and therefore provide instant feedback to user interaction. dc.js is an easy yet powerful javascript library for data visualization and analysis in the browser and on mobile devices.","accessed":{"date-parts":[["2019","11","10"]]},"author":[{"dropping-particle":"","family":"Team DC.js","given":"","non-dropping-particle":"","parse-names":false,"suffix":""}],"id":"ITEM-1","issued":{"date-parts":[["2018"]]},"title":"dc.js - Dimensional Charting Javascript Library","type":"webpage"},"uris":["http://www.mendeley.com/documents/?uuid=98e0a959-a883-4b72-96cb-cae585fe6e2f"]}],"mendeley":{"formattedCitation":"(TEAM DC.JS, 2018)","plainTextFormattedCitation":"(TEAM DC.JS, 2018)","previouslyFormattedCitation":"(TEAM DC.JS, 2018)"},"properties":{"noteIndex":0},"schema":"https://github.com/citation-style-language/schema/raw/master/csl-citation.json"}</w:instrText>
+      </w:r>
+      <w:r>
+        <w:fldChar w:fldCharType="separate"/>
+      </w:r>
+      <w:r>
+        <w:rPr>
+          <w:noProof/>
+        </w:rPr>
+        <w:t>(TEAM DC.JS, 2018)</w:t>
+      </w:r>
+      <w:r>
+        <w:fldChar w:fldCharType="end"/>
+      </w:r>
+      <w:r>
+        <w:t xml:space="preserve">, ficou claro quais atributos e informações relevantes seriam </w:t>
+      </w:r>
+      <w:r>
+        <w:t xml:space="preserve">necessários </w:t>
+      </w:r>
+      <w:r>
+        <w:t xml:space="preserve">para a implementação. Com o refinamento obtido </w:t>
+      </w:r>
+      <w:r>
+        <w:t xml:space="preserve">neste </w:t>
+      </w:r>
+      <w:r>
+        <w:t xml:space="preserve">passo </w:t>
+      </w:r>
+      <w:r>
+        <w:t xml:space="preserve">da </w:t>
+      </w:r>
+      <w:r>
+        <w:t xml:space="preserve">análise, foi possível desenhar o modelo de classes de implementação, que consiste no modelo de classes na linguagem de </w:t>
+      </w:r>
+      <w:r>
+        <w:lastRenderedPageBreak/>
+        <w:t xml:space="preserve">programação escolhida </w:t>
+      </w:r>
+      <w:r>
+        <w:fldChar w:fldCharType="begin" w:fldLock="1"/>
+      </w:r>
+      <w:r>
+        <w:instrText>ADDIN CSL_CITATION {"citationItems":[{"id":"ITEM-1","itemData":{"ISBN":"978-8535226263","abstract":"Introdução aos conceitos fundamentais necessários para realizar a análise e o projeto de software orientado a objetos usando UML","author":[{"dropping-particle":"","family":"Bezerra","given":"Eduardo","non-dropping-particle":"","parse-names":false,"suffix":""}],"edition":"3","id":"ITEM-1","issued":{"date-parts":[["2015"]]},"number-of-pages":"416","publisher":"Elsevier","publisher-place":"Rio de Janeiro","title":"Princípios de Análise e Projeto de Sistemas com UML","type":"book"},"uris":["http://www.mendeley.com/documents/?uuid=4f997226-3dd2-4a9d-85e8-d012db2f2550"]}],"mendeley":{"formattedCitation":"(BEZERRA, 2015)","plainTextFormattedCitation":"(BEZERRA, 2015)","previouslyFormattedCitation":"(BEZERRA, 2015)"},"properties":{"noteIndex":0},"schema":"https://github.com/citation-style-language/schema/raw/master/csl-citation.json"}</w:instrText>
+      </w:r>
+      <w:r>
+        <w:fldChar w:fldCharType="separate"/>
+      </w:r>
+      <w:r>
+        <w:rPr>
+          <w:noProof/>
+        </w:rPr>
+        <w:t>(BEZERRA, 2015)</w:t>
+      </w:r>
+      <w:r>
+        <w:fldChar w:fldCharType="end"/>
+      </w:r>
+      <w:r>
+        <w:t xml:space="preserve">, neste caso o Java </w:t>
+      </w:r>
+      <w:proofErr w:type="gramStart"/>
+      <w:r>
+        <w:t>8</w:t>
+      </w:r>
+      <w:proofErr w:type="gramEnd"/>
+      <w:r>
+        <w:t xml:space="preserve">. As classes constantes do modelo representado na Figura </w:t>
+      </w:r>
+      <w:r>
+        <w:t>1</w:t>
+      </w:r>
+      <w:r>
+        <w:t xml:space="preserve">3 foram desenhadas importando as classes </w:t>
+      </w:r>
+      <w:r>
+        <w:t>do código fonte</w:t>
+      </w:r>
+      <w:r>
+        <w:t xml:space="preserve"> do </w:t>
+      </w:r>
+      <w:proofErr w:type="gramStart"/>
+      <w:r>
+        <w:t>DashGen</w:t>
+      </w:r>
+      <w:proofErr w:type="gramEnd"/>
+      <w:r>
+        <w:t xml:space="preserve"> para a ferramenta Astah UML 8</w:t>
+      </w:r>
+      <w:r>
+        <w:t xml:space="preserve"> </w:t>
+      </w:r>
+      <w:r>
+        <w:fldChar w:fldCharType="begin" w:fldLock="1"/>
+      </w:r>
+      <w:r>
+        <w:instrText>ADDIN CSL_CITATION {"citationItems":[{"id":"ITEM-1","itemData":{"URL":"http://astah.net/editions/uml-new","abstract":"Pagina do Produto AtahUML 8","accessed":{"date-parts":[["2020","1","10"]]},"author":[{"dropping-particle":"","family":"Astah","given":"","non-dropping-particle":"","parse-names":false,"suffix":""}],"id":"ITEM-1","issued":{"date-parts":[["2019"]]},"title":"Astah UML","type":"webpage"},"uris":["http://www.mendeley.com/documents/?uuid=cba79795-002c-49b5-ae7f-ddf3f8cad22d"]}],"mendeley":{"formattedCitation":"(ASTAH, 2019)","plainTextFormattedCitation":"(ASTAH, 2019)","previouslyFormattedCitation":"(ASTAH, 2019)"},"properties":{"noteIndex":0},"schema":"https://github.com/citation-style-language/schema/raw/master/csl-citation.json"}</w:instrText>
+      </w:r>
+      <w:r>
+        <w:fldChar w:fldCharType="separate"/>
+      </w:r>
+      <w:r>
+        <w:rPr>
+          <w:noProof/>
+        </w:rPr>
+        <w:t>(ASTAH, 2019)</w:t>
+      </w:r>
+      <w:r>
+        <w:fldChar w:fldCharType="end"/>
+      </w:r>
+      <w:r>
+        <w:t>.</w:t>
+      </w:r>
     </w:p>
     <w:p>
       <w:pPr>
@@ -31726,32 +32712,23 @@
           <w:szCs w:val="20"/>
         </w:rPr>
       </w:pPr>
-      <w:r>
+    </w:p>
+    <w:p>
+      <w:pPr>
+        <w:spacing w:after="160" w:line="240" w:lineRule="auto"/>
+        <w:jc w:val="center"/>
         <w:rPr>
           <w:b/>
           <w:sz w:val="20"/>
           <w:szCs w:val="20"/>
         </w:rPr>
-        <w:br w:type="page"/>
-      </w:r>
-    </w:p>
-    <w:p>
-      <w:pPr>
-        <w:spacing w:after="160" w:line="240" w:lineRule="auto"/>
-        <w:jc w:val="center"/>
+      </w:pPr>
+      <w:r>
         <w:rPr>
           <w:b/>
           <w:sz w:val="20"/>
           <w:szCs w:val="20"/>
         </w:rPr>
-      </w:pPr>
-      <w:r>
-        <w:rPr>
-          <w:b/>
-          <w:sz w:val="20"/>
-          <w:szCs w:val="20"/>
-        </w:rPr>
-        <w:lastRenderedPageBreak/>
         <w:t xml:space="preserve">Figura 13 – Diagrama de Classes de Implementação </w:t>
       </w:r>
       <w:proofErr w:type="gramStart"/>
@@ -31812,7 +32789,7 @@
                   <pic:spPr>
                     <a:xfrm>
                       <a:off x="0" y="0"/>
-                      <a:ext cx="5499754" cy="5901414"/>
+                      <a:ext cx="5491727" cy="5892800"/>
                     </a:xfrm>
                     <a:prstGeom prst="rect">
                       <a:avLst/>
@@ -31852,7 +32829,21 @@
       <w:r>
         <w:t xml:space="preserve"> </w:t>
       </w:r>
-      <w:bookmarkStart w:id="39" w:name="_Toc33871129"/>
+    </w:p>
+    <w:p>
+      <w:pPr>
+        <w:spacing w:after="160" w:line="240" w:lineRule="auto"/>
+        <w:jc w:val="left"/>
+        <w:rPr>
+          <w:rFonts w:eastAsiaTheme="majorEastAsia" w:cstheme="majorBidi"/>
+          <w:b/>
+          <w:szCs w:val="26"/>
+        </w:rPr>
+      </w:pPr>
+      <w:bookmarkStart w:id="38" w:name="_Toc33871129"/>
+      <w:r>
+        <w:br w:type="page"/>
+      </w:r>
     </w:p>
     <w:p>
       <w:pPr>
@@ -31860,6 +32851,7 @@
       </w:pPr>
       <w:proofErr w:type="gramStart"/>
       <w:r>
+        <w:lastRenderedPageBreak/>
         <w:t>4.6 Modelagem</w:t>
       </w:r>
       <w:proofErr w:type="gramEnd"/>
@@ -31869,17 +32861,13 @@
       <w:r>
         <w:t>dinâmica</w:t>
       </w:r>
-      <w:bookmarkEnd w:id="39"/>
+      <w:bookmarkEnd w:id="38"/>
     </w:p>
     <w:p/>
     <w:p>
       <w:r>
         <w:tab/>
-        <w:t xml:space="preserve">O modelo de interações representa a troca de mensagem entre os objetos para a execução do caso de uso. As etapas anteriores da análise dão uma visão estática e estrutural inicial do sistema. Para se entender a dinâmica do sistema, devemos passar à fase de modelagem dinâmica. Esta modelagem tem o propósito de dar </w:t>
-      </w:r>
-      <w:r>
-        <w:lastRenderedPageBreak/>
-        <w:t xml:space="preserve">entendimento do comportamento do sistema em tempo de execução </w:t>
+        <w:t xml:space="preserve">O modelo de interações representa a troca de mensagem entre os objetos para a execução do caso de uso. As etapas anteriores da análise dão uma visão estática e estrutural inicial do sistema. Para se entender a dinâmica do sistema, devemos passar à fase de modelagem dinâmica. Esta modelagem tem o propósito de dar entendimento do comportamento do sistema em tempo de execução </w:t>
       </w:r>
       <w:r>
         <w:fldChar w:fldCharType="begin" w:fldLock="1"/>
@@ -31981,16 +32969,6 @@
         <w:t>DashGen</w:t>
       </w:r>
       <w:proofErr w:type="gramEnd"/>
-    </w:p>
-    <w:p>
-      <w:pPr>
-        <w:spacing w:after="160" w:line="240" w:lineRule="auto"/>
-        <w:jc w:val="center"/>
-        <w:rPr>
-          <w:b/>
-          <w:sz w:val="20"/>
-        </w:rPr>
-      </w:pPr>
     </w:p>
     <w:p>
       <w:pPr>
@@ -32010,7 +32988,7 @@
         </w:rPr>
         <w:drawing>
           <wp:inline distT="0" distB="0" distL="0" distR="0" wp14:anchorId="1DC010BF" wp14:editId="6C4F3E35">
-            <wp:extent cx="5715000" cy="5472996"/>
+            <wp:extent cx="5708650" cy="4692650"/>
             <wp:effectExtent l="0" t="0" r="0" b="0"/>
             <wp:docPr id="15" name="Imagem 15"/>
             <wp:cNvGraphicFramePr>
@@ -32026,6 +33004,15 @@
                   <pic:blipFill>
                     <a:blip r:embed="rId23" cstate="print">
                       <a:extLst>
+                        <a:ext uri="{BEBA8EAE-BF5A-486C-A8C5-ECC9F3942E4B}">
+                          <a14:imgProps xmlns:a14="http://schemas.microsoft.com/office/drawing/2010/main">
+                            <a14:imgLayer r:embed="rId24">
+                              <a14:imgEffect>
+                                <a14:sharpenSoften amount="100000"/>
+                              </a14:imgEffect>
+                            </a14:imgLayer>
+                          </a14:imgProps>
+                        </a:ext>
                         <a:ext uri="{28A0092B-C50C-407E-A947-70E740481C1C}">
                           <a14:useLocalDpi xmlns:a14="http://schemas.microsoft.com/office/drawing/2010/main" val="0"/>
                         </a:ext>
@@ -32038,7 +33025,7 @@
                   <pic:spPr>
                     <a:xfrm>
                       <a:off x="0" y="0"/>
-                      <a:ext cx="5732570" cy="5489822"/>
+                      <a:ext cx="5732570" cy="4712313"/>
                     </a:xfrm>
                     <a:prstGeom prst="rect">
                       <a:avLst/>
@@ -32081,7 +33068,6 @@
         <w:ind w:firstLine="709"/>
       </w:pPr>
       <w:r>
-        <w:lastRenderedPageBreak/>
         <w:tab/>
         <w:t>A fim de tornar clara a geração do dashboard de saída, foi também elaborado um diagrama de sequência tratando das interações entre o Controlador principal e a classe &lt;&lt;Gerador&gt;&gt;, responsável pela composição dos dados obtidos em tempo de execução e o gabarito. A Figura 15 contém o diagrama com tal representação.</w:t>
       </w:r>
@@ -32110,15 +33096,38 @@
           <w:b/>
           <w:sz w:val="20"/>
         </w:rPr>
-        <w:t xml:space="preserve">Figura 15 – Diagrama de sequencia da geração do Dashboard no </w:t>
-      </w:r>
-      <w:proofErr w:type="gramStart"/>
+        <w:t xml:space="preserve">Figura 15 – Diagrama de sequencia </w:t>
+      </w:r>
       <w:r>
         <w:rPr>
           <w:b/>
           <w:sz w:val="20"/>
         </w:rPr>
-        <w:t>DashGen</w:t>
+        <w:t xml:space="preserve">de interações entre o </w:t>
+      </w:r>
+      <w:proofErr w:type="spellStart"/>
+      <w:r>
+        <w:rPr>
+          <w:b/>
+          <w:sz w:val="20"/>
+        </w:rPr>
+        <w:t>Controller</w:t>
+      </w:r>
+      <w:proofErr w:type="spellEnd"/>
+      <w:r>
+        <w:rPr>
+          <w:b/>
+          <w:sz w:val="20"/>
+        </w:rPr>
+        <w:t xml:space="preserve"> e a classe </w:t>
+      </w:r>
+      <w:proofErr w:type="gramStart"/>
+      <w:r>
+        <w:rPr>
+          <w:b/>
+          <w:sz w:val="20"/>
+        </w:rPr>
+        <w:t>Gerador</w:t>
       </w:r>
       <w:proofErr w:type="gramEnd"/>
     </w:p>
@@ -32160,7 +33169,7 @@
         <w:drawing>
           <wp:inline distT="0" distB="0" distL="0" distR="0" wp14:anchorId="37127AC1" wp14:editId="5AFC0F8F">
             <wp:extent cx="5760085" cy="4220210"/>
-            <wp:effectExtent l="0" t="0" r="0" b="8890"/>
+            <wp:effectExtent l="0" t="0" r="0" b="0"/>
             <wp:docPr id="16" name="Imagem 16"/>
             <wp:cNvGraphicFramePr>
               <a:graphicFrameLocks xmlns:a="http://schemas.openxmlformats.org/drawingml/2006/main" noChangeAspect="1"/>
@@ -32173,8 +33182,17 @@
                     <pic:cNvPicPr/>
                   </pic:nvPicPr>
                   <pic:blipFill>
-                    <a:blip r:embed="rId24" cstate="print">
+                    <a:blip r:embed="rId25" cstate="print">
                       <a:extLst>
+                        <a:ext uri="{BEBA8EAE-BF5A-486C-A8C5-ECC9F3942E4B}">
+                          <a14:imgProps xmlns:a14="http://schemas.microsoft.com/office/drawing/2010/main">
+                            <a14:imgLayer r:embed="rId26">
+                              <a14:imgEffect>
+                                <a14:sharpenSoften amount="100000"/>
+                              </a14:imgEffect>
+                            </a14:imgLayer>
+                          </a14:imgProps>
+                        </a:ext>
                         <a:ext uri="{28A0092B-C50C-407E-A947-70E740481C1C}">
                           <a14:useLocalDpi xmlns:a14="http://schemas.microsoft.com/office/drawing/2010/main" val="0"/>
                         </a:ext>
@@ -32224,7 +33242,7 @@
       <w:pPr>
         <w:pStyle w:val="Ttulo2"/>
       </w:pPr>
-      <w:bookmarkStart w:id="40" w:name="_Toc33871130"/>
+      <w:bookmarkStart w:id="39" w:name="_Toc33871130"/>
       <w:r>
         <w:t xml:space="preserve">4.7 Desenvolvimento da Aplicação </w:t>
       </w:r>
@@ -32232,7 +33250,7 @@
       <w:r>
         <w:t>DashGen</w:t>
       </w:r>
-      <w:bookmarkEnd w:id="40"/>
+      <w:bookmarkEnd w:id="39"/>
       <w:proofErr w:type="gramEnd"/>
     </w:p>
     <w:p/>
@@ -32259,11 +33277,11 @@
         <w:t xml:space="preserve"> versão</w:t>
       </w:r>
       <w:r>
-        <w:t xml:space="preserve"> 8. Para tornar mais simples o entendimento, levando em consideração que o padrão arquitetural da aplicação é aderente ao padrão Modelo-Visão-Controle, serão descritas as etapas com a abordagem da camada de Visão em primeiro lugar, partindo em sequencia para a camada de Controle e os Modelos </w:t>
+        <w:t xml:space="preserve"> 8. Para tornar mais simples o entendimento, levando em consideração que o padrão arquitetural da aplicação é aderente ao padrão Modelo-Visão-Controle, serão descritas as etapas com a abordagem da camada de Visão </w:t>
       </w:r>
       <w:r>
         <w:lastRenderedPageBreak/>
-        <w:t>empregados.</w:t>
+        <w:t>em primeiro lugar, partindo em sequencia para a camada de Controle e os Modelos empregados.</w:t>
       </w:r>
       <w:r>
         <w:t xml:space="preserve"> Serão </w:t>
@@ -32288,11 +33306,11 @@
       <w:pPr>
         <w:pStyle w:val="Ttulo3"/>
       </w:pPr>
-      <w:bookmarkStart w:id="41" w:name="_Toc33871131"/>
+      <w:bookmarkStart w:id="40" w:name="_Toc33871131"/>
       <w:r>
         <w:t>4.7.1 A interface gráfica do usuário GUI</w:t>
       </w:r>
-      <w:bookmarkEnd w:id="41"/>
+      <w:bookmarkEnd w:id="40"/>
     </w:p>
     <w:p/>
     <w:p>
@@ -32437,7 +33455,22 @@
                     <pic:cNvPicPr/>
                   </pic:nvPicPr>
                   <pic:blipFill>
-                    <a:blip r:embed="rId25" cstate="print"/>
+                    <a:blip r:embed="rId27" cstate="print">
+                      <a:extLst>
+                        <a:ext uri="{BEBA8EAE-BF5A-486C-A8C5-ECC9F3942E4B}">
+                          <a14:imgProps xmlns:a14="http://schemas.microsoft.com/office/drawing/2010/main">
+                            <a14:imgLayer r:embed="rId28">
+                              <a14:imgEffect>
+                                <a14:sharpenSoften amount="20000"/>
+                              </a14:imgEffect>
+                              <a14:imgEffect>
+                                <a14:brightnessContrast bright="-30000" contrast="70000"/>
+                              </a14:imgEffect>
+                            </a14:imgLayer>
+                          </a14:imgProps>
+                        </a:ext>
+                      </a:extLst>
+                    </a:blip>
                     <a:stretch>
                       <a:fillRect/>
                     </a:stretch>
@@ -32475,6 +33508,7 @@
     <w:p/>
     <w:p>
       <w:r>
+        <w:lastRenderedPageBreak/>
         <w:tab/>
       </w:r>
       <w:r>
@@ -32492,11 +33526,7 @@
         <w:t>Arquivo</w:t>
       </w:r>
       <w:r>
-        <w:t xml:space="preserve"> CSV”. Esta ação inicia um evento </w:t>
-      </w:r>
-      <w:r>
-        <w:lastRenderedPageBreak/>
-        <w:t>que exibe uma janela de seleção de arquivos com filtro pré-definido para *</w:t>
+        <w:t xml:space="preserve"> CSV”. Esta ação inicia um evento que exibe uma janela de seleção de arquivos com filtro pré-definido para *</w:t>
       </w:r>
       <w:proofErr w:type="gramStart"/>
       <w:r>
@@ -32632,8 +33662,8 @@
         </w:rPr>
         <w:drawing>
           <wp:inline distT="0" distB="0" distL="0" distR="0" wp14:anchorId="73C6B4F8" wp14:editId="29197FB0">
-            <wp:extent cx="4960961" cy="1555754"/>
-            <wp:effectExtent l="0" t="0" r="0" b="6350"/>
+            <wp:extent cx="4961107" cy="1691986"/>
+            <wp:effectExtent l="0" t="0" r="0" b="0"/>
             <wp:docPr id="31" name="Imagem 31"/>
             <wp:cNvGraphicFramePr>
               <a:graphicFrameLocks xmlns:a="http://schemas.openxmlformats.org/drawingml/2006/main" noChangeAspect="1"/>
@@ -32648,8 +33678,20 @@
                     </pic:cNvPicPr>
                   </pic:nvPicPr>
                   <pic:blipFill>
-                    <a:blip r:embed="rId26" cstate="print">
+                    <a:blip r:embed="rId29" cstate="print">
                       <a:extLst>
+                        <a:ext uri="{BEBA8EAE-BF5A-486C-A8C5-ECC9F3942E4B}">
+                          <a14:imgProps xmlns:a14="http://schemas.microsoft.com/office/drawing/2010/main">
+                            <a14:imgLayer r:embed="rId30">
+                              <a14:imgEffect>
+                                <a14:sharpenSoften amount="30000"/>
+                              </a14:imgEffect>
+                              <a14:imgEffect>
+                                <a14:brightnessContrast bright="-20000" contrast="70000"/>
+                              </a14:imgEffect>
+                            </a14:imgLayer>
+                          </a14:imgProps>
+                        </a:ext>
                         <a:ext uri="{28A0092B-C50C-407E-A947-70E740481C1C}">
                           <a14:useLocalDpi xmlns:a14="http://schemas.microsoft.com/office/drawing/2010/main" val="0"/>
                         </a:ext>
@@ -32663,7 +33705,7 @@
                   <pic:spPr bwMode="auto">
                     <a:xfrm>
                       <a:off x="0" y="0"/>
-                      <a:ext cx="4961042" cy="1555779"/>
+                      <a:ext cx="4961042" cy="1691964"/>
                     </a:xfrm>
                     <a:prstGeom prst="rect">
                       <a:avLst/>
@@ -32779,7 +33821,7 @@
         <w:drawing>
           <wp:inline distT="0" distB="0" distL="0" distR="0" wp14:anchorId="52444480" wp14:editId="2004B9DE">
             <wp:extent cx="3406538" cy="2786516"/>
-            <wp:effectExtent l="19050" t="0" r="3412" b="0"/>
+            <wp:effectExtent l="0" t="0" r="0" b="0"/>
             <wp:docPr id="28" name="Imagem 28"/>
             <wp:cNvGraphicFramePr>
               <a:graphicFrameLocks xmlns:a="http://schemas.openxmlformats.org/drawingml/2006/main" noChangeAspect="1"/>
@@ -32792,8 +33834,20 @@
                     <pic:cNvPicPr/>
                   </pic:nvPicPr>
                   <pic:blipFill>
-                    <a:blip r:embed="rId27" cstate="print">
+                    <a:blip r:embed="rId31" cstate="print">
                       <a:extLst>
+                        <a:ext uri="{BEBA8EAE-BF5A-486C-A8C5-ECC9F3942E4B}">
+                          <a14:imgProps xmlns:a14="http://schemas.microsoft.com/office/drawing/2010/main">
+                            <a14:imgLayer r:embed="rId32">
+                              <a14:imgEffect>
+                                <a14:sharpenSoften amount="30000"/>
+                              </a14:imgEffect>
+                              <a14:imgEffect>
+                                <a14:brightnessContrast bright="-20000" contrast="70000"/>
+                              </a14:imgEffect>
+                            </a14:imgLayer>
+                          </a14:imgProps>
+                        </a:ext>
                         <a:ext uri="{28A0092B-C50C-407E-A947-70E740481C1C}">
                           <a14:useLocalDpi xmlns:a14="http://schemas.microsoft.com/office/drawing/2010/main" val="0"/>
                         </a:ext>
@@ -32823,25 +33877,16 @@
       <w:pPr>
         <w:jc w:val="center"/>
         <w:rPr>
-          <w:sz w:val="20"/>
-        </w:rPr>
-      </w:pPr>
-      <w:r>
-        <w:rPr>
-          <w:sz w:val="20"/>
-        </w:rPr>
-        <w:t>Fonte: Elaborada pelo Autor</w:t>
-      </w:r>
-    </w:p>
-    <w:p>
-      <w:pPr>
-        <w:spacing w:after="160" w:line="240" w:lineRule="auto"/>
-        <w:jc w:val="left"/>
-        <w:rPr>
           <w:b/>
           <w:sz w:val="20"/>
         </w:rPr>
       </w:pPr>
+      <w:r>
+        <w:rPr>
+          <w:sz w:val="20"/>
+        </w:rPr>
+        <w:t>Fonte: Elaborada pelo Autor</w:t>
+      </w:r>
       <w:r>
         <w:rPr>
           <w:b/>
@@ -32937,7 +33982,7 @@
         <w:drawing>
           <wp:inline distT="0" distB="0" distL="0" distR="0" wp14:anchorId="705B4B8B" wp14:editId="796E01CA">
             <wp:extent cx="3780430" cy="3091943"/>
-            <wp:effectExtent l="19050" t="0" r="0" b="0"/>
+            <wp:effectExtent l="0" t="0" r="0" b="0"/>
             <wp:docPr id="29" name="Imagem 29"/>
             <wp:cNvGraphicFramePr>
               <a:graphicFrameLocks xmlns:a="http://schemas.openxmlformats.org/drawingml/2006/main" noChangeAspect="1"/>
@@ -32950,8 +33995,20 @@
                     <pic:cNvPicPr/>
                   </pic:nvPicPr>
                   <pic:blipFill>
-                    <a:blip r:embed="rId28" cstate="print">
+                    <a:blip r:embed="rId33" cstate="print">
                       <a:extLst>
+                        <a:ext uri="{BEBA8EAE-BF5A-486C-A8C5-ECC9F3942E4B}">
+                          <a14:imgProps xmlns:a14="http://schemas.microsoft.com/office/drawing/2010/main">
+                            <a14:imgLayer r:embed="rId34">
+                              <a14:imgEffect>
+                                <a14:sharpenSoften amount="30000"/>
+                              </a14:imgEffect>
+                              <a14:imgEffect>
+                                <a14:brightnessContrast bright="-20000" contrast="70000"/>
+                              </a14:imgEffect>
+                            </a14:imgLayer>
+                          </a14:imgProps>
+                        </a:ext>
                         <a:ext uri="{28A0092B-C50C-407E-A947-70E740481C1C}">
                           <a14:useLocalDpi xmlns:a14="http://schemas.microsoft.com/office/drawing/2010/main" val="0"/>
                         </a:ext>
@@ -33003,14 +34060,14 @@
       <w:pPr>
         <w:pStyle w:val="Ttulo3"/>
       </w:pPr>
-      <w:bookmarkStart w:id="42" w:name="_Toc33871132"/>
+      <w:bookmarkStart w:id="41" w:name="_Toc33871132"/>
       <w:r>
         <w:t>4.7.</w:t>
       </w:r>
       <w:r>
         <w:t>2 Controlador</w:t>
       </w:r>
-      <w:bookmarkEnd w:id="42"/>
+      <w:bookmarkEnd w:id="41"/>
     </w:p>
     <w:p/>
     <w:p>
@@ -33245,7 +34302,7 @@
         <w:drawing>
           <wp:inline distT="0" distB="0" distL="0" distR="0" wp14:anchorId="1088AF00" wp14:editId="66AE3DB5">
             <wp:extent cx="4851779" cy="1527887"/>
-            <wp:effectExtent l="0" t="0" r="6350" b="0"/>
+            <wp:effectExtent l="0" t="0" r="0" b="0"/>
             <wp:docPr id="26" name="Imagem 26"/>
             <wp:cNvGraphicFramePr>
               <a:graphicFrameLocks xmlns:a="http://schemas.openxmlformats.org/drawingml/2006/main" noChangeAspect="1"/>
@@ -33260,8 +34317,20 @@
                     </pic:cNvPicPr>
                   </pic:nvPicPr>
                   <pic:blipFill>
-                    <a:blip r:embed="rId29" cstate="print">
+                    <a:blip r:embed="rId35" cstate="print">
                       <a:extLst>
+                        <a:ext uri="{BEBA8EAE-BF5A-486C-A8C5-ECC9F3942E4B}">
+                          <a14:imgProps xmlns:a14="http://schemas.microsoft.com/office/drawing/2010/main">
+                            <a14:imgLayer r:embed="rId36">
+                              <a14:imgEffect>
+                                <a14:sharpenSoften amount="30000"/>
+                              </a14:imgEffect>
+                              <a14:imgEffect>
+                                <a14:brightnessContrast bright="-20000" contrast="70000"/>
+                              </a14:imgEffect>
+                            </a14:imgLayer>
+                          </a14:imgProps>
+                        </a:ext>
                         <a:ext uri="{28A0092B-C50C-407E-A947-70E740481C1C}">
                           <a14:useLocalDpi xmlns:a14="http://schemas.microsoft.com/office/drawing/2010/main" val="0"/>
                         </a:ext>
@@ -33546,8 +34615,20 @@
                     </pic:cNvPicPr>
                   </pic:nvPicPr>
                   <pic:blipFill>
-                    <a:blip r:embed="rId30" cstate="print">
+                    <a:blip r:embed="rId37" cstate="print">
                       <a:extLst>
+                        <a:ext uri="{BEBA8EAE-BF5A-486C-A8C5-ECC9F3942E4B}">
+                          <a14:imgProps xmlns:a14="http://schemas.microsoft.com/office/drawing/2010/main">
+                            <a14:imgLayer r:embed="rId38">
+                              <a14:imgEffect>
+                                <a14:sharpenSoften amount="30000"/>
+                              </a14:imgEffect>
+                              <a14:imgEffect>
+                                <a14:brightnessContrast bright="-20000" contrast="70000"/>
+                              </a14:imgEffect>
+                            </a14:imgLayer>
+                          </a14:imgProps>
+                        </a:ext>
                         <a:ext uri="{28A0092B-C50C-407E-A947-70E740481C1C}">
                           <a14:useLocalDpi xmlns:a14="http://schemas.microsoft.com/office/drawing/2010/main" val="0"/>
                         </a:ext>
@@ -33858,7 +34939,7 @@
         <w:drawing>
           <wp:inline distT="0" distB="0" distL="0" distR="0" wp14:anchorId="4B514442" wp14:editId="07B48021">
             <wp:extent cx="5759355" cy="2490716"/>
-            <wp:effectExtent l="0" t="0" r="0" b="5080"/>
+            <wp:effectExtent l="0" t="0" r="0" b="0"/>
             <wp:docPr id="33" name="Imagem 33"/>
             <wp:cNvGraphicFramePr>
               <a:graphicFrameLocks xmlns:a="http://schemas.openxmlformats.org/drawingml/2006/main" noChangeAspect="1"/>
@@ -33873,8 +34954,20 @@
                     </pic:cNvPicPr>
                   </pic:nvPicPr>
                   <pic:blipFill>
-                    <a:blip r:embed="rId31" cstate="print">
+                    <a:blip r:embed="rId39" cstate="print">
                       <a:extLst>
+                        <a:ext uri="{BEBA8EAE-BF5A-486C-A8C5-ECC9F3942E4B}">
+                          <a14:imgProps xmlns:a14="http://schemas.microsoft.com/office/drawing/2010/main">
+                            <a14:imgLayer r:embed="rId40">
+                              <a14:imgEffect>
+                                <a14:sharpenSoften amount="30000"/>
+                              </a14:imgEffect>
+                              <a14:imgEffect>
+                                <a14:brightnessContrast bright="-20000" contrast="70000"/>
+                              </a14:imgEffect>
+                            </a14:imgLayer>
+                          </a14:imgProps>
+                        </a:ext>
                         <a:ext uri="{28A0092B-C50C-407E-A947-70E740481C1C}">
                           <a14:useLocalDpi xmlns:a14="http://schemas.microsoft.com/office/drawing/2010/main" val="0"/>
                         </a:ext>
@@ -33926,7 +35019,7 @@
       <w:pPr>
         <w:pStyle w:val="Ttulo3"/>
       </w:pPr>
-      <w:bookmarkStart w:id="43" w:name="_Toc33871133"/>
+      <w:bookmarkStart w:id="42" w:name="_Toc33871133"/>
       <w:r>
         <w:t xml:space="preserve">4.7.3 </w:t>
       </w:r>
@@ -33936,7 +35029,7 @@
       <w:r>
         <w:t>Dataset</w:t>
       </w:r>
-      <w:bookmarkEnd w:id="43"/>
+      <w:bookmarkEnd w:id="42"/>
     </w:p>
     <w:p/>
     <w:p>
@@ -34256,8 +35349,20 @@
                     </pic:cNvPicPr>
                   </pic:nvPicPr>
                   <pic:blipFill>
-                    <a:blip r:embed="rId32" cstate="print">
+                    <a:blip r:embed="rId41" cstate="print">
                       <a:extLst>
+                        <a:ext uri="{BEBA8EAE-BF5A-486C-A8C5-ECC9F3942E4B}">
+                          <a14:imgProps xmlns:a14="http://schemas.microsoft.com/office/drawing/2010/main">
+                            <a14:imgLayer r:embed="rId42">
+                              <a14:imgEffect>
+                                <a14:sharpenSoften amount="30000"/>
+                              </a14:imgEffect>
+                              <a14:imgEffect>
+                                <a14:brightnessContrast bright="-20000" contrast="70000"/>
+                              </a14:imgEffect>
+                            </a14:imgLayer>
+                          </a14:imgProps>
+                        </a:ext>
                         <a:ext uri="{28A0092B-C50C-407E-A947-70E740481C1C}">
                           <a14:useLocalDpi xmlns:a14="http://schemas.microsoft.com/office/drawing/2010/main" val="0"/>
                         </a:ext>
@@ -34307,7 +35412,7 @@
       <w:pPr>
         <w:pStyle w:val="Ttulo3"/>
       </w:pPr>
-      <w:bookmarkStart w:id="44" w:name="_Toc33871134"/>
+      <w:bookmarkStart w:id="43" w:name="_Toc33871134"/>
       <w:r>
         <w:t>4.7.4 A classe Gerador</w:t>
       </w:r>
@@ -34326,7 +35431,7 @@
       <w:r>
         <w:t>ftl</w:t>
       </w:r>
-      <w:bookmarkEnd w:id="44"/>
+      <w:bookmarkEnd w:id="43"/>
       <w:proofErr w:type="spellEnd"/>
     </w:p>
     <w:p/>
@@ -34623,7 +35728,7 @@
         <w:drawing>
           <wp:inline distT="0" distB="0" distL="0" distR="0" wp14:anchorId="4BA8E848" wp14:editId="29E3E182">
             <wp:extent cx="5892511" cy="2780824"/>
-            <wp:effectExtent l="0" t="0" r="0" b="635"/>
+            <wp:effectExtent l="0" t="0" r="0" b="0"/>
             <wp:docPr id="36" name="Imagem 36"/>
             <wp:cNvGraphicFramePr>
               <a:graphicFrameLocks xmlns:a="http://schemas.openxmlformats.org/drawingml/2006/main" noChangeAspect="1"/>
@@ -34638,8 +35743,20 @@
                     </pic:cNvPicPr>
                   </pic:nvPicPr>
                   <pic:blipFill>
-                    <a:blip r:embed="rId33" cstate="print">
+                    <a:blip r:embed="rId43" cstate="print">
                       <a:extLst>
+                        <a:ext uri="{BEBA8EAE-BF5A-486C-A8C5-ECC9F3942E4B}">
+                          <a14:imgProps xmlns:a14="http://schemas.microsoft.com/office/drawing/2010/main">
+                            <a14:imgLayer r:embed="rId44">
+                              <a14:imgEffect>
+                                <a14:sharpenSoften amount="30000"/>
+                              </a14:imgEffect>
+                              <a14:imgEffect>
+                                <a14:brightnessContrast bright="-20000" contrast="70000"/>
+                              </a14:imgEffect>
+                            </a14:imgLayer>
+                          </a14:imgProps>
+                        </a:ext>
                         <a:ext uri="{28A0092B-C50C-407E-A947-70E740481C1C}">
                           <a14:useLocalDpi xmlns:a14="http://schemas.microsoft.com/office/drawing/2010/main" val="0"/>
                         </a:ext>
@@ -42993,7 +44110,7 @@
       <w:pPr>
         <w:pStyle w:val="Ttulo3"/>
       </w:pPr>
-      <w:bookmarkStart w:id="45" w:name="_Toc33871135"/>
+      <w:bookmarkStart w:id="44" w:name="_Toc33871135"/>
       <w:r>
         <w:t xml:space="preserve">4.7.5 A classe </w:t>
       </w:r>
@@ -43002,7 +44119,7 @@
       <w:r>
         <w:t>PackSaida</w:t>
       </w:r>
-      <w:bookmarkEnd w:id="45"/>
+      <w:bookmarkEnd w:id="44"/>
       <w:proofErr w:type="spellEnd"/>
       <w:proofErr w:type="gramEnd"/>
     </w:p>
@@ -43172,7 +44289,7 @@
                     <pic:cNvPicPr/>
                   </pic:nvPicPr>
                   <pic:blipFill>
-                    <a:blip r:embed="rId34" cstate="print">
+                    <a:blip r:embed="rId45" cstate="print">
                       <a:extLst>
                         <a:ext uri="{28A0092B-C50C-407E-A947-70E740481C1C}">
                           <a14:useLocalDpi xmlns:a14="http://schemas.microsoft.com/office/drawing/2010/main" val="0"/>
@@ -43600,7 +44717,7 @@
         <w:drawing>
           <wp:inline distT="0" distB="0" distL="0" distR="0" wp14:anchorId="3A40B27C" wp14:editId="5F0C0A33">
             <wp:extent cx="5759450" cy="962025"/>
-            <wp:effectExtent l="0" t="0" r="0" b="9525"/>
+            <wp:effectExtent l="0" t="0" r="0" b="0"/>
             <wp:docPr id="37" name="Imagem 37"/>
             <wp:cNvGraphicFramePr>
               <a:graphicFrameLocks xmlns:a="http://schemas.openxmlformats.org/drawingml/2006/main" noChangeAspect="1"/>
@@ -43615,8 +44732,20 @@
                     </pic:cNvPicPr>
                   </pic:nvPicPr>
                   <pic:blipFill>
-                    <a:blip r:embed="rId35" cstate="print">
+                    <a:blip r:embed="rId46" cstate="print">
                       <a:extLst>
+                        <a:ext uri="{BEBA8EAE-BF5A-486C-A8C5-ECC9F3942E4B}">
+                          <a14:imgProps xmlns:a14="http://schemas.microsoft.com/office/drawing/2010/main">
+                            <a14:imgLayer r:embed="rId47">
+                              <a14:imgEffect>
+                                <a14:sharpenSoften amount="30000"/>
+                              </a14:imgEffect>
+                              <a14:imgEffect>
+                                <a14:brightnessContrast bright="-20000" contrast="70000"/>
+                              </a14:imgEffect>
+                            </a14:imgLayer>
+                          </a14:imgProps>
+                        </a:ext>
                         <a:ext uri="{28A0092B-C50C-407E-A947-70E740481C1C}">
                           <a14:useLocalDpi xmlns:a14="http://schemas.microsoft.com/office/drawing/2010/main" val="0"/>
                         </a:ext>
@@ -43665,7 +44794,7 @@
       <w:pPr>
         <w:pStyle w:val="Ttulo2"/>
       </w:pPr>
-      <w:bookmarkStart w:id="46" w:name="_Toc33871136"/>
+      <w:bookmarkStart w:id="45" w:name="_Toc33871136"/>
       <w:r>
         <w:t>4.</w:t>
       </w:r>
@@ -43682,7 +44811,7 @@
       <w:r>
         <w:t>DashGen</w:t>
       </w:r>
-      <w:bookmarkEnd w:id="46"/>
+      <w:bookmarkEnd w:id="45"/>
       <w:proofErr w:type="gramEnd"/>
     </w:p>
     <w:p/>
@@ -45688,7 +46817,7 @@
         <w:drawing>
           <wp:inline distT="0" distB="0" distL="0" distR="0" wp14:anchorId="6BF0277B" wp14:editId="77279B88">
             <wp:extent cx="3529368" cy="3177549"/>
-            <wp:effectExtent l="19050" t="0" r="0" b="0"/>
+            <wp:effectExtent l="0" t="0" r="0" b="0"/>
             <wp:docPr id="35" name="Imagem 35"/>
             <wp:cNvGraphicFramePr>
               <a:graphicFrameLocks xmlns:a="http://schemas.openxmlformats.org/drawingml/2006/main" noChangeAspect="1"/>
@@ -45701,7 +46830,22 @@
                     <pic:cNvPicPr/>
                   </pic:nvPicPr>
                   <pic:blipFill>
-                    <a:blip r:embed="rId36" cstate="print"/>
+                    <a:blip r:embed="rId48" cstate="print">
+                      <a:extLst>
+                        <a:ext uri="{BEBA8EAE-BF5A-486C-A8C5-ECC9F3942E4B}">
+                          <a14:imgProps xmlns:a14="http://schemas.microsoft.com/office/drawing/2010/main">
+                            <a14:imgLayer r:embed="rId49">
+                              <a14:imgEffect>
+                                <a14:sharpenSoften amount="30000"/>
+                              </a14:imgEffect>
+                              <a14:imgEffect>
+                                <a14:brightnessContrast bright="-20000" contrast="70000"/>
+                              </a14:imgEffect>
+                            </a14:imgLayer>
+                          </a14:imgProps>
+                        </a:ext>
+                      </a:extLst>
+                    </a:blip>
                     <a:stretch>
                       <a:fillRect/>
                     </a:stretch>
@@ -45884,7 +47028,7 @@
         <w:drawing>
           <wp:inline distT="0" distB="0" distL="0" distR="0" wp14:anchorId="4586A85E" wp14:editId="59F5F0A5">
             <wp:extent cx="3535055" cy="3191682"/>
-            <wp:effectExtent l="114300" t="76200" r="103495" b="84918"/>
+            <wp:effectExtent l="133350" t="114300" r="122555" b="142240"/>
             <wp:docPr id="38" name="Imagem 38"/>
             <wp:cNvGraphicFramePr>
               <a:graphicFrameLocks xmlns:a="http://schemas.openxmlformats.org/drawingml/2006/main" noChangeAspect="1"/>
@@ -45899,8 +47043,20 @@
                     </pic:cNvPicPr>
                   </pic:nvPicPr>
                   <pic:blipFill>
-                    <a:blip r:embed="rId37" cstate="print">
+                    <a:blip r:embed="rId50" cstate="print">
                       <a:extLst>
+                        <a:ext uri="{BEBA8EAE-BF5A-486C-A8C5-ECC9F3942E4B}">
+                          <a14:imgProps xmlns:a14="http://schemas.microsoft.com/office/drawing/2010/main">
+                            <a14:imgLayer r:embed="rId51">
+                              <a14:imgEffect>
+                                <a14:sharpenSoften amount="30000"/>
+                              </a14:imgEffect>
+                              <a14:imgEffect>
+                                <a14:brightnessContrast bright="-20000" contrast="70000"/>
+                              </a14:imgEffect>
+                            </a14:imgLayer>
+                          </a14:imgProps>
+                        </a:ext>
                         <a:ext uri="{28A0092B-C50C-407E-A947-70E740481C1C}">
                           <a14:useLocalDpi xmlns:a14="http://schemas.microsoft.com/office/drawing/2010/main" val="0"/>
                         </a:ext>
@@ -46024,7 +47180,6 @@
           <w:b/>
           <w:sz w:val="20"/>
         </w:rPr>
-        <w:lastRenderedPageBreak/>
         <w:t xml:space="preserve">Figura </w:t>
       </w:r>
       <w:r>
@@ -46076,7 +47231,7 @@
         <w:drawing>
           <wp:inline distT="0" distB="0" distL="0" distR="0" wp14:anchorId="4B1DC341" wp14:editId="4FD8823C">
             <wp:extent cx="5521230" cy="3558667"/>
-            <wp:effectExtent l="133350" t="114300" r="156210" b="156210"/>
+            <wp:effectExtent l="133350" t="114300" r="137160" b="137160"/>
             <wp:docPr id="39" name="Imagem 39"/>
             <wp:cNvGraphicFramePr>
               <a:graphicFrameLocks xmlns:a="http://schemas.openxmlformats.org/drawingml/2006/main" noChangeAspect="1"/>
@@ -46091,8 +47246,20 @@
                     </pic:cNvPicPr>
                   </pic:nvPicPr>
                   <pic:blipFill>
-                    <a:blip r:embed="rId38" cstate="print">
+                    <a:blip r:embed="rId52" cstate="print">
                       <a:extLst>
+                        <a:ext uri="{BEBA8EAE-BF5A-486C-A8C5-ECC9F3942E4B}">
+                          <a14:imgProps xmlns:a14="http://schemas.microsoft.com/office/drawing/2010/main">
+                            <a14:imgLayer r:embed="rId53">
+                              <a14:imgEffect>
+                                <a14:sharpenSoften amount="30000"/>
+                              </a14:imgEffect>
+                              <a14:imgEffect>
+                                <a14:brightnessContrast bright="-18000" contrast="50000"/>
+                              </a14:imgEffect>
+                            </a14:imgLayer>
+                          </a14:imgProps>
+                        </a:ext>
                         <a:ext uri="{28A0092B-C50C-407E-A947-70E740481C1C}">
                           <a14:useLocalDpi xmlns:a14="http://schemas.microsoft.com/office/drawing/2010/main" val="0"/>
                         </a:ext>
@@ -46148,6 +47315,8 @@
           </wp:inline>
         </w:drawing>
       </w:r>
+      <w:bookmarkStart w:id="46" w:name="_GoBack"/>
+      <w:bookmarkEnd w:id="46"/>
     </w:p>
     <w:p>
       <w:pPr>
@@ -46366,7 +47535,11 @@
       </w:r>
       <w:proofErr w:type="gramEnd"/>
       <w:r>
-        <w:t>, sem qualquer problema quanto à execução, ambos usando o JRE da Oracle</w:t>
+        <w:t xml:space="preserve">, sem </w:t>
+      </w:r>
+      <w:r>
+        <w:lastRenderedPageBreak/>
+        <w:t>qualquer problema quanto à execução, ambos usando o JRE da Oracle</w:t>
       </w:r>
       <w:r>
         <w:t xml:space="preserve"> (versão 8u241)</w:t>
@@ -46382,7 +47555,6 @@
       <w:bookmarkStart w:id="48" w:name="_Toc33871138"/>
       <w:proofErr w:type="gramStart"/>
       <w:r>
-        <w:lastRenderedPageBreak/>
         <w:t>5</w:t>
       </w:r>
       <w:proofErr w:type="gramEnd"/>
@@ -46677,7 +47849,11 @@
         <w:t xml:space="preserve"> a </w:t>
       </w:r>
       <w:r>
-        <w:t>ser transposto</w:t>
+        <w:t xml:space="preserve">ser </w:t>
+      </w:r>
+      <w:r>
+        <w:lastRenderedPageBreak/>
+        <w:t>transposto</w:t>
       </w:r>
       <w:r>
         <w:t xml:space="preserve">. </w:t>
@@ -46710,11 +47886,7 @@
         <w:t>recursos para a</w:t>
       </w:r>
       <w:r>
-        <w:t xml:space="preserve"> identificação de atributos, </w:t>
-      </w:r>
-      <w:r>
-        <w:lastRenderedPageBreak/>
-        <w:t>problema que foi mitigado com o desenvolvimento d</w:t>
+        <w:t xml:space="preserve"> identificação de atributos, problema que foi mitigado com o desenvolvimento d</w:t>
       </w:r>
       <w:r>
         <w:t>e funcionalidades próprias, neste caso o</w:t>
@@ -49375,7 +50547,7 @@
       </w:r>
     </w:p>
     <w:sectPr>
-      <w:headerReference w:type="default" r:id="rId39"/>
+      <w:headerReference w:type="default" r:id="rId54"/>
       <w:pgSz w:w="11906" w:h="16838" w:code="9"/>
       <w:pgMar w:top="1701" w:right="1134" w:bottom="1134" w:left="1701" w:header="709" w:footer="709" w:gutter="0"/>
       <w:pgNumType w:start="16"/>
@@ -49658,7 +50830,7 @@
           <w:rPr>
             <w:noProof/>
           </w:rPr>
-          <w:t>69</w:t>
+          <w:t>65</w:t>
         </w:r>
         <w:r>
           <w:rPr>
@@ -49971,6 +51143,291 @@
     </w:lvl>
   </w:abstractNum>
   <w:abstractNum w:abstractNumId="3">
+    <w:nsid w:val="17537282"/>
+    <w:multiLevelType w:val="hybridMultilevel"/>
+    <w:tmpl w:val="DA2A0F54"/>
+    <w:lvl w:ilvl="0" w:tplc="04160017">
+      <w:start w:val="1"/>
+      <w:numFmt w:val="lowerLetter"/>
+      <w:lvlText w:val="%1)"/>
+      <w:lvlJc w:val="left"/>
+      <w:pPr>
+        <w:ind w:left="753" w:hanging="360"/>
+      </w:pPr>
+    </w:lvl>
+    <w:lvl w:ilvl="1" w:tplc="04160019" w:tentative="1">
+      <w:start w:val="1"/>
+      <w:numFmt w:val="lowerLetter"/>
+      <w:lvlText w:val="%2."/>
+      <w:lvlJc w:val="left"/>
+      <w:pPr>
+        <w:ind w:left="1473" w:hanging="360"/>
+      </w:pPr>
+    </w:lvl>
+    <w:lvl w:ilvl="2" w:tplc="0416001B" w:tentative="1">
+      <w:start w:val="1"/>
+      <w:numFmt w:val="lowerRoman"/>
+      <w:lvlText w:val="%3."/>
+      <w:lvlJc w:val="right"/>
+      <w:pPr>
+        <w:ind w:left="2193" w:hanging="180"/>
+      </w:pPr>
+    </w:lvl>
+    <w:lvl w:ilvl="3" w:tplc="0416000F" w:tentative="1">
+      <w:start w:val="1"/>
+      <w:numFmt w:val="decimal"/>
+      <w:lvlText w:val="%4."/>
+      <w:lvlJc w:val="left"/>
+      <w:pPr>
+        <w:ind w:left="2913" w:hanging="360"/>
+      </w:pPr>
+    </w:lvl>
+    <w:lvl w:ilvl="4" w:tplc="04160019" w:tentative="1">
+      <w:start w:val="1"/>
+      <w:numFmt w:val="lowerLetter"/>
+      <w:lvlText w:val="%5."/>
+      <w:lvlJc w:val="left"/>
+      <w:pPr>
+        <w:ind w:left="3633" w:hanging="360"/>
+      </w:pPr>
+    </w:lvl>
+    <w:lvl w:ilvl="5" w:tplc="0416001B" w:tentative="1">
+      <w:start w:val="1"/>
+      <w:numFmt w:val="lowerRoman"/>
+      <w:lvlText w:val="%6."/>
+      <w:lvlJc w:val="right"/>
+      <w:pPr>
+        <w:ind w:left="4353" w:hanging="180"/>
+      </w:pPr>
+    </w:lvl>
+    <w:lvl w:ilvl="6" w:tplc="0416000F" w:tentative="1">
+      <w:start w:val="1"/>
+      <w:numFmt w:val="decimal"/>
+      <w:lvlText w:val="%7."/>
+      <w:lvlJc w:val="left"/>
+      <w:pPr>
+        <w:ind w:left="5073" w:hanging="360"/>
+      </w:pPr>
+    </w:lvl>
+    <w:lvl w:ilvl="7" w:tplc="04160019" w:tentative="1">
+      <w:start w:val="1"/>
+      <w:numFmt w:val="lowerLetter"/>
+      <w:lvlText w:val="%8."/>
+      <w:lvlJc w:val="left"/>
+      <w:pPr>
+        <w:ind w:left="5793" w:hanging="360"/>
+      </w:pPr>
+    </w:lvl>
+    <w:lvl w:ilvl="8" w:tplc="0416001B" w:tentative="1">
+      <w:start w:val="1"/>
+      <w:numFmt w:val="lowerRoman"/>
+      <w:lvlText w:val="%9."/>
+      <w:lvlJc w:val="right"/>
+      <w:pPr>
+        <w:ind w:left="6513" w:hanging="180"/>
+      </w:pPr>
+    </w:lvl>
+  </w:abstractNum>
+  <w:abstractNum w:abstractNumId="4">
+    <w:nsid w:val="1B6D4800"/>
+    <w:multiLevelType w:val="hybridMultilevel"/>
+    <w:tmpl w:val="DB5263DC"/>
+    <w:lvl w:ilvl="0" w:tplc="04160001">
+      <w:start w:val="1"/>
+      <w:numFmt w:val="bullet"/>
+      <w:lvlText w:val=""/>
+      <w:lvlJc w:val="left"/>
+      <w:pPr>
+        <w:ind w:left="753" w:hanging="360"/>
+      </w:pPr>
+      <w:rPr>
+        <w:rFonts w:ascii="Symbol" w:hAnsi="Symbol" w:hint="default"/>
+      </w:rPr>
+    </w:lvl>
+    <w:lvl w:ilvl="1" w:tplc="04160003" w:tentative="1">
+      <w:start w:val="1"/>
+      <w:numFmt w:val="bullet"/>
+      <w:lvlText w:val="o"/>
+      <w:lvlJc w:val="left"/>
+      <w:pPr>
+        <w:ind w:left="1473" w:hanging="360"/>
+      </w:pPr>
+      <w:rPr>
+        <w:rFonts w:ascii="Courier New" w:hAnsi="Courier New" w:cs="Courier New" w:hint="default"/>
+      </w:rPr>
+    </w:lvl>
+    <w:lvl w:ilvl="2" w:tplc="04160005" w:tentative="1">
+      <w:start w:val="1"/>
+      <w:numFmt w:val="bullet"/>
+      <w:lvlText w:val=""/>
+      <w:lvlJc w:val="left"/>
+      <w:pPr>
+        <w:ind w:left="2193" w:hanging="360"/>
+      </w:pPr>
+      <w:rPr>
+        <w:rFonts w:ascii="Wingdings" w:hAnsi="Wingdings" w:hint="default"/>
+      </w:rPr>
+    </w:lvl>
+    <w:lvl w:ilvl="3" w:tplc="04160001" w:tentative="1">
+      <w:start w:val="1"/>
+      <w:numFmt w:val="bullet"/>
+      <w:lvlText w:val=""/>
+      <w:lvlJc w:val="left"/>
+      <w:pPr>
+        <w:ind w:left="2913" w:hanging="360"/>
+      </w:pPr>
+      <w:rPr>
+        <w:rFonts w:ascii="Symbol" w:hAnsi="Symbol" w:hint="default"/>
+      </w:rPr>
+    </w:lvl>
+    <w:lvl w:ilvl="4" w:tplc="04160003" w:tentative="1">
+      <w:start w:val="1"/>
+      <w:numFmt w:val="bullet"/>
+      <w:lvlText w:val="o"/>
+      <w:lvlJc w:val="left"/>
+      <w:pPr>
+        <w:ind w:left="3633" w:hanging="360"/>
+      </w:pPr>
+      <w:rPr>
+        <w:rFonts w:ascii="Courier New" w:hAnsi="Courier New" w:cs="Courier New" w:hint="default"/>
+      </w:rPr>
+    </w:lvl>
+    <w:lvl w:ilvl="5" w:tplc="04160005" w:tentative="1">
+      <w:start w:val="1"/>
+      <w:numFmt w:val="bullet"/>
+      <w:lvlText w:val=""/>
+      <w:lvlJc w:val="left"/>
+      <w:pPr>
+        <w:ind w:left="4353" w:hanging="360"/>
+      </w:pPr>
+      <w:rPr>
+        <w:rFonts w:ascii="Wingdings" w:hAnsi="Wingdings" w:hint="default"/>
+      </w:rPr>
+    </w:lvl>
+    <w:lvl w:ilvl="6" w:tplc="04160001" w:tentative="1">
+      <w:start w:val="1"/>
+      <w:numFmt w:val="bullet"/>
+      <w:lvlText w:val=""/>
+      <w:lvlJc w:val="left"/>
+      <w:pPr>
+        <w:ind w:left="5073" w:hanging="360"/>
+      </w:pPr>
+      <w:rPr>
+        <w:rFonts w:ascii="Symbol" w:hAnsi="Symbol" w:hint="default"/>
+      </w:rPr>
+    </w:lvl>
+    <w:lvl w:ilvl="7" w:tplc="04160003" w:tentative="1">
+      <w:start w:val="1"/>
+      <w:numFmt w:val="bullet"/>
+      <w:lvlText w:val="o"/>
+      <w:lvlJc w:val="left"/>
+      <w:pPr>
+        <w:ind w:left="5793" w:hanging="360"/>
+      </w:pPr>
+      <w:rPr>
+        <w:rFonts w:ascii="Courier New" w:hAnsi="Courier New" w:cs="Courier New" w:hint="default"/>
+      </w:rPr>
+    </w:lvl>
+    <w:lvl w:ilvl="8" w:tplc="04160005" w:tentative="1">
+      <w:start w:val="1"/>
+      <w:numFmt w:val="bullet"/>
+      <w:lvlText w:val=""/>
+      <w:lvlJc w:val="left"/>
+      <w:pPr>
+        <w:ind w:left="6513" w:hanging="360"/>
+      </w:pPr>
+      <w:rPr>
+        <w:rFonts w:ascii="Wingdings" w:hAnsi="Wingdings" w:hint="default"/>
+      </w:rPr>
+    </w:lvl>
+  </w:abstractNum>
+  <w:abstractNum w:abstractNumId="5">
+    <w:nsid w:val="1D771C32"/>
+    <w:multiLevelType w:val="hybridMultilevel"/>
+    <w:tmpl w:val="49746A84"/>
+    <w:lvl w:ilvl="0" w:tplc="04160017">
+      <w:start w:val="1"/>
+      <w:numFmt w:val="lowerLetter"/>
+      <w:lvlText w:val="%1)"/>
+      <w:lvlJc w:val="left"/>
+      <w:pPr>
+        <w:ind w:left="753" w:hanging="360"/>
+      </w:pPr>
+    </w:lvl>
+    <w:lvl w:ilvl="1" w:tplc="04160019" w:tentative="1">
+      <w:start w:val="1"/>
+      <w:numFmt w:val="lowerLetter"/>
+      <w:lvlText w:val="%2."/>
+      <w:lvlJc w:val="left"/>
+      <w:pPr>
+        <w:ind w:left="1473" w:hanging="360"/>
+      </w:pPr>
+    </w:lvl>
+    <w:lvl w:ilvl="2" w:tplc="0416001B" w:tentative="1">
+      <w:start w:val="1"/>
+      <w:numFmt w:val="lowerRoman"/>
+      <w:lvlText w:val="%3."/>
+      <w:lvlJc w:val="right"/>
+      <w:pPr>
+        <w:ind w:left="2193" w:hanging="180"/>
+      </w:pPr>
+    </w:lvl>
+    <w:lvl w:ilvl="3" w:tplc="0416000F" w:tentative="1">
+      <w:start w:val="1"/>
+      <w:numFmt w:val="decimal"/>
+      <w:lvlText w:val="%4."/>
+      <w:lvlJc w:val="left"/>
+      <w:pPr>
+        <w:ind w:left="2913" w:hanging="360"/>
+      </w:pPr>
+    </w:lvl>
+    <w:lvl w:ilvl="4" w:tplc="04160019" w:tentative="1">
+      <w:start w:val="1"/>
+      <w:numFmt w:val="lowerLetter"/>
+      <w:lvlText w:val="%5."/>
+      <w:lvlJc w:val="left"/>
+      <w:pPr>
+        <w:ind w:left="3633" w:hanging="360"/>
+      </w:pPr>
+    </w:lvl>
+    <w:lvl w:ilvl="5" w:tplc="0416001B" w:tentative="1">
+      <w:start w:val="1"/>
+      <w:numFmt w:val="lowerRoman"/>
+      <w:lvlText w:val="%6."/>
+      <w:lvlJc w:val="right"/>
+      <w:pPr>
+        <w:ind w:left="4353" w:hanging="180"/>
+      </w:pPr>
+    </w:lvl>
+    <w:lvl w:ilvl="6" w:tplc="0416000F" w:tentative="1">
+      <w:start w:val="1"/>
+      <w:numFmt w:val="decimal"/>
+      <w:lvlText w:val="%7."/>
+      <w:lvlJc w:val="left"/>
+      <w:pPr>
+        <w:ind w:left="5073" w:hanging="360"/>
+      </w:pPr>
+    </w:lvl>
+    <w:lvl w:ilvl="7" w:tplc="04160019" w:tentative="1">
+      <w:start w:val="1"/>
+      <w:numFmt w:val="lowerLetter"/>
+      <w:lvlText w:val="%8."/>
+      <w:lvlJc w:val="left"/>
+      <w:pPr>
+        <w:ind w:left="5793" w:hanging="360"/>
+      </w:pPr>
+    </w:lvl>
+    <w:lvl w:ilvl="8" w:tplc="0416001B" w:tentative="1">
+      <w:start w:val="1"/>
+      <w:numFmt w:val="lowerRoman"/>
+      <w:lvlText w:val="%9."/>
+      <w:lvlJc w:val="right"/>
+      <w:pPr>
+        <w:ind w:left="6513" w:hanging="180"/>
+      </w:pPr>
+    </w:lvl>
+  </w:abstractNum>
+  <w:abstractNum w:abstractNumId="6">
     <w:nsid w:val="20B5041D"/>
     <w:multiLevelType w:val="hybridMultilevel"/>
     <w:tmpl w:val="EBAE20D6"/>
@@ -50083,7 +51540,7 @@
       </w:rPr>
     </w:lvl>
   </w:abstractNum>
-  <w:abstractNum w:abstractNumId="4">
+  <w:abstractNum w:abstractNumId="7">
     <w:nsid w:val="262D4C6F"/>
     <w:multiLevelType w:val="hybridMultilevel"/>
     <w:tmpl w:val="2C52BC70"/>
@@ -50196,7 +51653,7 @@
       </w:rPr>
     </w:lvl>
   </w:abstractNum>
-  <w:abstractNum w:abstractNumId="5">
+  <w:abstractNum w:abstractNumId="8">
     <w:nsid w:val="267D378A"/>
     <w:multiLevelType w:val="hybridMultilevel"/>
     <w:tmpl w:val="B09E08EA"/>
@@ -50309,7 +51766,7 @@
       </w:rPr>
     </w:lvl>
   </w:abstractNum>
-  <w:abstractNum w:abstractNumId="6">
+  <w:abstractNum w:abstractNumId="9">
     <w:nsid w:val="27680849"/>
     <w:multiLevelType w:val="hybridMultilevel"/>
     <w:tmpl w:val="07CECA3A"/>
@@ -50395,7 +51852,7 @@
       </w:pPr>
     </w:lvl>
   </w:abstractNum>
-  <w:abstractNum w:abstractNumId="7">
+  <w:abstractNum w:abstractNumId="10">
     <w:nsid w:val="2B9C4293"/>
     <w:multiLevelType w:val="hybridMultilevel"/>
     <w:tmpl w:val="878A4E56"/>
@@ -50508,7 +51965,7 @@
       </w:rPr>
     </w:lvl>
   </w:abstractNum>
-  <w:abstractNum w:abstractNumId="8">
+  <w:abstractNum w:abstractNumId="11">
     <w:nsid w:val="339E6A11"/>
     <w:multiLevelType w:val="hybridMultilevel"/>
     <w:tmpl w:val="7A0EFDEE"/>
@@ -50594,7 +52051,7 @@
       </w:pPr>
     </w:lvl>
   </w:abstractNum>
-  <w:abstractNum w:abstractNumId="9">
+  <w:abstractNum w:abstractNumId="12">
     <w:nsid w:val="33E46DEF"/>
     <w:multiLevelType w:val="hybridMultilevel"/>
     <w:tmpl w:val="901E327A"/>
@@ -50707,7 +52164,7 @@
       </w:rPr>
     </w:lvl>
   </w:abstractNum>
-  <w:abstractNum w:abstractNumId="10">
+  <w:abstractNum w:abstractNumId="13">
     <w:nsid w:val="33E50F12"/>
     <w:multiLevelType w:val="hybridMultilevel"/>
     <w:tmpl w:val="8EEA0852"/>
@@ -50820,7 +52277,7 @@
       </w:rPr>
     </w:lvl>
   </w:abstractNum>
-  <w:abstractNum w:abstractNumId="11">
+  <w:abstractNum w:abstractNumId="14">
     <w:nsid w:val="34212515"/>
     <w:multiLevelType w:val="hybridMultilevel"/>
     <w:tmpl w:val="A590F030"/>
@@ -50933,7 +52390,93 @@
       </w:rPr>
     </w:lvl>
   </w:abstractNum>
-  <w:abstractNum w:abstractNumId="12">
+  <w:abstractNum w:abstractNumId="15">
+    <w:nsid w:val="36E81638"/>
+    <w:multiLevelType w:val="hybridMultilevel"/>
+    <w:tmpl w:val="44D878F4"/>
+    <w:lvl w:ilvl="0" w:tplc="04160017">
+      <w:start w:val="1"/>
+      <w:numFmt w:val="lowerLetter"/>
+      <w:lvlText w:val="%1)"/>
+      <w:lvlJc w:val="left"/>
+      <w:pPr>
+        <w:ind w:left="720" w:hanging="360"/>
+      </w:pPr>
+    </w:lvl>
+    <w:lvl w:ilvl="1" w:tplc="04160019" w:tentative="1">
+      <w:start w:val="1"/>
+      <w:numFmt w:val="lowerLetter"/>
+      <w:lvlText w:val="%2."/>
+      <w:lvlJc w:val="left"/>
+      <w:pPr>
+        <w:ind w:left="1440" w:hanging="360"/>
+      </w:pPr>
+    </w:lvl>
+    <w:lvl w:ilvl="2" w:tplc="0416001B" w:tentative="1">
+      <w:start w:val="1"/>
+      <w:numFmt w:val="lowerRoman"/>
+      <w:lvlText w:val="%3."/>
+      <w:lvlJc w:val="right"/>
+      <w:pPr>
+        <w:ind w:left="2160" w:hanging="180"/>
+      </w:pPr>
+    </w:lvl>
+    <w:lvl w:ilvl="3" w:tplc="0416000F" w:tentative="1">
+      <w:start w:val="1"/>
+      <w:numFmt w:val="decimal"/>
+      <w:lvlText w:val="%4."/>
+      <w:lvlJc w:val="left"/>
+      <w:pPr>
+        <w:ind w:left="2880" w:hanging="360"/>
+      </w:pPr>
+    </w:lvl>
+    <w:lvl w:ilvl="4" w:tplc="04160019" w:tentative="1">
+      <w:start w:val="1"/>
+      <w:numFmt w:val="lowerLetter"/>
+      <w:lvlText w:val="%5."/>
+      <w:lvlJc w:val="left"/>
+      <w:pPr>
+        <w:ind w:left="3600" w:hanging="360"/>
+      </w:pPr>
+    </w:lvl>
+    <w:lvl w:ilvl="5" w:tplc="0416001B" w:tentative="1">
+      <w:start w:val="1"/>
+      <w:numFmt w:val="lowerRoman"/>
+      <w:lvlText w:val="%6."/>
+      <w:lvlJc w:val="right"/>
+      <w:pPr>
+        <w:ind w:left="4320" w:hanging="180"/>
+      </w:pPr>
+    </w:lvl>
+    <w:lvl w:ilvl="6" w:tplc="0416000F" w:tentative="1">
+      <w:start w:val="1"/>
+      <w:numFmt w:val="decimal"/>
+      <w:lvlText w:val="%7."/>
+      <w:lvlJc w:val="left"/>
+      <w:pPr>
+        <w:ind w:left="5040" w:hanging="360"/>
+      </w:pPr>
+    </w:lvl>
+    <w:lvl w:ilvl="7" w:tplc="04160019" w:tentative="1">
+      <w:start w:val="1"/>
+      <w:numFmt w:val="lowerLetter"/>
+      <w:lvlText w:val="%8."/>
+      <w:lvlJc w:val="left"/>
+      <w:pPr>
+        <w:ind w:left="5760" w:hanging="360"/>
+      </w:pPr>
+    </w:lvl>
+    <w:lvl w:ilvl="8" w:tplc="0416001B" w:tentative="1">
+      <w:start w:val="1"/>
+      <w:numFmt w:val="lowerRoman"/>
+      <w:lvlText w:val="%9."/>
+      <w:lvlJc w:val="right"/>
+      <w:pPr>
+        <w:ind w:left="6480" w:hanging="180"/>
+      </w:pPr>
+    </w:lvl>
+  </w:abstractNum>
+  <w:abstractNum w:abstractNumId="16">
     <w:nsid w:val="4A915CF8"/>
     <w:multiLevelType w:val="multilevel"/>
     <w:tmpl w:val="CB8EAE42"/>
@@ -51046,7 +52589,7 @@
       </w:pPr>
     </w:lvl>
   </w:abstractNum>
-  <w:abstractNum w:abstractNumId="13">
+  <w:abstractNum w:abstractNumId="17">
     <w:nsid w:val="4CA52D84"/>
     <w:multiLevelType w:val="hybridMultilevel"/>
     <w:tmpl w:val="6FCC8430"/>
@@ -51135,7 +52678,7 @@
       </w:pPr>
     </w:lvl>
   </w:abstractNum>
-  <w:abstractNum w:abstractNumId="14">
+  <w:abstractNum w:abstractNumId="18">
     <w:nsid w:val="4E304FF6"/>
     <w:multiLevelType w:val="hybridMultilevel"/>
     <w:tmpl w:val="980A674A"/>
@@ -51248,7 +52791,7 @@
       </w:rPr>
     </w:lvl>
   </w:abstractNum>
-  <w:abstractNum w:abstractNumId="15">
+  <w:abstractNum w:abstractNumId="19">
     <w:nsid w:val="5B226206"/>
     <w:multiLevelType w:val="hybridMultilevel"/>
     <w:tmpl w:val="BDCCC860"/>
@@ -51361,7 +52904,93 @@
       </w:rPr>
     </w:lvl>
   </w:abstractNum>
-  <w:abstractNum w:abstractNumId="16">
+  <w:abstractNum w:abstractNumId="20">
+    <w:nsid w:val="6A602925"/>
+    <w:multiLevelType w:val="hybridMultilevel"/>
+    <w:tmpl w:val="49746A84"/>
+    <w:lvl w:ilvl="0" w:tplc="04160017">
+      <w:start w:val="1"/>
+      <w:numFmt w:val="lowerLetter"/>
+      <w:lvlText w:val="%1)"/>
+      <w:lvlJc w:val="left"/>
+      <w:pPr>
+        <w:ind w:left="753" w:hanging="360"/>
+      </w:pPr>
+    </w:lvl>
+    <w:lvl w:ilvl="1" w:tplc="04160019" w:tentative="1">
+      <w:start w:val="1"/>
+      <w:numFmt w:val="lowerLetter"/>
+      <w:lvlText w:val="%2."/>
+      <w:lvlJc w:val="left"/>
+      <w:pPr>
+        <w:ind w:left="1473" w:hanging="360"/>
+      </w:pPr>
+    </w:lvl>
+    <w:lvl w:ilvl="2" w:tplc="0416001B" w:tentative="1">
+      <w:start w:val="1"/>
+      <w:numFmt w:val="lowerRoman"/>
+      <w:lvlText w:val="%3."/>
+      <w:lvlJc w:val="right"/>
+      <w:pPr>
+        <w:ind w:left="2193" w:hanging="180"/>
+      </w:pPr>
+    </w:lvl>
+    <w:lvl w:ilvl="3" w:tplc="0416000F" w:tentative="1">
+      <w:start w:val="1"/>
+      <w:numFmt w:val="decimal"/>
+      <w:lvlText w:val="%4."/>
+      <w:lvlJc w:val="left"/>
+      <w:pPr>
+        <w:ind w:left="2913" w:hanging="360"/>
+      </w:pPr>
+    </w:lvl>
+    <w:lvl w:ilvl="4" w:tplc="04160019" w:tentative="1">
+      <w:start w:val="1"/>
+      <w:numFmt w:val="lowerLetter"/>
+      <w:lvlText w:val="%5."/>
+      <w:lvlJc w:val="left"/>
+      <w:pPr>
+        <w:ind w:left="3633" w:hanging="360"/>
+      </w:pPr>
+    </w:lvl>
+    <w:lvl w:ilvl="5" w:tplc="0416001B" w:tentative="1">
+      <w:start w:val="1"/>
+      <w:numFmt w:val="lowerRoman"/>
+      <w:lvlText w:val="%6."/>
+      <w:lvlJc w:val="right"/>
+      <w:pPr>
+        <w:ind w:left="4353" w:hanging="180"/>
+      </w:pPr>
+    </w:lvl>
+    <w:lvl w:ilvl="6" w:tplc="0416000F" w:tentative="1">
+      <w:start w:val="1"/>
+      <w:numFmt w:val="decimal"/>
+      <w:lvlText w:val="%7."/>
+      <w:lvlJc w:val="left"/>
+      <w:pPr>
+        <w:ind w:left="5073" w:hanging="360"/>
+      </w:pPr>
+    </w:lvl>
+    <w:lvl w:ilvl="7" w:tplc="04160019" w:tentative="1">
+      <w:start w:val="1"/>
+      <w:numFmt w:val="lowerLetter"/>
+      <w:lvlText w:val="%8."/>
+      <w:lvlJc w:val="left"/>
+      <w:pPr>
+        <w:ind w:left="5793" w:hanging="360"/>
+      </w:pPr>
+    </w:lvl>
+    <w:lvl w:ilvl="8" w:tplc="0416001B" w:tentative="1">
+      <w:start w:val="1"/>
+      <w:numFmt w:val="lowerRoman"/>
+      <w:lvlText w:val="%9."/>
+      <w:lvlJc w:val="right"/>
+      <w:pPr>
+        <w:ind w:left="6513" w:hanging="180"/>
+      </w:pPr>
+    </w:lvl>
+  </w:abstractNum>
+  <w:abstractNum w:abstractNumId="21">
     <w:nsid w:val="7230611B"/>
     <w:multiLevelType w:val="hybridMultilevel"/>
     <w:tmpl w:val="3462E176"/>
@@ -51448,55 +53077,70 @@
     </w:lvl>
   </w:abstractNum>
   <w:num w:numId="1">
-    <w:abstractNumId w:val="16"/>
+    <w:abstractNumId w:val="21"/>
   </w:num>
   <w:num w:numId="2">
     <w:abstractNumId w:val="0"/>
   </w:num>
   <w:num w:numId="3">
-    <w:abstractNumId w:val="13"/>
+    <w:abstractNumId w:val="17"/>
   </w:num>
   <w:num w:numId="4">
     <w:abstractNumId w:val="2"/>
   </w:num>
   <w:num w:numId="5">
-    <w:abstractNumId w:val="4"/>
+    <w:abstractNumId w:val="7"/>
   </w:num>
   <w:num w:numId="6">
-    <w:abstractNumId w:val="11"/>
+    <w:abstractNumId w:val="14"/>
   </w:num>
   <w:num w:numId="7">
-    <w:abstractNumId w:val="14"/>
+    <w:abstractNumId w:val="18"/>
   </w:num>
   <w:num w:numId="8">
-    <w:abstractNumId w:val="9"/>
+    <w:abstractNumId w:val="12"/>
   </w:num>
   <w:num w:numId="9">
     <w:abstractNumId w:val="1"/>
   </w:num>
   <w:num w:numId="10">
-    <w:abstractNumId w:val="5"/>
+    <w:abstractNumId w:val="8"/>
   </w:num>
   <w:num w:numId="11">
+    <w:abstractNumId w:val="6"/>
+  </w:num>
+  <w:num w:numId="12">
+    <w:abstractNumId w:val="10"/>
+  </w:num>
+  <w:num w:numId="13">
+    <w:abstractNumId w:val="13"/>
+  </w:num>
+  <w:num w:numId="14">
+    <w:abstractNumId w:val="19"/>
+  </w:num>
+  <w:num w:numId="15">
+    <w:abstractNumId w:val="16"/>
+  </w:num>
+  <w:num w:numId="16">
+    <w:abstractNumId w:val="9"/>
+  </w:num>
+  <w:num w:numId="17">
+    <w:abstractNumId w:val="11"/>
+  </w:num>
+  <w:num w:numId="18">
+    <w:abstractNumId w:val="15"/>
+  </w:num>
+  <w:num w:numId="19">
+    <w:abstractNumId w:val="4"/>
+  </w:num>
+  <w:num w:numId="20">
     <w:abstractNumId w:val="3"/>
   </w:num>
-  <w:num w:numId="12">
-    <w:abstractNumId w:val="7"/>
+  <w:num w:numId="21">
+    <w:abstractNumId w:val="20"/>
   </w:num>
-  <w:num w:numId="13">
-    <w:abstractNumId w:val="10"/>
-  </w:num>
-  <w:num w:numId="14">
-    <w:abstractNumId w:val="15"/>
-  </w:num>
-  <w:num w:numId="15">
-    <w:abstractNumId w:val="12"/>
-  </w:num>
-  <w:num w:numId="16">
-    <w:abstractNumId w:val="6"/>
-  </w:num>
-  <w:num w:numId="17">
-    <w:abstractNumId w:val="8"/>
+  <w:num w:numId="22">
+    <w:abstractNumId w:val="5"/>
   </w:num>
   <w:numIdMacAtCleanup w:val="17"/>
 </w:numbering>
@@ -52849,7 +54493,7 @@
   <a:extraClrSchemeLst/>
   <a:extLst>
     <a:ext uri="{05A4C25C-085E-4340-85A3-A5531E510DB2}">
-      <thm15:themeFamily xmlns="" xmlns:thm15="http://schemas.microsoft.com/office/thememl/2012/main" name="Office Theme" id="{62F939B6-93AF-4DB8-9C6B-D6C7DFDC589F}" vid="{4A3C46E8-61CC-4603-A589-7422A47A8E4A}"/>
+      <thm15:themeFamily xmlns:thm15="http://schemas.microsoft.com/office/thememl/2012/main" xmlns="" name="Office Theme" id="{62F939B6-93AF-4DB8-9C6B-D6C7DFDC589F}" vid="{4A3C46E8-61CC-4603-A589-7422A47A8E4A}"/>
     </a:ext>
   </a:extLst>
 </a:theme>
@@ -52860,7 +54504,7 @@
 </file>
 
 <file path=customXml/itemProps1.xml><?xml version="1.0" encoding="utf-8"?>
-<ds:datastoreItem xmlns:ds="http://schemas.openxmlformats.org/officeDocument/2006/customXml" ds:itemID="{1AC81FD1-380E-4319-A2A9-7BE254B87448}">
+<ds:datastoreItem xmlns:ds="http://schemas.openxmlformats.org/officeDocument/2006/customXml" ds:itemID="{FC6A33F0-401E-4574-BA68-754C0B11E3BF}">
   <ds:schemaRefs>
     <ds:schemaRef ds:uri="http://schemas.openxmlformats.org/officeDocument/2006/bibliography"/>
   </ds:schemaRefs>

</xml_diff>

<commit_message>
correções a mais e inclusão de um diagrama de componentes
</commit_message>
<xml_diff>
--- a/mono/Glauber Gadelha-TCC DashGen - FINAL.docx
+++ b/mono/Glauber Gadelha-TCC DashGen - FINAL.docx
@@ -1328,6 +1328,7 @@
       </w:r>
       <w:r>
         <w:rPr>
+          <w:b/>
           <w:u w:val="single"/>
         </w:rPr>
         <w:t>9,5</w:t>
@@ -14122,14 +14123,9 @@
       <w:r>
         <w:t>,</w:t>
       </w:r>
-      <w:proofErr w:type="gramStart"/>
       <w:r>
         <w:t xml:space="preserve"> </w:t>
       </w:r>
-      <w:r>
-        <w:t xml:space="preserve"> </w:t>
-      </w:r>
-      <w:proofErr w:type="gramEnd"/>
       <w:r>
         <w:t xml:space="preserve">gerados a partir de dados obtidos de </w:t>
       </w:r>
@@ -15808,7 +15804,7 @@
           <w:lang w:eastAsia="pt-BR"/>
         </w:rPr>
         <w:drawing>
-          <wp:inline distT="0" distB="0" distL="0" distR="0" wp14:anchorId="7EA8B8A3" wp14:editId="29C04305">
+          <wp:inline distT="0" distB="0" distL="0" distR="0" wp14:anchorId="39635B69" wp14:editId="33B69D6B">
             <wp:extent cx="4185175" cy="2279176"/>
             <wp:effectExtent l="0" t="0" r="6350" b="6985"/>
             <wp:docPr id="1" name="Imagem 1"/>
@@ -17517,16 +17513,13 @@
       <w:r>
         <w:t xml:space="preserve">. </w:t>
       </w:r>
-      <w:r>
-        <w:t xml:space="preserve">É comum os </w:t>
-      </w:r>
       <w:proofErr w:type="gramStart"/>
       <w:r>
-        <w:t>processadores</w:t>
+        <w:t>É</w:t>
       </w:r>
       <w:proofErr w:type="gramEnd"/>
       <w:r>
-        <w:t xml:space="preserve"> de gabarito atuais contarem com recursos parecidos com os constantes em linguagens de alto nível, além de marcações de formatação. Variáveis, funções, inclusões de arquivos, </w:t>
+        <w:t xml:space="preserve"> comum os processadores de gabarito atuais contarem com recursos parecidos com os constantes em linguagens de alto nível, além de marcações de formatação. Variáveis, funções, inclusões de arquivos, </w:t>
       </w:r>
       <w:r>
         <w:t xml:space="preserve">estruturas </w:t>
@@ -18027,7 +18020,7 @@
           <w:lang w:eastAsia="pt-BR"/>
         </w:rPr>
         <w:drawing>
-          <wp:inline distT="0" distB="0" distL="0" distR="0" wp14:anchorId="1C67C651" wp14:editId="542FE5CB">
+          <wp:inline distT="0" distB="0" distL="0" distR="0" wp14:anchorId="368CE8F5" wp14:editId="56D1E090">
             <wp:extent cx="2756139" cy="3293635"/>
             <wp:effectExtent l="0" t="0" r="6350" b="2540"/>
             <wp:docPr id="3" name="Imagem 3"/>
@@ -24747,7 +24740,7 @@
           <w:lang w:eastAsia="pt-BR"/>
         </w:rPr>
         <w:drawing>
-          <wp:inline distT="0" distB="0" distL="0" distR="0" wp14:anchorId="71838D48" wp14:editId="5ECFF7F8">
+          <wp:inline distT="0" distB="0" distL="0" distR="0" wp14:anchorId="6C034655" wp14:editId="54AE2A2E">
             <wp:extent cx="4372896" cy="2949678"/>
             <wp:effectExtent l="0" t="0" r="0" b="0"/>
             <wp:docPr id="4" name="Imagem 4"/>
@@ -25519,7 +25512,7 @@
           <w:lang w:eastAsia="pt-BR"/>
         </w:rPr>
         <w:drawing>
-          <wp:inline distT="0" distB="0" distL="0" distR="0" wp14:anchorId="6B68C5D3" wp14:editId="2D7A1C99">
+          <wp:inline distT="0" distB="0" distL="0" distR="0" wp14:anchorId="389517EE" wp14:editId="4AC3CA8B">
             <wp:extent cx="4678427" cy="1005017"/>
             <wp:effectExtent l="0" t="0" r="0" b="5080"/>
             <wp:docPr id="5" name="Imagem 5"/>
@@ -26929,7 +26922,7 @@
           <w:lang w:eastAsia="pt-BR"/>
         </w:rPr>
         <w:drawing>
-          <wp:inline distT="0" distB="0" distL="0" distR="0" wp14:anchorId="036E990E" wp14:editId="44F2727F">
+          <wp:inline distT="0" distB="0" distL="0" distR="0" wp14:anchorId="5FC8F7EA" wp14:editId="3BDBBB94">
             <wp:extent cx="5418161" cy="2887376"/>
             <wp:effectExtent l="19050" t="0" r="0" b="0"/>
             <wp:docPr id="27" name="Imagem 27"/>
@@ -27360,7 +27353,7 @@
           <w:lang w:eastAsia="pt-BR"/>
         </w:rPr>
         <w:drawing>
-          <wp:inline distT="0" distB="0" distL="0" distR="0" wp14:anchorId="241F45C2" wp14:editId="5EC3F23A">
+          <wp:inline distT="0" distB="0" distL="0" distR="0" wp14:anchorId="77B7E1FF" wp14:editId="6465ED8B">
             <wp:extent cx="3993391" cy="2292824"/>
             <wp:effectExtent l="19050" t="0" r="7109" b="0"/>
             <wp:docPr id="8" name="Imagem 8"/>
@@ -27772,7 +27765,7 @@
           <w:lang w:eastAsia="pt-BR"/>
         </w:rPr>
         <w:drawing>
-          <wp:inline distT="0" distB="0" distL="0" distR="0" wp14:anchorId="1E30713E" wp14:editId="437506A7">
+          <wp:inline distT="0" distB="0" distL="0" distR="0" wp14:anchorId="3556DBB7" wp14:editId="6037DCBC">
             <wp:extent cx="4756638" cy="2792317"/>
             <wp:effectExtent l="19050" t="0" r="5862" b="0"/>
             <wp:docPr id="9" name="Imagem 9"/>
@@ -28114,7 +28107,7 @@
           <w:lang w:eastAsia="pt-BR"/>
         </w:rPr>
         <w:drawing>
-          <wp:inline distT="0" distB="0" distL="0" distR="0" wp14:anchorId="7B8D182B" wp14:editId="6EE53236">
+          <wp:inline distT="0" distB="0" distL="0" distR="0" wp14:anchorId="5A1C0FA8" wp14:editId="01918770">
             <wp:extent cx="4567314" cy="2850776"/>
             <wp:effectExtent l="0" t="0" r="5080" b="6985"/>
             <wp:docPr id="10" name="Imagem 10" descr="Relatório de exemplo do Power BI Desktop"/>
@@ -28816,7 +28809,7 @@
           <w:lang w:eastAsia="pt-BR"/>
         </w:rPr>
         <w:drawing>
-          <wp:inline distT="0" distB="0" distL="0" distR="0">
+          <wp:inline distT="0" distB="0" distL="0" distR="0" wp14:anchorId="47057A47" wp14:editId="3830BE2D">
             <wp:extent cx="2120629" cy="3543743"/>
             <wp:effectExtent l="0" t="0" r="0" b="0"/>
             <wp:docPr id="6" name="Imagem 6"/>
@@ -28833,6 +28826,18 @@
                   <pic:blipFill>
                     <a:blip r:embed="rId19">
                       <a:extLst>
+                        <a:ext uri="{BEBA8EAE-BF5A-486C-A8C5-ECC9F3942E4B}">
+                          <a14:imgProps xmlns:a14="http://schemas.microsoft.com/office/drawing/2010/main">
+                            <a14:imgLayer r:embed="rId20">
+                              <a14:imgEffect>
+                                <a14:sharpenSoften amount="30000"/>
+                              </a14:imgEffect>
+                              <a14:imgEffect>
+                                <a14:brightnessContrast contrast="30000"/>
+                              </a14:imgEffect>
+                            </a14:imgLayer>
+                          </a14:imgProps>
+                        </a:ext>
                         <a:ext uri="{28A0092B-C50C-407E-A947-70E740481C1C}">
                           <a14:useLocalDpi xmlns:a14="http://schemas.microsoft.com/office/drawing/2010/main" val="0"/>
                         </a:ext>
@@ -29154,6 +29159,7 @@
     </w:p>
     <w:p>
       <w:pPr>
+        <w:jc w:val="center"/>
         <w:rPr>
           <w:b/>
           <w:sz w:val="20"/>
@@ -29279,6 +29285,7 @@
           </w:tcPr>
           <w:p>
             <w:pPr>
+              <w:spacing w:line="240" w:lineRule="auto"/>
               <w:jc w:val="center"/>
               <w:rPr>
                 <w:sz w:val="18"/>
@@ -29300,6 +29307,7 @@
           </w:tcPr>
           <w:p>
             <w:pPr>
+              <w:spacing w:line="240" w:lineRule="auto"/>
               <w:jc w:val="left"/>
               <w:rPr>
                 <w:sz w:val="18"/>
@@ -29349,6 +29357,7 @@
           </w:tcPr>
           <w:p>
             <w:pPr>
+              <w:spacing w:line="240" w:lineRule="auto"/>
               <w:jc w:val="center"/>
               <w:rPr>
                 <w:sz w:val="18"/>
@@ -29379,6 +29388,7 @@
           </w:tcPr>
           <w:p>
             <w:pPr>
+              <w:spacing w:line="240" w:lineRule="auto"/>
               <w:jc w:val="center"/>
               <w:rPr>
                 <w:sz w:val="18"/>
@@ -29400,6 +29410,7 @@
           </w:tcPr>
           <w:p>
             <w:pPr>
+              <w:spacing w:line="240" w:lineRule="auto"/>
               <w:jc w:val="left"/>
               <w:rPr>
                 <w:sz w:val="18"/>
@@ -29437,6 +29448,7 @@
           </w:tcPr>
           <w:p>
             <w:pPr>
+              <w:spacing w:line="240" w:lineRule="auto"/>
               <w:jc w:val="center"/>
               <w:rPr>
                 <w:sz w:val="18"/>
@@ -29470,6 +29482,7 @@
           </w:tcPr>
           <w:p>
             <w:pPr>
+              <w:spacing w:line="240" w:lineRule="auto"/>
               <w:jc w:val="center"/>
               <w:rPr>
                 <w:sz w:val="18"/>
@@ -29491,6 +29504,7 @@
           </w:tcPr>
           <w:p>
             <w:pPr>
+              <w:spacing w:line="240" w:lineRule="auto"/>
               <w:jc w:val="left"/>
               <w:rPr>
                 <w:sz w:val="18"/>
@@ -29518,6 +29532,22 @@
               </w:rPr>
               <w:t xml:space="preserve"> do arquivo de dados</w:t>
             </w:r>
+            <w:r>
+              <w:rPr>
+                <w:sz w:val="18"/>
+                <w:szCs w:val="18"/>
+              </w:rPr>
+              <w:t xml:space="preserve">, considerando a primeira linha do arquivo contendo os nomes das </w:t>
+            </w:r>
+            <w:proofErr w:type="gramStart"/>
+            <w:r>
+              <w:rPr>
+                <w:sz w:val="18"/>
+                <w:szCs w:val="18"/>
+              </w:rPr>
+              <w:t>colunas</w:t>
+            </w:r>
+            <w:proofErr w:type="gramEnd"/>
           </w:p>
         </w:tc>
         <w:tc>
@@ -29526,6 +29556,7 @@
           </w:tcPr>
           <w:p>
             <w:pPr>
+              <w:spacing w:line="240" w:lineRule="auto"/>
               <w:jc w:val="center"/>
               <w:rPr>
                 <w:sz w:val="18"/>
@@ -29549,6 +29580,7 @@
           </w:tcPr>
           <w:p>
             <w:pPr>
+              <w:spacing w:line="240" w:lineRule="auto"/>
               <w:jc w:val="center"/>
               <w:rPr>
                 <w:sz w:val="18"/>
@@ -29570,6 +29602,7 @@
           </w:tcPr>
           <w:p>
             <w:pPr>
+              <w:spacing w:line="240" w:lineRule="auto"/>
               <w:jc w:val="left"/>
               <w:rPr>
                 <w:sz w:val="18"/>
@@ -29591,6 +29624,7 @@
           </w:tcPr>
           <w:p>
             <w:pPr>
+              <w:spacing w:line="240" w:lineRule="auto"/>
               <w:jc w:val="center"/>
               <w:rPr>
                 <w:sz w:val="18"/>
@@ -29614,6 +29648,7 @@
           </w:tcPr>
           <w:p>
             <w:pPr>
+              <w:spacing w:line="240" w:lineRule="auto"/>
               <w:jc w:val="center"/>
               <w:rPr>
                 <w:sz w:val="18"/>
@@ -29642,6 +29677,7 @@
           </w:tcPr>
           <w:p>
             <w:pPr>
+              <w:spacing w:line="240" w:lineRule="auto"/>
               <w:jc w:val="left"/>
               <w:rPr>
                 <w:sz w:val="18"/>
@@ -29679,6 +29715,7 @@
           </w:tcPr>
           <w:p>
             <w:pPr>
+              <w:spacing w:line="240" w:lineRule="auto"/>
               <w:jc w:val="center"/>
               <w:rPr>
                 <w:sz w:val="18"/>
@@ -29702,6 +29739,7 @@
           </w:tcPr>
           <w:p>
             <w:pPr>
+              <w:spacing w:line="240" w:lineRule="auto"/>
               <w:jc w:val="center"/>
               <w:rPr>
                 <w:sz w:val="18"/>
@@ -29730,6 +29768,7 @@
           </w:tcPr>
           <w:p>
             <w:pPr>
+              <w:spacing w:line="240" w:lineRule="auto"/>
               <w:jc w:val="left"/>
               <w:rPr>
                 <w:sz w:val="18"/>
@@ -29765,6 +29804,7 @@
           </w:tcPr>
           <w:p>
             <w:pPr>
+              <w:spacing w:line="240" w:lineRule="auto"/>
               <w:jc w:val="center"/>
               <w:rPr>
                 <w:sz w:val="18"/>
@@ -29788,6 +29828,7 @@
           </w:tcPr>
           <w:p>
             <w:pPr>
+              <w:spacing w:line="240" w:lineRule="auto"/>
               <w:jc w:val="center"/>
               <w:rPr>
                 <w:sz w:val="18"/>
@@ -29812,6 +29853,7 @@
               <w:tabs>
                 <w:tab w:val="left" w:pos="1299"/>
               </w:tabs>
+              <w:spacing w:line="240" w:lineRule="auto"/>
               <w:jc w:val="left"/>
               <w:rPr>
                 <w:sz w:val="18"/>
@@ -29833,6 +29875,7 @@
           </w:tcPr>
           <w:p>
             <w:pPr>
+              <w:spacing w:line="240" w:lineRule="auto"/>
               <w:jc w:val="center"/>
               <w:rPr>
                 <w:sz w:val="18"/>
@@ -29907,7 +29950,8 @@
     </w:p>
     <w:p>
       <w:pPr>
-        <w:jc w:val="left"/>
+        <w:spacing w:after="160" w:line="240" w:lineRule="auto"/>
+        <w:jc w:val="center"/>
         <w:rPr>
           <w:b/>
           <w:sz w:val="20"/>
@@ -30039,6 +30083,7 @@
           </w:tcPr>
           <w:p>
             <w:pPr>
+              <w:spacing w:line="240" w:lineRule="auto"/>
               <w:jc w:val="center"/>
               <w:rPr>
                 <w:sz w:val="18"/>
@@ -30060,6 +30105,7 @@
           </w:tcPr>
           <w:p>
             <w:pPr>
+              <w:spacing w:line="240" w:lineRule="auto"/>
               <w:jc w:val="left"/>
               <w:rPr>
                 <w:sz w:val="18"/>
@@ -30097,6 +30143,7 @@
           </w:tcPr>
           <w:p>
             <w:pPr>
+              <w:spacing w:line="240" w:lineRule="auto"/>
               <w:jc w:val="center"/>
               <w:rPr>
                 <w:sz w:val="18"/>
@@ -30118,6 +30165,7 @@
           </w:tcPr>
           <w:p>
             <w:pPr>
+              <w:spacing w:line="240" w:lineRule="auto"/>
               <w:jc w:val="left"/>
               <w:rPr>
                 <w:sz w:val="18"/>
@@ -30169,6 +30217,7 @@
           </w:tcPr>
           <w:p>
             <w:pPr>
+              <w:spacing w:line="240" w:lineRule="auto"/>
               <w:jc w:val="center"/>
               <w:rPr>
                 <w:sz w:val="18"/>
@@ -30190,6 +30239,7 @@
           </w:tcPr>
           <w:p>
             <w:pPr>
+              <w:spacing w:line="240" w:lineRule="auto"/>
               <w:jc w:val="left"/>
               <w:rPr>
                 <w:sz w:val="18"/>
@@ -30213,6 +30263,7 @@
           </w:tcPr>
           <w:p>
             <w:pPr>
+              <w:spacing w:line="240" w:lineRule="auto"/>
               <w:jc w:val="center"/>
               <w:rPr>
                 <w:sz w:val="18"/>
@@ -30234,6 +30285,7 @@
           </w:tcPr>
           <w:p>
             <w:pPr>
+              <w:spacing w:line="240" w:lineRule="auto"/>
               <w:jc w:val="left"/>
               <w:rPr>
                 <w:sz w:val="18"/>
@@ -30257,6 +30309,7 @@
           </w:tcPr>
           <w:p>
             <w:pPr>
+              <w:spacing w:line="240" w:lineRule="auto"/>
               <w:jc w:val="center"/>
               <w:rPr>
                 <w:sz w:val="18"/>
@@ -30278,6 +30331,7 @@
           </w:tcPr>
           <w:p>
             <w:pPr>
+              <w:spacing w:line="240" w:lineRule="auto"/>
               <w:jc w:val="left"/>
               <w:rPr>
                 <w:sz w:val="18"/>
@@ -30331,6 +30385,7 @@
           </w:tcPr>
           <w:p>
             <w:pPr>
+              <w:spacing w:line="240" w:lineRule="auto"/>
               <w:jc w:val="center"/>
               <w:rPr>
                 <w:sz w:val="18"/>
@@ -30352,6 +30407,7 @@
           </w:tcPr>
           <w:p>
             <w:pPr>
+              <w:spacing w:line="240" w:lineRule="auto"/>
               <w:jc w:val="left"/>
               <w:rPr>
                 <w:sz w:val="18"/>
@@ -30428,35 +30484,35 @@
         <w:tab/>
       </w:r>
       <w:r>
-        <w:t xml:space="preserve">O modelo de casos de uso representa as funcionalidades de um sistema observáveis externamente e os elementos externos ao sistema que interagem com </w:t>
+        <w:t xml:space="preserve">O modelo de casos de uso representa as funcionalidades de um sistema observáveis externamente e os elementos externos ao sistema que interagem com este </w:t>
+      </w:r>
+      <w:r>
+        <w:fldChar w:fldCharType="begin" w:fldLock="1"/>
+      </w:r>
+      <w:r>
+        <w:instrText>ADDIN CSL_CITATION {"citationItems":[{"id":"ITEM-1","itemData":{"ISBN":"978-8535226263","abstract":"Introdução aos conceitos fundamentais necessários para realizar a análise e o projeto de software orientado a objetos usando UML","author":[{"dropping-particle":"","family":"Bezerra","given":"Eduardo","non-dropping-particle":"","parse-names":false,"suffix":""}],"edition":"3","id":"ITEM-1","issued":{"date-parts":[["2015"]]},"number-of-pages":"416","publisher":"Elsevier","publisher-place":"Rio de Janeiro","title":"Princípios de Análise e Projeto de Sistemas com UML","type":"book"},"uris":["http://www.mendeley.com/documents/?uuid=4f997226-3dd2-4a9d-85e8-d012db2f2550"]}],"mendeley":{"formattedCitation":"(BEZERRA, 2015)","plainTextFormattedCitation":"(BEZERRA, 2015)","previouslyFormattedCitation":"(BEZERRA, 2015)"},"properties":{"noteIndex":0},"schema":"https://github.com/citation-style-language/schema/raw/master/csl-citation.json"}</w:instrText>
+      </w:r>
+      <w:r>
+        <w:fldChar w:fldCharType="separate"/>
+      </w:r>
+      <w:r>
+        <w:rPr>
+          <w:noProof/>
+        </w:rPr>
+        <w:t>(BEZERRA, 2015)</w:t>
+      </w:r>
+      <w:r>
+        <w:fldChar w:fldCharType="end"/>
+      </w:r>
+      <w:r>
+        <w:t>.</w:t>
+      </w:r>
+      <w:r>
+        <w:t xml:space="preserve"> É um modelo de análise que representa de forma mais refinada os requisitos funcionais do sistema a ser desenvolvido. Este modelo é muito relevante, pois além de direcionar algumas tarefas posteriores ao processo de </w:t>
       </w:r>
       <w:r>
         <w:lastRenderedPageBreak/>
-        <w:t xml:space="preserve">este </w:t>
-      </w:r>
-      <w:r>
-        <w:fldChar w:fldCharType="begin" w:fldLock="1"/>
-      </w:r>
-      <w:r>
-        <w:instrText>ADDIN CSL_CITATION {"citationItems":[{"id":"ITEM-1","itemData":{"ISBN":"978-8535226263","abstract":"Introdução aos conceitos fundamentais necessários para realizar a análise e o projeto de software orientado a objetos usando UML","author":[{"dropping-particle":"","family":"Bezerra","given":"Eduardo","non-dropping-particle":"","parse-names":false,"suffix":""}],"edition":"3","id":"ITEM-1","issued":{"date-parts":[["2015"]]},"number-of-pages":"416","publisher":"Elsevier","publisher-place":"Rio de Janeiro","title":"Princípios de Análise e Projeto de Sistemas com UML","type":"book"},"uris":["http://www.mendeley.com/documents/?uuid=4f997226-3dd2-4a9d-85e8-d012db2f2550"]}],"mendeley":{"formattedCitation":"(BEZERRA, 2015)","plainTextFormattedCitation":"(BEZERRA, 2015)","previouslyFormattedCitation":"(BEZERRA, 2015)"},"properties":{"noteIndex":0},"schema":"https://github.com/citation-style-language/schema/raw/master/csl-citation.json"}</w:instrText>
-      </w:r>
-      <w:r>
-        <w:fldChar w:fldCharType="separate"/>
-      </w:r>
-      <w:r>
-        <w:rPr>
-          <w:noProof/>
-        </w:rPr>
-        <w:t>(BEZERRA, 2015)</w:t>
-      </w:r>
-      <w:r>
-        <w:fldChar w:fldCharType="end"/>
-      </w:r>
-      <w:r>
-        <w:t>.</w:t>
-      </w:r>
-      <w:r>
-        <w:t xml:space="preserve"> É um modelo de análise que representa de forma mais refinada os requisitos funcionais do sistema a ser desenvolvido. Este modelo é muito relevante, pois além de direcionar algumas tarefas posteriores ao processo de desenvolvimento, força os desenvolvedores a </w:t>
+        <w:t xml:space="preserve">desenvolvimento, força os desenvolvedores a </w:t>
       </w:r>
       <w:r>
         <w:t>projetar</w:t>
@@ -30582,7 +30638,7 @@
           <w:lang w:eastAsia="pt-BR"/>
         </w:rPr>
         <w:drawing>
-          <wp:inline distT="0" distB="0" distL="0" distR="0" wp14:anchorId="45E94531" wp14:editId="21104C62">
+          <wp:inline distT="0" distB="0" distL="0" distR="0" wp14:anchorId="40FC951F" wp14:editId="34F198C2">
             <wp:extent cx="3306041" cy="1598890"/>
             <wp:effectExtent l="19050" t="0" r="8659" b="0"/>
             <wp:docPr id="2" name="Imagem 2"/>
@@ -30597,7 +30653,7 @@
                     <pic:cNvPicPr/>
                   </pic:nvPicPr>
                   <pic:blipFill>
-                    <a:blip r:embed="rId20" cstate="print">
+                    <a:blip r:embed="rId21" cstate="print">
                       <a:extLst>
                         <a:ext uri="{28A0092B-C50C-407E-A947-70E740481C1C}">
                           <a14:useLocalDpi xmlns:a14="http://schemas.microsoft.com/office/drawing/2010/main" val="0"/>
@@ -31009,7 +31065,6 @@
               </w:rPr>
               <w:t>;</w:t>
             </w:r>
-            <w:proofErr w:type="gramStart"/>
           </w:p>
           <w:p>
             <w:pPr>
@@ -31026,7 +31081,6 @@
                 <w:szCs w:val="18"/>
               </w:rPr>
             </w:pPr>
-            <w:proofErr w:type="gramEnd"/>
             <w:r>
               <w:rPr>
                 <w:sz w:val="18"/>
@@ -31048,15 +31102,7 @@
                 <w:sz w:val="18"/>
                 <w:szCs w:val="18"/>
               </w:rPr>
-              <w:t xml:space="preserve">do arquivo para obter a lista de atributos e </w:t>
-            </w:r>
-            <w:r>
-              <w:rPr>
-                <w:sz w:val="18"/>
-                <w:szCs w:val="18"/>
-              </w:rPr>
-              <w:lastRenderedPageBreak/>
-              <w:t>identifica entre estes os que são de tipo numérico.</w:t>
+              <w:t>do arquivo para obter a lista de atributos e identifica entre estes os que são de tipo numérico.</w:t>
             </w:r>
             <w:r>
               <w:rPr>
@@ -31116,7 +31162,6 @@
               </w:rPr>
               <w:t>;</w:t>
             </w:r>
-            <w:proofErr w:type="gramStart"/>
           </w:p>
           <w:p>
             <w:pPr>
@@ -31133,7 +31178,6 @@
                 <w:szCs w:val="18"/>
               </w:rPr>
             </w:pPr>
-            <w:proofErr w:type="gramEnd"/>
             <w:r>
               <w:rPr>
                 <w:sz w:val="18"/>
@@ -31153,7 +31197,15 @@
                 <w:sz w:val="18"/>
                 <w:szCs w:val="18"/>
               </w:rPr>
-              <w:t xml:space="preserve"> diretório de destino</w:t>
+              <w:t xml:space="preserve"> diretório de </w:t>
+            </w:r>
+            <w:r>
+              <w:rPr>
+                <w:sz w:val="18"/>
+                <w:szCs w:val="18"/>
+              </w:rPr>
+              <w:lastRenderedPageBreak/>
+              <w:t>destino</w:t>
             </w:r>
           </w:p>
           <w:p>
@@ -31289,7 +31341,6 @@
               </w:rPr>
               <w:t>;</w:t>
             </w:r>
-            <w:proofErr w:type="gramStart"/>
           </w:p>
           <w:p>
             <w:pPr>
@@ -31306,7 +31357,6 @@
                 <w:szCs w:val="18"/>
               </w:rPr>
             </w:pPr>
-            <w:proofErr w:type="gramEnd"/>
             <w:r>
               <w:rPr>
                 <w:sz w:val="18"/>
@@ -31693,6 +31743,7 @@
                 <w:numId w:val="18"/>
               </w:numPr>
               <w:spacing w:line="240" w:lineRule="auto"/>
+              <w:ind w:left="317" w:hanging="218"/>
               <w:jc w:val="left"/>
               <w:rPr>
                 <w:sz w:val="18"/>
@@ -31722,6 +31773,7 @@
                 <w:numId w:val="18"/>
               </w:numPr>
               <w:spacing w:line="240" w:lineRule="auto"/>
+              <w:ind w:left="317" w:hanging="218"/>
               <w:jc w:val="left"/>
               <w:rPr>
                 <w:sz w:val="18"/>
@@ -31835,6 +31887,7 @@
                 <w:numId w:val="20"/>
               </w:numPr>
               <w:spacing w:line="240" w:lineRule="auto"/>
+              <w:ind w:left="317" w:hanging="218"/>
               <w:jc w:val="left"/>
               <w:rPr>
                 <w:sz w:val="18"/>
@@ -31958,6 +32011,7 @@
                 <w:numId w:val="21"/>
               </w:numPr>
               <w:spacing w:line="240" w:lineRule="auto"/>
+              <w:ind w:left="317" w:hanging="218"/>
               <w:jc w:val="left"/>
               <w:rPr>
                 <w:sz w:val="18"/>
@@ -32015,25 +32069,23 @@
                 <w:sz w:val="18"/>
                 <w:szCs w:val="18"/>
               </w:rPr>
-              <w:t xml:space="preserve">Fluxo de </w:t>
-            </w:r>
-            <w:proofErr w:type="gramStart"/>
+              <w:t>Fluxo de Exceção</w:t>
+            </w:r>
             <w:r>
               <w:rPr>
                 <w:color w:val="000000" w:themeColor="text1"/>
                 <w:sz w:val="18"/>
                 <w:szCs w:val="18"/>
               </w:rPr>
-              <w:t>Exceção(</w:t>
-            </w:r>
-            <w:proofErr w:type="gramEnd"/>
+              <w:t xml:space="preserve"> </w:t>
+            </w:r>
             <w:r>
               <w:rPr>
                 <w:color w:val="000000" w:themeColor="text1"/>
                 <w:sz w:val="18"/>
                 <w:szCs w:val="18"/>
               </w:rPr>
-              <w:t>14)</w:t>
+              <w:t>(14)</w:t>
             </w:r>
           </w:p>
         </w:tc>
@@ -32127,6 +32179,7 @@
                 <w:numId w:val="22"/>
               </w:numPr>
               <w:spacing w:line="240" w:lineRule="auto"/>
+              <w:ind w:left="317" w:hanging="218"/>
               <w:jc w:val="left"/>
               <w:rPr>
                 <w:sz w:val="18"/>
@@ -32149,6 +32202,7 @@
                 <w:numId w:val="22"/>
               </w:numPr>
               <w:spacing w:line="240" w:lineRule="auto"/>
+              <w:ind w:left="317" w:hanging="218"/>
               <w:jc w:val="left"/>
               <w:rPr>
                 <w:sz w:val="18"/>
@@ -32190,23 +32244,13 @@
                 <w:szCs w:val="18"/>
               </w:rPr>
             </w:pPr>
-            <w:proofErr w:type="gramStart"/>
             <w:r>
               <w:rPr>
                 <w:color w:val="000000" w:themeColor="text1"/>
                 <w:sz w:val="18"/>
                 <w:szCs w:val="18"/>
               </w:rPr>
-              <w:t>Pós condições</w:t>
-            </w:r>
-            <w:proofErr w:type="gramEnd"/>
-            <w:r>
-              <w:rPr>
-                <w:color w:val="000000" w:themeColor="text1"/>
-                <w:sz w:val="18"/>
-                <w:szCs w:val="18"/>
-              </w:rPr>
-              <w:t>:</w:t>
+              <w:t>Pós-condições:</w:t>
             </w:r>
           </w:p>
         </w:tc>
@@ -32339,7 +32383,6 @@
     </w:p>
     <w:p>
       <w:r>
-        <w:lastRenderedPageBreak/>
         <w:tab/>
         <w:t xml:space="preserve">O modelo de classes de análise representa o domínio do problema. Nesta fase ainda não se leva em consideração as restrições da tecnologia a ser empregada na solução </w:t>
       </w:r>
@@ -32367,6 +32410,7 @@
     </w:p>
     <w:p>
       <w:r>
+        <w:lastRenderedPageBreak/>
         <w:tab/>
         <w:t xml:space="preserve">A partir do levantamento de requisitos e da análise do caso de uso UC01, o modelo </w:t>
       </w:r>
@@ -32449,7 +32493,7 @@
           <w:lang w:eastAsia="pt-BR"/>
         </w:rPr>
         <w:drawing>
-          <wp:inline distT="0" distB="0" distL="0" distR="0" wp14:anchorId="1A48F5E3" wp14:editId="7C0DD795">
+          <wp:inline distT="0" distB="0" distL="0" distR="0" wp14:anchorId="337E23CB" wp14:editId="092FEA02">
             <wp:extent cx="5069840" cy="4186052"/>
             <wp:effectExtent l="0" t="0" r="0" b="5080"/>
             <wp:docPr id="13" name="Imagem 13"/>
@@ -32464,7 +32508,7 @@
                     <pic:cNvPicPr/>
                   </pic:nvPicPr>
                   <pic:blipFill>
-                    <a:blip r:embed="rId21" cstate="print">
+                    <a:blip r:embed="rId22" cstate="print">
                       <a:extLst>
                         <a:ext uri="{28A0092B-C50C-407E-A947-70E740481C1C}">
                           <a14:useLocalDpi xmlns:a14="http://schemas.microsoft.com/office/drawing/2010/main" val="0"/>
@@ -32622,46 +32666,46 @@
         <w:t xml:space="preserve">da </w:t>
       </w:r>
       <w:r>
-        <w:t xml:space="preserve">análise, foi possível desenhar o modelo de classes de implementação, que consiste no modelo de classes na linguagem de </w:t>
+        <w:t xml:space="preserve">análise, foi possível desenhar o modelo de classes de implementação, que consiste no modelo de classes na linguagem de programação escolhida </w:t>
+      </w:r>
+      <w:r>
+        <w:fldChar w:fldCharType="begin" w:fldLock="1"/>
+      </w:r>
+      <w:r>
+        <w:instrText>ADDIN CSL_CITATION {"citationItems":[{"id":"ITEM-1","itemData":{"ISBN":"978-8535226263","abstract":"Introdução aos conceitos fundamentais necessários para realizar a análise e o projeto de software orientado a objetos usando UML","author":[{"dropping-particle":"","family":"Bezerra","given":"Eduardo","non-dropping-particle":"","parse-names":false,"suffix":""}],"edition":"3","id":"ITEM-1","issued":{"date-parts":[["2015"]]},"number-of-pages":"416","publisher":"Elsevier","publisher-place":"Rio de Janeiro","title":"Princípios de Análise e Projeto de Sistemas com UML","type":"book"},"uris":["http://www.mendeley.com/documents/?uuid=4f997226-3dd2-4a9d-85e8-d012db2f2550"]}],"mendeley":{"formattedCitation":"(BEZERRA, 2015)","plainTextFormattedCitation":"(BEZERRA, 2015)","previouslyFormattedCitation":"(BEZERRA, 2015)"},"properties":{"noteIndex":0},"schema":"https://github.com/citation-style-language/schema/raw/master/csl-citation.json"}</w:instrText>
+      </w:r>
+      <w:r>
+        <w:fldChar w:fldCharType="separate"/>
+      </w:r>
+      <w:r>
+        <w:rPr>
+          <w:noProof/>
+        </w:rPr>
+        <w:t>(BEZERRA, 2015)</w:t>
+      </w:r>
+      <w:r>
+        <w:fldChar w:fldCharType="end"/>
+      </w:r>
+      <w:r>
+        <w:t xml:space="preserve">, neste caso o Java </w:t>
+      </w:r>
+      <w:proofErr w:type="gramStart"/>
+      <w:r>
+        <w:t>8</w:t>
+      </w:r>
+      <w:proofErr w:type="gramEnd"/>
+      <w:r>
+        <w:t xml:space="preserve">. As classes constantes do modelo representado na Figura </w:t>
+      </w:r>
+      <w:r>
+        <w:t>1</w:t>
+      </w:r>
+      <w:r>
+        <w:t xml:space="preserve">3 foram desenhadas importando as </w:t>
       </w:r>
       <w:r>
         <w:lastRenderedPageBreak/>
-        <w:t xml:space="preserve">programação escolhida </w:t>
-      </w:r>
-      <w:r>
-        <w:fldChar w:fldCharType="begin" w:fldLock="1"/>
-      </w:r>
-      <w:r>
-        <w:instrText>ADDIN CSL_CITATION {"citationItems":[{"id":"ITEM-1","itemData":{"ISBN":"978-8535226263","abstract":"Introdução aos conceitos fundamentais necessários para realizar a análise e o projeto de software orientado a objetos usando UML","author":[{"dropping-particle":"","family":"Bezerra","given":"Eduardo","non-dropping-particle":"","parse-names":false,"suffix":""}],"edition":"3","id":"ITEM-1","issued":{"date-parts":[["2015"]]},"number-of-pages":"416","publisher":"Elsevier","publisher-place":"Rio de Janeiro","title":"Princípios de Análise e Projeto de Sistemas com UML","type":"book"},"uris":["http://www.mendeley.com/documents/?uuid=4f997226-3dd2-4a9d-85e8-d012db2f2550"]}],"mendeley":{"formattedCitation":"(BEZERRA, 2015)","plainTextFormattedCitation":"(BEZERRA, 2015)","previouslyFormattedCitation":"(BEZERRA, 2015)"},"properties":{"noteIndex":0},"schema":"https://github.com/citation-style-language/schema/raw/master/csl-citation.json"}</w:instrText>
-      </w:r>
-      <w:r>
-        <w:fldChar w:fldCharType="separate"/>
-      </w:r>
-      <w:r>
-        <w:rPr>
-          <w:noProof/>
-        </w:rPr>
-        <w:t>(BEZERRA, 2015)</w:t>
-      </w:r>
-      <w:r>
-        <w:fldChar w:fldCharType="end"/>
-      </w:r>
-      <w:r>
-        <w:t xml:space="preserve">, neste caso o Java </w:t>
-      </w:r>
-      <w:proofErr w:type="gramStart"/>
-      <w:r>
-        <w:t>8</w:t>
-      </w:r>
-      <w:proofErr w:type="gramEnd"/>
-      <w:r>
-        <w:t xml:space="preserve">. As classes constantes do modelo representado na Figura </w:t>
-      </w:r>
-      <w:r>
-        <w:t>1</w:t>
-      </w:r>
-      <w:r>
-        <w:t xml:space="preserve">3 foram desenhadas importando as classes </w:t>
+        <w:t xml:space="preserve">classes </w:t>
       </w:r>
       <w:r>
         <w:t>do código fonte</w:t>
@@ -32760,7 +32804,7 @@
           <w:lang w:eastAsia="pt-BR"/>
         </w:rPr>
         <w:drawing>
-          <wp:inline distT="0" distB="0" distL="0" distR="0" wp14:anchorId="797B6329" wp14:editId="0D981090">
+          <wp:inline distT="0" distB="0" distL="0" distR="0" wp14:anchorId="0E30F83D" wp14:editId="07B007C4">
             <wp:extent cx="5491727" cy="5892800"/>
             <wp:effectExtent l="0" t="0" r="0" b="0"/>
             <wp:docPr id="14" name="Imagem 14"/>
@@ -32775,7 +32819,7 @@
                     <pic:cNvPicPr/>
                   </pic:nvPicPr>
                   <pic:blipFill>
-                    <a:blip r:embed="rId22" cstate="print">
+                    <a:blip r:embed="rId23" cstate="print">
                       <a:extLst>
                         <a:ext uri="{28A0092B-C50C-407E-A947-70E740481C1C}">
                           <a14:useLocalDpi xmlns:a14="http://schemas.microsoft.com/office/drawing/2010/main" val="0"/>
@@ -32832,31 +32876,283 @@
     </w:p>
     <w:p>
       <w:pPr>
+        <w:pStyle w:val="Ttulo3"/>
+      </w:pPr>
+      <w:bookmarkStart w:id="38" w:name="_Toc33871129"/>
+      <w:r>
+        <w:t>4.5.1 Dependências adicionadas ao projeto via Apache Maven</w:t>
+      </w:r>
+    </w:p>
+    <w:p/>
+    <w:p>
+      <w:pPr>
+        <w:jc w:val="left"/>
+      </w:pPr>
+      <w:r>
+        <w:tab/>
+        <w:t>Para facilitar o entendimento</w:t>
+      </w:r>
+      <w:r>
+        <w:t xml:space="preserve"> de como </w:t>
+      </w:r>
+      <w:r>
+        <w:t>a</w:t>
+      </w:r>
+      <w:r>
+        <w:t>s</w:t>
+      </w:r>
+      <w:r>
+        <w:t xml:space="preserve"> dependência</w:t>
+      </w:r>
+      <w:r>
+        <w:t>s</w:t>
+      </w:r>
+      <w:r>
+        <w:t xml:space="preserve"> </w:t>
+      </w:r>
+      <w:r>
+        <w:t>que foram supridas com o uso do gerenciador Apache Maven</w:t>
+      </w:r>
+      <w:r>
+        <w:t xml:space="preserve"> se conectam </w:t>
+      </w:r>
+      <w:proofErr w:type="gramStart"/>
+      <w:r>
+        <w:t>às</w:t>
+      </w:r>
+      <w:proofErr w:type="gramEnd"/>
+      <w:r>
+        <w:t xml:space="preserve"> classes do projeto da </w:t>
+      </w:r>
+      <w:r>
+        <w:lastRenderedPageBreak/>
+        <w:t>aplicação DashGen</w:t>
+      </w:r>
+      <w:r>
+        <w:t xml:space="preserve">, foi elaborado um diagrama </w:t>
+      </w:r>
+      <w:r>
+        <w:t>simplificado de componentes</w:t>
+      </w:r>
+      <w:r>
+        <w:t>, que pode ser visto na Figura 14.</w:t>
+      </w:r>
+    </w:p>
+    <w:p>
+      <w:pPr>
+        <w:jc w:val="left"/>
+      </w:pPr>
+    </w:p>
+    <w:p>
+      <w:pPr>
         <w:spacing w:after="160" w:line="240" w:lineRule="auto"/>
-        <w:jc w:val="left"/>
-        <w:rPr>
-          <w:rFonts w:eastAsiaTheme="majorEastAsia" w:cstheme="majorBidi"/>
+        <w:jc w:val="center"/>
+        <w:rPr>
           <w:b/>
-          <w:szCs w:val="26"/>
-        </w:rPr>
-      </w:pPr>
-      <w:bookmarkStart w:id="38" w:name="_Toc33871129"/>
-      <w:r>
-        <w:br w:type="page"/>
-      </w:r>
+          <w:sz w:val="20"/>
+          <w:szCs w:val="20"/>
+        </w:rPr>
+      </w:pPr>
+      <w:r>
+        <w:t xml:space="preserve"> </w:t>
+      </w:r>
+      <w:r>
+        <w:t xml:space="preserve"> </w:t>
+      </w:r>
+      <w:r>
+        <w:rPr>
+          <w:b/>
+          <w:sz w:val="20"/>
+          <w:szCs w:val="20"/>
+        </w:rPr>
+        <w:t>Figura 1</w:t>
+      </w:r>
+      <w:r>
+        <w:rPr>
+          <w:b/>
+          <w:sz w:val="20"/>
+          <w:szCs w:val="20"/>
+        </w:rPr>
+        <w:t>4</w:t>
+      </w:r>
+      <w:r>
+        <w:rPr>
+          <w:b/>
+          <w:sz w:val="20"/>
+          <w:szCs w:val="20"/>
+        </w:rPr>
+        <w:t xml:space="preserve"> – Diagrama </w:t>
+      </w:r>
+      <w:r>
+        <w:rPr>
+          <w:b/>
+          <w:sz w:val="20"/>
+          <w:szCs w:val="20"/>
+        </w:rPr>
+        <w:t xml:space="preserve">simplificado das dependências supridas ao projeto </w:t>
+      </w:r>
+      <w:proofErr w:type="gramStart"/>
+      <w:r>
+        <w:rPr>
+          <w:b/>
+          <w:sz w:val="20"/>
+          <w:szCs w:val="20"/>
+        </w:rPr>
+        <w:t>DashGen</w:t>
+      </w:r>
+      <w:proofErr w:type="gramEnd"/>
+      <w:r>
+        <w:rPr>
+          <w:b/>
+          <w:sz w:val="20"/>
+          <w:szCs w:val="20"/>
+        </w:rPr>
+        <w:t xml:space="preserve"> </w:t>
+      </w:r>
+      <w:r>
+        <w:rPr>
+          <w:b/>
+          <w:sz w:val="20"/>
+          <w:szCs w:val="20"/>
+        </w:rPr>
+        <w:t xml:space="preserve">via </w:t>
+      </w:r>
+      <w:r>
+        <w:rPr>
+          <w:b/>
+          <w:sz w:val="20"/>
+          <w:szCs w:val="20"/>
+        </w:rPr>
+        <w:t xml:space="preserve">gerenciador </w:t>
+      </w:r>
+      <w:r>
+        <w:rPr>
+          <w:b/>
+          <w:sz w:val="20"/>
+          <w:szCs w:val="20"/>
+        </w:rPr>
+        <w:t>Apache Maven</w:t>
+      </w:r>
+    </w:p>
+    <w:p>
+      <w:pPr>
+        <w:spacing w:after="160" w:line="240" w:lineRule="auto"/>
+        <w:jc w:val="center"/>
+        <w:rPr>
+          <w:b/>
+          <w:sz w:val="20"/>
+          <w:szCs w:val="20"/>
+        </w:rPr>
+      </w:pPr>
+    </w:p>
+    <w:p>
+      <w:pPr>
+        <w:spacing w:after="160" w:line="240" w:lineRule="auto"/>
+        <w:jc w:val="center"/>
+        <w:rPr>
+          <w:b/>
+          <w:sz w:val="20"/>
+          <w:szCs w:val="20"/>
+        </w:rPr>
+      </w:pPr>
+      <w:r>
+        <w:rPr>
+          <w:b/>
+          <w:noProof/>
+          <w:sz w:val="20"/>
+          <w:szCs w:val="20"/>
+          <w:lang w:eastAsia="pt-BR"/>
+        </w:rPr>
+        <w:drawing>
+          <wp:inline distT="0" distB="0" distL="0" distR="0">
+            <wp:extent cx="5760085" cy="2762250"/>
+            <wp:effectExtent l="0" t="0" r="0" b="0"/>
+            <wp:docPr id="7" name="Imagem 7"/>
+            <wp:cNvGraphicFramePr>
+              <a:graphicFrameLocks xmlns:a="http://schemas.openxmlformats.org/drawingml/2006/main" noChangeAspect="1"/>
+            </wp:cNvGraphicFramePr>
+            <a:graphic xmlns:a="http://schemas.openxmlformats.org/drawingml/2006/main">
+              <a:graphicData uri="http://schemas.openxmlformats.org/drawingml/2006/picture">
+                <pic:pic xmlns:pic="http://schemas.openxmlformats.org/drawingml/2006/picture">
+                  <pic:nvPicPr>
+                    <pic:cNvPr id="0" name="bibliotecas_externas.png"/>
+                    <pic:cNvPicPr/>
+                  </pic:nvPicPr>
+                  <pic:blipFill>
+                    <a:blip r:embed="rId24" cstate="print">
+                      <a:extLst>
+                        <a:ext uri="{BEBA8EAE-BF5A-486C-A8C5-ECC9F3942E4B}">
+                          <a14:imgProps xmlns:a14="http://schemas.microsoft.com/office/drawing/2010/main">
+                            <a14:imgLayer r:embed="rId25">
+                              <a14:imgEffect>
+                                <a14:sharpenSoften amount="30000"/>
+                              </a14:imgEffect>
+                              <a14:imgEffect>
+                                <a14:brightnessContrast contrast="70000"/>
+                              </a14:imgEffect>
+                            </a14:imgLayer>
+                          </a14:imgProps>
+                        </a:ext>
+                        <a:ext uri="{28A0092B-C50C-407E-A947-70E740481C1C}">
+                          <a14:useLocalDpi xmlns:a14="http://schemas.microsoft.com/office/drawing/2010/main" val="0"/>
+                        </a:ext>
+                      </a:extLst>
+                    </a:blip>
+                    <a:stretch>
+                      <a:fillRect/>
+                    </a:stretch>
+                  </pic:blipFill>
+                  <pic:spPr>
+                    <a:xfrm>
+                      <a:off x="0" y="0"/>
+                      <a:ext cx="5760085" cy="2762250"/>
+                    </a:xfrm>
+                    <a:prstGeom prst="rect">
+                      <a:avLst/>
+                    </a:prstGeom>
+                  </pic:spPr>
+                </pic:pic>
+              </a:graphicData>
+            </a:graphic>
+          </wp:inline>
+        </w:drawing>
+      </w:r>
+    </w:p>
+    <w:p>
+      <w:pPr>
+        <w:spacing w:after="160" w:line="240" w:lineRule="auto"/>
+        <w:jc w:val="center"/>
+        <w:rPr>
+          <w:sz w:val="20"/>
+          <w:szCs w:val="20"/>
+        </w:rPr>
+      </w:pPr>
+      <w:r>
+        <w:rPr>
+          <w:sz w:val="20"/>
+          <w:szCs w:val="20"/>
+        </w:rPr>
+        <w:t>Fonte: Elaborada pelo Autor</w:t>
+      </w:r>
+    </w:p>
+    <w:p>
+      <w:pPr>
+        <w:spacing w:after="160" w:line="240" w:lineRule="auto"/>
+        <w:jc w:val="center"/>
+        <w:rPr>
+          <w:sz w:val="20"/>
+          <w:szCs w:val="20"/>
+        </w:rPr>
+      </w:pPr>
     </w:p>
     <w:p>
       <w:pPr>
         <w:pStyle w:val="Ttulo2"/>
       </w:pPr>
-      <w:proofErr w:type="gramStart"/>
-      <w:r>
-        <w:lastRenderedPageBreak/>
-        <w:t>4.6 Modelagem</w:t>
-      </w:r>
-      <w:proofErr w:type="gramEnd"/>
-      <w:r>
-        <w:t xml:space="preserve"> </w:t>
+      <w:bookmarkStart w:id="39" w:name="_GoBack"/>
+      <w:bookmarkEnd w:id="39"/>
+      <w:r>
+        <w:t xml:space="preserve">4.6 Modelagem </w:t>
       </w:r>
       <w:r>
         <w:t>dinâmica</w:t>
@@ -32986,8 +33282,9 @@
           <w:sz w:val="20"/>
           <w:lang w:eastAsia="pt-BR"/>
         </w:rPr>
+        <w:lastRenderedPageBreak/>
         <w:drawing>
-          <wp:inline distT="0" distB="0" distL="0" distR="0" wp14:anchorId="1DC010BF" wp14:editId="6C4F3E35">
+          <wp:inline distT="0" distB="0" distL="0" distR="0" wp14:anchorId="668439FA" wp14:editId="79B12C3F">
             <wp:extent cx="5708650" cy="4692650"/>
             <wp:effectExtent l="0" t="0" r="0" b="0"/>
             <wp:docPr id="15" name="Imagem 15"/>
@@ -33002,11 +33299,11 @@
                     <pic:cNvPicPr/>
                   </pic:nvPicPr>
                   <pic:blipFill>
-                    <a:blip r:embed="rId23" cstate="print">
+                    <a:blip r:embed="rId26" cstate="print">
                       <a:extLst>
                         <a:ext uri="{BEBA8EAE-BF5A-486C-A8C5-ECC9F3942E4B}">
                           <a14:imgProps xmlns:a14="http://schemas.microsoft.com/office/drawing/2010/main">
-                            <a14:imgLayer r:embed="rId24">
+                            <a14:imgLayer r:embed="rId27">
                               <a14:imgEffect>
                                 <a14:sharpenSoften amount="100000"/>
                               </a14:imgEffect>
@@ -33166,8 +33463,9 @@
           <w:sz w:val="20"/>
           <w:lang w:eastAsia="pt-BR"/>
         </w:rPr>
+        <w:lastRenderedPageBreak/>
         <w:drawing>
-          <wp:inline distT="0" distB="0" distL="0" distR="0" wp14:anchorId="37127AC1" wp14:editId="5AFC0F8F">
+          <wp:inline distT="0" distB="0" distL="0" distR="0" wp14:anchorId="1CFB5377" wp14:editId="70BDC954">
             <wp:extent cx="5760085" cy="4220210"/>
             <wp:effectExtent l="0" t="0" r="0" b="0"/>
             <wp:docPr id="16" name="Imagem 16"/>
@@ -33182,11 +33480,11 @@
                     <pic:cNvPicPr/>
                   </pic:nvPicPr>
                   <pic:blipFill>
-                    <a:blip r:embed="rId25" cstate="print">
+                    <a:blip r:embed="rId28" cstate="print">
                       <a:extLst>
                         <a:ext uri="{BEBA8EAE-BF5A-486C-A8C5-ECC9F3942E4B}">
                           <a14:imgProps xmlns:a14="http://schemas.microsoft.com/office/drawing/2010/main">
-                            <a14:imgLayer r:embed="rId26">
+                            <a14:imgLayer r:embed="rId29">
                               <a14:imgEffect>
                                 <a14:sharpenSoften amount="100000"/>
                               </a14:imgEffect>
@@ -33242,7 +33540,7 @@
       <w:pPr>
         <w:pStyle w:val="Ttulo2"/>
       </w:pPr>
-      <w:bookmarkStart w:id="39" w:name="_Toc33871130"/>
+      <w:bookmarkStart w:id="40" w:name="_Toc33871130"/>
       <w:r>
         <w:t xml:space="preserve">4.7 Desenvolvimento da Aplicação </w:t>
       </w:r>
@@ -33250,7 +33548,7 @@
       <w:r>
         <w:t>DashGen</w:t>
       </w:r>
-      <w:bookmarkEnd w:id="39"/>
+      <w:bookmarkEnd w:id="40"/>
       <w:proofErr w:type="gramEnd"/>
     </w:p>
     <w:p/>
@@ -33277,46 +33575,46 @@
         <w:t xml:space="preserve"> versão</w:t>
       </w:r>
       <w:r>
-        <w:t xml:space="preserve"> 8. Para tornar mais simples o entendimento, levando em consideração que o padrão arquitetural da aplicação é aderente ao padrão Modelo-Visão-Controle, serão descritas as etapas com a abordagem da camada de Visão </w:t>
+        <w:t xml:space="preserve"> 8. Para tornar mais simples o entendimento, levando em consideração que o padrão arquitetural da aplicação é aderente ao padrão Modelo-Visão-Controle, serão descritas as etapas com a abordagem da camada de Visão em primeiro lugar, partindo em sequencia para a camada de Controle e os Modelos empregados.</w:t>
+      </w:r>
+      <w:r>
+        <w:t xml:space="preserve"> Serão </w:t>
+      </w:r>
+      <w:r>
+        <w:t>descritos de forma mais detalhada os</w:t>
+      </w:r>
+      <w:r>
+        <w:t xml:space="preserve"> trechos de código</w:t>
+      </w:r>
+      <w:r>
+        <w:t xml:space="preserve"> fonte</w:t>
+      </w:r>
+      <w:r>
+        <w:t xml:space="preserve"> mais relevantes</w:t>
+      </w:r>
+      <w:r>
+        <w:t>.</w:t>
+      </w:r>
+    </w:p>
+    <w:p>
+      <w:pPr>
+        <w:pStyle w:val="Ttulo3"/>
+      </w:pPr>
+      <w:bookmarkStart w:id="41" w:name="_Toc33871131"/>
+      <w:r>
+        <w:t>4.7.1 A interface gráfica do usuário GUI</w:t>
+      </w:r>
+      <w:bookmarkEnd w:id="41"/>
+    </w:p>
+    <w:p/>
+    <w:p>
+      <w:r>
+        <w:tab/>
+        <w:t xml:space="preserve">Considerando a simplicidade da interação do usuário com a aplicação, foi desenvolvida somente uma tela principal contendo todas as informações e campos de entrada necessários para a geração de um dashboard. A tela foi prototipada </w:t>
       </w:r>
       <w:r>
         <w:lastRenderedPageBreak/>
-        <w:t>em primeiro lugar, partindo em sequencia para a camada de Controle e os Modelos empregados.</w:t>
-      </w:r>
-      <w:r>
-        <w:t xml:space="preserve"> Serão </w:t>
-      </w:r>
-      <w:r>
-        <w:t>descritos de forma mais detalhada os</w:t>
-      </w:r>
-      <w:r>
-        <w:t xml:space="preserve"> trechos de código</w:t>
-      </w:r>
-      <w:r>
-        <w:t xml:space="preserve"> fonte</w:t>
-      </w:r>
-      <w:r>
-        <w:t xml:space="preserve"> mais relevantes</w:t>
-      </w:r>
-      <w:r>
-        <w:t>.</w:t>
-      </w:r>
-    </w:p>
-    <w:p>
-      <w:pPr>
-        <w:pStyle w:val="Ttulo3"/>
-      </w:pPr>
-      <w:bookmarkStart w:id="40" w:name="_Toc33871131"/>
-      <w:r>
-        <w:t>4.7.1 A interface gráfica do usuário GUI</w:t>
-      </w:r>
-      <w:bookmarkEnd w:id="40"/>
-    </w:p>
-    <w:p/>
-    <w:p>
-      <w:r>
-        <w:tab/>
-        <w:t xml:space="preserve">Considerando a simplicidade da interação do usuário com a aplicação, foi desenvolvida somente uma tela principal contendo todas as informações e campos de entrada necessários para a geração de um dashboard. A tela foi prototipada diretamente no </w:t>
+        <w:t xml:space="preserve">diretamente no </w:t>
       </w:r>
       <w:proofErr w:type="gramStart"/>
       <w:r>
@@ -33440,7 +33738,7 @@
           <w:lang w:eastAsia="pt-BR"/>
         </w:rPr>
         <w:drawing>
-          <wp:inline distT="0" distB="0" distL="0" distR="0" wp14:anchorId="733DF468" wp14:editId="2AD62142">
+          <wp:inline distT="0" distB="0" distL="0" distR="0" wp14:anchorId="1A59571B" wp14:editId="706F64D9">
             <wp:extent cx="4826000" cy="4344928"/>
             <wp:effectExtent l="0" t="0" r="0" b="0"/>
             <wp:docPr id="40" name="Imagem 40"/>
@@ -33455,11 +33753,11 @@
                     <pic:cNvPicPr/>
                   </pic:nvPicPr>
                   <pic:blipFill>
-                    <a:blip r:embed="rId27" cstate="print">
+                    <a:blip r:embed="rId30" cstate="print">
                       <a:extLst>
                         <a:ext uri="{BEBA8EAE-BF5A-486C-A8C5-ECC9F3942E4B}">
                           <a14:imgProps xmlns:a14="http://schemas.microsoft.com/office/drawing/2010/main">
-                            <a14:imgLayer r:embed="rId28">
+                            <a14:imgLayer r:embed="rId31">
                               <a14:imgEffect>
                                 <a14:sharpenSoften amount="20000"/>
                               </a14:imgEffect>
@@ -33508,7 +33806,6 @@
     <w:p/>
     <w:p>
       <w:r>
-        <w:lastRenderedPageBreak/>
         <w:tab/>
       </w:r>
       <w:r>
@@ -33661,7 +33958,7 @@
           <w:lang w:eastAsia="pt-BR"/>
         </w:rPr>
         <w:drawing>
-          <wp:inline distT="0" distB="0" distL="0" distR="0" wp14:anchorId="73C6B4F8" wp14:editId="29197FB0">
+          <wp:inline distT="0" distB="0" distL="0" distR="0" wp14:anchorId="7C7CC1F4" wp14:editId="5929A7D9">
             <wp:extent cx="4961107" cy="1691986"/>
             <wp:effectExtent l="0" t="0" r="0" b="0"/>
             <wp:docPr id="31" name="Imagem 31"/>
@@ -33678,11 +33975,11 @@
                     </pic:cNvPicPr>
                   </pic:nvPicPr>
                   <pic:blipFill>
-                    <a:blip r:embed="rId29" cstate="print">
+                    <a:blip r:embed="rId32" cstate="print">
                       <a:extLst>
                         <a:ext uri="{BEBA8EAE-BF5A-486C-A8C5-ECC9F3942E4B}">
                           <a14:imgProps xmlns:a14="http://schemas.microsoft.com/office/drawing/2010/main">
-                            <a14:imgLayer r:embed="rId30">
+                            <a14:imgLayer r:embed="rId33">
                               <a14:imgEffect>
                                 <a14:sharpenSoften amount="30000"/>
                               </a14:imgEffect>
@@ -33819,7 +34116,7 @@
           <w:lang w:eastAsia="pt-BR"/>
         </w:rPr>
         <w:drawing>
-          <wp:inline distT="0" distB="0" distL="0" distR="0" wp14:anchorId="52444480" wp14:editId="2004B9DE">
+          <wp:inline distT="0" distB="0" distL="0" distR="0" wp14:anchorId="2E191390" wp14:editId="13104C17">
             <wp:extent cx="3406538" cy="2786516"/>
             <wp:effectExtent l="0" t="0" r="0" b="0"/>
             <wp:docPr id="28" name="Imagem 28"/>
@@ -33834,11 +34131,11 @@
                     <pic:cNvPicPr/>
                   </pic:nvPicPr>
                   <pic:blipFill>
-                    <a:blip r:embed="rId31" cstate="print">
+                    <a:blip r:embed="rId34" cstate="print">
                       <a:extLst>
                         <a:ext uri="{BEBA8EAE-BF5A-486C-A8C5-ECC9F3942E4B}">
                           <a14:imgProps xmlns:a14="http://schemas.microsoft.com/office/drawing/2010/main">
-                            <a14:imgLayer r:embed="rId32">
+                            <a14:imgLayer r:embed="rId35">
                               <a14:imgEffect>
                                 <a14:sharpenSoften amount="30000"/>
                               </a14:imgEffect>
@@ -33980,7 +34277,7 @@
           <w:lang w:eastAsia="pt-BR"/>
         </w:rPr>
         <w:drawing>
-          <wp:inline distT="0" distB="0" distL="0" distR="0" wp14:anchorId="705B4B8B" wp14:editId="796E01CA">
+          <wp:inline distT="0" distB="0" distL="0" distR="0" wp14:anchorId="7343BA7C" wp14:editId="085626BA">
             <wp:extent cx="3780430" cy="3091943"/>
             <wp:effectExtent l="0" t="0" r="0" b="0"/>
             <wp:docPr id="29" name="Imagem 29"/>
@@ -33995,11 +34292,11 @@
                     <pic:cNvPicPr/>
                   </pic:nvPicPr>
                   <pic:blipFill>
-                    <a:blip r:embed="rId33" cstate="print">
+                    <a:blip r:embed="rId36" cstate="print">
                       <a:extLst>
                         <a:ext uri="{BEBA8EAE-BF5A-486C-A8C5-ECC9F3942E4B}">
                           <a14:imgProps xmlns:a14="http://schemas.microsoft.com/office/drawing/2010/main">
-                            <a14:imgLayer r:embed="rId34">
+                            <a14:imgLayer r:embed="rId37">
                               <a14:imgEffect>
                                 <a14:sharpenSoften amount="30000"/>
                               </a14:imgEffect>
@@ -34060,14 +34357,14 @@
       <w:pPr>
         <w:pStyle w:val="Ttulo3"/>
       </w:pPr>
-      <w:bookmarkStart w:id="41" w:name="_Toc33871132"/>
+      <w:bookmarkStart w:id="42" w:name="_Toc33871132"/>
       <w:r>
         <w:t>4.7.</w:t>
       </w:r>
       <w:r>
         <w:t>2 Controlador</w:t>
       </w:r>
-      <w:bookmarkEnd w:id="41"/>
+      <w:bookmarkEnd w:id="42"/>
     </w:p>
     <w:p/>
     <w:p>
@@ -34300,7 +34597,7 @@
           <w:lang w:eastAsia="pt-BR"/>
         </w:rPr>
         <w:drawing>
-          <wp:inline distT="0" distB="0" distL="0" distR="0" wp14:anchorId="1088AF00" wp14:editId="66AE3DB5">
+          <wp:inline distT="0" distB="0" distL="0" distR="0" wp14:anchorId="52BCD858" wp14:editId="31C4858E">
             <wp:extent cx="4851779" cy="1527887"/>
             <wp:effectExtent l="0" t="0" r="0" b="0"/>
             <wp:docPr id="26" name="Imagem 26"/>
@@ -34317,11 +34614,11 @@
                     </pic:cNvPicPr>
                   </pic:nvPicPr>
                   <pic:blipFill>
-                    <a:blip r:embed="rId35" cstate="print">
+                    <a:blip r:embed="rId38" cstate="print">
                       <a:extLst>
                         <a:ext uri="{BEBA8EAE-BF5A-486C-A8C5-ECC9F3942E4B}">
                           <a14:imgProps xmlns:a14="http://schemas.microsoft.com/office/drawing/2010/main">
-                            <a14:imgLayer r:embed="rId36">
+                            <a14:imgLayer r:embed="rId39">
                               <a14:imgEffect>
                                 <a14:sharpenSoften amount="30000"/>
                               </a14:imgEffect>
@@ -34598,7 +34895,7 @@
           <w:lang w:eastAsia="pt-BR"/>
         </w:rPr>
         <w:drawing>
-          <wp:inline distT="0" distB="0" distL="0" distR="0" wp14:anchorId="45823720" wp14:editId="2F898F75">
+          <wp:inline distT="0" distB="0" distL="0" distR="0" wp14:anchorId="5B446D67" wp14:editId="6B25F9EF">
             <wp:extent cx="5759450" cy="2040255"/>
             <wp:effectExtent l="0" t="0" r="0" b="0"/>
             <wp:docPr id="32" name="Imagem 32"/>
@@ -34615,11 +34912,11 @@
                     </pic:cNvPicPr>
                   </pic:nvPicPr>
                   <pic:blipFill>
-                    <a:blip r:embed="rId37" cstate="print">
+                    <a:blip r:embed="rId40" cstate="print">
                       <a:extLst>
                         <a:ext uri="{BEBA8EAE-BF5A-486C-A8C5-ECC9F3942E4B}">
                           <a14:imgProps xmlns:a14="http://schemas.microsoft.com/office/drawing/2010/main">
-                            <a14:imgLayer r:embed="rId38">
+                            <a14:imgLayer r:embed="rId41">
                               <a14:imgEffect>
                                 <a14:sharpenSoften amount="30000"/>
                               </a14:imgEffect>
@@ -34937,7 +35234,7 @@
           <w:lang w:eastAsia="pt-BR"/>
         </w:rPr>
         <w:drawing>
-          <wp:inline distT="0" distB="0" distL="0" distR="0" wp14:anchorId="4B514442" wp14:editId="07B48021">
+          <wp:inline distT="0" distB="0" distL="0" distR="0" wp14:anchorId="2AF226C8" wp14:editId="26C6A24C">
             <wp:extent cx="5759355" cy="2490716"/>
             <wp:effectExtent l="0" t="0" r="0" b="0"/>
             <wp:docPr id="33" name="Imagem 33"/>
@@ -34954,11 +35251,11 @@
                     </pic:cNvPicPr>
                   </pic:nvPicPr>
                   <pic:blipFill>
-                    <a:blip r:embed="rId39" cstate="print">
+                    <a:blip r:embed="rId42" cstate="print">
                       <a:extLst>
                         <a:ext uri="{BEBA8EAE-BF5A-486C-A8C5-ECC9F3942E4B}">
                           <a14:imgProps xmlns:a14="http://schemas.microsoft.com/office/drawing/2010/main">
-                            <a14:imgLayer r:embed="rId40">
+                            <a14:imgLayer r:embed="rId43">
                               <a14:imgEffect>
                                 <a14:sharpenSoften amount="30000"/>
                               </a14:imgEffect>
@@ -35019,7 +35316,7 @@
       <w:pPr>
         <w:pStyle w:val="Ttulo3"/>
       </w:pPr>
-      <w:bookmarkStart w:id="42" w:name="_Toc33871133"/>
+      <w:bookmarkStart w:id="43" w:name="_Toc33871133"/>
       <w:r>
         <w:t xml:space="preserve">4.7.3 </w:t>
       </w:r>
@@ -35029,7 +35326,7 @@
       <w:r>
         <w:t>Dataset</w:t>
       </w:r>
-      <w:bookmarkEnd w:id="42"/>
+      <w:bookmarkEnd w:id="43"/>
     </w:p>
     <w:p/>
     <w:p>
@@ -35332,7 +35629,7 @@
           <w:lang w:eastAsia="pt-BR"/>
         </w:rPr>
         <w:drawing>
-          <wp:inline distT="0" distB="0" distL="0" distR="0" wp14:anchorId="75D1FE9A" wp14:editId="142157E7">
+          <wp:inline distT="0" distB="0" distL="0" distR="0" wp14:anchorId="1E442DF0" wp14:editId="38A32229">
             <wp:extent cx="4524233" cy="3093139"/>
             <wp:effectExtent l="0" t="0" r="0" b="0"/>
             <wp:docPr id="34" name="Imagem 34"/>
@@ -35349,11 +35646,11 @@
                     </pic:cNvPicPr>
                   </pic:nvPicPr>
                   <pic:blipFill>
-                    <a:blip r:embed="rId41" cstate="print">
+                    <a:blip r:embed="rId44" cstate="print">
                       <a:extLst>
                         <a:ext uri="{BEBA8EAE-BF5A-486C-A8C5-ECC9F3942E4B}">
                           <a14:imgProps xmlns:a14="http://schemas.microsoft.com/office/drawing/2010/main">
-                            <a14:imgLayer r:embed="rId42">
+                            <a14:imgLayer r:embed="rId45">
                               <a14:imgEffect>
                                 <a14:sharpenSoften amount="30000"/>
                               </a14:imgEffect>
@@ -35412,7 +35709,7 @@
       <w:pPr>
         <w:pStyle w:val="Ttulo3"/>
       </w:pPr>
-      <w:bookmarkStart w:id="43" w:name="_Toc33871134"/>
+      <w:bookmarkStart w:id="44" w:name="_Toc33871134"/>
       <w:r>
         <w:t>4.7.4 A classe Gerador</w:t>
       </w:r>
@@ -35431,7 +35728,7 @@
       <w:r>
         <w:t>ftl</w:t>
       </w:r>
-      <w:bookmarkEnd w:id="43"/>
+      <w:bookmarkEnd w:id="44"/>
       <w:proofErr w:type="spellEnd"/>
     </w:p>
     <w:p/>
@@ -35726,7 +36023,7 @@
           <w:lang w:eastAsia="pt-BR"/>
         </w:rPr>
         <w:drawing>
-          <wp:inline distT="0" distB="0" distL="0" distR="0" wp14:anchorId="4BA8E848" wp14:editId="29E3E182">
+          <wp:inline distT="0" distB="0" distL="0" distR="0" wp14:anchorId="7D19164F" wp14:editId="4679E2C3">
             <wp:extent cx="5892511" cy="2780824"/>
             <wp:effectExtent l="0" t="0" r="0" b="0"/>
             <wp:docPr id="36" name="Imagem 36"/>
@@ -35743,11 +36040,11 @@
                     </pic:cNvPicPr>
                   </pic:nvPicPr>
                   <pic:blipFill>
-                    <a:blip r:embed="rId43" cstate="print">
+                    <a:blip r:embed="rId46" cstate="print">
                       <a:extLst>
                         <a:ext uri="{BEBA8EAE-BF5A-486C-A8C5-ECC9F3942E4B}">
                           <a14:imgProps xmlns:a14="http://schemas.microsoft.com/office/drawing/2010/main">
-                            <a14:imgLayer r:embed="rId44">
+                            <a14:imgLayer r:embed="rId47">
                               <a14:imgEffect>
                                 <a14:sharpenSoften amount="30000"/>
                               </a14:imgEffect>
@@ -44110,7 +44407,7 @@
       <w:pPr>
         <w:pStyle w:val="Ttulo3"/>
       </w:pPr>
-      <w:bookmarkStart w:id="44" w:name="_Toc33871135"/>
+      <w:bookmarkStart w:id="45" w:name="_Toc33871135"/>
       <w:r>
         <w:t xml:space="preserve">4.7.5 A classe </w:t>
       </w:r>
@@ -44119,7 +44416,7 @@
       <w:r>
         <w:t>PackSaida</w:t>
       </w:r>
-      <w:bookmarkEnd w:id="44"/>
+      <w:bookmarkEnd w:id="45"/>
       <w:proofErr w:type="spellEnd"/>
       <w:proofErr w:type="gramEnd"/>
     </w:p>
@@ -44289,7 +44586,7 @@
                     <pic:cNvPicPr/>
                   </pic:nvPicPr>
                   <pic:blipFill>
-                    <a:blip r:embed="rId45" cstate="print">
+                    <a:blip r:embed="rId48" cstate="print">
                       <a:extLst>
                         <a:ext uri="{28A0092B-C50C-407E-A947-70E740481C1C}">
                           <a14:useLocalDpi xmlns:a14="http://schemas.microsoft.com/office/drawing/2010/main" val="0"/>
@@ -44732,11 +45029,11 @@
                     </pic:cNvPicPr>
                   </pic:nvPicPr>
                   <pic:blipFill>
-                    <a:blip r:embed="rId46" cstate="print">
+                    <a:blip r:embed="rId49" cstate="print">
                       <a:extLst>
                         <a:ext uri="{BEBA8EAE-BF5A-486C-A8C5-ECC9F3942E4B}">
                           <a14:imgProps xmlns:a14="http://schemas.microsoft.com/office/drawing/2010/main">
-                            <a14:imgLayer r:embed="rId47">
+                            <a14:imgLayer r:embed="rId50">
                               <a14:imgEffect>
                                 <a14:sharpenSoften amount="30000"/>
                               </a14:imgEffect>
@@ -44794,7 +45091,7 @@
       <w:pPr>
         <w:pStyle w:val="Ttulo2"/>
       </w:pPr>
-      <w:bookmarkStart w:id="45" w:name="_Toc33871136"/>
+      <w:bookmarkStart w:id="46" w:name="_Toc33871136"/>
       <w:r>
         <w:t>4.</w:t>
       </w:r>
@@ -44811,7 +45108,7 @@
       <w:r>
         <w:t>DashGen</w:t>
       </w:r>
-      <w:bookmarkEnd w:id="45"/>
+      <w:bookmarkEnd w:id="46"/>
       <w:proofErr w:type="gramEnd"/>
     </w:p>
     <w:p/>
@@ -46830,11 +47127,11 @@
                     <pic:cNvPicPr/>
                   </pic:nvPicPr>
                   <pic:blipFill>
-                    <a:blip r:embed="rId48" cstate="print">
+                    <a:blip r:embed="rId51" cstate="print">
                       <a:extLst>
                         <a:ext uri="{BEBA8EAE-BF5A-486C-A8C5-ECC9F3942E4B}">
                           <a14:imgProps xmlns:a14="http://schemas.microsoft.com/office/drawing/2010/main">
-                            <a14:imgLayer r:embed="rId49">
+                            <a14:imgLayer r:embed="rId52">
                               <a14:imgEffect>
                                 <a14:sharpenSoften amount="30000"/>
                               </a14:imgEffect>
@@ -47043,11 +47340,11 @@
                     </pic:cNvPicPr>
                   </pic:nvPicPr>
                   <pic:blipFill>
-                    <a:blip r:embed="rId50" cstate="print">
+                    <a:blip r:embed="rId53" cstate="print">
                       <a:extLst>
                         <a:ext uri="{BEBA8EAE-BF5A-486C-A8C5-ECC9F3942E4B}">
                           <a14:imgProps xmlns:a14="http://schemas.microsoft.com/office/drawing/2010/main">
-                            <a14:imgLayer r:embed="rId51">
+                            <a14:imgLayer r:embed="rId54">
                               <a14:imgEffect>
                                 <a14:sharpenSoften amount="30000"/>
                               </a14:imgEffect>
@@ -47246,11 +47543,11 @@
                     </pic:cNvPicPr>
                   </pic:nvPicPr>
                   <pic:blipFill>
-                    <a:blip r:embed="rId52" cstate="print">
+                    <a:blip r:embed="rId55" cstate="print">
                       <a:extLst>
                         <a:ext uri="{BEBA8EAE-BF5A-486C-A8C5-ECC9F3942E4B}">
                           <a14:imgProps xmlns:a14="http://schemas.microsoft.com/office/drawing/2010/main">
-                            <a14:imgLayer r:embed="rId53">
+                            <a14:imgLayer r:embed="rId56">
                               <a14:imgEffect>
                                 <a14:sharpenSoften amount="30000"/>
                               </a14:imgEffect>
@@ -47315,8 +47612,6 @@
           </wp:inline>
         </w:drawing>
       </w:r>
-      <w:bookmarkStart w:id="46" w:name="_GoBack"/>
-      <w:bookmarkEnd w:id="46"/>
     </w:p>
     <w:p>
       <w:pPr>
@@ -50547,7 +50842,7 @@
       </w:r>
     </w:p>
     <w:sectPr>
-      <w:headerReference w:type="default" r:id="rId54"/>
+      <w:headerReference w:type="default" r:id="rId57"/>
       <w:pgSz w:w="11906" w:h="16838" w:code="9"/>
       <w:pgMar w:top="1701" w:right="1134" w:bottom="1134" w:left="1701" w:header="709" w:footer="709" w:gutter="0"/>
       <w:pgNumType w:start="16"/>
@@ -50830,7 +51125,7 @@
           <w:rPr>
             <w:noProof/>
           </w:rPr>
-          <w:t>65</w:t>
+          <w:t>50</w:t>
         </w:r>
         <w:r>
           <w:rPr>
@@ -53374,11 +53669,12 @@
     <w:uiPriority w:val="9"/>
     <w:unhideWhenUsed/>
     <w:qFormat/>
-    <w:rsid w:val="00B80574"/>
+    <w:rsid w:val="00242CEC"/>
     <w:pPr>
       <w:keepNext/>
       <w:keepLines/>
       <w:spacing w:before="200"/>
+      <w:jc w:val="left"/>
       <w:outlineLvl w:val="2"/>
     </w:pPr>
     <w:rPr>
@@ -53807,7 +54103,7 @@
     <w:basedOn w:val="Fontepargpadro"/>
     <w:link w:val="Ttulo3"/>
     <w:uiPriority w:val="9"/>
-    <w:rsid w:val="00B80574"/>
+    <w:rsid w:val="00242CEC"/>
     <w:rPr>
       <w:rFonts w:ascii="Arial" w:eastAsiaTheme="majorEastAsia" w:hAnsi="Arial" w:cstheme="majorBidi"/>
       <w:bCs/>
@@ -54493,7 +54789,7 @@
   <a:extraClrSchemeLst/>
   <a:extLst>
     <a:ext uri="{05A4C25C-085E-4340-85A3-A5531E510DB2}">
-      <thm15:themeFamily xmlns:thm15="http://schemas.microsoft.com/office/thememl/2012/main" xmlns="" name="Office Theme" id="{62F939B6-93AF-4DB8-9C6B-D6C7DFDC589F}" vid="{4A3C46E8-61CC-4603-A589-7422A47A8E4A}"/>
+      <thm15:themeFamily xmlns="" xmlns:thm15="http://schemas.microsoft.com/office/thememl/2012/main" name="Office Theme" id="{62F939B6-93AF-4DB8-9C6B-D6C7DFDC589F}" vid="{4A3C46E8-61CC-4603-A589-7422A47A8E4A}"/>
     </a:ext>
   </a:extLst>
 </a:theme>
@@ -54504,7 +54800,7 @@
 </file>
 
 <file path=customXml/itemProps1.xml><?xml version="1.0" encoding="utf-8"?>
-<ds:datastoreItem xmlns:ds="http://schemas.openxmlformats.org/officeDocument/2006/customXml" ds:itemID="{FC6A33F0-401E-4574-BA68-754C0B11E3BF}">
+<ds:datastoreItem xmlns:ds="http://schemas.openxmlformats.org/officeDocument/2006/customXml" ds:itemID="{729C66B5-4024-44BE-8F14-4A9D763EB4DF}">
   <ds:schemaRefs>
     <ds:schemaRef ds:uri="http://schemas.openxmlformats.org/officeDocument/2006/bibliography"/>
   </ds:schemaRefs>

</xml_diff>